<commit_message>
working on documentation and updated port numbering
</commit_message>
<xml_diff>
--- a/resources/doc/documentation.docx
+++ b/resources/doc/documentation.docx
@@ -135,12 +135,12 @@
       <w:r>
         <w:rPr>
           <w:noProof/>
-          <w:lang w:val="bs-Latn-BA" w:eastAsia="bs-Latn-BA"/>
+          <w:lang w:eastAsia="bs-Latn-BA"/>
         </w:rPr>
         <mc:AlternateContent>
           <mc:Choice Requires="wpc">
             <w:drawing>
-              <wp:inline distT="0" distB="0" distL="0" distR="0" wp14:anchorId="5FF8C0FB" wp14:editId="6510500C">
+              <wp:inline distT="0" distB="0" distL="0" distR="0" wp14:anchorId="3C6174A3" wp14:editId="01C4655D">
                 <wp:extent cx="5486400" cy="3743324"/>
                 <wp:effectExtent l="0" t="0" r="19050" b="10160"/>
                 <wp:docPr id="1" name="Canvas 1"/>
@@ -1194,10 +1194,7 @@
         <w:t>are delivered</w:t>
       </w:r>
       <w:r>
-        <w:t xml:space="preserve"> to their destination</w:t>
-      </w:r>
-      <w:r>
-        <w:t xml:space="preserve"> </w:t>
+        <w:t xml:space="preserve"> to their destination </w:t>
       </w:r>
       <w:r>
         <w:rPr>
@@ -1207,19 +1204,7 @@
         <w:t>in order</w:t>
       </w:r>
       <w:r>
-        <w:t xml:space="preserve"> they were sent out from the sender</w:t>
-      </w:r>
-      <w:r>
-        <w:t>.</w:t>
-      </w:r>
-      <w:r>
-        <w:t xml:space="preserve"> </w:t>
-      </w:r>
-      <w:r>
-        <w:t>E</w:t>
-      </w:r>
-      <w:r>
-        <w:t xml:space="preserve">ven though TCP sockets are used for communication, there is no “out of the box” mechanism to ensure that sending party knows that </w:t>
+        <w:t xml:space="preserve"> they were sent out from the sender. Even though TCP sockets are used for communication, there is no “out of the box” mechanism to ensure that sending party knows that </w:t>
       </w:r>
       <w:r>
         <w:t>message</w:t>
@@ -1360,10 +1345,7 @@
         <w:t xml:space="preserve">Supports “Back-off“ acknowledgements </w:t>
       </w:r>
       <w:r>
-        <w:t>with exponential delay increments</w:t>
-      </w:r>
-      <w:r>
-        <w:t xml:space="preserve"> </w:t>
+        <w:t xml:space="preserve">with exponential delay increments </w:t>
       </w:r>
       <w:r>
         <w:t xml:space="preserve">to inform </w:t>
@@ -1530,13 +1512,7 @@
         <w:t xml:space="preserve">binary data in case of Binary Messages </w:t>
       </w:r>
       <w:r>
-        <w:t xml:space="preserve">and for </w:t>
-      </w:r>
-      <w:r>
-        <w:t>JSON Message</w:t>
-      </w:r>
-      <w:r>
-        <w:t xml:space="preserve">s it is in </w:t>
+        <w:t xml:space="preserve">and for JSON Messages it is in </w:t>
       </w:r>
       <w:r>
         <w:t>hexadecimal ASCII</w:t>
@@ -1596,6 +1572,802 @@
       </w:r>
       <w:r>
         <w:t>.</w:t>
+      </w:r>
+    </w:p>
+    <w:p>
+      <w:pPr>
+        <w:pStyle w:val="Heading3"/>
+      </w:pPr>
+      <w:r>
+        <w:t xml:space="preserve">Synchronization </w:t>
+      </w:r>
+      <w:r>
+        <w:t>M</w:t>
+      </w:r>
+      <w:r>
+        <w:t>echanism</w:t>
+      </w:r>
+    </w:p>
+    <w:p>
+      <w:r>
+        <w:t xml:space="preserve">In order to implement re-transmissions and acknowledgements </w:t>
+      </w:r>
+      <w:r>
+        <w:t xml:space="preserve">and to distinguish re-transmissions from new messages, </w:t>
+      </w:r>
+      <w:r>
+        <w:t xml:space="preserve">a </w:t>
+      </w:r>
+      <w:r>
+        <w:t xml:space="preserve">sequence number </w:t>
+      </w:r>
+      <w:r>
+        <w:t>is introduced into the protocol.</w:t>
+      </w:r>
+      <w:r>
+        <w:t xml:space="preserve"> This </w:t>
+      </w:r>
+      <w:r>
+        <w:t>sequence number is called TXsender</w:t>
+      </w:r>
+      <w:r>
+        <w:t xml:space="preserve">, </w:t>
+      </w:r>
+      <w:r>
+        <w:t xml:space="preserve">starts from 1 and increments </w:t>
+      </w:r>
+      <w:r>
+        <w:t>by the sending party</w:t>
+      </w:r>
+      <w:r>
+        <w:t xml:space="preserve"> </w:t>
+      </w:r>
+      <w:r>
+        <w:t xml:space="preserve">after each </w:t>
+      </w:r>
+      <w:r>
+        <w:t>transmitted</w:t>
+      </w:r>
+      <w:r>
+        <w:t xml:space="preserve"> </w:t>
+      </w:r>
+      <w:r>
+        <w:t>message.</w:t>
+      </w:r>
+      <w:r>
+        <w:t xml:space="preserve"> Maximum value it can get to is </w:t>
+      </w:r>
+      <w:r>
+        <w:t>2^32 (unsigned integer)</w:t>
+      </w:r>
+      <w:r>
+        <w:t xml:space="preserve">. </w:t>
+      </w:r>
+      <w:r>
+        <w:rPr>
+          <w:rFonts w:cs="Courier New"/>
+        </w:rPr>
+        <w:t>I</w:t>
+      </w:r>
+      <w:r>
+        <w:rPr>
+          <w:rFonts w:cs="Courier New"/>
+        </w:rPr>
+        <w:t xml:space="preserve">n practice </w:t>
+      </w:r>
+      <w:r>
+        <w:rPr>
+          <w:rFonts w:cs="Courier New"/>
+        </w:rPr>
+        <w:t xml:space="preserve">this sequence number will </w:t>
+      </w:r>
+      <w:r>
+        <w:rPr>
+          <w:rFonts w:cs="Courier New"/>
+        </w:rPr>
+        <w:t xml:space="preserve">hardly ever reach its </w:t>
+      </w:r>
+      <w:r>
+        <w:rPr>
+          <w:rFonts w:cs="Courier New"/>
+        </w:rPr>
+        <w:t>maximum</w:t>
+      </w:r>
+      <w:r>
+        <w:rPr>
+          <w:rFonts w:cs="Courier New"/>
+        </w:rPr>
+        <w:t xml:space="preserve"> </w:t>
+      </w:r>
+      <w:r>
+        <w:rPr>
+          <w:rFonts w:cs="Courier New"/>
+        </w:rPr>
+        <w:t xml:space="preserve">value </w:t>
+      </w:r>
+      <w:r>
+        <w:rPr>
+          <w:rFonts w:cs="Courier New"/>
+        </w:rPr>
+        <w:t>(and potentially rollover)</w:t>
+      </w:r>
+      <w:r>
+        <w:rPr>
+          <w:rFonts w:cs="Courier New"/>
+        </w:rPr>
+        <w:t xml:space="preserve"> because </w:t>
+      </w:r>
+      <w:r>
+        <w:rPr>
+          <w:rFonts w:cs="Courier New"/>
+        </w:rPr>
+        <w:t xml:space="preserve">socket connection will probably break before it happens. After the socket connection breaks and re-connects, authentication procedure </w:t>
+      </w:r>
+      <w:r>
+        <w:rPr>
+          <w:rFonts w:cs="Courier New"/>
+        </w:rPr>
+        <w:t>will</w:t>
+      </w:r>
+      <w:r>
+        <w:rPr>
+          <w:rFonts w:cs="Courier New"/>
+        </w:rPr>
+        <w:t xml:space="preserve"> take place where this sequence number gets a chance to re</w:t>
+      </w:r>
+      <w:r>
+        <w:rPr>
+          <w:rFonts w:cs="Courier New"/>
+        </w:rPr>
+        <w:t>set</w:t>
+      </w:r>
+      <w:r>
+        <w:rPr>
+          <w:rFonts w:cs="Courier New"/>
+        </w:rPr>
+        <w:t xml:space="preserve"> (re</w:t>
+      </w:r>
+      <w:r>
+        <w:rPr>
+          <w:rFonts w:cs="Courier New"/>
+        </w:rPr>
+        <w:t>-</w:t>
+      </w:r>
+      <w:r>
+        <w:rPr>
+          <w:rFonts w:cs="Courier New"/>
+        </w:rPr>
+        <w:t>sync)</w:t>
+      </w:r>
+      <w:r>
+        <w:rPr>
+          <w:rFonts w:cs="Courier New"/>
+        </w:rPr>
+        <w:t xml:space="preserve"> to 1</w:t>
+      </w:r>
+      <w:r>
+        <w:rPr>
+          <w:rFonts w:cs="Courier New"/>
+        </w:rPr>
+        <w:t>.</w:t>
+      </w:r>
+      <w:r>
+        <w:rPr>
+          <w:rFonts w:cs="Courier New"/>
+        </w:rPr>
+        <w:t xml:space="preserve"> In case it does get to </w:t>
+      </w:r>
+      <w:r>
+        <w:rPr>
+          <w:rFonts w:cs="Courier New"/>
+        </w:rPr>
+        <w:t>its</w:t>
+      </w:r>
+      <w:r>
+        <w:rPr>
+          <w:rFonts w:cs="Courier New"/>
+        </w:rPr>
+        <w:t xml:space="preserve"> maximum value, socket </w:t>
+      </w:r>
+      <w:r>
+        <w:rPr>
+          <w:rFonts w:cs="Courier New"/>
+        </w:rPr>
+        <w:t xml:space="preserve">connection must </w:t>
+      </w:r>
+      <w:r>
+        <w:rPr>
+          <w:rFonts w:cs="Courier New"/>
+        </w:rPr>
+        <w:t xml:space="preserve">be </w:t>
+      </w:r>
+      <w:r>
+        <w:rPr>
+          <w:rFonts w:cs="Courier New"/>
+        </w:rPr>
+        <w:t>restarted</w:t>
+      </w:r>
+      <w:r>
+        <w:rPr>
+          <w:rFonts w:cs="Courier New"/>
+        </w:rPr>
+        <w:t xml:space="preserve"> and re-synchronization </w:t>
+      </w:r>
+      <w:r>
+        <w:rPr>
+          <w:rFonts w:cs="Courier New"/>
+        </w:rPr>
+        <w:t>will</w:t>
+      </w:r>
+      <w:r>
+        <w:rPr>
+          <w:rFonts w:cs="Courier New"/>
+        </w:rPr>
+        <w:t xml:space="preserve"> take </w:t>
+      </w:r>
+      <w:r>
+        <w:rPr>
+          <w:rFonts w:cs="Courier New"/>
+        </w:rPr>
+        <w:lastRenderedPageBreak/>
+        <w:t>place</w:t>
+      </w:r>
+      <w:r>
+        <w:rPr>
+          <w:rFonts w:cs="Courier New"/>
+        </w:rPr>
+        <w:t xml:space="preserve"> during authentication handshake</w:t>
+      </w:r>
+      <w:r>
+        <w:rPr>
+          <w:rFonts w:cs="Courier New"/>
+        </w:rPr>
+        <w:t>.</w:t>
+      </w:r>
+      <w:r>
+        <w:rPr>
+          <w:rFonts w:cs="Courier New"/>
+        </w:rPr>
+        <w:t xml:space="preserve"> This sequence number has a capacity to send one message per second for 136 years until it rolls over</w:t>
+      </w:r>
+      <w:r>
+        <w:rPr>
+          <w:rFonts w:cs="Courier New"/>
+        </w:rPr>
+        <w:t>, so this limitation is not to be worried about.</w:t>
+      </w:r>
+    </w:p>
+    <w:p>
+      <w:r>
+        <w:t xml:space="preserve">Each transmitting party has its own TXsender </w:t>
+      </w:r>
+      <w:r>
+        <w:t>sequence number</w:t>
+      </w:r>
+      <w:r>
+        <w:t xml:space="preserve"> and is responsible for incrementing it and </w:t>
+      </w:r>
+      <w:r>
+        <w:t>restarting</w:t>
+      </w:r>
+      <w:r>
+        <w:t xml:space="preserve"> to 1.</w:t>
+      </w:r>
+      <w:r>
+        <w:t xml:space="preserve"> </w:t>
+      </w:r>
+      <w:r>
+        <w:t>Sequence numbers are not</w:t>
+      </w:r>
+      <w:r>
+        <w:t xml:space="preserve"> blindly</w:t>
+      </w:r>
+      <w:r>
+        <w:t xml:space="preserve"> restarted on </w:t>
+      </w:r>
+      <w:r>
+        <w:t xml:space="preserve">each </w:t>
+      </w:r>
+      <w:r>
+        <w:t>authentication handshake</w:t>
+      </w:r>
+      <w:r>
+        <w:t>, but are restarted only if there are no pending messages on the sending party.</w:t>
+      </w:r>
+    </w:p>
+    <w:p>
+      <w:r>
+        <w:t xml:space="preserve">Socket connections are always originated by Base </w:t>
+      </w:r>
+      <w:r>
+        <w:t xml:space="preserve">and Client </w:t>
+      </w:r>
+      <w:r>
+        <w:t xml:space="preserve">towards the Server, </w:t>
+      </w:r>
+      <w:r>
+        <w:t>so the handshaking procedure</w:t>
+      </w:r>
+      <w:r>
+        <w:t xml:space="preserve"> is as follows (example: Base</w:t>
+      </w:r>
+      <w:r>
+        <w:t xml:space="preserve"> </w:t>
+      </w:r>
+      <w:r>
+        <w:t>is connecting to Server and authenticating…):</w:t>
+      </w:r>
+    </w:p>
+    <w:tbl>
+      <w:tblPr>
+        <w:tblStyle w:val="TableGrid"/>
+        <w:tblW w:w="5000" w:type="pct"/>
+        <w:tblLook w:val="04A0" w:firstRow="1" w:lastRow="0" w:firstColumn="1" w:lastColumn="0" w:noHBand="0" w:noVBand="1"/>
+      </w:tblPr>
+      <w:tblGrid>
+        <w:gridCol w:w="9288"/>
+      </w:tblGrid>
+      <w:tr>
+        <w:tc>
+          <w:tcPr>
+            <w:tcW w:w="5000" w:type="pct"/>
+          </w:tcPr>
+          <w:p>
+            <w:pPr>
+              <w:rPr>
+                <w:rFonts w:ascii="Courier New" w:hAnsi="Courier New" w:cs="Courier New"/>
+                <w:sz w:val="20"/>
+                <w:szCs w:val="20"/>
+              </w:rPr>
+            </w:pPr>
+            <w:r>
+              <w:rPr>
+                <w:rFonts w:ascii="Courier New" w:hAnsi="Courier New" w:cs="Courier New"/>
+                <w:sz w:val="20"/>
+                <w:szCs w:val="20"/>
+              </w:rPr>
+              <w:t xml:space="preserve">BASE OPENED </w:t>
+            </w:r>
+            <w:r>
+              <w:rPr>
+                <w:rFonts w:ascii="Courier New" w:hAnsi="Courier New" w:cs="Courier New"/>
+                <w:sz w:val="20"/>
+                <w:szCs w:val="20"/>
+              </w:rPr>
+              <w:t xml:space="preserve">A </w:t>
+            </w:r>
+            <w:r>
+              <w:rPr>
+                <w:rFonts w:ascii="Courier New" w:hAnsi="Courier New" w:cs="Courier New"/>
+                <w:sz w:val="20"/>
+                <w:szCs w:val="20"/>
+              </w:rPr>
+              <w:t>SOCKET CONNECTION TO SERVER</w:t>
+            </w:r>
+            <w:r>
+              <w:rPr>
+                <w:rFonts w:ascii="Courier New" w:hAnsi="Courier New" w:cs="Courier New"/>
+                <w:sz w:val="20"/>
+                <w:szCs w:val="20"/>
+              </w:rPr>
+              <w:t>:</w:t>
+            </w:r>
+          </w:p>
+          <w:p>
+            <w:pPr>
+              <w:pStyle w:val="ListParagraph"/>
+              <w:numPr>
+                <w:ilvl w:val="0"/>
+                <w:numId w:val="4"/>
+              </w:numPr>
+              <w:rPr>
+                <w:rFonts w:ascii="Courier New" w:hAnsi="Courier New" w:cs="Courier New"/>
+                <w:sz w:val="20"/>
+                <w:szCs w:val="20"/>
+              </w:rPr>
+            </w:pPr>
+            <w:r>
+              <w:rPr>
+                <w:rFonts w:ascii="Courier New" w:hAnsi="Courier New" w:cs="Courier New"/>
+                <w:sz w:val="20"/>
+                <w:szCs w:val="20"/>
+              </w:rPr>
+              <w:t>Base prepares an authentication message to send to Server</w:t>
+            </w:r>
+          </w:p>
+          <w:p>
+            <w:pPr>
+              <w:pStyle w:val="ListParagraph"/>
+              <w:numPr>
+                <w:ilvl w:val="0"/>
+                <w:numId w:val="4"/>
+              </w:numPr>
+              <w:rPr>
+                <w:rFonts w:ascii="Courier New" w:hAnsi="Courier New" w:cs="Courier New"/>
+                <w:sz w:val="20"/>
+                <w:szCs w:val="20"/>
+              </w:rPr>
+            </w:pPr>
+            <w:r>
+              <w:rPr>
+                <w:rFonts w:ascii="Courier New" w:hAnsi="Courier New" w:cs="Courier New"/>
+                <w:sz w:val="20"/>
+                <w:szCs w:val="20"/>
+              </w:rPr>
+              <w:t>Base</w:t>
+            </w:r>
+            <w:r>
+              <w:rPr>
+                <w:rFonts w:ascii="Courier New" w:hAnsi="Courier New" w:cs="Courier New"/>
+                <w:sz w:val="20"/>
+                <w:szCs w:val="20"/>
+              </w:rPr>
+              <w:t xml:space="preserve"> </w:t>
+            </w:r>
+            <w:r>
+              <w:rPr>
+                <w:rFonts w:ascii="Courier New" w:hAnsi="Courier New" w:cs="Courier New"/>
+                <w:sz w:val="20"/>
+                <w:szCs w:val="20"/>
+              </w:rPr>
+              <w:t>checks to see if it has some pending messages to send to Server</w:t>
+            </w:r>
+          </w:p>
+          <w:p>
+            <w:pPr>
+              <w:pStyle w:val="ListParagraph"/>
+              <w:numPr>
+                <w:ilvl w:val="0"/>
+                <w:numId w:val="4"/>
+              </w:numPr>
+              <w:rPr>
+                <w:rFonts w:ascii="Courier New" w:hAnsi="Courier New" w:cs="Courier New"/>
+                <w:sz w:val="20"/>
+                <w:szCs w:val="20"/>
+              </w:rPr>
+            </w:pPr>
+            <w:r>
+              <w:rPr>
+                <w:rFonts w:ascii="Courier New" w:hAnsi="Courier New" w:cs="Courier New"/>
+                <w:sz w:val="20"/>
+                <w:szCs w:val="20"/>
+              </w:rPr>
+              <w:t>If it has pending messages in queue</w:t>
+            </w:r>
+            <w:r>
+              <w:rPr>
+                <w:rFonts w:ascii="Courier New" w:hAnsi="Courier New" w:cs="Courier New"/>
+                <w:sz w:val="20"/>
+                <w:szCs w:val="20"/>
+              </w:rPr>
+              <w:t>:</w:t>
+            </w:r>
+          </w:p>
+          <w:p>
+            <w:pPr>
+              <w:pStyle w:val="ListParagraph"/>
+              <w:numPr>
+                <w:ilvl w:val="1"/>
+                <w:numId w:val="4"/>
+              </w:numPr>
+              <w:rPr>
+                <w:rFonts w:ascii="Courier New" w:hAnsi="Courier New" w:cs="Courier New"/>
+                <w:sz w:val="20"/>
+                <w:szCs w:val="20"/>
+              </w:rPr>
+            </w:pPr>
+            <w:r>
+              <w:rPr>
+                <w:rFonts w:ascii="Courier New" w:hAnsi="Courier New" w:cs="Courier New"/>
+                <w:sz w:val="20"/>
+                <w:szCs w:val="20"/>
+              </w:rPr>
+              <w:t>Base doesn’t set SYNC bit in Header</w:t>
+            </w:r>
+            <w:r>
+              <w:rPr>
+                <w:rFonts w:ascii="Courier New" w:hAnsi="Courier New" w:cs="Courier New"/>
+                <w:sz w:val="20"/>
+                <w:szCs w:val="20"/>
+              </w:rPr>
+              <w:t xml:space="preserve"> and doesn’t reset its internal TXsender value to 1 but continues from whatever value it had</w:t>
+            </w:r>
+            <w:r>
+              <w:rPr>
+                <w:rFonts w:ascii="Courier New" w:hAnsi="Courier New" w:cs="Courier New"/>
+                <w:sz w:val="20"/>
+                <w:szCs w:val="20"/>
+              </w:rPr>
+              <w:t xml:space="preserve"> earlier</w:t>
+            </w:r>
+          </w:p>
+          <w:p>
+            <w:pPr>
+              <w:pStyle w:val="ListParagraph"/>
+              <w:numPr>
+                <w:ilvl w:val="0"/>
+                <w:numId w:val="4"/>
+              </w:numPr>
+              <w:rPr>
+                <w:rFonts w:ascii="Courier New" w:hAnsi="Courier New" w:cs="Courier New"/>
+                <w:sz w:val="20"/>
+                <w:szCs w:val="20"/>
+              </w:rPr>
+            </w:pPr>
+            <w:r>
+              <w:rPr>
+                <w:rFonts w:ascii="Courier New" w:hAnsi="Courier New" w:cs="Courier New"/>
+                <w:sz w:val="20"/>
+                <w:szCs w:val="20"/>
+              </w:rPr>
+              <w:t>If it doesn’t have pending messages in queue</w:t>
+            </w:r>
+          </w:p>
+          <w:p>
+            <w:pPr>
+              <w:pStyle w:val="ListParagraph"/>
+              <w:numPr>
+                <w:ilvl w:val="1"/>
+                <w:numId w:val="4"/>
+              </w:numPr>
+              <w:rPr>
+                <w:rFonts w:ascii="Courier New" w:hAnsi="Courier New" w:cs="Courier New"/>
+                <w:sz w:val="20"/>
+                <w:szCs w:val="20"/>
+              </w:rPr>
+            </w:pPr>
+            <w:r>
+              <w:rPr>
+                <w:rFonts w:ascii="Courier New" w:hAnsi="Courier New" w:cs="Courier New"/>
+                <w:sz w:val="20"/>
+                <w:szCs w:val="20"/>
+              </w:rPr>
+              <w:t>Base sets SYNC bit in Header, and resets its internal TXsender to 1</w:t>
+            </w:r>
+          </w:p>
+          <w:p>
+            <w:pPr>
+              <w:pStyle w:val="ListParagraph"/>
+              <w:numPr>
+                <w:ilvl w:val="0"/>
+                <w:numId w:val="4"/>
+              </w:numPr>
+              <w:rPr>
+                <w:rFonts w:ascii="Courier New" w:hAnsi="Courier New" w:cs="Courier New"/>
+                <w:sz w:val="20"/>
+                <w:szCs w:val="20"/>
+              </w:rPr>
+            </w:pPr>
+            <w:r>
+              <w:rPr>
+                <w:rFonts w:ascii="Courier New" w:hAnsi="Courier New" w:cs="Courier New"/>
+                <w:sz w:val="20"/>
+                <w:szCs w:val="20"/>
+              </w:rPr>
+              <w:t>Base now sends the authentication message to Server and waits for a reply</w:t>
+            </w:r>
+          </w:p>
+          <w:p>
+            <w:pPr>
+              <w:pStyle w:val="ListParagraph"/>
+              <w:numPr>
+                <w:ilvl w:val="0"/>
+                <w:numId w:val="4"/>
+              </w:numPr>
+              <w:rPr>
+                <w:rFonts w:ascii="Courier New" w:hAnsi="Courier New" w:cs="Courier New"/>
+                <w:sz w:val="20"/>
+                <w:szCs w:val="20"/>
+              </w:rPr>
+            </w:pPr>
+            <w:r>
+              <w:rPr>
+                <w:rFonts w:ascii="Courier New" w:hAnsi="Courier New" w:cs="Courier New"/>
+                <w:sz w:val="20"/>
+                <w:szCs w:val="20"/>
+              </w:rPr>
+              <w:t>...</w:t>
+            </w:r>
+          </w:p>
+          <w:p>
+            <w:pPr>
+              <w:pStyle w:val="ListParagraph"/>
+              <w:numPr>
+                <w:ilvl w:val="0"/>
+                <w:numId w:val="4"/>
+              </w:numPr>
+              <w:rPr>
+                <w:rFonts w:ascii="Courier New" w:hAnsi="Courier New" w:cs="Courier New"/>
+                <w:sz w:val="20"/>
+                <w:szCs w:val="20"/>
+              </w:rPr>
+            </w:pPr>
+            <w:r>
+              <w:rPr>
+                <w:rFonts w:ascii="Courier New" w:hAnsi="Courier New" w:cs="Courier New"/>
+                <w:sz w:val="20"/>
+                <w:szCs w:val="20"/>
+              </w:rPr>
+              <w:t>Server accepts the message and if authenticated it checks to see whether it must re-sync its copy of Base’s sequence number to 0</w:t>
+            </w:r>
+          </w:p>
+          <w:p>
+            <w:pPr>
+              <w:pStyle w:val="ListParagraph"/>
+              <w:numPr>
+                <w:ilvl w:val="1"/>
+                <w:numId w:val="4"/>
+              </w:numPr>
+              <w:rPr>
+                <w:rFonts w:ascii="Courier New" w:hAnsi="Courier New" w:cs="Courier New"/>
+                <w:sz w:val="20"/>
+                <w:szCs w:val="20"/>
+              </w:rPr>
+            </w:pPr>
+            <w:r>
+              <w:rPr>
+                <w:rFonts w:ascii="Courier New" w:hAnsi="Courier New" w:cs="Courier New"/>
+                <w:sz w:val="20"/>
+                <w:szCs w:val="20"/>
+              </w:rPr>
+              <w:t>If SYNC bit is set in authentication message:</w:t>
+            </w:r>
+          </w:p>
+          <w:p>
+            <w:pPr>
+              <w:pStyle w:val="ListParagraph"/>
+              <w:numPr>
+                <w:ilvl w:val="2"/>
+                <w:numId w:val="4"/>
+              </w:numPr>
+              <w:rPr>
+                <w:rFonts w:ascii="Courier New" w:hAnsi="Courier New" w:cs="Courier New"/>
+                <w:sz w:val="20"/>
+                <w:szCs w:val="20"/>
+              </w:rPr>
+            </w:pPr>
+            <w:r>
+              <w:rPr>
+                <w:rFonts w:ascii="Courier New" w:hAnsi="Courier New" w:cs="Courier New"/>
+                <w:sz w:val="20"/>
+                <w:szCs w:val="20"/>
+              </w:rPr>
+              <w:t>Server resets its copy of Base’s TXsender to 0</w:t>
+            </w:r>
+          </w:p>
+          <w:p>
+            <w:pPr>
+              <w:pStyle w:val="ListParagraph"/>
+              <w:numPr>
+                <w:ilvl w:val="1"/>
+                <w:numId w:val="4"/>
+              </w:numPr>
+              <w:rPr>
+                <w:rFonts w:ascii="Courier New" w:hAnsi="Courier New" w:cs="Courier New"/>
+                <w:sz w:val="20"/>
+                <w:szCs w:val="20"/>
+              </w:rPr>
+            </w:pPr>
+            <w:r>
+              <w:rPr>
+                <w:rFonts w:ascii="Courier New" w:hAnsi="Courier New" w:cs="Courier New"/>
+                <w:sz w:val="20"/>
+                <w:szCs w:val="20"/>
+              </w:rPr>
+              <w:t>If SYNC bit is not set in authentication message:</w:t>
+            </w:r>
+          </w:p>
+          <w:p>
+            <w:pPr>
+              <w:pStyle w:val="ListParagraph"/>
+              <w:numPr>
+                <w:ilvl w:val="2"/>
+                <w:numId w:val="4"/>
+              </w:numPr>
+              <w:rPr>
+                <w:rFonts w:ascii="Courier New" w:hAnsi="Courier New" w:cs="Courier New"/>
+                <w:sz w:val="20"/>
+                <w:szCs w:val="20"/>
+              </w:rPr>
+            </w:pPr>
+            <w:r>
+              <w:rPr>
+                <w:rFonts w:ascii="Courier New" w:hAnsi="Courier New" w:cs="Courier New"/>
+                <w:sz w:val="20"/>
+                <w:szCs w:val="20"/>
+              </w:rPr>
+              <w:t>Server doesn’t alter its copy of Base’s TXsender</w:t>
+            </w:r>
+          </w:p>
+          <w:p>
+            <w:pPr>
+              <w:pStyle w:val="ListParagraph"/>
+              <w:numPr>
+                <w:ilvl w:val="0"/>
+                <w:numId w:val="4"/>
+              </w:numPr>
+              <w:rPr>
+                <w:rFonts w:ascii="Courier New" w:hAnsi="Courier New" w:cs="Courier New"/>
+                <w:sz w:val="20"/>
+                <w:szCs w:val="20"/>
+              </w:rPr>
+            </w:pPr>
+            <w:r>
+              <w:rPr>
+                <w:rFonts w:ascii="Courier New" w:hAnsi="Courier New" w:cs="Courier New"/>
+                <w:sz w:val="20"/>
+                <w:szCs w:val="20"/>
+              </w:rPr>
+              <w:t>Server now checks to see if it has some pending messages to send to Base</w:t>
+            </w:r>
+          </w:p>
+          <w:p>
+            <w:pPr>
+              <w:pStyle w:val="ListParagraph"/>
+              <w:numPr>
+                <w:ilvl w:val="0"/>
+                <w:numId w:val="4"/>
+              </w:numPr>
+              <w:rPr>
+                <w:rFonts w:ascii="Courier New" w:hAnsi="Courier New" w:cs="Courier New"/>
+                <w:sz w:val="20"/>
+                <w:szCs w:val="20"/>
+              </w:rPr>
+            </w:pPr>
+            <w:r>
+              <w:rPr>
+                <w:rFonts w:ascii="Courier New" w:hAnsi="Courier New" w:cs="Courier New"/>
+                <w:sz w:val="20"/>
+                <w:szCs w:val="20"/>
+              </w:rPr>
+              <w:t>Write me</w:t>
+            </w:r>
+            <w:r>
+              <w:rPr>
+                <w:rFonts w:ascii="Courier New" w:hAnsi="Courier New" w:cs="Courier New"/>
+                <w:sz w:val="20"/>
+                <w:szCs w:val="20"/>
+              </w:rPr>
+              <w:t>………</w:t>
+            </w:r>
+            <w:bookmarkStart w:id="0" w:name="_GoBack"/>
+            <w:bookmarkEnd w:id="0"/>
+          </w:p>
+          <w:p>
+            <w:pPr>
+              <w:rPr>
+                <w:rFonts w:ascii="Courier New" w:hAnsi="Courier New" w:cs="Courier New"/>
+                <w:sz w:val="20"/>
+                <w:szCs w:val="20"/>
+              </w:rPr>
+            </w:pPr>
+          </w:p>
+        </w:tc>
+      </w:tr>
+    </w:tbl>
+    <w:p>
+      <w:pPr>
+        <w:jc w:val="center"/>
+        <w:rPr>
+          <w:i/>
+          <w:iCs/>
+        </w:rPr>
+      </w:pPr>
+      <w:r>
+        <w:rPr>
+          <w:i/>
+          <w:iCs/>
+        </w:rPr>
+        <w:t>Pseudo-code</w:t>
+      </w:r>
+    </w:p>
+    <w:p/>
+    <w:p>
+      <w:r>
+        <w:t xml:space="preserve">In case a de-synchronization situation happens, both parties should flush their message queue and </w:t>
+      </w:r>
+      <w:r>
+        <w:t>re-connect.</w:t>
       </w:r>
     </w:p>
     <w:p>
@@ -1797,7 +2569,6 @@
                 <w:szCs w:val="20"/>
                 <w:highlight w:val="white"/>
               </w:rPr>
-              <w:lastRenderedPageBreak/>
               <w:t xml:space="preserve">            „ack“:</w:t>
             </w:r>
             <w:r>
@@ -1950,17 +2721,7 @@
                 <w:szCs w:val="20"/>
                 <w:highlight w:val="white"/>
               </w:rPr>
-              <w:t>false</w:t>
-            </w:r>
-            <w:r>
-              <w:rPr>
-                <w:rFonts w:ascii="Courier New" w:hAnsi="Courier New" w:cs="Courier New"/>
-                <w:color w:val="008000"/>
-                <w:sz w:val="20"/>
-                <w:szCs w:val="20"/>
-                <w:highlight w:val="white"/>
-              </w:rPr>
-              <w:t>,</w:t>
+              <w:t>false,</w:t>
             </w:r>
           </w:p>
           <w:p>
@@ -1984,7 +2745,7 @@
                 <w:szCs w:val="20"/>
                 <w:highlight w:val="white"/>
               </w:rPr>
-              <w:t xml:space="preserve">            „</w:t>
+              <w:t xml:space="preserve">            „system_message“:</w:t>
             </w:r>
             <w:r>
               <w:rPr>
@@ -1994,7 +2755,7 @@
                 <w:szCs w:val="20"/>
                 <w:highlight w:val="white"/>
               </w:rPr>
-              <w:t>system_message</w:t>
+              <w:t xml:space="preserve"> </w:t>
             </w:r>
             <w:r>
               <w:rPr>
@@ -2004,37 +2765,7 @@
                 <w:szCs w:val="20"/>
                 <w:highlight w:val="white"/>
               </w:rPr>
-              <w:t>“:</w:t>
-            </w:r>
-            <w:r>
-              <w:rPr>
-                <w:rFonts w:ascii="Courier New" w:hAnsi="Courier New" w:cs="Courier New"/>
-                <w:color w:val="008000"/>
-                <w:sz w:val="20"/>
-                <w:szCs w:val="20"/>
-                <w:highlight w:val="white"/>
-              </w:rPr>
-              <w:t xml:space="preserve"> </w:t>
-            </w:r>
-            <w:r>
-              <w:rPr>
-                <w:rFonts w:ascii="Courier New" w:hAnsi="Courier New" w:cs="Courier New"/>
-                <w:color w:val="008000"/>
-                <w:sz w:val="20"/>
-                <w:szCs w:val="20"/>
-                <w:highlight w:val="white"/>
-              </w:rPr>
-              <w:t>false</w:t>
-            </w:r>
-            <w:r>
-              <w:rPr>
-                <w:rFonts w:ascii="Courier New" w:hAnsi="Courier New" w:cs="Courier New"/>
-                <w:color w:val="008000"/>
-                <w:sz w:val="20"/>
-                <w:szCs w:val="20"/>
-                <w:highlight w:val="white"/>
-              </w:rPr>
-              <w:t>,</w:t>
+              <w:t>false,</w:t>
             </w:r>
           </w:p>
           <w:p>
@@ -2058,27 +2789,8 @@
                 <w:szCs w:val="20"/>
                 <w:highlight w:val="white"/>
               </w:rPr>
-              <w:t xml:space="preserve">            „</w:t>
-            </w:r>
-            <w:r>
-              <w:rPr>
-                <w:rFonts w:ascii="Courier New" w:hAnsi="Courier New" w:cs="Courier New"/>
-                <w:color w:val="008000"/>
-                <w:sz w:val="20"/>
-                <w:szCs w:val="20"/>
-                <w:highlight w:val="white"/>
-              </w:rPr>
-              <w:t>backoff</w:t>
-            </w:r>
-            <w:r>
-              <w:rPr>
-                <w:rFonts w:ascii="Courier New" w:hAnsi="Courier New" w:cs="Courier New"/>
-                <w:color w:val="008000"/>
-                <w:sz w:val="20"/>
-                <w:szCs w:val="20"/>
-                <w:highlight w:val="white"/>
-              </w:rPr>
-              <w:t>“:</w:t>
+              <w:lastRenderedPageBreak/>
+              <w:t xml:space="preserve">            „backoff“:</w:t>
             </w:r>
             <w:r>
               <w:rPr>
@@ -2811,14 +3523,7 @@
               <w:rPr>
                 <w:rFonts w:cs="Courier New"/>
               </w:rPr>
-              <w:t xml:space="preserve">Tells to receiving side that this message is a private message between connected party and the server (not forwarded </w:t>
-            </w:r>
-            <w:r>
-              <w:rPr>
-                <w:rFonts w:cs="Courier New"/>
-              </w:rPr>
-              <w:lastRenderedPageBreak/>
-              <w:t>to/from either Base or Client).</w:t>
+              <w:t>Tells to receiving side that this message is a private message between connected party and the server (not forwarded to/from either Base or Client).</w:t>
             </w:r>
           </w:p>
         </w:tc>
@@ -2834,7 +3539,6 @@
           </w:tcPr>
           <w:p>
             <w:r>
-              <w:lastRenderedPageBreak/>
               <w:t>b</w:t>
             </w:r>
             <w:r>
@@ -2888,6 +3592,7 @@
                 <w:i/>
                 <w:iCs/>
               </w:rPr>
+              <w:lastRenderedPageBreak/>
               <w:t>Currently not implemented in Client&lt;-&gt;Server communication</w:t>
             </w:r>
             <w:r>
@@ -2961,97 +3666,25 @@
         <w:rPr>
           <w:rFonts w:cs="Courier New"/>
         </w:rPr>
-        <w:t xml:space="preserve">sequence ID of the transmitter. </w:t>
+        <w:t xml:space="preserve">sequence ID of the transmitter. Its value increments from 1 to 2^32 </w:t>
       </w:r>
       <w:r>
         <w:rPr>
           <w:rFonts w:cs="Courier New"/>
         </w:rPr>
-        <w:t>Its value i</w:t>
+        <w:t xml:space="preserve">(unsigned integer) </w:t>
       </w:r>
       <w:r>
         <w:rPr>
           <w:rFonts w:cs="Courier New"/>
         </w:rPr>
-        <w:t xml:space="preserve">ncrements from 1 to 2^32 </w:t>
+        <w:t>and can only be reset to 1 during authentication procedure. This means that each connection can transfer 2^32 mes</w:t>
       </w:r>
       <w:r>
         <w:rPr>
           <w:rFonts w:cs="Courier New"/>
         </w:rPr>
-        <w:t>(</w:t>
-      </w:r>
-      <w:r>
-        <w:rPr>
-          <w:rFonts w:cs="Courier New"/>
-        </w:rPr>
-        <w:t>unsigned integer</w:t>
-      </w:r>
-      <w:r>
-        <w:rPr>
-          <w:rFonts w:cs="Courier New"/>
-        </w:rPr>
-        <w:t>)</w:t>
-      </w:r>
-      <w:r>
-        <w:rPr>
-          <w:rFonts w:cs="Courier New"/>
-        </w:rPr>
-        <w:t xml:space="preserve"> </w:t>
-      </w:r>
-      <w:r>
-        <w:rPr>
-          <w:rFonts w:cs="Courier New"/>
-        </w:rPr>
-        <w:t xml:space="preserve">and can only </w:t>
-      </w:r>
-      <w:r>
-        <w:rPr>
-          <w:rFonts w:cs="Courier New"/>
-        </w:rPr>
-        <w:t xml:space="preserve">be </w:t>
-      </w:r>
-      <w:r>
-        <w:rPr>
-          <w:rFonts w:cs="Courier New"/>
-        </w:rPr>
-        <w:t xml:space="preserve">reset to 1 during authentication </w:t>
-      </w:r>
-      <w:r>
-        <w:rPr>
-          <w:rFonts w:cs="Courier New"/>
-        </w:rPr>
-        <w:t>procedure</w:t>
-      </w:r>
-      <w:r>
-        <w:rPr>
-          <w:rFonts w:cs="Courier New"/>
-        </w:rPr>
-        <w:t xml:space="preserve">. This means that each connection can transfer 2^32 messages until it rolls over to 1. Rollover is not handled in protocol, so transmitting side should re-connect if this number gets near maximum. However, in practice this will not be required because transmitter will increment to maximum value after 136 years of sending one message per second. Socket connection will break </w:t>
-      </w:r>
-      <w:r>
-        <w:rPr>
-          <w:rFonts w:cs="Courier New"/>
-        </w:rPr>
-        <w:t>many</w:t>
-      </w:r>
-      <w:r>
-        <w:rPr>
-          <w:rFonts w:cs="Courier New"/>
-        </w:rPr>
-        <w:t xml:space="preserve"> of times in that period of time</w:t>
-      </w:r>
-      <w:r>
-        <w:rPr>
-          <w:rFonts w:cs="Courier New"/>
-        </w:rPr>
-        <w:t xml:space="preserve"> and re-sync will take place</w:t>
-      </w:r>
-      <w:r>
-        <w:rPr>
-          <w:rFonts w:cs="Courier New"/>
-        </w:rPr>
-        <w:t>, so this limitation is not to be worried about.</w:t>
+        <w:t>sages until it rolls over to 1.</w:t>
       </w:r>
     </w:p>
     <w:p>
@@ -3179,8 +3812,6 @@
       <w:r>
         <w:t>a</w:t>
       </w:r>
-      <w:bookmarkStart w:id="0" w:name="_GoBack"/>
-      <w:bookmarkEnd w:id="0"/>
     </w:p>
     <w:p/>
     <w:p>
@@ -3209,6 +3840,216 @@
         <w:t>a</w:t>
       </w:r>
     </w:p>
+    <w:p>
+      <w:r>
+        <w:br w:type="page"/>
+      </w:r>
+    </w:p>
+    <w:p>
+      <w:pPr>
+        <w:pStyle w:val="Heading1"/>
+      </w:pPr>
+      <w:r>
+        <w:lastRenderedPageBreak/>
+        <w:t>Document Change Log</w:t>
+      </w:r>
+    </w:p>
+    <w:p/>
+    <w:tbl>
+      <w:tblPr>
+        <w:tblStyle w:val="LightGrid"/>
+        <w:tblW w:w="5000" w:type="pct"/>
+        <w:tblLook w:val="04A0" w:firstRow="1" w:lastRow="0" w:firstColumn="1" w:lastColumn="0" w:noHBand="0" w:noVBand="1"/>
+      </w:tblPr>
+      <w:tblGrid>
+        <w:gridCol w:w="2197"/>
+        <w:gridCol w:w="3788"/>
+        <w:gridCol w:w="3303"/>
+      </w:tblGrid>
+      <w:tr>
+        <w:trPr>
+          <w:cnfStyle w:val="100000000000" w:firstRow="1" w:lastRow="0" w:firstColumn="0" w:lastColumn="0" w:oddVBand="0" w:evenVBand="0" w:oddHBand="0" w:evenHBand="0" w:firstRowFirstColumn="0" w:firstRowLastColumn="0" w:lastRowFirstColumn="0" w:lastRowLastColumn="0"/>
+        </w:trPr>
+        <w:tc>
+          <w:tcPr>
+            <w:cnfStyle w:val="001000000000" w:firstRow="0" w:lastRow="0" w:firstColumn="1" w:lastColumn="0" w:oddVBand="0" w:evenVBand="0" w:oddHBand="0" w:evenHBand="0" w:firstRowFirstColumn="0" w:firstRowLastColumn="0" w:lastRowFirstColumn="0" w:lastRowLastColumn="0"/>
+            <w:tcW w:w="1183" w:type="pct"/>
+          </w:tcPr>
+          <w:p>
+            <w:r>
+              <w:t>Date</w:t>
+            </w:r>
+          </w:p>
+        </w:tc>
+        <w:tc>
+          <w:tcPr>
+            <w:tcW w:w="2039" w:type="pct"/>
+          </w:tcPr>
+          <w:p>
+            <w:pPr>
+              <w:cnfStyle w:val="100000000000" w:firstRow="1" w:lastRow="0" w:firstColumn="0" w:lastColumn="0" w:oddVBand="0" w:evenVBand="0" w:oddHBand="0" w:evenHBand="0" w:firstRowFirstColumn="0" w:firstRowLastColumn="0" w:lastRowFirstColumn="0" w:lastRowLastColumn="0"/>
+            </w:pPr>
+            <w:r>
+              <w:t>Changed By</w:t>
+            </w:r>
+          </w:p>
+        </w:tc>
+        <w:tc>
+          <w:tcPr>
+            <w:tcW w:w="1778" w:type="pct"/>
+          </w:tcPr>
+          <w:p>
+            <w:pPr>
+              <w:cnfStyle w:val="100000000000" w:firstRow="1" w:lastRow="0" w:firstColumn="0" w:lastColumn="0" w:oddVBand="0" w:evenVBand="0" w:oddHBand="0" w:evenHBand="0" w:firstRowFirstColumn="0" w:firstRowLastColumn="0" w:lastRowFirstColumn="0" w:lastRowLastColumn="0"/>
+            </w:pPr>
+            <w:r>
+              <w:t>Summary</w:t>
+            </w:r>
+          </w:p>
+        </w:tc>
+      </w:tr>
+      <w:tr>
+        <w:trPr>
+          <w:cnfStyle w:val="000000100000" w:firstRow="0" w:lastRow="0" w:firstColumn="0" w:lastColumn="0" w:oddVBand="0" w:evenVBand="0" w:oddHBand="1" w:evenHBand="0" w:firstRowFirstColumn="0" w:firstRowLastColumn="0" w:lastRowFirstColumn="0" w:lastRowLastColumn="0"/>
+        </w:trPr>
+        <w:tc>
+          <w:tcPr>
+            <w:cnfStyle w:val="001000000000" w:firstRow="0" w:lastRow="0" w:firstColumn="1" w:lastColumn="0" w:oddVBand="0" w:evenVBand="0" w:oddHBand="0" w:evenHBand="0" w:firstRowFirstColumn="0" w:firstRowLastColumn="0" w:lastRowFirstColumn="0" w:lastRowLastColumn="0"/>
+            <w:tcW w:w="1183" w:type="pct"/>
+          </w:tcPr>
+          <w:p>
+            <w:r>
+              <w:t>2014-09-08</w:t>
+            </w:r>
+          </w:p>
+        </w:tc>
+        <w:tc>
+          <w:tcPr>
+            <w:tcW w:w="2039" w:type="pct"/>
+          </w:tcPr>
+          <w:p>
+            <w:pPr>
+              <w:cnfStyle w:val="000000100000" w:firstRow="0" w:lastRow="0" w:firstColumn="0" w:lastColumn="0" w:oddVBand="0" w:evenVBand="0" w:oddHBand="1" w:evenHBand="0" w:firstRowFirstColumn="0" w:firstRowLastColumn="0" w:lastRowFirstColumn="0" w:lastRowLastColumn="0"/>
+            </w:pPr>
+            <w:r>
+              <w:t>Trax</w:t>
+            </w:r>
+            <w:r>
+              <w:t>, trax@elektronika.ba</w:t>
+            </w:r>
+          </w:p>
+        </w:tc>
+        <w:tc>
+          <w:tcPr>
+            <w:tcW w:w="1778" w:type="pct"/>
+          </w:tcPr>
+          <w:p>
+            <w:pPr>
+              <w:cnfStyle w:val="000000100000" w:firstRow="0" w:lastRow="0" w:firstColumn="0" w:lastColumn="0" w:oddVBand="0" w:evenVBand="0" w:oddHBand="1" w:evenHBand="0" w:firstRowFirstColumn="0" w:firstRowLastColumn="0" w:lastRowFirstColumn="0" w:lastRowLastColumn="0"/>
+            </w:pPr>
+            <w:r>
+              <w:t>Initial document write</w:t>
+            </w:r>
+          </w:p>
+        </w:tc>
+      </w:tr>
+      <w:tr>
+        <w:trPr>
+          <w:cnfStyle w:val="000000010000" w:firstRow="0" w:lastRow="0" w:firstColumn="0" w:lastColumn="0" w:oddVBand="0" w:evenVBand="0" w:oddHBand="0" w:evenHBand="1" w:firstRowFirstColumn="0" w:firstRowLastColumn="0" w:lastRowFirstColumn="0" w:lastRowLastColumn="0"/>
+        </w:trPr>
+        <w:tc>
+          <w:tcPr>
+            <w:cnfStyle w:val="001000000000" w:firstRow="0" w:lastRow="0" w:firstColumn="1" w:lastColumn="0" w:oddVBand="0" w:evenVBand="0" w:oddHBand="0" w:evenHBand="0" w:firstRowFirstColumn="0" w:firstRowLastColumn="0" w:lastRowFirstColumn="0" w:lastRowLastColumn="0"/>
+            <w:tcW w:w="1183" w:type="pct"/>
+          </w:tcPr>
+          <w:p/>
+        </w:tc>
+        <w:tc>
+          <w:tcPr>
+            <w:tcW w:w="2039" w:type="pct"/>
+          </w:tcPr>
+          <w:p>
+            <w:pPr>
+              <w:cnfStyle w:val="000000010000" w:firstRow="0" w:lastRow="0" w:firstColumn="0" w:lastColumn="0" w:oddVBand="0" w:evenVBand="0" w:oddHBand="0" w:evenHBand="1" w:firstRowFirstColumn="0" w:firstRowLastColumn="0" w:lastRowFirstColumn="0" w:lastRowLastColumn="0"/>
+            </w:pPr>
+          </w:p>
+        </w:tc>
+        <w:tc>
+          <w:tcPr>
+            <w:tcW w:w="1778" w:type="pct"/>
+          </w:tcPr>
+          <w:p>
+            <w:pPr>
+              <w:cnfStyle w:val="000000010000" w:firstRow="0" w:lastRow="0" w:firstColumn="0" w:lastColumn="0" w:oddVBand="0" w:evenVBand="0" w:oddHBand="0" w:evenHBand="1" w:firstRowFirstColumn="0" w:firstRowLastColumn="0" w:lastRowFirstColumn="0" w:lastRowLastColumn="0"/>
+            </w:pPr>
+          </w:p>
+        </w:tc>
+      </w:tr>
+      <w:tr>
+        <w:trPr>
+          <w:cnfStyle w:val="000000100000" w:firstRow="0" w:lastRow="0" w:firstColumn="0" w:lastColumn="0" w:oddVBand="0" w:evenVBand="0" w:oddHBand="1" w:evenHBand="0" w:firstRowFirstColumn="0" w:firstRowLastColumn="0" w:lastRowFirstColumn="0" w:lastRowLastColumn="0"/>
+        </w:trPr>
+        <w:tc>
+          <w:tcPr>
+            <w:cnfStyle w:val="001000000000" w:firstRow="0" w:lastRow="0" w:firstColumn="1" w:lastColumn="0" w:oddVBand="0" w:evenVBand="0" w:oddHBand="0" w:evenHBand="0" w:firstRowFirstColumn="0" w:firstRowLastColumn="0" w:lastRowFirstColumn="0" w:lastRowLastColumn="0"/>
+            <w:tcW w:w="1183" w:type="pct"/>
+          </w:tcPr>
+          <w:p/>
+        </w:tc>
+        <w:tc>
+          <w:tcPr>
+            <w:tcW w:w="2039" w:type="pct"/>
+          </w:tcPr>
+          <w:p>
+            <w:pPr>
+              <w:cnfStyle w:val="000000100000" w:firstRow="0" w:lastRow="0" w:firstColumn="0" w:lastColumn="0" w:oddVBand="0" w:evenVBand="0" w:oddHBand="1" w:evenHBand="0" w:firstRowFirstColumn="0" w:firstRowLastColumn="0" w:lastRowFirstColumn="0" w:lastRowLastColumn="0"/>
+            </w:pPr>
+          </w:p>
+        </w:tc>
+        <w:tc>
+          <w:tcPr>
+            <w:tcW w:w="1778" w:type="pct"/>
+          </w:tcPr>
+          <w:p>
+            <w:pPr>
+              <w:cnfStyle w:val="000000100000" w:firstRow="0" w:lastRow="0" w:firstColumn="0" w:lastColumn="0" w:oddVBand="0" w:evenVBand="0" w:oddHBand="1" w:evenHBand="0" w:firstRowFirstColumn="0" w:firstRowLastColumn="0" w:lastRowFirstColumn="0" w:lastRowLastColumn="0"/>
+            </w:pPr>
+          </w:p>
+        </w:tc>
+      </w:tr>
+      <w:tr>
+        <w:trPr>
+          <w:cnfStyle w:val="000000010000" w:firstRow="0" w:lastRow="0" w:firstColumn="0" w:lastColumn="0" w:oddVBand="0" w:evenVBand="0" w:oddHBand="0" w:evenHBand="1" w:firstRowFirstColumn="0" w:firstRowLastColumn="0" w:lastRowFirstColumn="0" w:lastRowLastColumn="0"/>
+        </w:trPr>
+        <w:tc>
+          <w:tcPr>
+            <w:cnfStyle w:val="001000000000" w:firstRow="0" w:lastRow="0" w:firstColumn="1" w:lastColumn="0" w:oddVBand="0" w:evenVBand="0" w:oddHBand="0" w:evenHBand="0" w:firstRowFirstColumn="0" w:firstRowLastColumn="0" w:lastRowFirstColumn="0" w:lastRowLastColumn="0"/>
+            <w:tcW w:w="1183" w:type="pct"/>
+          </w:tcPr>
+          <w:p/>
+        </w:tc>
+        <w:tc>
+          <w:tcPr>
+            <w:tcW w:w="2039" w:type="pct"/>
+          </w:tcPr>
+          <w:p>
+            <w:pPr>
+              <w:cnfStyle w:val="000000010000" w:firstRow="0" w:lastRow="0" w:firstColumn="0" w:lastColumn="0" w:oddVBand="0" w:evenVBand="0" w:oddHBand="0" w:evenHBand="1" w:firstRowFirstColumn="0" w:firstRowLastColumn="0" w:lastRowFirstColumn="0" w:lastRowLastColumn="0"/>
+            </w:pPr>
+          </w:p>
+        </w:tc>
+        <w:tc>
+          <w:tcPr>
+            <w:tcW w:w="1778" w:type="pct"/>
+          </w:tcPr>
+          <w:p>
+            <w:pPr>
+              <w:cnfStyle w:val="000000010000" w:firstRow="0" w:lastRow="0" w:firstColumn="0" w:lastColumn="0" w:oddVBand="0" w:evenVBand="0" w:oddHBand="0" w:evenHBand="1" w:firstRowFirstColumn="0" w:firstRowLastColumn="0" w:lastRowFirstColumn="0" w:lastRowLastColumn="0"/>
+            </w:pPr>
+          </w:p>
+        </w:tc>
+      </w:tr>
+    </w:tbl>
     <w:p/>
     <w:sectPr>
       <w:headerReference w:type="even" r:id="rId9"/>
@@ -3605,6 +4446,94 @@
       </w:pPr>
     </w:lvl>
   </w:abstractNum>
+  <w:abstractNum w:abstractNumId="3">
+    <w:nsid w:val="76520C2B"/>
+    <w:multiLevelType w:val="hybridMultilevel"/>
+    <w:tmpl w:val="EF7E7AC2"/>
+    <w:lvl w:ilvl="0" w:tplc="141A000F">
+      <w:numFmt w:val="decimal"/>
+      <w:lvlText w:val="%1."/>
+      <w:lvlJc w:val="left"/>
+      <w:pPr>
+        <w:ind w:left="720" w:hanging="360"/>
+      </w:pPr>
+      <w:rPr>
+        <w:rFonts w:hint="default"/>
+      </w:rPr>
+    </w:lvl>
+    <w:lvl w:ilvl="1" w:tplc="141A0019">
+      <w:start w:val="1"/>
+      <w:numFmt w:val="lowerLetter"/>
+      <w:lvlText w:val="%2."/>
+      <w:lvlJc w:val="left"/>
+      <w:pPr>
+        <w:ind w:left="1440" w:hanging="360"/>
+      </w:pPr>
+    </w:lvl>
+    <w:lvl w:ilvl="2" w:tplc="141A001B">
+      <w:start w:val="1"/>
+      <w:numFmt w:val="lowerRoman"/>
+      <w:lvlText w:val="%3."/>
+      <w:lvlJc w:val="right"/>
+      <w:pPr>
+        <w:ind w:left="2160" w:hanging="180"/>
+      </w:pPr>
+    </w:lvl>
+    <w:lvl w:ilvl="3" w:tplc="141A000F" w:tentative="1">
+      <w:start w:val="1"/>
+      <w:numFmt w:val="decimal"/>
+      <w:lvlText w:val="%4."/>
+      <w:lvlJc w:val="left"/>
+      <w:pPr>
+        <w:ind w:left="2880" w:hanging="360"/>
+      </w:pPr>
+    </w:lvl>
+    <w:lvl w:ilvl="4" w:tplc="141A0019" w:tentative="1">
+      <w:start w:val="1"/>
+      <w:numFmt w:val="lowerLetter"/>
+      <w:lvlText w:val="%5."/>
+      <w:lvlJc w:val="left"/>
+      <w:pPr>
+        <w:ind w:left="3600" w:hanging="360"/>
+      </w:pPr>
+    </w:lvl>
+    <w:lvl w:ilvl="5" w:tplc="141A001B" w:tentative="1">
+      <w:start w:val="1"/>
+      <w:numFmt w:val="lowerRoman"/>
+      <w:lvlText w:val="%6."/>
+      <w:lvlJc w:val="right"/>
+      <w:pPr>
+        <w:ind w:left="4320" w:hanging="180"/>
+      </w:pPr>
+    </w:lvl>
+    <w:lvl w:ilvl="6" w:tplc="141A000F" w:tentative="1">
+      <w:start w:val="1"/>
+      <w:numFmt w:val="decimal"/>
+      <w:lvlText w:val="%7."/>
+      <w:lvlJc w:val="left"/>
+      <w:pPr>
+        <w:ind w:left="5040" w:hanging="360"/>
+      </w:pPr>
+    </w:lvl>
+    <w:lvl w:ilvl="7" w:tplc="141A0019" w:tentative="1">
+      <w:start w:val="1"/>
+      <w:numFmt w:val="lowerLetter"/>
+      <w:lvlText w:val="%8."/>
+      <w:lvlJc w:val="left"/>
+      <w:pPr>
+        <w:ind w:left="5760" w:hanging="360"/>
+      </w:pPr>
+    </w:lvl>
+    <w:lvl w:ilvl="8" w:tplc="141A001B" w:tentative="1">
+      <w:start w:val="1"/>
+      <w:numFmt w:val="lowerRoman"/>
+      <w:lvlText w:val="%9."/>
+      <w:lvlJc w:val="right"/>
+      <w:pPr>
+        <w:ind w:left="6480" w:hanging="180"/>
+      </w:pPr>
+    </w:lvl>
+  </w:abstractNum>
   <w:num w:numId="1">
     <w:abstractNumId w:val="2"/>
   </w:num>
@@ -3613,6 +4542,9 @@
   </w:num>
   <w:num w:numId="3">
     <w:abstractNumId w:val="1"/>
+  </w:num>
+  <w:num w:numId="4">
+    <w:abstractNumId w:val="3"/>
   </w:num>
 </w:numbering>
 </file>
@@ -4285,6 +5217,322 @@
       <w:lang w:val="en-US"/>
     </w:rPr>
   </w:style>
+  <w:style w:type="table" w:styleId="LightShading">
+    <w:name w:val="Light Shading"/>
+    <w:basedOn w:val="TableNormal"/>
+    <w:uiPriority w:val="60"/>
+    <w:rsid w:val="003E7E0F"/>
+    <w:pPr>
+      <w:spacing w:after="0" w:line="240" w:lineRule="auto"/>
+    </w:pPr>
+    <w:rPr>
+      <w:color w:val="000000" w:themeColor="text1" w:themeShade="BF"/>
+    </w:rPr>
+    <w:tblPr>
+      <w:tblStyleRowBandSize w:val="1"/>
+      <w:tblStyleColBandSize w:val="1"/>
+      <w:tblBorders>
+        <w:top w:val="single" w:sz="8" w:space="0" w:color="000000" w:themeColor="text1"/>
+        <w:bottom w:val="single" w:sz="8" w:space="0" w:color="000000" w:themeColor="text1"/>
+      </w:tblBorders>
+    </w:tblPr>
+    <w:tblStylePr w:type="firstRow">
+      <w:pPr>
+        <w:spacing w:before="0" w:after="0" w:line="240" w:lineRule="auto"/>
+      </w:pPr>
+      <w:rPr>
+        <w:b/>
+        <w:bCs/>
+      </w:rPr>
+      <w:tblPr/>
+      <w:tcPr>
+        <w:tcBorders>
+          <w:top w:val="single" w:sz="8" w:space="0" w:color="000000" w:themeColor="text1"/>
+          <w:left w:val="nil"/>
+          <w:bottom w:val="single" w:sz="8" w:space="0" w:color="000000" w:themeColor="text1"/>
+          <w:right w:val="nil"/>
+          <w:insideH w:val="nil"/>
+          <w:insideV w:val="nil"/>
+        </w:tcBorders>
+      </w:tcPr>
+    </w:tblStylePr>
+    <w:tblStylePr w:type="lastRow">
+      <w:pPr>
+        <w:spacing w:before="0" w:after="0" w:line="240" w:lineRule="auto"/>
+      </w:pPr>
+      <w:rPr>
+        <w:b/>
+        <w:bCs/>
+      </w:rPr>
+      <w:tblPr/>
+      <w:tcPr>
+        <w:tcBorders>
+          <w:top w:val="single" w:sz="8" w:space="0" w:color="000000" w:themeColor="text1"/>
+          <w:left w:val="nil"/>
+          <w:bottom w:val="single" w:sz="8" w:space="0" w:color="000000" w:themeColor="text1"/>
+          <w:right w:val="nil"/>
+          <w:insideH w:val="nil"/>
+          <w:insideV w:val="nil"/>
+        </w:tcBorders>
+      </w:tcPr>
+    </w:tblStylePr>
+    <w:tblStylePr w:type="firstCol">
+      <w:rPr>
+        <w:b/>
+        <w:bCs/>
+      </w:rPr>
+    </w:tblStylePr>
+    <w:tblStylePr w:type="lastCol">
+      <w:rPr>
+        <w:b/>
+        <w:bCs/>
+      </w:rPr>
+    </w:tblStylePr>
+    <w:tblStylePr w:type="band1Vert">
+      <w:tblPr/>
+      <w:tcPr>
+        <w:tcBorders>
+          <w:left w:val="nil"/>
+          <w:right w:val="nil"/>
+          <w:insideH w:val="nil"/>
+          <w:insideV w:val="nil"/>
+        </w:tcBorders>
+        <w:shd w:val="clear" w:color="auto" w:fill="C0C0C0" w:themeFill="text1" w:themeFillTint="3F"/>
+      </w:tcPr>
+    </w:tblStylePr>
+    <w:tblStylePr w:type="band1Horz">
+      <w:tblPr/>
+      <w:tcPr>
+        <w:tcBorders>
+          <w:left w:val="nil"/>
+          <w:right w:val="nil"/>
+          <w:insideH w:val="nil"/>
+          <w:insideV w:val="nil"/>
+        </w:tcBorders>
+        <w:shd w:val="clear" w:color="auto" w:fill="C0C0C0" w:themeFill="text1" w:themeFillTint="3F"/>
+      </w:tcPr>
+    </w:tblStylePr>
+  </w:style>
+  <w:style w:type="table" w:styleId="MediumList2">
+    <w:name w:val="Medium List 2"/>
+    <w:basedOn w:val="TableNormal"/>
+    <w:uiPriority w:val="66"/>
+    <w:rsid w:val="003E7E0F"/>
+    <w:pPr>
+      <w:spacing w:after="0" w:line="240" w:lineRule="auto"/>
+    </w:pPr>
+    <w:rPr>
+      <w:rFonts w:asciiTheme="majorHAnsi" w:eastAsiaTheme="majorEastAsia" w:hAnsiTheme="majorHAnsi" w:cstheme="majorBidi"/>
+      <w:color w:val="000000" w:themeColor="text1"/>
+    </w:rPr>
+    <w:tblPr>
+      <w:tblStyleRowBandSize w:val="1"/>
+      <w:tblStyleColBandSize w:val="1"/>
+      <w:tblBorders>
+        <w:top w:val="single" w:sz="8" w:space="0" w:color="000000" w:themeColor="text1"/>
+        <w:left w:val="single" w:sz="8" w:space="0" w:color="000000" w:themeColor="text1"/>
+        <w:bottom w:val="single" w:sz="8" w:space="0" w:color="000000" w:themeColor="text1"/>
+        <w:right w:val="single" w:sz="8" w:space="0" w:color="000000" w:themeColor="text1"/>
+      </w:tblBorders>
+    </w:tblPr>
+    <w:tblStylePr w:type="firstRow">
+      <w:rPr>
+        <w:sz w:val="24"/>
+        <w:szCs w:val="24"/>
+      </w:rPr>
+      <w:tblPr/>
+      <w:tcPr>
+        <w:tcBorders>
+          <w:top w:val="nil"/>
+          <w:left w:val="nil"/>
+          <w:bottom w:val="single" w:sz="24" w:space="0" w:color="000000" w:themeColor="text1"/>
+          <w:right w:val="nil"/>
+          <w:insideH w:val="nil"/>
+          <w:insideV w:val="nil"/>
+        </w:tcBorders>
+        <w:shd w:val="clear" w:color="auto" w:fill="FFFFFF" w:themeFill="background1"/>
+      </w:tcPr>
+    </w:tblStylePr>
+    <w:tblStylePr w:type="lastRow">
+      <w:tblPr/>
+      <w:tcPr>
+        <w:tcBorders>
+          <w:top w:val="single" w:sz="8" w:space="0" w:color="000000" w:themeColor="text1"/>
+          <w:left w:val="nil"/>
+          <w:bottom w:val="nil"/>
+          <w:right w:val="nil"/>
+          <w:insideH w:val="nil"/>
+          <w:insideV w:val="nil"/>
+        </w:tcBorders>
+        <w:shd w:val="clear" w:color="auto" w:fill="FFFFFF" w:themeFill="background1"/>
+      </w:tcPr>
+    </w:tblStylePr>
+    <w:tblStylePr w:type="firstCol">
+      <w:tblPr/>
+      <w:tcPr>
+        <w:tcBorders>
+          <w:top w:val="nil"/>
+          <w:left w:val="nil"/>
+          <w:bottom w:val="nil"/>
+          <w:right w:val="single" w:sz="8" w:space="0" w:color="000000" w:themeColor="text1"/>
+          <w:insideH w:val="nil"/>
+          <w:insideV w:val="nil"/>
+        </w:tcBorders>
+        <w:shd w:val="clear" w:color="auto" w:fill="FFFFFF" w:themeFill="background1"/>
+      </w:tcPr>
+    </w:tblStylePr>
+    <w:tblStylePr w:type="lastCol">
+      <w:tblPr/>
+      <w:tcPr>
+        <w:tcBorders>
+          <w:top w:val="nil"/>
+          <w:left w:val="single" w:sz="8" w:space="0" w:color="000000" w:themeColor="text1"/>
+          <w:bottom w:val="nil"/>
+          <w:right w:val="nil"/>
+          <w:insideH w:val="nil"/>
+          <w:insideV w:val="nil"/>
+        </w:tcBorders>
+        <w:shd w:val="clear" w:color="auto" w:fill="FFFFFF" w:themeFill="background1"/>
+      </w:tcPr>
+    </w:tblStylePr>
+    <w:tblStylePr w:type="band1Vert">
+      <w:tblPr/>
+      <w:tcPr>
+        <w:tcBorders>
+          <w:left w:val="nil"/>
+          <w:right w:val="nil"/>
+          <w:insideH w:val="nil"/>
+          <w:insideV w:val="nil"/>
+        </w:tcBorders>
+        <w:shd w:val="clear" w:color="auto" w:fill="C0C0C0" w:themeFill="text1" w:themeFillTint="3F"/>
+      </w:tcPr>
+    </w:tblStylePr>
+    <w:tblStylePr w:type="band1Horz">
+      <w:tblPr/>
+      <w:tcPr>
+        <w:tcBorders>
+          <w:top w:val="nil"/>
+          <w:bottom w:val="nil"/>
+          <w:insideH w:val="nil"/>
+          <w:insideV w:val="nil"/>
+        </w:tcBorders>
+        <w:shd w:val="clear" w:color="auto" w:fill="C0C0C0" w:themeFill="text1" w:themeFillTint="3F"/>
+      </w:tcPr>
+    </w:tblStylePr>
+    <w:tblStylePr w:type="nwCell">
+      <w:tblPr/>
+      <w:tcPr>
+        <w:shd w:val="clear" w:color="auto" w:fill="FFFFFF" w:themeFill="background1"/>
+      </w:tcPr>
+    </w:tblStylePr>
+    <w:tblStylePr w:type="swCell">
+      <w:tblPr/>
+      <w:tcPr>
+        <w:tcBorders>
+          <w:top w:val="nil"/>
+        </w:tcBorders>
+      </w:tcPr>
+    </w:tblStylePr>
+  </w:style>
+  <w:style w:type="table" w:styleId="MediumShading1">
+    <w:name w:val="Medium Shading 1"/>
+    <w:basedOn w:val="TableNormal"/>
+    <w:uiPriority w:val="63"/>
+    <w:rsid w:val="003E7E0F"/>
+    <w:pPr>
+      <w:spacing w:after="0" w:line="240" w:lineRule="auto"/>
+    </w:pPr>
+    <w:tblPr>
+      <w:tblStyleRowBandSize w:val="1"/>
+      <w:tblStyleColBandSize w:val="1"/>
+      <w:tblBorders>
+        <w:top w:val="single" w:sz="8" w:space="0" w:color="404040" w:themeColor="text1" w:themeTint="BF"/>
+        <w:left w:val="single" w:sz="8" w:space="0" w:color="404040" w:themeColor="text1" w:themeTint="BF"/>
+        <w:bottom w:val="single" w:sz="8" w:space="0" w:color="404040" w:themeColor="text1" w:themeTint="BF"/>
+        <w:right w:val="single" w:sz="8" w:space="0" w:color="404040" w:themeColor="text1" w:themeTint="BF"/>
+        <w:insideH w:val="single" w:sz="8" w:space="0" w:color="404040" w:themeColor="text1" w:themeTint="BF"/>
+      </w:tblBorders>
+    </w:tblPr>
+    <w:tblStylePr w:type="firstRow">
+      <w:pPr>
+        <w:spacing w:before="0" w:after="0" w:line="240" w:lineRule="auto"/>
+      </w:pPr>
+      <w:rPr>
+        <w:b/>
+        <w:bCs/>
+        <w:color w:val="FFFFFF" w:themeColor="background1"/>
+      </w:rPr>
+      <w:tblPr/>
+      <w:tcPr>
+        <w:tcBorders>
+          <w:top w:val="single" w:sz="8" w:space="0" w:color="404040" w:themeColor="text1" w:themeTint="BF"/>
+          <w:left w:val="single" w:sz="8" w:space="0" w:color="404040" w:themeColor="text1" w:themeTint="BF"/>
+          <w:bottom w:val="single" w:sz="8" w:space="0" w:color="404040" w:themeColor="text1" w:themeTint="BF"/>
+          <w:right w:val="single" w:sz="8" w:space="0" w:color="404040" w:themeColor="text1" w:themeTint="BF"/>
+          <w:insideH w:val="nil"/>
+          <w:insideV w:val="nil"/>
+        </w:tcBorders>
+        <w:shd w:val="clear" w:color="auto" w:fill="000000" w:themeFill="text1"/>
+      </w:tcPr>
+    </w:tblStylePr>
+    <w:tblStylePr w:type="lastRow">
+      <w:pPr>
+        <w:spacing w:before="0" w:after="0" w:line="240" w:lineRule="auto"/>
+      </w:pPr>
+      <w:rPr>
+        <w:b/>
+        <w:bCs/>
+      </w:rPr>
+      <w:tblPr/>
+      <w:tcPr>
+        <w:tcBorders>
+          <w:top w:val="double" w:sz="6" w:space="0" w:color="404040" w:themeColor="text1" w:themeTint="BF"/>
+          <w:left w:val="single" w:sz="8" w:space="0" w:color="404040" w:themeColor="text1" w:themeTint="BF"/>
+          <w:bottom w:val="single" w:sz="8" w:space="0" w:color="404040" w:themeColor="text1" w:themeTint="BF"/>
+          <w:right w:val="single" w:sz="8" w:space="0" w:color="404040" w:themeColor="text1" w:themeTint="BF"/>
+          <w:insideH w:val="nil"/>
+          <w:insideV w:val="nil"/>
+        </w:tcBorders>
+      </w:tcPr>
+    </w:tblStylePr>
+    <w:tblStylePr w:type="firstCol">
+      <w:rPr>
+        <w:b/>
+        <w:bCs/>
+      </w:rPr>
+    </w:tblStylePr>
+    <w:tblStylePr w:type="lastCol">
+      <w:rPr>
+        <w:b/>
+        <w:bCs/>
+      </w:rPr>
+    </w:tblStylePr>
+    <w:tblStylePr w:type="band1Vert">
+      <w:tblPr/>
+      <w:tcPr>
+        <w:shd w:val="clear" w:color="auto" w:fill="C0C0C0" w:themeFill="text1" w:themeFillTint="3F"/>
+      </w:tcPr>
+    </w:tblStylePr>
+    <w:tblStylePr w:type="band1Horz">
+      <w:tblPr/>
+      <w:tcPr>
+        <w:tcBorders>
+          <w:insideH w:val="nil"/>
+          <w:insideV w:val="nil"/>
+        </w:tcBorders>
+        <w:shd w:val="clear" w:color="auto" w:fill="C0C0C0" w:themeFill="text1" w:themeFillTint="3F"/>
+      </w:tcPr>
+    </w:tblStylePr>
+    <w:tblStylePr w:type="band2Horz">
+      <w:tblPr/>
+      <w:tcPr>
+        <w:tcBorders>
+          <w:insideH w:val="nil"/>
+          <w:insideV w:val="nil"/>
+        </w:tcBorders>
+      </w:tcPr>
+    </w:tblStylePr>
+  </w:style>
 </w:styles>
 </file>
 
@@ -4956,6 +6204,322 @@
       <w:lang w:val="en-US"/>
     </w:rPr>
   </w:style>
+  <w:style w:type="table" w:styleId="LightShading">
+    <w:name w:val="Light Shading"/>
+    <w:basedOn w:val="TableNormal"/>
+    <w:uiPriority w:val="60"/>
+    <w:rsid w:val="003E7E0F"/>
+    <w:pPr>
+      <w:spacing w:after="0" w:line="240" w:lineRule="auto"/>
+    </w:pPr>
+    <w:rPr>
+      <w:color w:val="000000" w:themeColor="text1" w:themeShade="BF"/>
+    </w:rPr>
+    <w:tblPr>
+      <w:tblStyleRowBandSize w:val="1"/>
+      <w:tblStyleColBandSize w:val="1"/>
+      <w:tblBorders>
+        <w:top w:val="single" w:sz="8" w:space="0" w:color="000000" w:themeColor="text1"/>
+        <w:bottom w:val="single" w:sz="8" w:space="0" w:color="000000" w:themeColor="text1"/>
+      </w:tblBorders>
+    </w:tblPr>
+    <w:tblStylePr w:type="firstRow">
+      <w:pPr>
+        <w:spacing w:before="0" w:after="0" w:line="240" w:lineRule="auto"/>
+      </w:pPr>
+      <w:rPr>
+        <w:b/>
+        <w:bCs/>
+      </w:rPr>
+      <w:tblPr/>
+      <w:tcPr>
+        <w:tcBorders>
+          <w:top w:val="single" w:sz="8" w:space="0" w:color="000000" w:themeColor="text1"/>
+          <w:left w:val="nil"/>
+          <w:bottom w:val="single" w:sz="8" w:space="0" w:color="000000" w:themeColor="text1"/>
+          <w:right w:val="nil"/>
+          <w:insideH w:val="nil"/>
+          <w:insideV w:val="nil"/>
+        </w:tcBorders>
+      </w:tcPr>
+    </w:tblStylePr>
+    <w:tblStylePr w:type="lastRow">
+      <w:pPr>
+        <w:spacing w:before="0" w:after="0" w:line="240" w:lineRule="auto"/>
+      </w:pPr>
+      <w:rPr>
+        <w:b/>
+        <w:bCs/>
+      </w:rPr>
+      <w:tblPr/>
+      <w:tcPr>
+        <w:tcBorders>
+          <w:top w:val="single" w:sz="8" w:space="0" w:color="000000" w:themeColor="text1"/>
+          <w:left w:val="nil"/>
+          <w:bottom w:val="single" w:sz="8" w:space="0" w:color="000000" w:themeColor="text1"/>
+          <w:right w:val="nil"/>
+          <w:insideH w:val="nil"/>
+          <w:insideV w:val="nil"/>
+        </w:tcBorders>
+      </w:tcPr>
+    </w:tblStylePr>
+    <w:tblStylePr w:type="firstCol">
+      <w:rPr>
+        <w:b/>
+        <w:bCs/>
+      </w:rPr>
+    </w:tblStylePr>
+    <w:tblStylePr w:type="lastCol">
+      <w:rPr>
+        <w:b/>
+        <w:bCs/>
+      </w:rPr>
+    </w:tblStylePr>
+    <w:tblStylePr w:type="band1Vert">
+      <w:tblPr/>
+      <w:tcPr>
+        <w:tcBorders>
+          <w:left w:val="nil"/>
+          <w:right w:val="nil"/>
+          <w:insideH w:val="nil"/>
+          <w:insideV w:val="nil"/>
+        </w:tcBorders>
+        <w:shd w:val="clear" w:color="auto" w:fill="C0C0C0" w:themeFill="text1" w:themeFillTint="3F"/>
+      </w:tcPr>
+    </w:tblStylePr>
+    <w:tblStylePr w:type="band1Horz">
+      <w:tblPr/>
+      <w:tcPr>
+        <w:tcBorders>
+          <w:left w:val="nil"/>
+          <w:right w:val="nil"/>
+          <w:insideH w:val="nil"/>
+          <w:insideV w:val="nil"/>
+        </w:tcBorders>
+        <w:shd w:val="clear" w:color="auto" w:fill="C0C0C0" w:themeFill="text1" w:themeFillTint="3F"/>
+      </w:tcPr>
+    </w:tblStylePr>
+  </w:style>
+  <w:style w:type="table" w:styleId="MediumList2">
+    <w:name w:val="Medium List 2"/>
+    <w:basedOn w:val="TableNormal"/>
+    <w:uiPriority w:val="66"/>
+    <w:rsid w:val="003E7E0F"/>
+    <w:pPr>
+      <w:spacing w:after="0" w:line="240" w:lineRule="auto"/>
+    </w:pPr>
+    <w:rPr>
+      <w:rFonts w:asciiTheme="majorHAnsi" w:eastAsiaTheme="majorEastAsia" w:hAnsiTheme="majorHAnsi" w:cstheme="majorBidi"/>
+      <w:color w:val="000000" w:themeColor="text1"/>
+    </w:rPr>
+    <w:tblPr>
+      <w:tblStyleRowBandSize w:val="1"/>
+      <w:tblStyleColBandSize w:val="1"/>
+      <w:tblBorders>
+        <w:top w:val="single" w:sz="8" w:space="0" w:color="000000" w:themeColor="text1"/>
+        <w:left w:val="single" w:sz="8" w:space="0" w:color="000000" w:themeColor="text1"/>
+        <w:bottom w:val="single" w:sz="8" w:space="0" w:color="000000" w:themeColor="text1"/>
+        <w:right w:val="single" w:sz="8" w:space="0" w:color="000000" w:themeColor="text1"/>
+      </w:tblBorders>
+    </w:tblPr>
+    <w:tblStylePr w:type="firstRow">
+      <w:rPr>
+        <w:sz w:val="24"/>
+        <w:szCs w:val="24"/>
+      </w:rPr>
+      <w:tblPr/>
+      <w:tcPr>
+        <w:tcBorders>
+          <w:top w:val="nil"/>
+          <w:left w:val="nil"/>
+          <w:bottom w:val="single" w:sz="24" w:space="0" w:color="000000" w:themeColor="text1"/>
+          <w:right w:val="nil"/>
+          <w:insideH w:val="nil"/>
+          <w:insideV w:val="nil"/>
+        </w:tcBorders>
+        <w:shd w:val="clear" w:color="auto" w:fill="FFFFFF" w:themeFill="background1"/>
+      </w:tcPr>
+    </w:tblStylePr>
+    <w:tblStylePr w:type="lastRow">
+      <w:tblPr/>
+      <w:tcPr>
+        <w:tcBorders>
+          <w:top w:val="single" w:sz="8" w:space="0" w:color="000000" w:themeColor="text1"/>
+          <w:left w:val="nil"/>
+          <w:bottom w:val="nil"/>
+          <w:right w:val="nil"/>
+          <w:insideH w:val="nil"/>
+          <w:insideV w:val="nil"/>
+        </w:tcBorders>
+        <w:shd w:val="clear" w:color="auto" w:fill="FFFFFF" w:themeFill="background1"/>
+      </w:tcPr>
+    </w:tblStylePr>
+    <w:tblStylePr w:type="firstCol">
+      <w:tblPr/>
+      <w:tcPr>
+        <w:tcBorders>
+          <w:top w:val="nil"/>
+          <w:left w:val="nil"/>
+          <w:bottom w:val="nil"/>
+          <w:right w:val="single" w:sz="8" w:space="0" w:color="000000" w:themeColor="text1"/>
+          <w:insideH w:val="nil"/>
+          <w:insideV w:val="nil"/>
+        </w:tcBorders>
+        <w:shd w:val="clear" w:color="auto" w:fill="FFFFFF" w:themeFill="background1"/>
+      </w:tcPr>
+    </w:tblStylePr>
+    <w:tblStylePr w:type="lastCol">
+      <w:tblPr/>
+      <w:tcPr>
+        <w:tcBorders>
+          <w:top w:val="nil"/>
+          <w:left w:val="single" w:sz="8" w:space="0" w:color="000000" w:themeColor="text1"/>
+          <w:bottom w:val="nil"/>
+          <w:right w:val="nil"/>
+          <w:insideH w:val="nil"/>
+          <w:insideV w:val="nil"/>
+        </w:tcBorders>
+        <w:shd w:val="clear" w:color="auto" w:fill="FFFFFF" w:themeFill="background1"/>
+      </w:tcPr>
+    </w:tblStylePr>
+    <w:tblStylePr w:type="band1Vert">
+      <w:tblPr/>
+      <w:tcPr>
+        <w:tcBorders>
+          <w:left w:val="nil"/>
+          <w:right w:val="nil"/>
+          <w:insideH w:val="nil"/>
+          <w:insideV w:val="nil"/>
+        </w:tcBorders>
+        <w:shd w:val="clear" w:color="auto" w:fill="C0C0C0" w:themeFill="text1" w:themeFillTint="3F"/>
+      </w:tcPr>
+    </w:tblStylePr>
+    <w:tblStylePr w:type="band1Horz">
+      <w:tblPr/>
+      <w:tcPr>
+        <w:tcBorders>
+          <w:top w:val="nil"/>
+          <w:bottom w:val="nil"/>
+          <w:insideH w:val="nil"/>
+          <w:insideV w:val="nil"/>
+        </w:tcBorders>
+        <w:shd w:val="clear" w:color="auto" w:fill="C0C0C0" w:themeFill="text1" w:themeFillTint="3F"/>
+      </w:tcPr>
+    </w:tblStylePr>
+    <w:tblStylePr w:type="nwCell">
+      <w:tblPr/>
+      <w:tcPr>
+        <w:shd w:val="clear" w:color="auto" w:fill="FFFFFF" w:themeFill="background1"/>
+      </w:tcPr>
+    </w:tblStylePr>
+    <w:tblStylePr w:type="swCell">
+      <w:tblPr/>
+      <w:tcPr>
+        <w:tcBorders>
+          <w:top w:val="nil"/>
+        </w:tcBorders>
+      </w:tcPr>
+    </w:tblStylePr>
+  </w:style>
+  <w:style w:type="table" w:styleId="MediumShading1">
+    <w:name w:val="Medium Shading 1"/>
+    <w:basedOn w:val="TableNormal"/>
+    <w:uiPriority w:val="63"/>
+    <w:rsid w:val="003E7E0F"/>
+    <w:pPr>
+      <w:spacing w:after="0" w:line="240" w:lineRule="auto"/>
+    </w:pPr>
+    <w:tblPr>
+      <w:tblStyleRowBandSize w:val="1"/>
+      <w:tblStyleColBandSize w:val="1"/>
+      <w:tblBorders>
+        <w:top w:val="single" w:sz="8" w:space="0" w:color="404040" w:themeColor="text1" w:themeTint="BF"/>
+        <w:left w:val="single" w:sz="8" w:space="0" w:color="404040" w:themeColor="text1" w:themeTint="BF"/>
+        <w:bottom w:val="single" w:sz="8" w:space="0" w:color="404040" w:themeColor="text1" w:themeTint="BF"/>
+        <w:right w:val="single" w:sz="8" w:space="0" w:color="404040" w:themeColor="text1" w:themeTint="BF"/>
+        <w:insideH w:val="single" w:sz="8" w:space="0" w:color="404040" w:themeColor="text1" w:themeTint="BF"/>
+      </w:tblBorders>
+    </w:tblPr>
+    <w:tblStylePr w:type="firstRow">
+      <w:pPr>
+        <w:spacing w:before="0" w:after="0" w:line="240" w:lineRule="auto"/>
+      </w:pPr>
+      <w:rPr>
+        <w:b/>
+        <w:bCs/>
+        <w:color w:val="FFFFFF" w:themeColor="background1"/>
+      </w:rPr>
+      <w:tblPr/>
+      <w:tcPr>
+        <w:tcBorders>
+          <w:top w:val="single" w:sz="8" w:space="0" w:color="404040" w:themeColor="text1" w:themeTint="BF"/>
+          <w:left w:val="single" w:sz="8" w:space="0" w:color="404040" w:themeColor="text1" w:themeTint="BF"/>
+          <w:bottom w:val="single" w:sz="8" w:space="0" w:color="404040" w:themeColor="text1" w:themeTint="BF"/>
+          <w:right w:val="single" w:sz="8" w:space="0" w:color="404040" w:themeColor="text1" w:themeTint="BF"/>
+          <w:insideH w:val="nil"/>
+          <w:insideV w:val="nil"/>
+        </w:tcBorders>
+        <w:shd w:val="clear" w:color="auto" w:fill="000000" w:themeFill="text1"/>
+      </w:tcPr>
+    </w:tblStylePr>
+    <w:tblStylePr w:type="lastRow">
+      <w:pPr>
+        <w:spacing w:before="0" w:after="0" w:line="240" w:lineRule="auto"/>
+      </w:pPr>
+      <w:rPr>
+        <w:b/>
+        <w:bCs/>
+      </w:rPr>
+      <w:tblPr/>
+      <w:tcPr>
+        <w:tcBorders>
+          <w:top w:val="double" w:sz="6" w:space="0" w:color="404040" w:themeColor="text1" w:themeTint="BF"/>
+          <w:left w:val="single" w:sz="8" w:space="0" w:color="404040" w:themeColor="text1" w:themeTint="BF"/>
+          <w:bottom w:val="single" w:sz="8" w:space="0" w:color="404040" w:themeColor="text1" w:themeTint="BF"/>
+          <w:right w:val="single" w:sz="8" w:space="0" w:color="404040" w:themeColor="text1" w:themeTint="BF"/>
+          <w:insideH w:val="nil"/>
+          <w:insideV w:val="nil"/>
+        </w:tcBorders>
+      </w:tcPr>
+    </w:tblStylePr>
+    <w:tblStylePr w:type="firstCol">
+      <w:rPr>
+        <w:b/>
+        <w:bCs/>
+      </w:rPr>
+    </w:tblStylePr>
+    <w:tblStylePr w:type="lastCol">
+      <w:rPr>
+        <w:b/>
+        <w:bCs/>
+      </w:rPr>
+    </w:tblStylePr>
+    <w:tblStylePr w:type="band1Vert">
+      <w:tblPr/>
+      <w:tcPr>
+        <w:shd w:val="clear" w:color="auto" w:fill="C0C0C0" w:themeFill="text1" w:themeFillTint="3F"/>
+      </w:tcPr>
+    </w:tblStylePr>
+    <w:tblStylePr w:type="band1Horz">
+      <w:tblPr/>
+      <w:tcPr>
+        <w:tcBorders>
+          <w:insideH w:val="nil"/>
+          <w:insideV w:val="nil"/>
+        </w:tcBorders>
+        <w:shd w:val="clear" w:color="auto" w:fill="C0C0C0" w:themeFill="text1" w:themeFillTint="3F"/>
+      </w:tcPr>
+    </w:tblStylePr>
+    <w:tblStylePr w:type="band2Horz">
+      <w:tblPr/>
+      <w:tcPr>
+        <w:tcBorders>
+          <w:insideH w:val="nil"/>
+          <w:insideV w:val="nil"/>
+        </w:tcBorders>
+      </w:tcPr>
+    </w:tblStylePr>
+  </w:style>
 </w:styles>
 </file>
 
@@ -5249,7 +6813,7 @@
 </file>
 
 <file path=customXml/itemProps1.xml><?xml version="1.0" encoding="utf-8"?>
-<ds:datastoreItem xmlns:ds="http://schemas.openxmlformats.org/officeDocument/2006/customXml" ds:itemID="{7D172D2F-E752-4BA4-A6C7-C4335D686BA3}">
+<ds:datastoreItem xmlns:ds="http://schemas.openxmlformats.org/officeDocument/2006/customXml" ds:itemID="{73A3139D-4486-4737-A769-90C8C361ABD2}">
   <ds:schemaRefs>
     <ds:schemaRef ds:uri="http://schemas.openxmlformats.org/officeDocument/2006/bibliography"/>
   </ds:schemaRefs>

</xml_diff>

<commit_message>
new system messages, out-of-sync, and documentation
Changed how out of sync situation is handled, added support for couple
of new system messages for both client and base.
</commit_message>
<xml_diff>
--- a/resources/doc/documentation.docx
+++ b/resources/doc/documentation.docx
@@ -10,7 +10,9 @@
           <w:lang w:val="en-GB"/>
         </w:rPr>
       </w:pPr>
-      <w:bookmarkStart w:id="0" w:name="_Toc398032114"/>
+      <w:bookmarkStart w:id="0" w:name="_Toc398884468"/>
+      <w:bookmarkStart w:id="1" w:name="_GoBack"/>
+      <w:bookmarkEnd w:id="1"/>
       <w:r>
         <w:rPr>
           <w:lang w:val="en-GB"/>
@@ -23,6 +25,7 @@
         </w:rPr>
         <w:t xml:space="preserve">– </w:t>
       </w:r>
+      <w:proofErr w:type="spellStart"/>
       <w:r>
         <w:rPr>
           <w:lang w:val="en-GB"/>
@@ -30,6 +33,7 @@
         <w:t>IoT</w:t>
       </w:r>
       <w:bookmarkEnd w:id="0"/>
+      <w:proofErr w:type="spellEnd"/>
     </w:p>
     <w:p>
       <w:pPr>
@@ -104,7 +108,7 @@
             </w:rPr>
             <w:fldChar w:fldCharType="separate"/>
           </w:r>
-          <w:hyperlink w:anchor="_Toc398032114" w:history="1">
+          <w:hyperlink w:anchor="_Toc398884468" w:history="1">
             <w:r>
               <w:rPr>
                 <w:rStyle w:val="Hyperlink"/>
@@ -132,7 +136,7 @@
                 <w:noProof/>
                 <w:webHidden/>
               </w:rPr>
-              <w:instrText xml:space="preserve"> PAGEREF _Toc398032114 \h </w:instrText>
+              <w:instrText xml:space="preserve"> PAGEREF _Toc398884468 \h </w:instrText>
             </w:r>
             <w:r>
               <w:rPr>
@@ -174,7 +178,7 @@
               <w:lang w:val="bs-Latn-BA" w:eastAsia="bs-Latn-BA"/>
             </w:rPr>
           </w:pPr>
-          <w:hyperlink w:anchor="_Toc398032115" w:history="1">
+          <w:hyperlink w:anchor="_Toc398884469" w:history="1">
             <w:r>
               <w:rPr>
                 <w:rStyle w:val="Hyperlink"/>
@@ -202,7 +206,7 @@
                 <w:noProof/>
                 <w:webHidden/>
               </w:rPr>
-              <w:instrText xml:space="preserve"> PAGEREF _Toc398032115 \h </w:instrText>
+              <w:instrText xml:space="preserve"> PAGEREF _Toc398884469 \h </w:instrText>
             </w:r>
             <w:r>
               <w:rPr>
@@ -244,7 +248,7 @@
               <w:lang w:val="bs-Latn-BA" w:eastAsia="bs-Latn-BA"/>
             </w:rPr>
           </w:pPr>
-          <w:hyperlink w:anchor="_Toc398032116" w:history="1">
+          <w:hyperlink w:anchor="_Toc398884470" w:history="1">
             <w:r>
               <w:rPr>
                 <w:rStyle w:val="Hyperlink"/>
@@ -272,7 +276,7 @@
                 <w:noProof/>
                 <w:webHidden/>
               </w:rPr>
-              <w:instrText xml:space="preserve"> PAGEREF _Toc398032116 \h </w:instrText>
+              <w:instrText xml:space="preserve"> PAGEREF _Toc398884470 \h </w:instrText>
             </w:r>
             <w:r>
               <w:rPr>
@@ -314,7 +318,7 @@
               <w:lang w:val="bs-Latn-BA" w:eastAsia="bs-Latn-BA"/>
             </w:rPr>
           </w:pPr>
-          <w:hyperlink w:anchor="_Toc398032117" w:history="1">
+          <w:hyperlink w:anchor="_Toc398884471" w:history="1">
             <w:r>
               <w:rPr>
                 <w:rStyle w:val="Hyperlink"/>
@@ -342,7 +346,7 @@
                 <w:noProof/>
                 <w:webHidden/>
               </w:rPr>
-              <w:instrText xml:space="preserve"> PAGEREF _Toc398032117 \h </w:instrText>
+              <w:instrText xml:space="preserve"> PAGEREF _Toc398884471 \h </w:instrText>
             </w:r>
             <w:r>
               <w:rPr>
@@ -385,7 +389,7 @@
               <w:lang w:val="bs-Latn-BA" w:eastAsia="bs-Latn-BA"/>
             </w:rPr>
           </w:pPr>
-          <w:hyperlink w:anchor="_Toc398032118" w:history="1">
+          <w:hyperlink w:anchor="_Toc398884472" w:history="1">
             <w:r>
               <w:rPr>
                 <w:rStyle w:val="Hyperlink"/>
@@ -413,7 +417,7 @@
                 <w:noProof/>
                 <w:webHidden/>
               </w:rPr>
-              <w:instrText xml:space="preserve"> PAGEREF _Toc398032118 \h </w:instrText>
+              <w:instrText xml:space="preserve"> PAGEREF _Toc398884472 \h </w:instrText>
             </w:r>
             <w:r>
               <w:rPr>
@@ -456,7 +460,7 @@
               <w:lang w:val="bs-Latn-BA" w:eastAsia="bs-Latn-BA"/>
             </w:rPr>
           </w:pPr>
-          <w:hyperlink w:anchor="_Toc398032119" w:history="1">
+          <w:hyperlink w:anchor="_Toc398884473" w:history="1">
             <w:r>
               <w:rPr>
                 <w:rStyle w:val="Hyperlink"/>
@@ -484,7 +488,7 @@
                 <w:noProof/>
                 <w:webHidden/>
               </w:rPr>
-              <w:instrText xml:space="preserve"> PAGEREF _Toc398032119 \h </w:instrText>
+              <w:instrText xml:space="preserve"> PAGEREF _Toc398884473 \h </w:instrText>
             </w:r>
             <w:r>
               <w:rPr>
@@ -527,7 +531,7 @@
               <w:lang w:val="bs-Latn-BA" w:eastAsia="bs-Latn-BA"/>
             </w:rPr>
           </w:pPr>
-          <w:hyperlink w:anchor="_Toc398032120" w:history="1">
+          <w:hyperlink w:anchor="_Toc398884474" w:history="1">
             <w:r>
               <w:rPr>
                 <w:rStyle w:val="Hyperlink"/>
@@ -555,7 +559,7 @@
                 <w:noProof/>
                 <w:webHidden/>
               </w:rPr>
-              <w:instrText xml:space="preserve"> PAGEREF _Toc398032120 \h </w:instrText>
+              <w:instrText xml:space="preserve"> PAGEREF _Toc398884474 \h </w:instrText>
             </w:r>
             <w:r>
               <w:rPr>
@@ -597,7 +601,7 @@
               <w:lang w:val="bs-Latn-BA" w:eastAsia="bs-Latn-BA"/>
             </w:rPr>
           </w:pPr>
-          <w:hyperlink w:anchor="_Toc398032121" w:history="1">
+          <w:hyperlink w:anchor="_Toc398884475" w:history="1">
             <w:r>
               <w:rPr>
                 <w:rStyle w:val="Hyperlink"/>
@@ -625,7 +629,7 @@
                 <w:noProof/>
                 <w:webHidden/>
               </w:rPr>
-              <w:instrText xml:space="preserve"> PAGEREF _Toc398032121 \h </w:instrText>
+              <w:instrText xml:space="preserve"> PAGEREF _Toc398884475 \h </w:instrText>
             </w:r>
             <w:r>
               <w:rPr>
@@ -668,7 +672,7 @@
               <w:lang w:val="bs-Latn-BA" w:eastAsia="bs-Latn-BA"/>
             </w:rPr>
           </w:pPr>
-          <w:hyperlink w:anchor="_Toc398032122" w:history="1">
+          <w:hyperlink w:anchor="_Toc398884476" w:history="1">
             <w:r>
               <w:rPr>
                 <w:rStyle w:val="Hyperlink"/>
@@ -696,7 +700,7 @@
                 <w:noProof/>
                 <w:webHidden/>
               </w:rPr>
-              <w:instrText xml:space="preserve"> PAGEREF _Toc398032122 \h </w:instrText>
+              <w:instrText xml:space="preserve"> PAGEREF _Toc398884476 \h </w:instrText>
             </w:r>
             <w:r>
               <w:rPr>
@@ -739,7 +743,7 @@
               <w:lang w:val="bs-Latn-BA" w:eastAsia="bs-Latn-BA"/>
             </w:rPr>
           </w:pPr>
-          <w:hyperlink w:anchor="_Toc398032123" w:history="1">
+          <w:hyperlink w:anchor="_Toc398884477" w:history="1">
             <w:r>
               <w:rPr>
                 <w:rStyle w:val="Hyperlink"/>
@@ -767,7 +771,7 @@
                 <w:noProof/>
                 <w:webHidden/>
               </w:rPr>
-              <w:instrText xml:space="preserve"> PAGEREF _Toc398032123 \h </w:instrText>
+              <w:instrText xml:space="preserve"> PAGEREF _Toc398884477 \h </w:instrText>
             </w:r>
             <w:r>
               <w:rPr>
@@ -810,7 +814,7 @@
               <w:lang w:val="bs-Latn-BA" w:eastAsia="bs-Latn-BA"/>
             </w:rPr>
           </w:pPr>
-          <w:hyperlink w:anchor="_Toc398032124" w:history="1">
+          <w:hyperlink w:anchor="_Toc398884478" w:history="1">
             <w:r>
               <w:rPr>
                 <w:rStyle w:val="Hyperlink"/>
@@ -838,7 +842,7 @@
                 <w:noProof/>
                 <w:webHidden/>
               </w:rPr>
-              <w:instrText xml:space="preserve"> PAGEREF _Toc398032124 \h </w:instrText>
+              <w:instrText xml:space="preserve"> PAGEREF _Toc398884478 \h </w:instrText>
             </w:r>
             <w:r>
               <w:rPr>
@@ -881,7 +885,7 @@
               <w:lang w:val="bs-Latn-BA" w:eastAsia="bs-Latn-BA"/>
             </w:rPr>
           </w:pPr>
-          <w:hyperlink w:anchor="_Toc398032125" w:history="1">
+          <w:hyperlink w:anchor="_Toc398884479" w:history="1">
             <w:r>
               <w:rPr>
                 <w:rStyle w:val="Hyperlink"/>
@@ -909,7 +913,7 @@
                 <w:noProof/>
                 <w:webHidden/>
               </w:rPr>
-              <w:instrText xml:space="preserve"> PAGEREF _Toc398032125 \h </w:instrText>
+              <w:instrText xml:space="preserve"> PAGEREF _Toc398884479 \h </w:instrText>
             </w:r>
             <w:r>
               <w:rPr>
@@ -951,7 +955,7 @@
               <w:lang w:val="bs-Latn-BA" w:eastAsia="bs-Latn-BA"/>
             </w:rPr>
           </w:pPr>
-          <w:hyperlink w:anchor="_Toc398032126" w:history="1">
+          <w:hyperlink w:anchor="_Toc398884480" w:history="1">
             <w:r>
               <w:rPr>
                 <w:rStyle w:val="Hyperlink"/>
@@ -979,7 +983,7 @@
                 <w:noProof/>
                 <w:webHidden/>
               </w:rPr>
-              <w:instrText xml:space="preserve"> PAGEREF _Toc398032126 \h </w:instrText>
+              <w:instrText xml:space="preserve"> PAGEREF _Toc398884480 \h </w:instrText>
             </w:r>
             <w:r>
               <w:rPr>
@@ -1021,7 +1025,7 @@
               <w:lang w:val="bs-Latn-BA" w:eastAsia="bs-Latn-BA"/>
             </w:rPr>
           </w:pPr>
-          <w:hyperlink w:anchor="_Toc398032127" w:history="1">
+          <w:hyperlink w:anchor="_Toc398884481" w:history="1">
             <w:r>
               <w:rPr>
                 <w:rStyle w:val="Hyperlink"/>
@@ -1049,7 +1053,7 @@
                 <w:noProof/>
                 <w:webHidden/>
               </w:rPr>
-              <w:instrText xml:space="preserve"> PAGEREF _Toc398032127 \h </w:instrText>
+              <w:instrText xml:space="preserve"> PAGEREF _Toc398884481 \h </w:instrText>
             </w:r>
             <w:r>
               <w:rPr>
@@ -1091,7 +1095,7 @@
               <w:lang w:val="bs-Latn-BA" w:eastAsia="bs-Latn-BA"/>
             </w:rPr>
           </w:pPr>
-          <w:hyperlink w:anchor="_Toc398032128" w:history="1">
+          <w:hyperlink w:anchor="_Toc398884482" w:history="1">
             <w:r>
               <w:rPr>
                 <w:rStyle w:val="Hyperlink"/>
@@ -1119,7 +1123,7 @@
                 <w:noProof/>
                 <w:webHidden/>
               </w:rPr>
-              <w:instrText xml:space="preserve"> PAGEREF _Toc398032128 \h </w:instrText>
+              <w:instrText xml:space="preserve"> PAGEREF _Toc398884482 \h </w:instrText>
             </w:r>
             <w:r>
               <w:rPr>
@@ -1161,7 +1165,7 @@
               <w:lang w:val="bs-Latn-BA" w:eastAsia="bs-Latn-BA"/>
             </w:rPr>
           </w:pPr>
-          <w:hyperlink w:anchor="_Toc398032129" w:history="1">
+          <w:hyperlink w:anchor="_Toc398884483" w:history="1">
             <w:r>
               <w:rPr>
                 <w:rStyle w:val="Hyperlink"/>
@@ -1189,7 +1193,7 @@
                 <w:noProof/>
                 <w:webHidden/>
               </w:rPr>
-              <w:instrText xml:space="preserve"> PAGEREF _Toc398032129 \h </w:instrText>
+              <w:instrText xml:space="preserve"> PAGEREF _Toc398884483 \h </w:instrText>
             </w:r>
             <w:r>
               <w:rPr>
@@ -1231,7 +1235,7 @@
               <w:lang w:val="bs-Latn-BA" w:eastAsia="bs-Latn-BA"/>
             </w:rPr>
           </w:pPr>
-          <w:hyperlink w:anchor="_Toc398032130" w:history="1">
+          <w:hyperlink w:anchor="_Toc398884484" w:history="1">
             <w:r>
               <w:rPr>
                 <w:rStyle w:val="Hyperlink"/>
@@ -1259,7 +1263,7 @@
                 <w:noProof/>
                 <w:webHidden/>
               </w:rPr>
-              <w:instrText xml:space="preserve"> PAGEREF _Toc398032130 \h </w:instrText>
+              <w:instrText xml:space="preserve"> PAGEREF _Toc398884484 \h </w:instrText>
             </w:r>
             <w:r>
               <w:rPr>
@@ -1301,14 +1305,14 @@
               <w:lang w:val="bs-Latn-BA" w:eastAsia="bs-Latn-BA"/>
             </w:rPr>
           </w:pPr>
-          <w:hyperlink w:anchor="_Toc398032131" w:history="1">
+          <w:hyperlink w:anchor="_Toc398884485" w:history="1">
             <w:r>
               <w:rPr>
                 <w:rStyle w:val="Hyperlink"/>
                 <w:noProof/>
                 <w:lang w:val="en-GB"/>
               </w:rPr>
-              <w:t>Special System Messages sent to Client</w:t>
+              <w:t>Special System Messages sent from Server -&gt; Client</w:t>
             </w:r>
             <w:r>
               <w:rPr>
@@ -1329,7 +1333,7 @@
                 <w:noProof/>
                 <w:webHidden/>
               </w:rPr>
-              <w:instrText xml:space="preserve"> PAGEREF _Toc398032131 \h </w:instrText>
+              <w:instrText xml:space="preserve"> PAGEREF _Toc398884485 \h </w:instrText>
             </w:r>
             <w:r>
               <w:rPr>
@@ -1372,7 +1376,7 @@
               <w:lang w:val="bs-Latn-BA" w:eastAsia="bs-Latn-BA"/>
             </w:rPr>
           </w:pPr>
-          <w:hyperlink w:anchor="_Toc398032132" w:history="1">
+          <w:hyperlink w:anchor="_Toc398884486" w:history="1">
             <w:r>
               <w:rPr>
                 <w:rStyle w:val="Hyperlink"/>
@@ -1400,7 +1404,7 @@
                 <w:noProof/>
                 <w:webHidden/>
               </w:rPr>
-              <w:instrText xml:space="preserve"> PAGEREF _Toc398032132 \h </w:instrText>
+              <w:instrText xml:space="preserve"> PAGEREF _Toc398884486 \h </w:instrText>
             </w:r>
             <w:r>
               <w:rPr>
@@ -1442,14 +1446,14 @@
               <w:lang w:val="bs-Latn-BA" w:eastAsia="bs-Latn-BA"/>
             </w:rPr>
           </w:pPr>
-          <w:hyperlink w:anchor="_Toc398032133" w:history="1">
+          <w:hyperlink w:anchor="_Toc398884487" w:history="1">
             <w:r>
               <w:rPr>
                 <w:rStyle w:val="Hyperlink"/>
                 <w:noProof/>
                 <w:lang w:val="en-GB"/>
               </w:rPr>
-              <w:t>Special System Messages sent to Base</w:t>
+              <w:t>Special System Messages sent from Client -&gt; Server</w:t>
             </w:r>
             <w:r>
               <w:rPr>
@@ -1470,7 +1474,7 @@
                 <w:noProof/>
                 <w:webHidden/>
               </w:rPr>
-              <w:instrText xml:space="preserve"> PAGEREF _Toc398032133 \h </w:instrText>
+              <w:instrText xml:space="preserve"> PAGEREF _Toc398884487 \h </w:instrText>
             </w:r>
             <w:r>
               <w:rPr>
@@ -1491,6 +1495,430 @@
                 <w:webHidden/>
               </w:rPr>
               <w:t>11</w:t>
+            </w:r>
+            <w:r>
+              <w:rPr>
+                <w:noProof/>
+                <w:webHidden/>
+              </w:rPr>
+              <w:fldChar w:fldCharType="end"/>
+            </w:r>
+          </w:hyperlink>
+        </w:p>
+        <w:p>
+          <w:pPr>
+            <w:pStyle w:val="TOC4"/>
+            <w:tabs>
+              <w:tab w:val="right" w:leader="dot" w:pos="9062"/>
+            </w:tabs>
+            <w:rPr>
+              <w:rFonts w:eastAsiaTheme="minorEastAsia"/>
+              <w:noProof/>
+              <w:lang w:val="bs-Latn-BA" w:eastAsia="bs-Latn-BA"/>
+            </w:rPr>
+          </w:pPr>
+          <w:hyperlink w:anchor="_Toc398884488" w:history="1">
+            <w:r>
+              <w:rPr>
+                <w:rStyle w:val="Hyperlink"/>
+                <w:noProof/>
+                <w:lang w:val="en-GB"/>
+              </w:rPr>
+              <w:t>Pull unacknowledged messages</w:t>
+            </w:r>
+            <w:r>
+              <w:rPr>
+                <w:noProof/>
+                <w:webHidden/>
+              </w:rPr>
+              <w:tab/>
+            </w:r>
+            <w:r>
+              <w:rPr>
+                <w:noProof/>
+                <w:webHidden/>
+              </w:rPr>
+              <w:fldChar w:fldCharType="begin"/>
+            </w:r>
+            <w:r>
+              <w:rPr>
+                <w:noProof/>
+                <w:webHidden/>
+              </w:rPr>
+              <w:instrText xml:space="preserve"> PAGEREF _Toc398884488 \h </w:instrText>
+            </w:r>
+            <w:r>
+              <w:rPr>
+                <w:noProof/>
+                <w:webHidden/>
+              </w:rPr>
+            </w:r>
+            <w:r>
+              <w:rPr>
+                <w:noProof/>
+                <w:webHidden/>
+              </w:rPr>
+              <w:fldChar w:fldCharType="separate"/>
+            </w:r>
+            <w:r>
+              <w:rPr>
+                <w:noProof/>
+                <w:webHidden/>
+              </w:rPr>
+              <w:t>11</w:t>
+            </w:r>
+            <w:r>
+              <w:rPr>
+                <w:noProof/>
+                <w:webHidden/>
+              </w:rPr>
+              <w:fldChar w:fldCharType="end"/>
+            </w:r>
+          </w:hyperlink>
+        </w:p>
+        <w:p>
+          <w:pPr>
+            <w:pStyle w:val="TOC3"/>
+            <w:tabs>
+              <w:tab w:val="right" w:leader="dot" w:pos="9062"/>
+            </w:tabs>
+            <w:rPr>
+              <w:noProof/>
+              <w:lang w:val="bs-Latn-BA" w:eastAsia="bs-Latn-BA"/>
+            </w:rPr>
+          </w:pPr>
+          <w:hyperlink w:anchor="_Toc398884489" w:history="1">
+            <w:r>
+              <w:rPr>
+                <w:rStyle w:val="Hyperlink"/>
+                <w:noProof/>
+                <w:lang w:val="en-GB"/>
+              </w:rPr>
+              <w:t>Special System Messages sent from Server -&gt; Base</w:t>
+            </w:r>
+            <w:r>
+              <w:rPr>
+                <w:noProof/>
+                <w:webHidden/>
+              </w:rPr>
+              <w:tab/>
+            </w:r>
+            <w:r>
+              <w:rPr>
+                <w:noProof/>
+                <w:webHidden/>
+              </w:rPr>
+              <w:fldChar w:fldCharType="begin"/>
+            </w:r>
+            <w:r>
+              <w:rPr>
+                <w:noProof/>
+                <w:webHidden/>
+              </w:rPr>
+              <w:instrText xml:space="preserve"> PAGEREF _Toc398884489 \h </w:instrText>
+            </w:r>
+            <w:r>
+              <w:rPr>
+                <w:noProof/>
+                <w:webHidden/>
+              </w:rPr>
+            </w:r>
+            <w:r>
+              <w:rPr>
+                <w:noProof/>
+                <w:webHidden/>
+              </w:rPr>
+              <w:fldChar w:fldCharType="separate"/>
+            </w:r>
+            <w:r>
+              <w:rPr>
+                <w:noProof/>
+                <w:webHidden/>
+              </w:rPr>
+              <w:t>12</w:t>
+            </w:r>
+            <w:r>
+              <w:rPr>
+                <w:noProof/>
+                <w:webHidden/>
+              </w:rPr>
+              <w:fldChar w:fldCharType="end"/>
+            </w:r>
+          </w:hyperlink>
+        </w:p>
+        <w:p>
+          <w:pPr>
+            <w:pStyle w:val="TOC3"/>
+            <w:tabs>
+              <w:tab w:val="right" w:leader="dot" w:pos="9062"/>
+            </w:tabs>
+            <w:rPr>
+              <w:noProof/>
+              <w:lang w:val="bs-Latn-BA" w:eastAsia="bs-Latn-BA"/>
+            </w:rPr>
+          </w:pPr>
+          <w:hyperlink w:anchor="_Toc398884490" w:history="1">
+            <w:r>
+              <w:rPr>
+                <w:rStyle w:val="Hyperlink"/>
+                <w:noProof/>
+                <w:lang w:val="en-GB"/>
+              </w:rPr>
+              <w:t>Special System Messages sent from Base -&gt; Server</w:t>
+            </w:r>
+            <w:r>
+              <w:rPr>
+                <w:noProof/>
+                <w:webHidden/>
+              </w:rPr>
+              <w:tab/>
+            </w:r>
+            <w:r>
+              <w:rPr>
+                <w:noProof/>
+                <w:webHidden/>
+              </w:rPr>
+              <w:fldChar w:fldCharType="begin"/>
+            </w:r>
+            <w:r>
+              <w:rPr>
+                <w:noProof/>
+                <w:webHidden/>
+              </w:rPr>
+              <w:instrText xml:space="preserve"> PAGEREF _Toc398884490 \h </w:instrText>
+            </w:r>
+            <w:r>
+              <w:rPr>
+                <w:noProof/>
+                <w:webHidden/>
+              </w:rPr>
+            </w:r>
+            <w:r>
+              <w:rPr>
+                <w:noProof/>
+                <w:webHidden/>
+              </w:rPr>
+              <w:fldChar w:fldCharType="separate"/>
+            </w:r>
+            <w:r>
+              <w:rPr>
+                <w:noProof/>
+                <w:webHidden/>
+              </w:rPr>
+              <w:t>12</w:t>
+            </w:r>
+            <w:r>
+              <w:rPr>
+                <w:noProof/>
+                <w:webHidden/>
+              </w:rPr>
+              <w:fldChar w:fldCharType="end"/>
+            </w:r>
+          </w:hyperlink>
+        </w:p>
+        <w:p>
+          <w:pPr>
+            <w:pStyle w:val="TOC4"/>
+            <w:tabs>
+              <w:tab w:val="right" w:leader="dot" w:pos="9062"/>
+            </w:tabs>
+            <w:rPr>
+              <w:rFonts w:eastAsiaTheme="minorEastAsia"/>
+              <w:noProof/>
+              <w:lang w:val="bs-Latn-BA" w:eastAsia="bs-Latn-BA"/>
+            </w:rPr>
+          </w:pPr>
+          <w:hyperlink w:anchor="_Toc398884491" w:history="1">
+            <w:r>
+              <w:rPr>
+                <w:rStyle w:val="Hyperlink"/>
+                <w:noProof/>
+                <w:lang w:val="en-GB"/>
+              </w:rPr>
+              <w:t>Pull unacknowledged messages</w:t>
+            </w:r>
+            <w:r>
+              <w:rPr>
+                <w:noProof/>
+                <w:webHidden/>
+              </w:rPr>
+              <w:tab/>
+            </w:r>
+            <w:r>
+              <w:rPr>
+                <w:noProof/>
+                <w:webHidden/>
+              </w:rPr>
+              <w:fldChar w:fldCharType="begin"/>
+            </w:r>
+            <w:r>
+              <w:rPr>
+                <w:noProof/>
+                <w:webHidden/>
+              </w:rPr>
+              <w:instrText xml:space="preserve"> PAGEREF _Toc398884491 \h </w:instrText>
+            </w:r>
+            <w:r>
+              <w:rPr>
+                <w:noProof/>
+                <w:webHidden/>
+              </w:rPr>
+            </w:r>
+            <w:r>
+              <w:rPr>
+                <w:noProof/>
+                <w:webHidden/>
+              </w:rPr>
+              <w:fldChar w:fldCharType="separate"/>
+            </w:r>
+            <w:r>
+              <w:rPr>
+                <w:noProof/>
+                <w:webHidden/>
+              </w:rPr>
+              <w:t>12</w:t>
+            </w:r>
+            <w:r>
+              <w:rPr>
+                <w:noProof/>
+                <w:webHidden/>
+              </w:rPr>
+              <w:fldChar w:fldCharType="end"/>
+            </w:r>
+          </w:hyperlink>
+        </w:p>
+        <w:p>
+          <w:pPr>
+            <w:pStyle w:val="TOC4"/>
+            <w:tabs>
+              <w:tab w:val="right" w:leader="dot" w:pos="9062"/>
+            </w:tabs>
+            <w:rPr>
+              <w:rFonts w:eastAsiaTheme="minorEastAsia"/>
+              <w:noProof/>
+              <w:lang w:val="bs-Latn-BA" w:eastAsia="bs-Latn-BA"/>
+            </w:rPr>
+          </w:pPr>
+          <w:hyperlink w:anchor="_Toc398884492" w:history="1">
+            <w:r>
+              <w:rPr>
+                <w:rStyle w:val="Hyperlink"/>
+                <w:noProof/>
+                <w:lang w:val="en-GB"/>
+              </w:rPr>
+              <w:t>Enable Keep-Alive on current socket connection</w:t>
+            </w:r>
+            <w:r>
+              <w:rPr>
+                <w:noProof/>
+                <w:webHidden/>
+              </w:rPr>
+              <w:tab/>
+            </w:r>
+            <w:r>
+              <w:rPr>
+                <w:noProof/>
+                <w:webHidden/>
+              </w:rPr>
+              <w:fldChar w:fldCharType="begin"/>
+            </w:r>
+            <w:r>
+              <w:rPr>
+                <w:noProof/>
+                <w:webHidden/>
+              </w:rPr>
+              <w:instrText xml:space="preserve"> PAGEREF _Toc398884492 \h </w:instrText>
+            </w:r>
+            <w:r>
+              <w:rPr>
+                <w:noProof/>
+                <w:webHidden/>
+              </w:rPr>
+            </w:r>
+            <w:r>
+              <w:rPr>
+                <w:noProof/>
+                <w:webHidden/>
+              </w:rPr>
+              <w:fldChar w:fldCharType="separate"/>
+            </w:r>
+            <w:r>
+              <w:rPr>
+                <w:noProof/>
+                <w:webHidden/>
+              </w:rPr>
+              <w:t>12</w:t>
+            </w:r>
+            <w:r>
+              <w:rPr>
+                <w:noProof/>
+                <w:webHidden/>
+              </w:rPr>
+              <w:fldChar w:fldCharType="end"/>
+            </w:r>
+          </w:hyperlink>
+        </w:p>
+        <w:p>
+          <w:pPr>
+            <w:pStyle w:val="TOC4"/>
+            <w:tabs>
+              <w:tab w:val="right" w:leader="dot" w:pos="9062"/>
+            </w:tabs>
+            <w:rPr>
+              <w:rFonts w:eastAsiaTheme="minorEastAsia"/>
+              <w:noProof/>
+              <w:lang w:val="bs-Latn-BA" w:eastAsia="bs-Latn-BA"/>
+            </w:rPr>
+          </w:pPr>
+          <w:hyperlink w:anchor="_Toc398884493" w:history="1">
+            <w:r>
+              <w:rPr>
+                <w:rStyle w:val="Hyperlink"/>
+                <w:noProof/>
+                <w:lang w:val="en-GB"/>
+              </w:rPr>
+              <w:t>Disable Keep-Alive on current socket connection</w:t>
+            </w:r>
+            <w:r>
+              <w:rPr>
+                <w:noProof/>
+                <w:webHidden/>
+              </w:rPr>
+              <w:tab/>
+            </w:r>
+            <w:r>
+              <w:rPr>
+                <w:noProof/>
+                <w:webHidden/>
+              </w:rPr>
+              <w:fldChar w:fldCharType="begin"/>
+            </w:r>
+            <w:r>
+              <w:rPr>
+                <w:noProof/>
+                <w:webHidden/>
+              </w:rPr>
+              <w:instrText xml:space="preserve"> PAGEREF _Toc398884493 \h </w:instrText>
+            </w:r>
+            <w:r>
+              <w:rPr>
+                <w:noProof/>
+                <w:webHidden/>
+              </w:rPr>
+            </w:r>
+            <w:r>
+              <w:rPr>
+                <w:noProof/>
+                <w:webHidden/>
+              </w:rPr>
+              <w:fldChar w:fldCharType="separate"/>
+            </w:r>
+            <w:r>
+              <w:rPr>
+                <w:noProof/>
+                <w:webHidden/>
+              </w:rPr>
+              <w:t>12</w:t>
             </w:r>
             <w:r>
               <w:rPr>
@@ -1512,7 +1940,7 @@
               <w:lang w:val="bs-Latn-BA" w:eastAsia="bs-Latn-BA"/>
             </w:rPr>
           </w:pPr>
-          <w:hyperlink w:anchor="_Toc398032134" w:history="1">
+          <w:hyperlink w:anchor="_Toc398884494" w:history="1">
             <w:r>
               <w:rPr>
                 <w:rStyle w:val="Hyperlink"/>
@@ -1540,7 +1968,7 @@
                 <w:noProof/>
                 <w:webHidden/>
               </w:rPr>
-              <w:instrText xml:space="preserve"> PAGEREF _Toc398032134 \h </w:instrText>
+              <w:instrText xml:space="preserve"> PAGEREF _Toc398884494 \h </w:instrText>
             </w:r>
             <w:r>
               <w:rPr>
@@ -1560,7 +1988,7 @@
                 <w:noProof/>
                 <w:webHidden/>
               </w:rPr>
-              <w:t>12</w:t>
+              <w:t>13</w:t>
             </w:r>
             <w:r>
               <w:rPr>
@@ -1607,7 +2035,7 @@
           <w:lang w:val="en-GB"/>
         </w:rPr>
       </w:pPr>
-      <w:bookmarkStart w:id="1" w:name="_Toc398032115"/>
+      <w:bookmarkStart w:id="2" w:name="_Toc398884469"/>
       <w:r>
         <w:rPr>
           <w:lang w:val="en-GB"/>
@@ -1615,7 +2043,7 @@
         <w:lastRenderedPageBreak/>
         <w:t>Introduction</w:t>
       </w:r>
-      <w:bookmarkEnd w:id="1"/>
+      <w:bookmarkEnd w:id="2"/>
     </w:p>
     <w:p>
       <w:pPr>
@@ -1748,7 +2176,21 @@
         <w:rPr>
           <w:lang w:val="en-GB"/>
         </w:rPr>
-        <w:t xml:space="preserve">) – Server written in NodeJS that accepts connections </w:t>
+        <w:t xml:space="preserve">) – Server written in </w:t>
+      </w:r>
+      <w:proofErr w:type="spellStart"/>
+      <w:r>
+        <w:rPr>
+          <w:lang w:val="en-GB"/>
+        </w:rPr>
+        <w:t>NodeJS</w:t>
+      </w:r>
+      <w:proofErr w:type="spellEnd"/>
+      <w:r>
+        <w:rPr>
+          <w:lang w:val="en-GB"/>
+        </w:rPr>
+        <w:t xml:space="preserve"> that accepts connections </w:t>
       </w:r>
       <w:r>
         <w:rPr>
@@ -2843,7 +3285,7 @@
           <w:lang w:val="en-GB"/>
         </w:rPr>
       </w:pPr>
-      <w:bookmarkStart w:id="2" w:name="_Toc398032116"/>
+      <w:bookmarkStart w:id="3" w:name="_Toc398884470"/>
       <w:r>
         <w:rPr>
           <w:lang w:val="en-GB"/>
@@ -2875,7 +3317,7 @@
         </w:rPr>
         <w:t>rotocol</w:t>
       </w:r>
-      <w:bookmarkEnd w:id="2"/>
+      <w:bookmarkEnd w:id="3"/>
     </w:p>
     <w:p>
       <w:pPr>
@@ -3316,8 +3758,16 @@
         <w:rPr>
           <w:lang w:val="en-GB"/>
         </w:rPr>
-        <w:t>, TXsender</w:t>
-      </w:r>
+        <w:t xml:space="preserve">, </w:t>
+      </w:r>
+      <w:proofErr w:type="spellStart"/>
+      <w:r>
+        <w:rPr>
+          <w:lang w:val="en-GB"/>
+        </w:rPr>
+        <w:t>TXsender</w:t>
+      </w:r>
+      <w:proofErr w:type="spellEnd"/>
       <w:r>
         <w:rPr>
           <w:lang w:val="en-GB"/>
@@ -3416,6 +3866,7 @@
         </w:rPr>
         <w:t xml:space="preserve">. </w:t>
       </w:r>
+      <w:proofErr w:type="spellStart"/>
       <w:r>
         <w:rPr>
           <w:b/>
@@ -3424,6 +3875,7 @@
         </w:rPr>
         <w:t>TXsender</w:t>
       </w:r>
+      <w:proofErr w:type="spellEnd"/>
       <w:r>
         <w:rPr>
           <w:lang w:val="en-GB"/>
@@ -3630,7 +4082,7 @@
           <w:lang w:val="en-GB"/>
         </w:rPr>
       </w:pPr>
-      <w:bookmarkStart w:id="3" w:name="_Toc398032117"/>
+      <w:bookmarkStart w:id="4" w:name="_Toc398884471"/>
       <w:r>
         <w:rPr>
           <w:lang w:val="en-GB"/>
@@ -3638,7 +4090,7 @@
         <w:lastRenderedPageBreak/>
         <w:t>JSON Messages</w:t>
       </w:r>
-      <w:bookmarkEnd w:id="3"/>
+      <w:bookmarkEnd w:id="4"/>
     </w:p>
     <w:p>
       <w:pPr>
@@ -3666,6 +4118,7 @@
         </w:rPr>
         <w:t xml:space="preserve">, </w:t>
       </w:r>
+      <w:proofErr w:type="spellStart"/>
       <w:r>
         <w:rPr>
           <w:b/>
@@ -3674,6 +4127,7 @@
         </w:rPr>
         <w:t>TXsender</w:t>
       </w:r>
+      <w:proofErr w:type="spellEnd"/>
       <w:r>
         <w:rPr>
           <w:lang w:val="en-GB"/>
@@ -3823,7 +4277,31 @@
                 <w:highlight w:val="white"/>
                 <w:lang w:val="en-GB"/>
               </w:rPr>
-              <w:t xml:space="preserve">            „ack“: false,</w:t>
+              <w:t xml:space="preserve">            „</w:t>
+            </w:r>
+            <w:proofErr w:type="spellStart"/>
+            <w:r>
+              <w:rPr>
+                <w:rFonts w:ascii="Courier New" w:hAnsi="Courier New" w:cs="Courier New"/>
+                <w:color w:val="008000"/>
+                <w:sz w:val="20"/>
+                <w:szCs w:val="20"/>
+                <w:highlight w:val="white"/>
+                <w:lang w:val="en-GB"/>
+              </w:rPr>
+              <w:t>ack</w:t>
+            </w:r>
+            <w:proofErr w:type="spellEnd"/>
+            <w:r>
+              <w:rPr>
+                <w:rFonts w:ascii="Courier New" w:hAnsi="Courier New" w:cs="Courier New"/>
+                <w:color w:val="008000"/>
+                <w:sz w:val="20"/>
+                <w:szCs w:val="20"/>
+                <w:highlight w:val="white"/>
+                <w:lang w:val="en-GB"/>
+              </w:rPr>
+              <w:t>“: false,</w:t>
             </w:r>
           </w:p>
           <w:p>
@@ -3875,7 +4353,31 @@
                 <w:highlight w:val="white"/>
                 <w:lang w:val="en-GB"/>
               </w:rPr>
-              <w:t xml:space="preserve">            „out_of_sync“: false,</w:t>
+              <w:t xml:space="preserve">            „</w:t>
+            </w:r>
+            <w:proofErr w:type="spellStart"/>
+            <w:r>
+              <w:rPr>
+                <w:rFonts w:ascii="Courier New" w:hAnsi="Courier New" w:cs="Courier New"/>
+                <w:color w:val="008000"/>
+                <w:sz w:val="20"/>
+                <w:szCs w:val="20"/>
+                <w:highlight w:val="white"/>
+                <w:lang w:val="en-GB"/>
+              </w:rPr>
+              <w:t>out_of_sync</w:t>
+            </w:r>
+            <w:proofErr w:type="spellEnd"/>
+            <w:r>
+              <w:rPr>
+                <w:rFonts w:ascii="Courier New" w:hAnsi="Courier New" w:cs="Courier New"/>
+                <w:color w:val="008000"/>
+                <w:sz w:val="20"/>
+                <w:szCs w:val="20"/>
+                <w:highlight w:val="white"/>
+                <w:lang w:val="en-GB"/>
+              </w:rPr>
+              <w:t>“: false,</w:t>
             </w:r>
           </w:p>
           <w:p>
@@ -3927,7 +4429,31 @@
                 <w:highlight w:val="white"/>
                 <w:lang w:val="en-GB"/>
               </w:rPr>
-              <w:t xml:space="preserve">            „system_message“: false,</w:t>
+              <w:t xml:space="preserve">            „</w:t>
+            </w:r>
+            <w:proofErr w:type="spellStart"/>
+            <w:r>
+              <w:rPr>
+                <w:rFonts w:ascii="Courier New" w:hAnsi="Courier New" w:cs="Courier New"/>
+                <w:color w:val="008000"/>
+                <w:sz w:val="20"/>
+                <w:szCs w:val="20"/>
+                <w:highlight w:val="white"/>
+                <w:lang w:val="en-GB"/>
+              </w:rPr>
+              <w:t>system_message</w:t>
+            </w:r>
+            <w:proofErr w:type="spellEnd"/>
+            <w:r>
+              <w:rPr>
+                <w:rFonts w:ascii="Courier New" w:hAnsi="Courier New" w:cs="Courier New"/>
+                <w:color w:val="008000"/>
+                <w:sz w:val="20"/>
+                <w:szCs w:val="20"/>
+                <w:highlight w:val="white"/>
+                <w:lang w:val="en-GB"/>
+              </w:rPr>
+              <w:t>“: false,</w:t>
             </w:r>
           </w:p>
           <w:p>
@@ -3953,7 +4479,31 @@
                 <w:highlight w:val="white"/>
                 <w:lang w:val="en-GB"/>
               </w:rPr>
-              <w:t xml:space="preserve">            „backoff“: false</w:t>
+              <w:t xml:space="preserve">            „</w:t>
+            </w:r>
+            <w:proofErr w:type="spellStart"/>
+            <w:r>
+              <w:rPr>
+                <w:rFonts w:ascii="Courier New" w:hAnsi="Courier New" w:cs="Courier New"/>
+                <w:color w:val="008000"/>
+                <w:sz w:val="20"/>
+                <w:szCs w:val="20"/>
+                <w:highlight w:val="white"/>
+                <w:lang w:val="en-GB"/>
+              </w:rPr>
+              <w:t>backoff</w:t>
+            </w:r>
+            <w:proofErr w:type="spellEnd"/>
+            <w:r>
+              <w:rPr>
+                <w:rFonts w:ascii="Courier New" w:hAnsi="Courier New" w:cs="Courier New"/>
+                <w:color w:val="008000"/>
+                <w:sz w:val="20"/>
+                <w:szCs w:val="20"/>
+                <w:highlight w:val="white"/>
+                <w:lang w:val="en-GB"/>
+              </w:rPr>
+              <w:t>“: false</w:t>
             </w:r>
           </w:p>
           <w:p>
@@ -4005,7 +4555,31 @@
                 <w:highlight w:val="white"/>
                 <w:lang w:val="en-GB"/>
               </w:rPr>
-              <w:t xml:space="preserve">        „TXsender“: 5081,</w:t>
+              <w:t xml:space="preserve">        „</w:t>
+            </w:r>
+            <w:proofErr w:type="spellStart"/>
+            <w:r>
+              <w:rPr>
+                <w:rFonts w:ascii="Courier New" w:hAnsi="Courier New" w:cs="Courier New"/>
+                <w:color w:val="008000"/>
+                <w:sz w:val="20"/>
+                <w:szCs w:val="20"/>
+                <w:highlight w:val="white"/>
+                <w:lang w:val="en-GB"/>
+              </w:rPr>
+              <w:t>TXsender</w:t>
+            </w:r>
+            <w:proofErr w:type="spellEnd"/>
+            <w:r>
+              <w:rPr>
+                <w:rFonts w:ascii="Courier New" w:hAnsi="Courier New" w:cs="Courier New"/>
+                <w:color w:val="008000"/>
+                <w:sz w:val="20"/>
+                <w:szCs w:val="20"/>
+                <w:highlight w:val="white"/>
+                <w:lang w:val="en-GB"/>
+              </w:rPr>
+              <w:t>“: 5081,</w:t>
             </w:r>
           </w:p>
           <w:p>
@@ -4090,14 +4664,14 @@
           <w:lang w:val="en-GB"/>
         </w:rPr>
       </w:pPr>
-      <w:bookmarkStart w:id="4" w:name="_Toc398032118"/>
+      <w:bookmarkStart w:id="5" w:name="_Toc398884472"/>
       <w:r>
         <w:rPr>
           <w:lang w:val="en-GB"/>
         </w:rPr>
         <w:t>Header – section</w:t>
       </w:r>
-      <w:bookmarkEnd w:id="4"/>
+      <w:bookmarkEnd w:id="5"/>
     </w:p>
     <w:tbl>
       <w:tblPr>
@@ -4262,12 +4836,14 @@
                 <w:lang w:val="en-GB"/>
               </w:rPr>
             </w:pPr>
+            <w:proofErr w:type="spellStart"/>
             <w:r>
               <w:rPr>
                 <w:lang w:val="en-GB"/>
               </w:rPr>
               <w:t>ack</w:t>
             </w:r>
+            <w:proofErr w:type="spellEnd"/>
           </w:p>
         </w:tc>
         <w:tc>
@@ -4304,7 +4880,21 @@
               <w:rPr>
                 <w:lang w:val="en-GB"/>
               </w:rPr>
-              <w:t>Means that this message is an acknowledgment of previous message with the same TXsender value provided.</w:t>
+              <w:t xml:space="preserve">Means that this message is an acknowledgment of previous message with the same </w:t>
+            </w:r>
+            <w:proofErr w:type="spellStart"/>
+            <w:r>
+              <w:rPr>
+                <w:lang w:val="en-GB"/>
+              </w:rPr>
+              <w:t>TXsender</w:t>
+            </w:r>
+            <w:proofErr w:type="spellEnd"/>
+            <w:r>
+              <w:rPr>
+                <w:lang w:val="en-GB"/>
+              </w:rPr>
+              <w:t xml:space="preserve"> value provided.</w:t>
             </w:r>
           </w:p>
         </w:tc>
@@ -4402,12 +4992,14 @@
                 <w:lang w:val="en-GB"/>
               </w:rPr>
             </w:pPr>
+            <w:proofErr w:type="spellStart"/>
             <w:r>
               <w:rPr>
                 <w:lang w:val="en-GB"/>
               </w:rPr>
               <w:t>out_of_sync</w:t>
             </w:r>
+            <w:proofErr w:type="spellEnd"/>
           </w:p>
         </w:tc>
         <w:tc>
@@ -4446,7 +5038,30 @@
                 <w:rFonts w:cs="Courier New"/>
                 <w:lang w:val="en-GB"/>
               </w:rPr>
-              <w:t xml:space="preserve">Tells that receiver is out of sync with the transmitter of the message with this TXsender. </w:t>
+              <w:t xml:space="preserve">Tells that receiver is out of sync with the transmitter of the message with this </w:t>
+            </w:r>
+            <w:proofErr w:type="spellStart"/>
+            <w:r>
+              <w:rPr>
+                <w:rFonts w:cs="Courier New"/>
+                <w:lang w:val="en-GB"/>
+              </w:rPr>
+              <w:t>TXsender</w:t>
+            </w:r>
+            <w:proofErr w:type="spellEnd"/>
+            <w:r>
+              <w:rPr>
+                <w:rFonts w:cs="Courier New"/>
+                <w:lang w:val="en-GB"/>
+              </w:rPr>
+              <w:t>.</w:t>
+            </w:r>
+            <w:r>
+              <w:rPr>
+                <w:rFonts w:cs="Courier New"/>
+                <w:lang w:val="en-GB"/>
+              </w:rPr>
+              <w:t xml:space="preserve"> The sender of message should try re-sending all unacknowledged messages from its queue, and if failed to re-sync after </w:t>
             </w:r>
             <w:r>
               <w:rPr>
@@ -4455,7 +5070,21 @@
                 <w:iCs/>
                 <w:lang w:val="en-GB"/>
               </w:rPr>
-              <w:t>At this point this is not handled in neither Server nor Client. This is actually a non-recoverably sync situation that probably requires flushing entire „pending TX queue“, and starting from scratch.</w:t>
+              <w:t>n</w:t>
+            </w:r>
+            <w:r>
+              <w:rPr>
+                <w:rFonts w:cs="Courier New"/>
+                <w:lang w:val="en-GB"/>
+              </w:rPr>
+              <w:t xml:space="preserve"> attempts should flush entire TX queue. </w:t>
+            </w:r>
+            <w:r>
+              <w:rPr>
+                <w:rFonts w:cs="Courier New"/>
+                <w:lang w:val="en-GB"/>
+              </w:rPr>
+              <w:t xml:space="preserve"> </w:t>
             </w:r>
             <w:r>
               <w:rPr>
@@ -4534,7 +5163,7 @@
                 <w:rFonts w:cs="Courier New"/>
                 <w:lang w:val="en-GB"/>
               </w:rPr>
-              <w:t xml:space="preserve">Low priority messages that </w:t>
+              <w:t>Low priority messages that don't get ACKs back, and no re-</w:t>
             </w:r>
             <w:r>
               <w:rPr>
@@ -4542,7 +5171,23 @@
                 <w:lang w:val="en-GB"/>
               </w:rPr>
               <w:lastRenderedPageBreak/>
-              <w:t>don't get ACKs back, and no re-transmissions in case of failure. Also TXsender field is not checked for sync (it is ignored and can be omitted from the message).</w:t>
+              <w:t xml:space="preserve">transmissions in case of failure. Also </w:t>
+            </w:r>
+            <w:proofErr w:type="spellStart"/>
+            <w:r>
+              <w:rPr>
+                <w:rFonts w:cs="Courier New"/>
+                <w:lang w:val="en-GB"/>
+              </w:rPr>
+              <w:t>TXsender</w:t>
+            </w:r>
+            <w:proofErr w:type="spellEnd"/>
+            <w:r>
+              <w:rPr>
+                <w:rFonts w:cs="Courier New"/>
+                <w:lang w:val="en-GB"/>
+              </w:rPr>
+              <w:t xml:space="preserve"> field is not checked for sync (it is ignored and can be omitted from the message).</w:t>
             </w:r>
           </w:p>
         </w:tc>
@@ -4562,6 +5207,7 @@
                 <w:lang w:val="en-GB"/>
               </w:rPr>
             </w:pPr>
+            <w:proofErr w:type="spellStart"/>
             <w:r>
               <w:rPr>
                 <w:lang w:val="en-GB"/>
@@ -4569,6 +5215,7 @@
               <w:lastRenderedPageBreak/>
               <w:t>system_message</w:t>
             </w:r>
+            <w:proofErr w:type="spellEnd"/>
           </w:p>
         </w:tc>
         <w:tc>
@@ -4627,12 +5274,14 @@
                 <w:lang w:val="en-GB"/>
               </w:rPr>
             </w:pPr>
+            <w:proofErr w:type="spellStart"/>
             <w:r>
               <w:rPr>
                 <w:lang w:val="en-GB"/>
               </w:rPr>
               <w:t>backoff</w:t>
             </w:r>
+            <w:proofErr w:type="spellEnd"/>
           </w:p>
         </w:tc>
         <w:tc>
@@ -4671,7 +5320,23 @@
                 <w:rFonts w:cs="Courier New"/>
                 <w:lang w:val="en-GB"/>
               </w:rPr>
-              <w:t>Tells the receiver that this TXsender message is not received, and to delay sending further messages.</w:t>
+              <w:t xml:space="preserve">Tells the receiver that this </w:t>
+            </w:r>
+            <w:proofErr w:type="spellStart"/>
+            <w:r>
+              <w:rPr>
+                <w:rFonts w:cs="Courier New"/>
+                <w:lang w:val="en-GB"/>
+              </w:rPr>
+              <w:t>TXsender</w:t>
+            </w:r>
+            <w:proofErr w:type="spellEnd"/>
+            <w:r>
+              <w:rPr>
+                <w:rFonts w:cs="Courier New"/>
+                <w:lang w:val="en-GB"/>
+              </w:rPr>
+              <w:t xml:space="preserve"> message is not received, and to delay sending further messages.</w:t>
             </w:r>
           </w:p>
           <w:p>
@@ -4728,95 +5393,103 @@
           <w:lang w:val="en-GB"/>
         </w:rPr>
       </w:pPr>
-      <w:bookmarkStart w:id="5" w:name="_Toc398032119"/>
-      <w:r>
-        <w:rPr>
-          <w:lang w:val="en-GB"/>
-        </w:rPr>
-        <w:t>TXsender – section</w:t>
-      </w:r>
-      <w:bookmarkEnd w:id="5"/>
-    </w:p>
-    <w:p>
-      <w:pPr>
-        <w:rPr>
-          <w:lang w:val="en-GB"/>
-        </w:rPr>
-      </w:pPr>
-      <w:r>
-        <w:rPr>
-          <w:rFonts w:cs="Courier New"/>
-          <w:lang w:val="en-GB"/>
-        </w:rPr>
-        <w:t>This is the sequence ID of the transmitter. Its value increments from 1 to 2^32 (unsigned integer) and can only be reset to 1 during authentication procedure. This means that each connection can transfer 2^32 messages until it rolls over to 1.</w:t>
-      </w:r>
-    </w:p>
-    <w:p>
-      <w:pPr>
-        <w:pStyle w:val="Heading4"/>
-        <w:rPr>
-          <w:lang w:val="en-GB"/>
-        </w:rPr>
-      </w:pPr>
-      <w:bookmarkStart w:id="6" w:name="_Toc398032120"/>
-      <w:r>
-        <w:rPr>
-          <w:lang w:val="en-GB"/>
-        </w:rPr>
-        <w:t>Data – section</w:t>
+      <w:bookmarkStart w:id="6" w:name="_Toc398884473"/>
+      <w:proofErr w:type="spellStart"/>
+      <w:r>
+        <w:rPr>
+          <w:lang w:val="en-GB"/>
+        </w:rPr>
+        <w:t>TXsender</w:t>
+      </w:r>
+      <w:proofErr w:type="spellEnd"/>
+      <w:r>
+        <w:rPr>
+          <w:lang w:val="en-GB"/>
+        </w:rPr>
+        <w:t xml:space="preserve"> – section</w:t>
       </w:r>
       <w:bookmarkEnd w:id="6"/>
     </w:p>
     <w:p>
       <w:pPr>
         <w:rPr>
+          <w:lang w:val="en-GB"/>
+        </w:rPr>
+      </w:pPr>
+      <w:r>
+        <w:rPr>
           <w:rFonts w:cs="Courier New"/>
           <w:lang w:val="en-GB"/>
         </w:rPr>
-      </w:pPr>
-      <w:r>
-        <w:rPr>
-          <w:rFonts w:cs="Courier New"/>
-          <w:lang w:val="en-GB"/>
-        </w:rPr>
-        <w:t>This is the actual payload and is encoded in hexadecimal ASCII format. There is no actual limitation to the length of this data but Base can accept only first 65535 bytes (a bit less than that, which will be described in Binary Messages topic).</w:t>
+        <w:t>This is the sequence ID of the transmitter. Its value increments from 1 to 2^32 (unsigned integer) and can only be reset to 1 during authentication procedure. This means that each connection can transfer 2^32 messages until it rolls over to 1.</w:t>
       </w:r>
     </w:p>
     <w:p>
       <w:pPr>
-        <w:rPr>
-          <w:rFonts w:cs="Courier New"/>
-          <w:lang w:val="en-GB"/>
-        </w:rPr>
-      </w:pPr>
-      <w:r>
-        <w:rPr>
-          <w:rFonts w:cs="Courier New"/>
-          <w:lang w:val="en-GB"/>
-        </w:rPr>
-        <w:br w:type="page"/>
-      </w:r>
-    </w:p>
-    <w:p>
-      <w:pPr>
-        <w:pStyle w:val="Heading3"/>
-        <w:rPr>
-          <w:lang w:val="en-GB"/>
-        </w:rPr>
-      </w:pPr>
-      <w:bookmarkStart w:id="7" w:name="_Toc398032121"/>
-      <w:r>
-        <w:rPr>
-          <w:lang w:val="en-GB"/>
-        </w:rPr>
-        <w:lastRenderedPageBreak/>
-        <w:t>Binary Messages</w:t>
+        <w:pStyle w:val="Heading4"/>
+        <w:rPr>
+          <w:lang w:val="en-GB"/>
+        </w:rPr>
+      </w:pPr>
+      <w:bookmarkStart w:id="7" w:name="_Toc398884474"/>
+      <w:r>
+        <w:rPr>
+          <w:lang w:val="en-GB"/>
+        </w:rPr>
+        <w:t>Data – section</w:t>
       </w:r>
       <w:bookmarkEnd w:id="7"/>
     </w:p>
     <w:p>
       <w:pPr>
         <w:rPr>
+          <w:rFonts w:cs="Courier New"/>
+          <w:lang w:val="en-GB"/>
+        </w:rPr>
+      </w:pPr>
+      <w:r>
+        <w:rPr>
+          <w:rFonts w:cs="Courier New"/>
+          <w:lang w:val="en-GB"/>
+        </w:rPr>
+        <w:t>This is the actual payload and is encoded in hexadecimal ASCII format. There is no actual limitation to the length of this data but Base can accept only first 65535 bytes (a bit less than that, which will be described in Binary Messages topic).</w:t>
+      </w:r>
+    </w:p>
+    <w:p>
+      <w:pPr>
+        <w:rPr>
+          <w:rFonts w:cs="Courier New"/>
+          <w:lang w:val="en-GB"/>
+        </w:rPr>
+      </w:pPr>
+      <w:r>
+        <w:rPr>
+          <w:rFonts w:cs="Courier New"/>
+          <w:lang w:val="en-GB"/>
+        </w:rPr>
+        <w:br w:type="page"/>
+      </w:r>
+    </w:p>
+    <w:p>
+      <w:pPr>
+        <w:pStyle w:val="Heading3"/>
+        <w:rPr>
+          <w:lang w:val="en-GB"/>
+        </w:rPr>
+      </w:pPr>
+      <w:bookmarkStart w:id="8" w:name="_Toc398884475"/>
+      <w:r>
+        <w:rPr>
+          <w:lang w:val="en-GB"/>
+        </w:rPr>
+        <w:lastRenderedPageBreak/>
+        <w:t>Binary Messages</w:t>
+      </w:r>
+      <w:bookmarkEnd w:id="8"/>
+    </w:p>
+    <w:p>
+      <w:pPr>
+        <w:rPr>
           <w:lang w:val="en-GB"/>
         </w:rPr>
       </w:pPr>
@@ -4870,6 +5543,7 @@
         </w:rPr>
         <w:t xml:space="preserve">, </w:t>
       </w:r>
+      <w:proofErr w:type="spellStart"/>
       <w:r>
         <w:rPr>
           <w:b/>
@@ -4878,6 +5552,7 @@
         </w:rPr>
         <w:t>TXsender</w:t>
       </w:r>
+      <w:proofErr w:type="spellEnd"/>
       <w:r>
         <w:rPr>
           <w:lang w:val="en-GB"/>
@@ -5181,6 +5856,7 @@
         </w:rPr>
         <w:t xml:space="preserve"> = </w:t>
       </w:r>
+      <w:proofErr w:type="spellStart"/>
       <w:r>
         <w:rPr>
           <w:b/>
@@ -5189,6 +5865,7 @@
         </w:rPr>
         <w:t>TXsender</w:t>
       </w:r>
+      <w:proofErr w:type="spellEnd"/>
       <w:r>
         <w:rPr>
           <w:lang w:val="en-GB"/>
@@ -5245,14 +5922,14 @@
           <w:lang w:val="en-GB"/>
         </w:rPr>
       </w:pPr>
-      <w:bookmarkStart w:id="8" w:name="_Toc398032122"/>
+      <w:bookmarkStart w:id="9" w:name="_Toc398884476"/>
       <w:r>
         <w:rPr>
           <w:lang w:val="en-GB"/>
         </w:rPr>
         <w:t>Length – section</w:t>
       </w:r>
-      <w:bookmarkEnd w:id="8"/>
+      <w:bookmarkEnd w:id="9"/>
     </w:p>
     <w:p>
       <w:pPr>
@@ -5435,7 +6112,7 @@
           <w:lang w:val="en-GB"/>
         </w:rPr>
       </w:pPr>
-      <w:bookmarkStart w:id="9" w:name="_Toc398032123"/>
+      <w:bookmarkStart w:id="10" w:name="_Toc398884477"/>
       <w:r>
         <w:rPr>
           <w:lang w:val="en-GB"/>
@@ -5454,7 +6131,7 @@
         </w:rPr>
         <w:t xml:space="preserve"> section</w:t>
       </w:r>
-      <w:bookmarkEnd w:id="9"/>
+      <w:bookmarkEnd w:id="10"/>
     </w:p>
     <w:p>
       <w:pPr>
@@ -5633,12 +6310,14 @@
                 <w:lang w:val="en-GB"/>
               </w:rPr>
             </w:pPr>
+            <w:proofErr w:type="spellStart"/>
             <w:r>
               <w:rPr>
                 <w:lang w:val="en-GB"/>
               </w:rPr>
               <w:t>ack</w:t>
             </w:r>
+            <w:proofErr w:type="spellEnd"/>
           </w:p>
         </w:tc>
         <w:tc>
@@ -5793,12 +6472,14 @@
                 <w:lang w:val="en-GB"/>
               </w:rPr>
             </w:pPr>
+            <w:proofErr w:type="spellStart"/>
             <w:r>
               <w:rPr>
                 <w:lang w:val="en-GB"/>
               </w:rPr>
               <w:t>out_of_sync</w:t>
             </w:r>
+            <w:proofErr w:type="spellEnd"/>
           </w:p>
         </w:tc>
         <w:tc>
@@ -5955,12 +6636,14 @@
                 <w:lang w:val="en-GB"/>
               </w:rPr>
             </w:pPr>
+            <w:proofErr w:type="spellStart"/>
             <w:r>
               <w:rPr>
                 <w:lang w:val="en-GB"/>
               </w:rPr>
               <w:t>system_message</w:t>
             </w:r>
+            <w:proofErr w:type="spellEnd"/>
           </w:p>
         </w:tc>
         <w:tc>
@@ -6036,12 +6719,14 @@
                 <w:lang w:val="en-GB"/>
               </w:rPr>
             </w:pPr>
+            <w:proofErr w:type="spellStart"/>
             <w:r>
               <w:rPr>
                 <w:lang w:val="en-GB"/>
               </w:rPr>
               <w:t>backoff</w:t>
             </w:r>
+            <w:proofErr w:type="spellEnd"/>
           </w:p>
         </w:tc>
         <w:tc>
@@ -6204,152 +6889,208 @@
           <w:lang w:val="en-GB"/>
         </w:rPr>
       </w:pPr>
-      <w:bookmarkStart w:id="10" w:name="_Toc398032124"/>
-      <w:r>
-        <w:rPr>
-          <w:lang w:val="en-GB"/>
-        </w:rPr>
-        <w:t>TXsender – section</w:t>
-      </w:r>
-      <w:bookmarkEnd w:id="10"/>
-    </w:p>
-    <w:p>
-      <w:pPr>
-        <w:rPr>
-          <w:lang w:val="en-GB"/>
-        </w:rPr>
-      </w:pPr>
-      <w:r>
-        <w:rPr>
-          <w:rFonts w:cs="Courier New"/>
-          <w:lang w:val="en-GB"/>
-        </w:rPr>
-        <w:t>This is the sequence ID of the transmitter. Its value increments from 1 to 2^32 (unsigned integer) and can only be reset to 1 during authentication procedure. This means that each connection can transfer 2^32 messages until it rolls over to 1.</w:t>
-      </w:r>
-    </w:p>
-    <w:p>
-      <w:pPr>
-        <w:pStyle w:val="Heading4"/>
-        <w:rPr>
-          <w:lang w:val="en-GB"/>
-        </w:rPr>
-      </w:pPr>
-      <w:bookmarkStart w:id="11" w:name="_Toc398032125"/>
-      <w:r>
-        <w:rPr>
-          <w:lang w:val="en-GB"/>
-        </w:rPr>
-        <w:t>Data – section</w:t>
+      <w:bookmarkStart w:id="11" w:name="_Toc398884478"/>
+      <w:proofErr w:type="spellStart"/>
+      <w:r>
+        <w:rPr>
+          <w:lang w:val="en-GB"/>
+        </w:rPr>
+        <w:t>TXsender</w:t>
+      </w:r>
+      <w:proofErr w:type="spellEnd"/>
+      <w:r>
+        <w:rPr>
+          <w:lang w:val="en-GB"/>
+        </w:rPr>
+        <w:t xml:space="preserve"> – section</w:t>
       </w:r>
       <w:bookmarkEnd w:id="11"/>
     </w:p>
     <w:p>
       <w:pPr>
         <w:rPr>
+          <w:lang w:val="en-GB"/>
+        </w:rPr>
+      </w:pPr>
+      <w:r>
+        <w:rPr>
           <w:rFonts w:cs="Courier New"/>
           <w:lang w:val="en-GB"/>
         </w:rPr>
-      </w:pPr>
-      <w:r>
-        <w:rPr>
-          <w:rFonts w:cs="Courier New"/>
-          <w:lang w:val="en-GB"/>
-        </w:rPr>
-        <w:t xml:space="preserve">This is the actual payload data and is a raw binary stream. </w:t>
-      </w:r>
-      <w:r>
-        <w:rPr>
-          <w:rFonts w:cs="Courier New"/>
-          <w:lang w:val="en-GB"/>
-        </w:rPr>
-        <w:t xml:space="preserve">In current implementation the </w:t>
-      </w:r>
-      <w:r>
-        <w:rPr>
-          <w:rFonts w:cs="Courier New"/>
-          <w:lang w:val="en-GB"/>
-        </w:rPr>
-        <w:t xml:space="preserve">limitation to the length of this data </w:t>
-      </w:r>
-      <w:r>
-        <w:rPr>
-          <w:rFonts w:cs="Courier New"/>
-          <w:lang w:val="en-GB"/>
-        </w:rPr>
-        <w:t xml:space="preserve">is </w:t>
-      </w:r>
-      <w:r>
-        <w:rPr>
-          <w:rFonts w:cs="Courier New"/>
-          <w:lang w:val="en-GB"/>
-        </w:rPr>
-        <w:t>65535</w:t>
-      </w:r>
-      <w:r>
-        <w:rPr>
-          <w:rFonts w:cs="Courier New"/>
-          <w:lang w:val="en-GB"/>
-        </w:rPr>
-        <w:t>-sizeof(Header)-sizeof(TXsender).</w:t>
+        <w:t>This is the sequence ID of the transmitter. Its value increments from 1 to 2^32 (unsigned integer) and can only be reset to 1 during authentication procedure. This means that each connection can transfer 2^32 messages until it rolls over to 1.</w:t>
       </w:r>
     </w:p>
     <w:p>
       <w:pPr>
-        <w:rPr>
-          <w:lang w:val="en-GB"/>
-        </w:rPr>
-      </w:pPr>
-      <w:r>
-        <w:rPr>
-          <w:lang w:val="en-GB"/>
-        </w:rPr>
-        <w:br w:type="page"/>
-      </w:r>
-    </w:p>
-    <w:p>
-      <w:pPr>
-        <w:pStyle w:val="Heading2"/>
-        <w:rPr>
-          <w:lang w:val="en-GB"/>
-        </w:rPr>
-      </w:pPr>
-      <w:bookmarkStart w:id="12" w:name="_Toc398032126"/>
-      <w:r>
-        <w:rPr>
-          <w:lang w:val="en-GB"/>
-        </w:rPr>
-        <w:lastRenderedPageBreak/>
-        <w:t xml:space="preserve">Authenticating the </w:t>
-      </w:r>
-      <w:r>
-        <w:rPr>
-          <w:lang w:val="en-GB"/>
-        </w:rPr>
-        <w:t>S</w:t>
-      </w:r>
-      <w:r>
-        <w:rPr>
-          <w:lang w:val="en-GB"/>
-        </w:rPr>
-        <w:t xml:space="preserve">ocket </w:t>
-      </w:r>
-      <w:r>
-        <w:rPr>
-          <w:lang w:val="en-GB"/>
-        </w:rPr>
-        <w:t>C</w:t>
-      </w:r>
-      <w:r>
-        <w:rPr>
-          <w:lang w:val="en-GB"/>
-        </w:rPr>
-        <w:t>onnection</w:t>
+        <w:pStyle w:val="Heading4"/>
+        <w:rPr>
+          <w:lang w:val="en-GB"/>
+        </w:rPr>
+      </w:pPr>
+      <w:bookmarkStart w:id="12" w:name="_Toc398884479"/>
+      <w:r>
+        <w:rPr>
+          <w:lang w:val="en-GB"/>
+        </w:rPr>
+        <w:t>Data – section</w:t>
       </w:r>
       <w:bookmarkEnd w:id="12"/>
     </w:p>
     <w:p>
       <w:pPr>
         <w:rPr>
+          <w:rFonts w:cs="Courier New"/>
+          <w:lang w:val="en-GB"/>
+        </w:rPr>
+      </w:pPr>
+      <w:r>
+        <w:rPr>
+          <w:rFonts w:cs="Courier New"/>
+          <w:lang w:val="en-GB"/>
+        </w:rPr>
+        <w:t xml:space="preserve">This is the actual payload data and is a raw binary stream. </w:t>
+      </w:r>
+      <w:r>
+        <w:rPr>
+          <w:rFonts w:cs="Courier New"/>
+          <w:lang w:val="en-GB"/>
+        </w:rPr>
+        <w:t xml:space="preserve">In current implementation the </w:t>
+      </w:r>
+      <w:r>
+        <w:rPr>
+          <w:rFonts w:cs="Courier New"/>
+          <w:lang w:val="en-GB"/>
+        </w:rPr>
+        <w:t xml:space="preserve">limitation to the length of this data </w:t>
+      </w:r>
+      <w:r>
+        <w:rPr>
+          <w:rFonts w:cs="Courier New"/>
+          <w:lang w:val="en-GB"/>
+        </w:rPr>
+        <w:t xml:space="preserve">is </w:t>
+      </w:r>
+      <w:r>
+        <w:rPr>
+          <w:rFonts w:cs="Courier New"/>
+          <w:lang w:val="en-GB"/>
+        </w:rPr>
+        <w:t>65535</w:t>
+      </w:r>
+      <w:r>
+        <w:rPr>
+          <w:rFonts w:cs="Courier New"/>
+          <w:lang w:val="en-GB"/>
+        </w:rPr>
+        <w:t>-</w:t>
+      </w:r>
+      <w:proofErr w:type="gramStart"/>
+      <w:r>
+        <w:rPr>
+          <w:rFonts w:cs="Courier New"/>
+          <w:lang w:val="en-GB"/>
+        </w:rPr>
+        <w:t>sizeof(</w:t>
+      </w:r>
+      <w:proofErr w:type="gramEnd"/>
+      <w:r>
+        <w:rPr>
+          <w:rFonts w:cs="Courier New"/>
+          <w:lang w:val="en-GB"/>
+        </w:rPr>
+        <w:t>Header)-</w:t>
+      </w:r>
+      <w:proofErr w:type="spellStart"/>
+      <w:r>
+        <w:rPr>
+          <w:rFonts w:cs="Courier New"/>
+          <w:lang w:val="en-GB"/>
+        </w:rPr>
+        <w:t>sizeof</w:t>
+      </w:r>
+      <w:proofErr w:type="spellEnd"/>
+      <w:r>
+        <w:rPr>
+          <w:rFonts w:cs="Courier New"/>
+          <w:lang w:val="en-GB"/>
+        </w:rPr>
+        <w:t>(</w:t>
+      </w:r>
+      <w:proofErr w:type="spellStart"/>
+      <w:r>
+        <w:rPr>
+          <w:rFonts w:cs="Courier New"/>
+          <w:lang w:val="en-GB"/>
+        </w:rPr>
+        <w:t>TXsender</w:t>
+      </w:r>
+      <w:proofErr w:type="spellEnd"/>
+      <w:r>
+        <w:rPr>
+          <w:rFonts w:cs="Courier New"/>
+          <w:lang w:val="en-GB"/>
+        </w:rPr>
+        <w:t>).</w:t>
+      </w:r>
+    </w:p>
+    <w:p>
+      <w:pPr>
+        <w:rPr>
+          <w:lang w:val="en-GB"/>
+        </w:rPr>
+      </w:pPr>
+      <w:r>
+        <w:rPr>
+          <w:lang w:val="en-GB"/>
+        </w:rPr>
+        <w:br w:type="page"/>
+      </w:r>
+    </w:p>
+    <w:p>
+      <w:pPr>
+        <w:pStyle w:val="Heading2"/>
+        <w:rPr>
+          <w:lang w:val="en-GB"/>
+        </w:rPr>
+      </w:pPr>
+      <w:bookmarkStart w:id="13" w:name="_Toc398884480"/>
+      <w:r>
+        <w:rPr>
+          <w:lang w:val="en-GB"/>
+        </w:rPr>
+        <w:lastRenderedPageBreak/>
+        <w:t xml:space="preserve">Authenticating the </w:t>
+      </w:r>
+      <w:r>
+        <w:rPr>
+          <w:lang w:val="en-GB"/>
+        </w:rPr>
+        <w:t>S</w:t>
+      </w:r>
+      <w:r>
+        <w:rPr>
+          <w:lang w:val="en-GB"/>
+        </w:rPr>
+        <w:t xml:space="preserve">ocket </w:t>
+      </w:r>
+      <w:r>
+        <w:rPr>
+          <w:lang w:val="en-GB"/>
+        </w:rPr>
+        <w:t>C</w:t>
+      </w:r>
+      <w:r>
+        <w:rPr>
+          <w:lang w:val="en-GB"/>
+        </w:rPr>
+        <w:t>onnection</w:t>
+      </w:r>
+      <w:bookmarkEnd w:id="13"/>
+    </w:p>
+    <w:p>
+      <w:pPr>
+        <w:rPr>
           <w:lang w:val="en-GB"/>
         </w:rPr>
       </w:pPr>
@@ -6377,6 +7118,7 @@
         </w:rPr>
         <w:t xml:space="preserve"> Bases authenticate by using their </w:t>
       </w:r>
+      <w:proofErr w:type="spellStart"/>
       <w:r>
         <w:rPr>
           <w:b/>
@@ -6385,6 +7127,7 @@
         </w:rPr>
         <w:t>baseid</w:t>
       </w:r>
+      <w:proofErr w:type="spellEnd"/>
       <w:r>
         <w:rPr>
           <w:lang w:val="en-GB"/>
@@ -6547,7 +7290,7 @@
           <w:lang w:val="en-GB"/>
         </w:rPr>
       </w:pPr>
-      <w:bookmarkStart w:id="13" w:name="_Toc398032127"/>
+      <w:bookmarkStart w:id="14" w:name="_Toc398884481"/>
       <w:r>
         <w:rPr>
           <w:lang w:val="en-GB"/>
@@ -6572,7 +7315,7 @@
         </w:rPr>
         <w:t>Procedure</w:t>
       </w:r>
-      <w:bookmarkEnd w:id="13"/>
+      <w:bookmarkEnd w:id="14"/>
     </w:p>
     <w:p>
       <w:pPr>
@@ -6812,6 +7555,7 @@
         </w:rPr>
         <w:t xml:space="preserve">00000000 = </w:t>
       </w:r>
+      <w:proofErr w:type="spellStart"/>
       <w:r>
         <w:rPr>
           <w:b/>
@@ -6820,6 +7564,7 @@
         </w:rPr>
         <w:t>TXsender</w:t>
       </w:r>
+      <w:proofErr w:type="spellEnd"/>
       <w:r>
         <w:rPr>
           <w:lang w:val="en-GB"/>
@@ -6883,6 +7628,7 @@
         </w:rPr>
         <w:t xml:space="preserve">your Base’s </w:t>
       </w:r>
+      <w:proofErr w:type="spellStart"/>
       <w:r>
         <w:rPr>
           <w:b/>
@@ -6891,6 +7637,7 @@
         </w:rPr>
         <w:t>baseid</w:t>
       </w:r>
+      <w:proofErr w:type="spellEnd"/>
     </w:p>
     <w:p>
       <w:pPr>
@@ -6951,19 +7698,7 @@
           <w:u w:val="single"/>
           <w:lang w:val="en-GB"/>
         </w:rPr>
-        <w:t>R</w:t>
-      </w:r>
-      <w:bookmarkStart w:id="14" w:name="_GoBack"/>
-      <w:bookmarkEnd w:id="14"/>
-      <w:r>
-        <w:rPr>
-          <w:rFonts w:ascii="Courier New" w:hAnsi="Courier New" w:cs="Courier New"/>
-          <w:b/>
-          <w:bCs/>
-          <w:u w:val="single"/>
-          <w:lang w:val="en-GB"/>
-        </w:rPr>
-        <w:t>R</w:t>
+        <w:t>RR</w:t>
       </w:r>
     </w:p>
     <w:p>
@@ -7097,6 +7832,7 @@
         </w:rPr>
         <w:t xml:space="preserve"> bit is always set, and </w:t>
       </w:r>
+      <w:proofErr w:type="spellStart"/>
       <w:r>
         <w:rPr>
           <w:b/>
@@ -7105,6 +7841,7 @@
         </w:rPr>
         <w:t>system_message</w:t>
       </w:r>
+      <w:proofErr w:type="spellEnd"/>
       <w:r>
         <w:rPr>
           <w:lang w:val="en-GB"/>
@@ -7161,6 +7898,7 @@
         </w:rPr>
         <w:t xml:space="preserve">00000000 = </w:t>
       </w:r>
+      <w:proofErr w:type="spellStart"/>
       <w:r>
         <w:rPr>
           <w:b/>
@@ -7169,6 +7907,7 @@
         </w:rPr>
         <w:t>TXsender</w:t>
       </w:r>
+      <w:proofErr w:type="spellEnd"/>
       <w:r>
         <w:rPr>
           <w:lang w:val="en-GB"/>
@@ -7256,7 +7995,7 @@
           <w:lang w:val="en-GB"/>
         </w:rPr>
       </w:pPr>
-      <w:bookmarkStart w:id="15" w:name="_Toc398032128"/>
+      <w:bookmarkStart w:id="15" w:name="_Toc398884482"/>
       <w:r>
         <w:rPr>
           <w:lang w:val="en-GB"/>
@@ -7444,7 +8183,31 @@
                 <w:highlight w:val="white"/>
                 <w:lang w:val="en-GB"/>
               </w:rPr>
-              <w:t xml:space="preserve">            „ack“: </w:t>
+              <w:t xml:space="preserve">            „</w:t>
+            </w:r>
+            <w:proofErr w:type="spellStart"/>
+            <w:r>
+              <w:rPr>
+                <w:rFonts w:ascii="Courier New" w:hAnsi="Courier New" w:cs="Courier New"/>
+                <w:color w:val="008000"/>
+                <w:sz w:val="20"/>
+                <w:szCs w:val="20"/>
+                <w:highlight w:val="white"/>
+                <w:lang w:val="en-GB"/>
+              </w:rPr>
+              <w:t>ack</w:t>
+            </w:r>
+            <w:proofErr w:type="spellEnd"/>
+            <w:r>
+              <w:rPr>
+                <w:rFonts w:ascii="Courier New" w:hAnsi="Courier New" w:cs="Courier New"/>
+                <w:color w:val="008000"/>
+                <w:sz w:val="20"/>
+                <w:szCs w:val="20"/>
+                <w:highlight w:val="white"/>
+                <w:lang w:val="en-GB"/>
+              </w:rPr>
+              <w:t xml:space="preserve">“: </w:t>
             </w:r>
             <w:r>
               <w:rPr>
@@ -7544,7 +8307,31 @@
                 <w:highlight w:val="white"/>
                 <w:lang w:val="en-GB"/>
               </w:rPr>
-              <w:t xml:space="preserve">            „out_of_sync“: </w:t>
+              <w:t xml:space="preserve">            „</w:t>
+            </w:r>
+            <w:proofErr w:type="spellStart"/>
+            <w:r>
+              <w:rPr>
+                <w:rFonts w:ascii="Courier New" w:hAnsi="Courier New" w:cs="Courier New"/>
+                <w:color w:val="008000"/>
+                <w:sz w:val="20"/>
+                <w:szCs w:val="20"/>
+                <w:highlight w:val="white"/>
+                <w:lang w:val="en-GB"/>
+              </w:rPr>
+              <w:t>out_of_sync</w:t>
+            </w:r>
+            <w:proofErr w:type="spellEnd"/>
+            <w:r>
+              <w:rPr>
+                <w:rFonts w:ascii="Courier New" w:hAnsi="Courier New" w:cs="Courier New"/>
+                <w:color w:val="008000"/>
+                <w:sz w:val="20"/>
+                <w:szCs w:val="20"/>
+                <w:highlight w:val="white"/>
+                <w:lang w:val="en-GB"/>
+              </w:rPr>
+              <w:t xml:space="preserve">“: </w:t>
             </w:r>
             <w:r>
               <w:rPr>
@@ -7645,7 +8432,31 @@
                 <w:lang w:val="en-GB"/>
               </w:rPr>
               <w:lastRenderedPageBreak/>
-              <w:t xml:space="preserve">            „system_message“: </w:t>
+              <w:t xml:space="preserve">            „</w:t>
+            </w:r>
+            <w:proofErr w:type="spellStart"/>
+            <w:r>
+              <w:rPr>
+                <w:rFonts w:ascii="Courier New" w:hAnsi="Courier New" w:cs="Courier New"/>
+                <w:color w:val="008000"/>
+                <w:sz w:val="20"/>
+                <w:szCs w:val="20"/>
+                <w:highlight w:val="white"/>
+                <w:lang w:val="en-GB"/>
+              </w:rPr>
+              <w:t>system_message</w:t>
+            </w:r>
+            <w:proofErr w:type="spellEnd"/>
+            <w:r>
+              <w:rPr>
+                <w:rFonts w:ascii="Courier New" w:hAnsi="Courier New" w:cs="Courier New"/>
+                <w:color w:val="008000"/>
+                <w:sz w:val="20"/>
+                <w:szCs w:val="20"/>
+                <w:highlight w:val="white"/>
+                <w:lang w:val="en-GB"/>
+              </w:rPr>
+              <w:t xml:space="preserve">“: </w:t>
             </w:r>
             <w:r>
               <w:rPr>
@@ -7695,7 +8506,31 @@
                 <w:highlight w:val="white"/>
                 <w:lang w:val="en-GB"/>
               </w:rPr>
-              <w:t xml:space="preserve">            „backoff“: </w:t>
+              <w:t xml:space="preserve">            „</w:t>
+            </w:r>
+            <w:proofErr w:type="spellStart"/>
+            <w:r>
+              <w:rPr>
+                <w:rFonts w:ascii="Courier New" w:hAnsi="Courier New" w:cs="Courier New"/>
+                <w:color w:val="008000"/>
+                <w:sz w:val="20"/>
+                <w:szCs w:val="20"/>
+                <w:highlight w:val="white"/>
+                <w:lang w:val="en-GB"/>
+              </w:rPr>
+              <w:t>backoff</w:t>
+            </w:r>
+            <w:proofErr w:type="spellEnd"/>
+            <w:r>
+              <w:rPr>
+                <w:rFonts w:ascii="Courier New" w:hAnsi="Courier New" w:cs="Courier New"/>
+                <w:color w:val="008000"/>
+                <w:sz w:val="20"/>
+                <w:szCs w:val="20"/>
+                <w:highlight w:val="white"/>
+                <w:lang w:val="en-GB"/>
+              </w:rPr>
+              <w:t xml:space="preserve">“: </w:t>
             </w:r>
             <w:r>
               <w:rPr>
@@ -7760,7 +8595,31 @@
                 <w:highlight w:val="white"/>
                 <w:lang w:val="en-GB"/>
               </w:rPr>
-              <w:t xml:space="preserve">        „TXsender“: </w:t>
+              <w:t xml:space="preserve">        „</w:t>
+            </w:r>
+            <w:proofErr w:type="spellStart"/>
+            <w:r>
+              <w:rPr>
+                <w:rFonts w:ascii="Courier New" w:hAnsi="Courier New" w:cs="Courier New"/>
+                <w:color w:val="008000"/>
+                <w:sz w:val="20"/>
+                <w:szCs w:val="20"/>
+                <w:highlight w:val="white"/>
+                <w:lang w:val="en-GB"/>
+              </w:rPr>
+              <w:t>TXsender</w:t>
+            </w:r>
+            <w:proofErr w:type="spellEnd"/>
+            <w:r>
+              <w:rPr>
+                <w:rFonts w:ascii="Courier New" w:hAnsi="Courier New" w:cs="Courier New"/>
+                <w:color w:val="008000"/>
+                <w:sz w:val="20"/>
+                <w:szCs w:val="20"/>
+                <w:highlight w:val="white"/>
+                <w:lang w:val="en-GB"/>
+              </w:rPr>
+              <w:t xml:space="preserve">“: </w:t>
             </w:r>
             <w:r>
               <w:rPr>
@@ -8190,7 +9049,31 @@
                 <w:highlight w:val="white"/>
                 <w:lang w:val="en-GB"/>
               </w:rPr>
-              <w:t xml:space="preserve">            „ack“: </w:t>
+              <w:t xml:space="preserve">            „</w:t>
+            </w:r>
+            <w:proofErr w:type="spellStart"/>
+            <w:r>
+              <w:rPr>
+                <w:rFonts w:ascii="Courier New" w:hAnsi="Courier New" w:cs="Courier New"/>
+                <w:color w:val="008000"/>
+                <w:sz w:val="20"/>
+                <w:szCs w:val="20"/>
+                <w:highlight w:val="white"/>
+                <w:lang w:val="en-GB"/>
+              </w:rPr>
+              <w:t>ack</w:t>
+            </w:r>
+            <w:proofErr w:type="spellEnd"/>
+            <w:r>
+              <w:rPr>
+                <w:rFonts w:ascii="Courier New" w:hAnsi="Courier New" w:cs="Courier New"/>
+                <w:color w:val="008000"/>
+                <w:sz w:val="20"/>
+                <w:szCs w:val="20"/>
+                <w:highlight w:val="white"/>
+                <w:lang w:val="en-GB"/>
+              </w:rPr>
+              <w:t xml:space="preserve">“: </w:t>
             </w:r>
             <w:r>
               <w:rPr>
@@ -8286,7 +9169,31 @@
                 <w:highlight w:val="white"/>
                 <w:lang w:val="en-GB"/>
               </w:rPr>
-              <w:t xml:space="preserve">            „out_of_sync“: </w:t>
+              <w:t xml:space="preserve">            „</w:t>
+            </w:r>
+            <w:proofErr w:type="spellStart"/>
+            <w:r>
+              <w:rPr>
+                <w:rFonts w:ascii="Courier New" w:hAnsi="Courier New" w:cs="Courier New"/>
+                <w:color w:val="008000"/>
+                <w:sz w:val="20"/>
+                <w:szCs w:val="20"/>
+                <w:highlight w:val="white"/>
+                <w:lang w:val="en-GB"/>
+              </w:rPr>
+              <w:t>out_of_sync</w:t>
+            </w:r>
+            <w:proofErr w:type="spellEnd"/>
+            <w:r>
+              <w:rPr>
+                <w:rFonts w:ascii="Courier New" w:hAnsi="Courier New" w:cs="Courier New"/>
+                <w:color w:val="008000"/>
+                <w:sz w:val="20"/>
+                <w:szCs w:val="20"/>
+                <w:highlight w:val="white"/>
+                <w:lang w:val="en-GB"/>
+              </w:rPr>
+              <w:t xml:space="preserve">“: </w:t>
             </w:r>
             <w:r>
               <w:rPr>
@@ -8382,7 +9289,31 @@
                 <w:highlight w:val="white"/>
                 <w:lang w:val="en-GB"/>
               </w:rPr>
-              <w:t xml:space="preserve">            „system_message“: </w:t>
+              <w:t xml:space="preserve">            „</w:t>
+            </w:r>
+            <w:proofErr w:type="spellStart"/>
+            <w:r>
+              <w:rPr>
+                <w:rFonts w:ascii="Courier New" w:hAnsi="Courier New" w:cs="Courier New"/>
+                <w:color w:val="008000"/>
+                <w:sz w:val="20"/>
+                <w:szCs w:val="20"/>
+                <w:highlight w:val="white"/>
+                <w:lang w:val="en-GB"/>
+              </w:rPr>
+              <w:t>system_message</w:t>
+            </w:r>
+            <w:proofErr w:type="spellEnd"/>
+            <w:r>
+              <w:rPr>
+                <w:rFonts w:ascii="Courier New" w:hAnsi="Courier New" w:cs="Courier New"/>
+                <w:color w:val="008000"/>
+                <w:sz w:val="20"/>
+                <w:szCs w:val="20"/>
+                <w:highlight w:val="white"/>
+                <w:lang w:val="en-GB"/>
+              </w:rPr>
+              <w:t xml:space="preserve">“: </w:t>
             </w:r>
             <w:r>
               <w:rPr>
@@ -8430,7 +9361,31 @@
                 <w:highlight w:val="white"/>
                 <w:lang w:val="en-GB"/>
               </w:rPr>
-              <w:t xml:space="preserve">            „backoff“: </w:t>
+              <w:t xml:space="preserve">            „</w:t>
+            </w:r>
+            <w:proofErr w:type="spellStart"/>
+            <w:r>
+              <w:rPr>
+                <w:rFonts w:ascii="Courier New" w:hAnsi="Courier New" w:cs="Courier New"/>
+                <w:color w:val="008000"/>
+                <w:sz w:val="20"/>
+                <w:szCs w:val="20"/>
+                <w:highlight w:val="white"/>
+                <w:lang w:val="en-GB"/>
+              </w:rPr>
+              <w:t>backoff</w:t>
+            </w:r>
+            <w:proofErr w:type="spellEnd"/>
+            <w:r>
+              <w:rPr>
+                <w:rFonts w:ascii="Courier New" w:hAnsi="Courier New" w:cs="Courier New"/>
+                <w:color w:val="008000"/>
+                <w:sz w:val="20"/>
+                <w:szCs w:val="20"/>
+                <w:highlight w:val="white"/>
+                <w:lang w:val="en-GB"/>
+              </w:rPr>
+              <w:t xml:space="preserve">“: </w:t>
             </w:r>
             <w:r>
               <w:rPr>
@@ -8493,7 +9448,31 @@
                 <w:highlight w:val="white"/>
                 <w:lang w:val="en-GB"/>
               </w:rPr>
-              <w:t xml:space="preserve">        „TXsender“: </w:t>
+              <w:t xml:space="preserve">        „</w:t>
+            </w:r>
+            <w:proofErr w:type="spellStart"/>
+            <w:r>
+              <w:rPr>
+                <w:rFonts w:ascii="Courier New" w:hAnsi="Courier New" w:cs="Courier New"/>
+                <w:color w:val="008000"/>
+                <w:sz w:val="20"/>
+                <w:szCs w:val="20"/>
+                <w:highlight w:val="white"/>
+                <w:lang w:val="en-GB"/>
+              </w:rPr>
+              <w:t>TXsender</w:t>
+            </w:r>
+            <w:proofErr w:type="spellEnd"/>
+            <w:r>
+              <w:rPr>
+                <w:rFonts w:ascii="Courier New" w:hAnsi="Courier New" w:cs="Courier New"/>
+                <w:color w:val="008000"/>
+                <w:sz w:val="20"/>
+                <w:szCs w:val="20"/>
+                <w:highlight w:val="white"/>
+                <w:lang w:val="en-GB"/>
+              </w:rPr>
+              <w:t xml:space="preserve">“: </w:t>
             </w:r>
             <w:r>
               <w:rPr>
@@ -9041,7 +10020,7 @@
           <w:lang w:val="en-GB"/>
         </w:rPr>
       </w:pPr>
-      <w:bookmarkStart w:id="16" w:name="_Toc398032129"/>
+      <w:bookmarkStart w:id="16" w:name="_Toc398884483"/>
       <w:r>
         <w:rPr>
           <w:lang w:val="en-GB"/>
@@ -9079,7 +10058,21 @@
         <w:rPr>
           <w:lang w:val="en-GB"/>
         </w:rPr>
-        <w:t xml:space="preserve">In order to implement re-transmissions and acknowledgements and to distinguish re-transmissions from new messages, a sequence number is introduced into the protocol. This sequence number is called TXsender, starts from 1 and increments by the sending party after each transmitted message. Maximum value it can get to is 2^32 (unsigned integer). </w:t>
+        <w:t xml:space="preserve">In order to implement re-transmissions and acknowledgements and to distinguish re-transmissions from new messages, a sequence number is introduced into the protocol. This sequence number is called </w:t>
+      </w:r>
+      <w:proofErr w:type="spellStart"/>
+      <w:r>
+        <w:rPr>
+          <w:lang w:val="en-GB"/>
+        </w:rPr>
+        <w:t>TXsender</w:t>
+      </w:r>
+      <w:proofErr w:type="spellEnd"/>
+      <w:r>
+        <w:rPr>
+          <w:lang w:val="en-GB"/>
+        </w:rPr>
+        <w:t xml:space="preserve">, starts from 1 and increments by the sending party after each transmitted message. Maximum value it can get to is 2^32 (unsigned integer). </w:t>
       </w:r>
       <w:r>
         <w:rPr>
@@ -9099,7 +10092,21 @@
         <w:rPr>
           <w:lang w:val="en-GB"/>
         </w:rPr>
-        <w:t>Each transmitting party has its own TXsender sequence number and is responsible for incrementing it and restarting to 1. Sequence numbers are not blindly restarted on each authentication handshake, but are restarted only if there are no pending messages on the sending party.</w:t>
+        <w:t xml:space="preserve">Each transmitting party has its own </w:t>
+      </w:r>
+      <w:proofErr w:type="spellStart"/>
+      <w:r>
+        <w:rPr>
+          <w:lang w:val="en-GB"/>
+        </w:rPr>
+        <w:t>TXsender</w:t>
+      </w:r>
+      <w:proofErr w:type="spellEnd"/>
+      <w:r>
+        <w:rPr>
+          <w:lang w:val="en-GB"/>
+        </w:rPr>
+        <w:t xml:space="preserve"> sequence number and is responsible for incrementing it and restarting to 1. Sequence numbers are not blindly restarted on each authentication handshake, but are restarted only if there are no pending messages on the sending party.</w:t>
       </w:r>
     </w:p>
     <w:p>
@@ -9241,7 +10248,27 @@
                 <w:szCs w:val="18"/>
                 <w:lang w:val="en-GB"/>
               </w:rPr>
-              <w:t>Base doesn’t set SYNC bit in Header and doesn’t reset its internal TXsender value to 1 but continues from whatever value it had earlier</w:t>
+              <w:t xml:space="preserve">Base doesn’t set SYNC bit in Header and doesn’t reset its internal </w:t>
+            </w:r>
+            <w:proofErr w:type="spellStart"/>
+            <w:r>
+              <w:rPr>
+                <w:rFonts w:ascii="Courier New" w:hAnsi="Courier New" w:cs="Courier New"/>
+                <w:sz w:val="18"/>
+                <w:szCs w:val="18"/>
+                <w:lang w:val="en-GB"/>
+              </w:rPr>
+              <w:t>TXsender</w:t>
+            </w:r>
+            <w:proofErr w:type="spellEnd"/>
+            <w:r>
+              <w:rPr>
+                <w:rFonts w:ascii="Courier New" w:hAnsi="Courier New" w:cs="Courier New"/>
+                <w:sz w:val="18"/>
+                <w:szCs w:val="18"/>
+                <w:lang w:val="en-GB"/>
+              </w:rPr>
+              <w:t xml:space="preserve"> value to 1 but continues from whatever value it had earlier</w:t>
             </w:r>
           </w:p>
           <w:p>
@@ -9289,7 +10316,27 @@
                 <w:szCs w:val="18"/>
                 <w:lang w:val="en-GB"/>
               </w:rPr>
-              <w:t>Base sets SYNC bit in Header, and resets its internal TXsender to 1</w:t>
+              <w:t xml:space="preserve">Base sets SYNC bit in Header, and resets its internal </w:t>
+            </w:r>
+            <w:proofErr w:type="spellStart"/>
+            <w:r>
+              <w:rPr>
+                <w:rFonts w:ascii="Courier New" w:hAnsi="Courier New" w:cs="Courier New"/>
+                <w:sz w:val="18"/>
+                <w:szCs w:val="18"/>
+                <w:lang w:val="en-GB"/>
+              </w:rPr>
+              <w:t>TXsender</w:t>
+            </w:r>
+            <w:proofErr w:type="spellEnd"/>
+            <w:r>
+              <w:rPr>
+                <w:rFonts w:ascii="Courier New" w:hAnsi="Courier New" w:cs="Courier New"/>
+                <w:sz w:val="18"/>
+                <w:szCs w:val="18"/>
+                <w:lang w:val="en-GB"/>
+              </w:rPr>
+              <w:t xml:space="preserve"> to 1</w:t>
             </w:r>
           </w:p>
           <w:p>
@@ -9433,7 +10480,27 @@
                 <w:szCs w:val="18"/>
                 <w:lang w:val="en-GB"/>
               </w:rPr>
-              <w:t>Server resets its copy of Base’s TXsender to 0</w:t>
+              <w:t xml:space="preserve">Server resets its copy of Base’s </w:t>
+            </w:r>
+            <w:proofErr w:type="spellStart"/>
+            <w:r>
+              <w:rPr>
+                <w:rFonts w:ascii="Courier New" w:hAnsi="Courier New" w:cs="Courier New"/>
+                <w:sz w:val="18"/>
+                <w:szCs w:val="18"/>
+                <w:lang w:val="en-GB"/>
+              </w:rPr>
+              <w:t>TXsender</w:t>
+            </w:r>
+            <w:proofErr w:type="spellEnd"/>
+            <w:r>
+              <w:rPr>
+                <w:rFonts w:ascii="Courier New" w:hAnsi="Courier New" w:cs="Courier New"/>
+                <w:sz w:val="18"/>
+                <w:szCs w:val="18"/>
+                <w:lang w:val="en-GB"/>
+              </w:rPr>
+              <w:t xml:space="preserve"> to 0</w:t>
             </w:r>
           </w:p>
           <w:p>
@@ -9481,8 +10548,19 @@
                 <w:szCs w:val="18"/>
                 <w:lang w:val="en-GB"/>
               </w:rPr>
-              <w:t>Server doesn’t alter its copy of Base’s TXsender</w:t>
-            </w:r>
+              <w:t xml:space="preserve">Server doesn’t alter its copy of Base’s </w:t>
+            </w:r>
+            <w:proofErr w:type="spellStart"/>
+            <w:r>
+              <w:rPr>
+                <w:rFonts w:ascii="Courier New" w:hAnsi="Courier New" w:cs="Courier New"/>
+                <w:sz w:val="18"/>
+                <w:szCs w:val="18"/>
+                <w:lang w:val="en-GB"/>
+              </w:rPr>
+              <w:t>TXsender</w:t>
+            </w:r>
+            <w:proofErr w:type="spellEnd"/>
           </w:p>
           <w:p>
             <w:pPr>
@@ -9553,7 +10631,27 @@
                 <w:szCs w:val="18"/>
                 <w:lang w:val="en-GB"/>
               </w:rPr>
-              <w:t>Server doesn’t set SYNC bit in Header of the reply message and doesn’t reset its internal TXsender value to 1 but continues from whatever value it had earlier</w:t>
+              <w:t xml:space="preserve">Server doesn’t set SYNC bit in Header of the reply message and doesn’t reset its internal </w:t>
+            </w:r>
+            <w:proofErr w:type="spellStart"/>
+            <w:r>
+              <w:rPr>
+                <w:rFonts w:ascii="Courier New" w:hAnsi="Courier New" w:cs="Courier New"/>
+                <w:sz w:val="18"/>
+                <w:szCs w:val="18"/>
+                <w:lang w:val="en-GB"/>
+              </w:rPr>
+              <w:t>TXsender</w:t>
+            </w:r>
+            <w:proofErr w:type="spellEnd"/>
+            <w:r>
+              <w:rPr>
+                <w:rFonts w:ascii="Courier New" w:hAnsi="Courier New" w:cs="Courier New"/>
+                <w:sz w:val="18"/>
+                <w:szCs w:val="18"/>
+                <w:lang w:val="en-GB"/>
+              </w:rPr>
+              <w:t xml:space="preserve"> value to 1 but continues from whatever value it had earlier</w:t>
             </w:r>
           </w:p>
           <w:p>
@@ -9602,7 +10700,27 @@
                 <w:szCs w:val="18"/>
                 <w:lang w:val="en-GB"/>
               </w:rPr>
-              <w:t>Base sets SYNC bit in Header, and resets its internal TXsender to 1</w:t>
+              <w:t xml:space="preserve">Base sets SYNC bit in Header, and resets its internal </w:t>
+            </w:r>
+            <w:proofErr w:type="spellStart"/>
+            <w:r>
+              <w:rPr>
+                <w:rFonts w:ascii="Courier New" w:hAnsi="Courier New" w:cs="Courier New"/>
+                <w:sz w:val="18"/>
+                <w:szCs w:val="18"/>
+                <w:lang w:val="en-GB"/>
+              </w:rPr>
+              <w:t>TXsender</w:t>
+            </w:r>
+            <w:proofErr w:type="spellEnd"/>
+            <w:r>
+              <w:rPr>
+                <w:rFonts w:ascii="Courier New" w:hAnsi="Courier New" w:cs="Courier New"/>
+                <w:sz w:val="18"/>
+                <w:szCs w:val="18"/>
+                <w:lang w:val="en-GB"/>
+              </w:rPr>
+              <w:t xml:space="preserve"> to 1</w:t>
             </w:r>
           </w:p>
           <w:p>
@@ -9748,7 +10866,7 @@
         </w:rPr>
         <w:br w:type="page"/>
       </w:r>
-      <w:bookmarkStart w:id="17" w:name="_Toc398032130"/>
+      <w:bookmarkStart w:id="17" w:name="_Toc398884484"/>
       <w:r>
         <w:rPr>
           <w:lang w:val="en-GB"/>
@@ -9832,7 +10950,7 @@
           <w:lang w:val="en-GB"/>
         </w:rPr>
       </w:pPr>
-      <w:bookmarkStart w:id="18" w:name="_Toc398032131"/>
+      <w:bookmarkStart w:id="18" w:name="_Toc398884485"/>
       <w:r>
         <w:rPr>
           <w:lang w:val="en-GB"/>
@@ -9855,7 +10973,13 @@
         <w:rPr>
           <w:lang w:val="en-GB"/>
         </w:rPr>
-        <w:t>to Client</w:t>
+        <w:t>from Server -&gt;</w:t>
+      </w:r>
+      <w:r>
+        <w:rPr>
+          <w:lang w:val="en-GB"/>
+        </w:rPr>
+        <w:t xml:space="preserve"> Client</w:t>
       </w:r>
       <w:bookmarkEnd w:id="18"/>
     </w:p>
@@ -9866,7 +10990,7 @@
           <w:lang w:val="en-GB"/>
         </w:rPr>
       </w:pPr>
-      <w:bookmarkStart w:id="19" w:name="_Toc398032132"/>
+      <w:bookmarkStart w:id="19" w:name="_Toc398884486"/>
       <w:r>
         <w:rPr>
           <w:lang w:val="en-GB"/>
@@ -10064,7 +11188,31 @@
                 <w:highlight w:val="white"/>
                 <w:lang w:val="en-GB"/>
               </w:rPr>
-              <w:t xml:space="preserve">            „ack“: false,</w:t>
+              <w:t xml:space="preserve">            „</w:t>
+            </w:r>
+            <w:proofErr w:type="spellStart"/>
+            <w:r>
+              <w:rPr>
+                <w:rFonts w:ascii="Courier New" w:hAnsi="Courier New" w:cs="Courier New"/>
+                <w:color w:val="008000"/>
+                <w:sz w:val="20"/>
+                <w:szCs w:val="20"/>
+                <w:highlight w:val="white"/>
+                <w:lang w:val="en-GB"/>
+              </w:rPr>
+              <w:t>ack</w:t>
+            </w:r>
+            <w:proofErr w:type="spellEnd"/>
+            <w:r>
+              <w:rPr>
+                <w:rFonts w:ascii="Courier New" w:hAnsi="Courier New" w:cs="Courier New"/>
+                <w:color w:val="008000"/>
+                <w:sz w:val="20"/>
+                <w:szCs w:val="20"/>
+                <w:highlight w:val="white"/>
+                <w:lang w:val="en-GB"/>
+              </w:rPr>
+              <w:t>“: false,</w:t>
             </w:r>
           </w:p>
           <w:p>
@@ -10116,7 +11264,31 @@
                 <w:highlight w:val="white"/>
                 <w:lang w:val="en-GB"/>
               </w:rPr>
-              <w:t xml:space="preserve">            „out_of_sync“: false,</w:t>
+              <w:t xml:space="preserve">            „</w:t>
+            </w:r>
+            <w:proofErr w:type="spellStart"/>
+            <w:r>
+              <w:rPr>
+                <w:rFonts w:ascii="Courier New" w:hAnsi="Courier New" w:cs="Courier New"/>
+                <w:color w:val="008000"/>
+                <w:sz w:val="20"/>
+                <w:szCs w:val="20"/>
+                <w:highlight w:val="white"/>
+                <w:lang w:val="en-GB"/>
+              </w:rPr>
+              <w:t>out_of_sync</w:t>
+            </w:r>
+            <w:proofErr w:type="spellEnd"/>
+            <w:r>
+              <w:rPr>
+                <w:rFonts w:ascii="Courier New" w:hAnsi="Courier New" w:cs="Courier New"/>
+                <w:color w:val="008000"/>
+                <w:sz w:val="20"/>
+                <w:szCs w:val="20"/>
+                <w:highlight w:val="white"/>
+                <w:lang w:val="en-GB"/>
+              </w:rPr>
+              <w:t>“: false,</w:t>
             </w:r>
           </w:p>
           <w:p>
@@ -10142,7 +11314,31 @@
                 <w:highlight w:val="white"/>
                 <w:lang w:val="en-GB"/>
               </w:rPr>
-              <w:t xml:space="preserve">            „notification“: true,</w:t>
+              <w:t xml:space="preserve">            „notification“: </w:t>
+            </w:r>
+            <w:r>
+              <w:rPr>
+                <w:rFonts w:ascii="Courier New" w:hAnsi="Courier New" w:cs="Courier New"/>
+                <w:b/>
+                <w:bCs/>
+                <w:color w:val="008000"/>
+                <w:sz w:val="20"/>
+                <w:szCs w:val="20"/>
+                <w:highlight w:val="white"/>
+                <w:lang w:val="en-GB"/>
+              </w:rPr>
+              <w:t>true</w:t>
+            </w:r>
+            <w:r>
+              <w:rPr>
+                <w:rFonts w:ascii="Courier New" w:hAnsi="Courier New" w:cs="Courier New"/>
+                <w:color w:val="008000"/>
+                <w:sz w:val="20"/>
+                <w:szCs w:val="20"/>
+                <w:highlight w:val="white"/>
+                <w:lang w:val="en-GB"/>
+              </w:rPr>
+              <w:t>,</w:t>
             </w:r>
           </w:p>
           <w:p>
@@ -10168,7 +11364,55 @@
                 <w:highlight w:val="white"/>
                 <w:lang w:val="en-GB"/>
               </w:rPr>
-              <w:t xml:space="preserve">            „system_message“: true,</w:t>
+              <w:t xml:space="preserve">            „</w:t>
+            </w:r>
+            <w:proofErr w:type="spellStart"/>
+            <w:r>
+              <w:rPr>
+                <w:rFonts w:ascii="Courier New" w:hAnsi="Courier New" w:cs="Courier New"/>
+                <w:color w:val="008000"/>
+                <w:sz w:val="20"/>
+                <w:szCs w:val="20"/>
+                <w:highlight w:val="white"/>
+                <w:lang w:val="en-GB"/>
+              </w:rPr>
+              <w:t>system_message</w:t>
+            </w:r>
+            <w:proofErr w:type="spellEnd"/>
+            <w:r>
+              <w:rPr>
+                <w:rFonts w:ascii="Courier New" w:hAnsi="Courier New" w:cs="Courier New"/>
+                <w:color w:val="008000"/>
+                <w:sz w:val="20"/>
+                <w:szCs w:val="20"/>
+                <w:highlight w:val="white"/>
+                <w:lang w:val="en-GB"/>
+              </w:rPr>
+              <w:t xml:space="preserve">“: </w:t>
+            </w:r>
+            <w:r>
+              <w:rPr>
+                <w:rFonts w:ascii="Courier New" w:hAnsi="Courier New" w:cs="Courier New"/>
+                <w:b/>
+                <w:bCs/>
+                <w:color w:val="008000"/>
+                <w:sz w:val="20"/>
+                <w:szCs w:val="20"/>
+                <w:highlight w:val="white"/>
+                <w:lang w:val="en-GB"/>
+              </w:rPr>
+              <w:t>true</w:t>
+            </w:r>
+            <w:r>
+              <w:rPr>
+                <w:rFonts w:ascii="Courier New" w:hAnsi="Courier New" w:cs="Courier New"/>
+                <w:color w:val="008000"/>
+                <w:sz w:val="20"/>
+                <w:szCs w:val="20"/>
+                <w:highlight w:val="white"/>
+                <w:lang w:val="en-GB"/>
+              </w:rPr>
+              <w:t>,</w:t>
             </w:r>
           </w:p>
           <w:p>
@@ -10194,7 +11438,31 @@
                 <w:highlight w:val="white"/>
                 <w:lang w:val="en-GB"/>
               </w:rPr>
-              <w:t xml:space="preserve">            „backoff“: false</w:t>
+              <w:t xml:space="preserve">            „</w:t>
+            </w:r>
+            <w:proofErr w:type="spellStart"/>
+            <w:r>
+              <w:rPr>
+                <w:rFonts w:ascii="Courier New" w:hAnsi="Courier New" w:cs="Courier New"/>
+                <w:color w:val="008000"/>
+                <w:sz w:val="20"/>
+                <w:szCs w:val="20"/>
+                <w:highlight w:val="white"/>
+                <w:lang w:val="en-GB"/>
+              </w:rPr>
+              <w:t>backoff</w:t>
+            </w:r>
+            <w:proofErr w:type="spellEnd"/>
+            <w:r>
+              <w:rPr>
+                <w:rFonts w:ascii="Courier New" w:hAnsi="Courier New" w:cs="Courier New"/>
+                <w:color w:val="008000"/>
+                <w:sz w:val="20"/>
+                <w:szCs w:val="20"/>
+                <w:highlight w:val="white"/>
+                <w:lang w:val="en-GB"/>
+              </w:rPr>
+              <w:t>“: false</w:t>
             </w:r>
           </w:p>
           <w:p>
@@ -10246,7 +11514,31 @@
                 <w:highlight w:val="white"/>
                 <w:lang w:val="en-GB"/>
               </w:rPr>
-              <w:t xml:space="preserve">        „TXsender“: 0,</w:t>
+              <w:t xml:space="preserve">        „</w:t>
+            </w:r>
+            <w:proofErr w:type="spellStart"/>
+            <w:r>
+              <w:rPr>
+                <w:rFonts w:ascii="Courier New" w:hAnsi="Courier New" w:cs="Courier New"/>
+                <w:color w:val="008000"/>
+                <w:sz w:val="20"/>
+                <w:szCs w:val="20"/>
+                <w:highlight w:val="white"/>
+                <w:lang w:val="en-GB"/>
+              </w:rPr>
+              <w:t>TXsender</w:t>
+            </w:r>
+            <w:proofErr w:type="spellEnd"/>
+            <w:r>
+              <w:rPr>
+                <w:rFonts w:ascii="Courier New" w:hAnsi="Courier New" w:cs="Courier New"/>
+                <w:color w:val="008000"/>
+                <w:sz w:val="20"/>
+                <w:szCs w:val="20"/>
+                <w:highlight w:val="white"/>
+                <w:lang w:val="en-GB"/>
+              </w:rPr>
+              <w:t>“: 0,</w:t>
             </w:r>
           </w:p>
           <w:p>
@@ -10303,6 +11595,8 @@
             <w:r>
               <w:rPr>
                 <w:rFonts w:ascii="Courier New" w:hAnsi="Courier New" w:cs="Courier New"/>
+                <w:b/>
+                <w:bCs/>
                 <w:color w:val="008000"/>
                 <w:sz w:val="20"/>
                 <w:szCs w:val="20"/>
@@ -10331,7 +11625,31 @@
                 <w:highlight w:val="white"/>
                 <w:lang w:val="en-GB"/>
               </w:rPr>
-              <w:t>“base_connection_status”</w:t>
+              <w:t>“</w:t>
+            </w:r>
+            <w:proofErr w:type="spellStart"/>
+            <w:r>
+              <w:rPr>
+                <w:rFonts w:ascii="Courier New" w:hAnsi="Courier New" w:cs="Courier New"/>
+                <w:color w:val="008000"/>
+                <w:sz w:val="20"/>
+                <w:szCs w:val="20"/>
+                <w:highlight w:val="white"/>
+                <w:lang w:val="en-GB"/>
+              </w:rPr>
+              <w:t>base_connection_status</w:t>
+            </w:r>
+            <w:proofErr w:type="spellEnd"/>
+            <w:r>
+              <w:rPr>
+                <w:rFonts w:ascii="Courier New" w:hAnsi="Courier New" w:cs="Courier New"/>
+                <w:color w:val="008000"/>
+                <w:sz w:val="20"/>
+                <w:szCs w:val="20"/>
+                <w:highlight w:val="white"/>
+                <w:lang w:val="en-GB"/>
+              </w:rPr>
+              <w:t>”</w:t>
             </w:r>
             <w:r>
               <w:rPr>
@@ -10440,6 +11758,7 @@
               </w:rPr>
               <w:t xml:space="preserve">                „</w:t>
             </w:r>
+            <w:proofErr w:type="spellStart"/>
             <w:r>
               <w:rPr>
                 <w:rFonts w:ascii="Courier New" w:hAnsi="Courier New" w:cs="Courier New"/>
@@ -10451,6 +11770,7 @@
               </w:rPr>
               <w:t>baseid</w:t>
             </w:r>
+            <w:proofErr w:type="spellEnd"/>
             <w:r>
               <w:rPr>
                 <w:rFonts w:ascii="Courier New" w:hAnsi="Courier New" w:cs="Courier New"/>
@@ -10462,6 +11782,7 @@
               </w:rPr>
               <w:t>“: „</w:t>
             </w:r>
+            <w:proofErr w:type="spellStart"/>
             <w:r>
               <w:rPr>
                 <w:rFonts w:ascii="Courier New" w:hAnsi="Courier New" w:cs="Courier New"/>
@@ -10473,6 +11794,7 @@
               </w:rPr>
               <w:t>babababababababababababababababa</w:t>
             </w:r>
+            <w:proofErr w:type="spellEnd"/>
             <w:r>
               <w:rPr>
                 <w:rFonts w:ascii="Courier New" w:hAnsi="Courier New" w:cs="Courier New"/>
@@ -10593,6 +11915,7 @@
         </w:rPr>
         <w:t xml:space="preserve"> and </w:t>
       </w:r>
+      <w:proofErr w:type="spellStart"/>
       <w:r>
         <w:rPr>
           <w:b/>
@@ -10601,6 +11924,7 @@
         </w:rPr>
         <w:t>baseid</w:t>
       </w:r>
+      <w:proofErr w:type="spellEnd"/>
       <w:r>
         <w:rPr>
           <w:lang w:val="en-GB"/>
@@ -10632,7 +11956,21 @@
         <w:rPr>
           <w:lang w:val="en-GB"/>
         </w:rPr>
-        <w:t xml:space="preserve"> will have word: “base_connection_status”, property </w:t>
+        <w:t xml:space="preserve"> will have word: “</w:t>
+      </w:r>
+      <w:proofErr w:type="spellStart"/>
+      <w:r>
+        <w:rPr>
+          <w:lang w:val="en-GB"/>
+        </w:rPr>
+        <w:t>base_connection_status</w:t>
+      </w:r>
+      <w:proofErr w:type="spellEnd"/>
+      <w:r>
+        <w:rPr>
+          <w:lang w:val="en-GB"/>
+        </w:rPr>
+        <w:t xml:space="preserve">”, property </w:t>
       </w:r>
       <w:r>
         <w:rPr>
@@ -10675,6 +12013,7 @@
         </w:rPr>
         <w:t xml:space="preserve">, the </w:t>
       </w:r>
+      <w:proofErr w:type="spellStart"/>
       <w:r>
         <w:rPr>
           <w:b/>
@@ -10683,6 +12022,7 @@
         </w:rPr>
         <w:t>TXsender</w:t>
       </w:r>
+      <w:proofErr w:type="spellEnd"/>
       <w:r>
         <w:rPr>
           <w:lang w:val="en-GB"/>
@@ -10709,63 +12049,48 @@
           <w:lang w:val="en-GB"/>
         </w:rPr>
       </w:pPr>
-      <w:bookmarkStart w:id="20" w:name="_Toc398032133"/>
-      <w:r>
-        <w:rPr>
-          <w:lang w:val="en-GB"/>
-        </w:rPr>
-        <w:t>Special System Messages</w:t>
-      </w:r>
-      <w:r>
-        <w:rPr>
-          <w:lang w:val="en-GB"/>
-        </w:rPr>
-        <w:t xml:space="preserve"> </w:t>
-      </w:r>
-      <w:r>
-        <w:rPr>
-          <w:lang w:val="en-GB"/>
-        </w:rPr>
-        <w:t xml:space="preserve">sent </w:t>
-      </w:r>
-      <w:r>
-        <w:rPr>
-          <w:lang w:val="en-GB"/>
-        </w:rPr>
-        <w:t>to Base</w:t>
+      <w:bookmarkStart w:id="20" w:name="_Toc398884487"/>
+      <w:r>
+        <w:rPr>
+          <w:lang w:val="en-GB"/>
+        </w:rPr>
+        <w:t xml:space="preserve">Special System Messages sent from </w:t>
+      </w:r>
+      <w:r>
+        <w:rPr>
+          <w:lang w:val="en-GB"/>
+        </w:rPr>
+        <w:t>Client</w:t>
+      </w:r>
+      <w:r>
+        <w:rPr>
+          <w:lang w:val="en-GB"/>
+        </w:rPr>
+        <w:t xml:space="preserve"> -&gt; </w:t>
+      </w:r>
+      <w:r>
+        <w:rPr>
+          <w:lang w:val="en-GB"/>
+        </w:rPr>
+        <w:t>Server</w:t>
       </w:r>
       <w:bookmarkEnd w:id="20"/>
     </w:p>
     <w:p>
       <w:pPr>
-        <w:rPr>
-          <w:lang w:val="en-GB"/>
-        </w:rPr>
-      </w:pPr>
-      <w:r>
-        <w:rPr>
-          <w:lang w:val="en-GB"/>
-        </w:rPr>
-        <w:t xml:space="preserve">There are currently no </w:t>
-      </w:r>
-      <w:r>
-        <w:rPr>
-          <w:lang w:val="en-GB"/>
-        </w:rPr>
-        <w:t xml:space="preserve">implemented </w:t>
-      </w:r>
-      <w:r>
-        <w:rPr>
-          <w:lang w:val="en-GB"/>
-        </w:rPr>
-        <w:t>special system messages</w:t>
-      </w:r>
-      <w:r>
-        <w:rPr>
-          <w:lang w:val="en-GB"/>
-        </w:rPr>
-        <w:t xml:space="preserve"> which are sent to Base by the Server.</w:t>
-      </w:r>
+        <w:pStyle w:val="Heading4"/>
+        <w:rPr>
+          <w:lang w:val="en-GB"/>
+        </w:rPr>
+      </w:pPr>
+      <w:bookmarkStart w:id="21" w:name="_Toc398884488"/>
+      <w:r>
+        <w:rPr>
+          <w:lang w:val="en-GB"/>
+        </w:rPr>
+        <w:t>Pull unacknowledged messages</w:t>
+      </w:r>
+      <w:bookmarkEnd w:id="21"/>
     </w:p>
     <w:p>
       <w:pPr>
@@ -10777,17 +12102,1222 @@
         <w:rPr>
           <w:lang w:val="en-GB"/>
         </w:rPr>
-        <w:br w:type="page"/>
+        <w:t>Client</w:t>
+      </w:r>
+      <w:r>
+        <w:rPr>
+          <w:lang w:val="en-GB"/>
+        </w:rPr>
+        <w:t xml:space="preserve"> can send a message to server that will force it to re-send all unacknowledged messages from its </w:t>
+      </w:r>
+      <w:r>
+        <w:rPr>
+          <w:b/>
+          <w:bCs/>
+          <w:lang w:val="en-GB"/>
+        </w:rPr>
+        <w:t>txserver2</w:t>
+      </w:r>
+      <w:r>
+        <w:rPr>
+          <w:b/>
+          <w:bCs/>
+          <w:lang w:val="en-GB"/>
+        </w:rPr>
+        <w:t>client</w:t>
+      </w:r>
+      <w:r>
+        <w:rPr>
+          <w:lang w:val="en-GB"/>
+        </w:rPr>
+        <w:t xml:space="preserve"> queue. It should also be of type: </w:t>
+      </w:r>
+      <w:r>
+        <w:rPr>
+          <w:b/>
+          <w:bCs/>
+          <w:lang w:val="en-GB"/>
+        </w:rPr>
+        <w:t>notification</w:t>
+      </w:r>
+      <w:r>
+        <w:rPr>
+          <w:b/>
+          <w:bCs/>
+          <w:lang w:val="en-GB"/>
+        </w:rPr>
+        <w:t xml:space="preserve"> </w:t>
+      </w:r>
+      <w:r>
+        <w:rPr>
+          <w:lang w:val="en-GB"/>
+        </w:rPr>
+        <w:t>but it is not obligatory.</w:t>
       </w:r>
     </w:p>
     <w:p>
       <w:pPr>
+        <w:rPr>
+          <w:lang w:val="en-GB"/>
+        </w:rPr>
+      </w:pPr>
+      <w:r>
+        <w:rPr>
+          <w:lang w:val="en-GB"/>
+        </w:rPr>
+        <w:t>Content of this message is (</w:t>
+      </w:r>
+      <w:r>
+        <w:rPr>
+          <w:lang w:val="en-GB"/>
+        </w:rPr>
+        <w:t>entire message example</w:t>
+      </w:r>
+      <w:r>
+        <w:rPr>
+          <w:lang w:val="en-GB"/>
+        </w:rPr>
+        <w:t>):</w:t>
+      </w:r>
+    </w:p>
+    <w:tbl>
+      <w:tblPr>
+        <w:tblStyle w:val="TableGrid"/>
+        <w:tblW w:w="0" w:type="auto"/>
+        <w:tblLook w:val="04A0" w:firstRow="1" w:lastRow="0" w:firstColumn="1" w:lastColumn="0" w:noHBand="0" w:noVBand="1"/>
+      </w:tblPr>
+      <w:tblGrid>
+        <w:gridCol w:w="9288"/>
+      </w:tblGrid>
+      <w:tr>
+        <w:tc>
+          <w:tcPr>
+            <w:tcW w:w="9288" w:type="dxa"/>
+          </w:tcPr>
+          <w:p>
+            <w:pPr>
+              <w:autoSpaceDE w:val="0"/>
+              <w:autoSpaceDN w:val="0"/>
+              <w:adjustRightInd w:val="0"/>
+              <w:rPr>
+                <w:rFonts w:ascii="Courier New" w:hAnsi="Courier New" w:cs="Courier New"/>
+                <w:color w:val="008000"/>
+                <w:sz w:val="20"/>
+                <w:szCs w:val="20"/>
+                <w:highlight w:val="white"/>
+                <w:lang w:val="en-GB"/>
+              </w:rPr>
+            </w:pPr>
+            <w:r>
+              <w:rPr>
+                <w:rFonts w:ascii="Courier New" w:hAnsi="Courier New" w:cs="Courier New"/>
+                <w:color w:val="008000"/>
+                <w:sz w:val="20"/>
+                <w:szCs w:val="20"/>
+                <w:highlight w:val="white"/>
+                <w:lang w:val="en-GB"/>
+              </w:rPr>
+              <w:t xml:space="preserve">    {</w:t>
+            </w:r>
+          </w:p>
+          <w:p>
+            <w:pPr>
+              <w:autoSpaceDE w:val="0"/>
+              <w:autoSpaceDN w:val="0"/>
+              <w:adjustRightInd w:val="0"/>
+              <w:rPr>
+                <w:rFonts w:ascii="Courier New" w:hAnsi="Courier New" w:cs="Courier New"/>
+                <w:color w:val="008000"/>
+                <w:sz w:val="20"/>
+                <w:szCs w:val="20"/>
+                <w:highlight w:val="white"/>
+                <w:lang w:val="en-GB"/>
+              </w:rPr>
+            </w:pPr>
+            <w:r>
+              <w:rPr>
+                <w:rFonts w:ascii="Courier New" w:hAnsi="Courier New" w:cs="Courier New"/>
+                <w:color w:val="008000"/>
+                <w:sz w:val="20"/>
+                <w:szCs w:val="20"/>
+                <w:highlight w:val="white"/>
+                <w:lang w:val="en-GB"/>
+              </w:rPr>
+              <w:t xml:space="preserve">        „header“: {</w:t>
+            </w:r>
+          </w:p>
+          <w:p>
+            <w:pPr>
+              <w:autoSpaceDE w:val="0"/>
+              <w:autoSpaceDN w:val="0"/>
+              <w:adjustRightInd w:val="0"/>
+              <w:rPr>
+                <w:rFonts w:ascii="Courier New" w:hAnsi="Courier New" w:cs="Courier New"/>
+                <w:color w:val="008000"/>
+                <w:sz w:val="20"/>
+                <w:szCs w:val="20"/>
+                <w:highlight w:val="white"/>
+                <w:lang w:val="en-GB"/>
+              </w:rPr>
+            </w:pPr>
+            <w:r>
+              <w:rPr>
+                <w:rFonts w:ascii="Courier New" w:hAnsi="Courier New" w:cs="Courier New"/>
+                <w:color w:val="008000"/>
+                <w:sz w:val="20"/>
+                <w:szCs w:val="20"/>
+                <w:highlight w:val="white"/>
+                <w:lang w:val="en-GB"/>
+              </w:rPr>
+              <w:t xml:space="preserve">            „sync“: </w:t>
+            </w:r>
+            <w:r>
+              <w:rPr>
+                <w:rFonts w:ascii="Courier New" w:hAnsi="Courier New" w:cs="Courier New"/>
+                <w:color w:val="008000"/>
+                <w:sz w:val="20"/>
+                <w:szCs w:val="20"/>
+                <w:highlight w:val="white"/>
+                <w:lang w:val="en-GB"/>
+              </w:rPr>
+              <w:t>false</w:t>
+            </w:r>
+            <w:r>
+              <w:rPr>
+                <w:rFonts w:ascii="Courier New" w:hAnsi="Courier New" w:cs="Courier New"/>
+                <w:color w:val="008000"/>
+                <w:sz w:val="20"/>
+                <w:szCs w:val="20"/>
+                <w:highlight w:val="white"/>
+                <w:lang w:val="en-GB"/>
+              </w:rPr>
+              <w:t>,</w:t>
+            </w:r>
+          </w:p>
+          <w:p>
+            <w:pPr>
+              <w:autoSpaceDE w:val="0"/>
+              <w:autoSpaceDN w:val="0"/>
+              <w:adjustRightInd w:val="0"/>
+              <w:rPr>
+                <w:rFonts w:ascii="Courier New" w:hAnsi="Courier New" w:cs="Courier New"/>
+                <w:color w:val="008000"/>
+                <w:sz w:val="20"/>
+                <w:szCs w:val="20"/>
+                <w:highlight w:val="white"/>
+                <w:lang w:val="en-GB"/>
+              </w:rPr>
+            </w:pPr>
+            <w:r>
+              <w:rPr>
+                <w:rFonts w:ascii="Courier New" w:hAnsi="Courier New" w:cs="Courier New"/>
+                <w:color w:val="008000"/>
+                <w:sz w:val="20"/>
+                <w:szCs w:val="20"/>
+                <w:highlight w:val="white"/>
+                <w:lang w:val="en-GB"/>
+              </w:rPr>
+              <w:t xml:space="preserve">            „</w:t>
+            </w:r>
+            <w:proofErr w:type="spellStart"/>
+            <w:r>
+              <w:rPr>
+                <w:rFonts w:ascii="Courier New" w:hAnsi="Courier New" w:cs="Courier New"/>
+                <w:color w:val="008000"/>
+                <w:sz w:val="20"/>
+                <w:szCs w:val="20"/>
+                <w:highlight w:val="white"/>
+                <w:lang w:val="en-GB"/>
+              </w:rPr>
+              <w:t>ack</w:t>
+            </w:r>
+            <w:proofErr w:type="spellEnd"/>
+            <w:r>
+              <w:rPr>
+                <w:rFonts w:ascii="Courier New" w:hAnsi="Courier New" w:cs="Courier New"/>
+                <w:color w:val="008000"/>
+                <w:sz w:val="20"/>
+                <w:szCs w:val="20"/>
+                <w:highlight w:val="white"/>
+                <w:lang w:val="en-GB"/>
+              </w:rPr>
+              <w:t>“: false,</w:t>
+            </w:r>
+          </w:p>
+          <w:p>
+            <w:pPr>
+              <w:autoSpaceDE w:val="0"/>
+              <w:autoSpaceDN w:val="0"/>
+              <w:adjustRightInd w:val="0"/>
+              <w:rPr>
+                <w:rFonts w:ascii="Courier New" w:hAnsi="Courier New" w:cs="Courier New"/>
+                <w:color w:val="008000"/>
+                <w:sz w:val="20"/>
+                <w:szCs w:val="20"/>
+                <w:highlight w:val="white"/>
+                <w:lang w:val="en-GB"/>
+              </w:rPr>
+            </w:pPr>
+            <w:r>
+              <w:rPr>
+                <w:rFonts w:ascii="Courier New" w:hAnsi="Courier New" w:cs="Courier New"/>
+                <w:color w:val="008000"/>
+                <w:sz w:val="20"/>
+                <w:szCs w:val="20"/>
+                <w:highlight w:val="white"/>
+                <w:lang w:val="en-GB"/>
+              </w:rPr>
+              <w:t xml:space="preserve">            „processed“: false,</w:t>
+            </w:r>
+          </w:p>
+          <w:p>
+            <w:pPr>
+              <w:autoSpaceDE w:val="0"/>
+              <w:autoSpaceDN w:val="0"/>
+              <w:adjustRightInd w:val="0"/>
+              <w:rPr>
+                <w:rFonts w:ascii="Courier New" w:hAnsi="Courier New" w:cs="Courier New"/>
+                <w:color w:val="008000"/>
+                <w:sz w:val="20"/>
+                <w:szCs w:val="20"/>
+                <w:highlight w:val="white"/>
+                <w:lang w:val="en-GB"/>
+              </w:rPr>
+            </w:pPr>
+            <w:r>
+              <w:rPr>
+                <w:rFonts w:ascii="Courier New" w:hAnsi="Courier New" w:cs="Courier New"/>
+                <w:color w:val="008000"/>
+                <w:sz w:val="20"/>
+                <w:szCs w:val="20"/>
+                <w:highlight w:val="white"/>
+                <w:lang w:val="en-GB"/>
+              </w:rPr>
+              <w:t xml:space="preserve">            „</w:t>
+            </w:r>
+            <w:proofErr w:type="spellStart"/>
+            <w:r>
+              <w:rPr>
+                <w:rFonts w:ascii="Courier New" w:hAnsi="Courier New" w:cs="Courier New"/>
+                <w:color w:val="008000"/>
+                <w:sz w:val="20"/>
+                <w:szCs w:val="20"/>
+                <w:highlight w:val="white"/>
+                <w:lang w:val="en-GB"/>
+              </w:rPr>
+              <w:t>out_of_sync</w:t>
+            </w:r>
+            <w:proofErr w:type="spellEnd"/>
+            <w:r>
+              <w:rPr>
+                <w:rFonts w:ascii="Courier New" w:hAnsi="Courier New" w:cs="Courier New"/>
+                <w:color w:val="008000"/>
+                <w:sz w:val="20"/>
+                <w:szCs w:val="20"/>
+                <w:highlight w:val="white"/>
+                <w:lang w:val="en-GB"/>
+              </w:rPr>
+              <w:t>“: false,</w:t>
+            </w:r>
+          </w:p>
+          <w:p>
+            <w:pPr>
+              <w:autoSpaceDE w:val="0"/>
+              <w:autoSpaceDN w:val="0"/>
+              <w:adjustRightInd w:val="0"/>
+              <w:rPr>
+                <w:rFonts w:ascii="Courier New" w:hAnsi="Courier New" w:cs="Courier New"/>
+                <w:color w:val="008000"/>
+                <w:sz w:val="20"/>
+                <w:szCs w:val="20"/>
+                <w:highlight w:val="white"/>
+                <w:lang w:val="en-GB"/>
+              </w:rPr>
+            </w:pPr>
+            <w:r>
+              <w:rPr>
+                <w:rFonts w:ascii="Courier New" w:hAnsi="Courier New" w:cs="Courier New"/>
+                <w:color w:val="008000"/>
+                <w:sz w:val="20"/>
+                <w:szCs w:val="20"/>
+                <w:highlight w:val="white"/>
+                <w:lang w:val="en-GB"/>
+              </w:rPr>
+              <w:t xml:space="preserve">            „notification“: </w:t>
+            </w:r>
+            <w:r>
+              <w:rPr>
+                <w:rFonts w:ascii="Courier New" w:hAnsi="Courier New" w:cs="Courier New"/>
+                <w:b/>
+                <w:bCs/>
+                <w:color w:val="008000"/>
+                <w:sz w:val="20"/>
+                <w:szCs w:val="20"/>
+                <w:highlight w:val="white"/>
+                <w:lang w:val="en-GB"/>
+              </w:rPr>
+              <w:t>true</w:t>
+            </w:r>
+            <w:r>
+              <w:rPr>
+                <w:rFonts w:ascii="Courier New" w:hAnsi="Courier New" w:cs="Courier New"/>
+                <w:color w:val="008000"/>
+                <w:sz w:val="20"/>
+                <w:szCs w:val="20"/>
+                <w:highlight w:val="white"/>
+                <w:lang w:val="en-GB"/>
+              </w:rPr>
+              <w:t>,</w:t>
+            </w:r>
+          </w:p>
+          <w:p>
+            <w:pPr>
+              <w:autoSpaceDE w:val="0"/>
+              <w:autoSpaceDN w:val="0"/>
+              <w:adjustRightInd w:val="0"/>
+              <w:rPr>
+                <w:rFonts w:ascii="Courier New" w:hAnsi="Courier New" w:cs="Courier New"/>
+                <w:color w:val="008000"/>
+                <w:sz w:val="20"/>
+                <w:szCs w:val="20"/>
+                <w:highlight w:val="white"/>
+                <w:lang w:val="en-GB"/>
+              </w:rPr>
+            </w:pPr>
+            <w:r>
+              <w:rPr>
+                <w:rFonts w:ascii="Courier New" w:hAnsi="Courier New" w:cs="Courier New"/>
+                <w:color w:val="008000"/>
+                <w:sz w:val="20"/>
+                <w:szCs w:val="20"/>
+                <w:highlight w:val="white"/>
+                <w:lang w:val="en-GB"/>
+              </w:rPr>
+              <w:t xml:space="preserve">            „</w:t>
+            </w:r>
+            <w:proofErr w:type="spellStart"/>
+            <w:r>
+              <w:rPr>
+                <w:rFonts w:ascii="Courier New" w:hAnsi="Courier New" w:cs="Courier New"/>
+                <w:color w:val="008000"/>
+                <w:sz w:val="20"/>
+                <w:szCs w:val="20"/>
+                <w:highlight w:val="white"/>
+                <w:lang w:val="en-GB"/>
+              </w:rPr>
+              <w:t>system_message</w:t>
+            </w:r>
+            <w:proofErr w:type="spellEnd"/>
+            <w:r>
+              <w:rPr>
+                <w:rFonts w:ascii="Courier New" w:hAnsi="Courier New" w:cs="Courier New"/>
+                <w:color w:val="008000"/>
+                <w:sz w:val="20"/>
+                <w:szCs w:val="20"/>
+                <w:highlight w:val="white"/>
+                <w:lang w:val="en-GB"/>
+              </w:rPr>
+              <w:t xml:space="preserve">“: </w:t>
+            </w:r>
+            <w:r>
+              <w:rPr>
+                <w:rFonts w:ascii="Courier New" w:hAnsi="Courier New" w:cs="Courier New"/>
+                <w:b/>
+                <w:bCs/>
+                <w:color w:val="008000"/>
+                <w:sz w:val="20"/>
+                <w:szCs w:val="20"/>
+                <w:highlight w:val="white"/>
+                <w:lang w:val="en-GB"/>
+              </w:rPr>
+              <w:t>true</w:t>
+            </w:r>
+            <w:r>
+              <w:rPr>
+                <w:rFonts w:ascii="Courier New" w:hAnsi="Courier New" w:cs="Courier New"/>
+                <w:color w:val="008000"/>
+                <w:sz w:val="20"/>
+                <w:szCs w:val="20"/>
+                <w:highlight w:val="white"/>
+                <w:lang w:val="en-GB"/>
+              </w:rPr>
+              <w:t>,</w:t>
+            </w:r>
+          </w:p>
+          <w:p>
+            <w:pPr>
+              <w:autoSpaceDE w:val="0"/>
+              <w:autoSpaceDN w:val="0"/>
+              <w:adjustRightInd w:val="0"/>
+              <w:rPr>
+                <w:rFonts w:ascii="Courier New" w:hAnsi="Courier New" w:cs="Courier New"/>
+                <w:color w:val="008000"/>
+                <w:sz w:val="20"/>
+                <w:szCs w:val="20"/>
+                <w:highlight w:val="white"/>
+                <w:lang w:val="en-GB"/>
+              </w:rPr>
+            </w:pPr>
+            <w:r>
+              <w:rPr>
+                <w:rFonts w:ascii="Courier New" w:hAnsi="Courier New" w:cs="Courier New"/>
+                <w:color w:val="008000"/>
+                <w:sz w:val="20"/>
+                <w:szCs w:val="20"/>
+                <w:highlight w:val="white"/>
+                <w:lang w:val="en-GB"/>
+              </w:rPr>
+              <w:t xml:space="preserve">            „</w:t>
+            </w:r>
+            <w:proofErr w:type="spellStart"/>
+            <w:r>
+              <w:rPr>
+                <w:rFonts w:ascii="Courier New" w:hAnsi="Courier New" w:cs="Courier New"/>
+                <w:color w:val="008000"/>
+                <w:sz w:val="20"/>
+                <w:szCs w:val="20"/>
+                <w:highlight w:val="white"/>
+                <w:lang w:val="en-GB"/>
+              </w:rPr>
+              <w:t>backoff</w:t>
+            </w:r>
+            <w:proofErr w:type="spellEnd"/>
+            <w:r>
+              <w:rPr>
+                <w:rFonts w:ascii="Courier New" w:hAnsi="Courier New" w:cs="Courier New"/>
+                <w:color w:val="008000"/>
+                <w:sz w:val="20"/>
+                <w:szCs w:val="20"/>
+                <w:highlight w:val="white"/>
+                <w:lang w:val="en-GB"/>
+              </w:rPr>
+              <w:t>“: false</w:t>
+            </w:r>
+          </w:p>
+          <w:p>
+            <w:pPr>
+              <w:autoSpaceDE w:val="0"/>
+              <w:autoSpaceDN w:val="0"/>
+              <w:adjustRightInd w:val="0"/>
+              <w:rPr>
+                <w:rFonts w:ascii="Courier New" w:hAnsi="Courier New" w:cs="Courier New"/>
+                <w:color w:val="008000"/>
+                <w:sz w:val="20"/>
+                <w:szCs w:val="20"/>
+                <w:highlight w:val="white"/>
+                <w:lang w:val="en-GB"/>
+              </w:rPr>
+            </w:pPr>
+            <w:r>
+              <w:rPr>
+                <w:rFonts w:ascii="Courier New" w:hAnsi="Courier New" w:cs="Courier New"/>
+                <w:color w:val="008000"/>
+                <w:sz w:val="20"/>
+                <w:szCs w:val="20"/>
+                <w:highlight w:val="white"/>
+                <w:lang w:val="en-GB"/>
+              </w:rPr>
+              <w:lastRenderedPageBreak/>
+              <w:t xml:space="preserve">        },</w:t>
+            </w:r>
+          </w:p>
+          <w:p>
+            <w:pPr>
+              <w:autoSpaceDE w:val="0"/>
+              <w:autoSpaceDN w:val="0"/>
+              <w:adjustRightInd w:val="0"/>
+              <w:rPr>
+                <w:rFonts w:ascii="Courier New" w:hAnsi="Courier New" w:cs="Courier New"/>
+                <w:color w:val="008000"/>
+                <w:sz w:val="20"/>
+                <w:szCs w:val="20"/>
+                <w:highlight w:val="white"/>
+                <w:lang w:val="en-GB"/>
+              </w:rPr>
+            </w:pPr>
+            <w:r>
+              <w:rPr>
+                <w:rFonts w:ascii="Courier New" w:hAnsi="Courier New" w:cs="Courier New"/>
+                <w:color w:val="008000"/>
+                <w:sz w:val="20"/>
+                <w:szCs w:val="20"/>
+                <w:highlight w:val="white"/>
+                <w:lang w:val="en-GB"/>
+              </w:rPr>
+              <w:t xml:space="preserve">        „</w:t>
+            </w:r>
+            <w:proofErr w:type="spellStart"/>
+            <w:r>
+              <w:rPr>
+                <w:rFonts w:ascii="Courier New" w:hAnsi="Courier New" w:cs="Courier New"/>
+                <w:color w:val="008000"/>
+                <w:sz w:val="20"/>
+                <w:szCs w:val="20"/>
+                <w:highlight w:val="white"/>
+                <w:lang w:val="en-GB"/>
+              </w:rPr>
+              <w:t>TXsender</w:t>
+            </w:r>
+            <w:proofErr w:type="spellEnd"/>
+            <w:r>
+              <w:rPr>
+                <w:rFonts w:ascii="Courier New" w:hAnsi="Courier New" w:cs="Courier New"/>
+                <w:color w:val="008000"/>
+                <w:sz w:val="20"/>
+                <w:szCs w:val="20"/>
+                <w:highlight w:val="white"/>
+                <w:lang w:val="en-GB"/>
+              </w:rPr>
+              <w:t>“: 0,</w:t>
+            </w:r>
+          </w:p>
+          <w:p>
+            <w:pPr>
+              <w:autoSpaceDE w:val="0"/>
+              <w:autoSpaceDN w:val="0"/>
+              <w:adjustRightInd w:val="0"/>
+              <w:rPr>
+                <w:rFonts w:ascii="Courier New" w:hAnsi="Courier New" w:cs="Courier New"/>
+                <w:color w:val="008000"/>
+                <w:sz w:val="20"/>
+                <w:szCs w:val="20"/>
+                <w:highlight w:val="white"/>
+                <w:lang w:val="en-GB"/>
+              </w:rPr>
+            </w:pPr>
+            <w:r>
+              <w:rPr>
+                <w:rFonts w:ascii="Courier New" w:hAnsi="Courier New" w:cs="Courier New"/>
+                <w:color w:val="008000"/>
+                <w:sz w:val="20"/>
+                <w:szCs w:val="20"/>
+                <w:highlight w:val="white"/>
+                <w:lang w:val="en-GB"/>
+              </w:rPr>
+              <w:t xml:space="preserve">        „data“: {</w:t>
+            </w:r>
+          </w:p>
+          <w:p>
+            <w:pPr>
+              <w:autoSpaceDE w:val="0"/>
+              <w:autoSpaceDN w:val="0"/>
+              <w:adjustRightInd w:val="0"/>
+              <w:rPr>
+                <w:rFonts w:ascii="Courier New" w:hAnsi="Courier New" w:cs="Courier New"/>
+                <w:color w:val="008000"/>
+                <w:sz w:val="20"/>
+                <w:szCs w:val="20"/>
+                <w:highlight w:val="white"/>
+                <w:lang w:val="en-GB"/>
+              </w:rPr>
+            </w:pPr>
+            <w:r>
+              <w:rPr>
+                <w:rFonts w:ascii="Courier New" w:hAnsi="Courier New" w:cs="Courier New"/>
+                <w:color w:val="008000"/>
+                <w:sz w:val="20"/>
+                <w:szCs w:val="20"/>
+                <w:highlight w:val="white"/>
+                <w:lang w:val="en-GB"/>
+              </w:rPr>
+              <w:t xml:space="preserve">                „</w:t>
+            </w:r>
+            <w:r>
+              <w:rPr>
+                <w:rFonts w:ascii="Courier New" w:hAnsi="Courier New" w:cs="Courier New"/>
+                <w:b/>
+                <w:bCs/>
+                <w:color w:val="008000"/>
+                <w:sz w:val="20"/>
+                <w:szCs w:val="20"/>
+                <w:highlight w:val="white"/>
+                <w:lang w:val="en-GB"/>
+              </w:rPr>
+              <w:t>type</w:t>
+            </w:r>
+            <w:r>
+              <w:rPr>
+                <w:rFonts w:ascii="Courier New" w:hAnsi="Courier New" w:cs="Courier New"/>
+                <w:color w:val="008000"/>
+                <w:sz w:val="20"/>
+                <w:szCs w:val="20"/>
+                <w:highlight w:val="white"/>
+                <w:lang w:val="en-GB"/>
+              </w:rPr>
+              <w:t xml:space="preserve">“: </w:t>
+            </w:r>
+            <w:r>
+              <w:rPr>
+                <w:rFonts w:ascii="Courier New" w:hAnsi="Courier New" w:cs="Courier New"/>
+                <w:color w:val="008000"/>
+                <w:sz w:val="20"/>
+                <w:szCs w:val="20"/>
+                <w:highlight w:val="white"/>
+                <w:lang w:val="en-GB"/>
+              </w:rPr>
+              <w:t>“</w:t>
+            </w:r>
+            <w:proofErr w:type="spellStart"/>
+            <w:r>
+              <w:rPr>
+                <w:rFonts w:ascii="Courier New" w:hAnsi="Courier New" w:cs="Courier New"/>
+                <w:color w:val="008000"/>
+                <w:sz w:val="20"/>
+                <w:szCs w:val="20"/>
+                <w:highlight w:val="white"/>
+                <w:lang w:val="en-GB"/>
+              </w:rPr>
+              <w:t>pull_unacked</w:t>
+            </w:r>
+            <w:proofErr w:type="spellEnd"/>
+            <w:r>
+              <w:rPr>
+                <w:rFonts w:ascii="Courier New" w:hAnsi="Courier New" w:cs="Courier New"/>
+                <w:color w:val="008000"/>
+                <w:sz w:val="20"/>
+                <w:szCs w:val="20"/>
+                <w:highlight w:val="white"/>
+                <w:lang w:val="en-GB"/>
+              </w:rPr>
+              <w:t>”</w:t>
+            </w:r>
+            <w:r>
+              <w:rPr>
+                <w:rFonts w:ascii="Courier New" w:hAnsi="Courier New" w:cs="Courier New"/>
+                <w:color w:val="008000"/>
+                <w:sz w:val="20"/>
+                <w:szCs w:val="20"/>
+                <w:highlight w:val="white"/>
+                <w:lang w:val="en-GB"/>
+              </w:rPr>
+              <w:t>,</w:t>
+            </w:r>
+          </w:p>
+          <w:p>
+            <w:pPr>
+              <w:autoSpaceDE w:val="0"/>
+              <w:autoSpaceDN w:val="0"/>
+              <w:adjustRightInd w:val="0"/>
+              <w:rPr>
+                <w:rFonts w:ascii="Courier New" w:hAnsi="Courier New" w:cs="Courier New"/>
+                <w:color w:val="008000"/>
+                <w:sz w:val="20"/>
+                <w:szCs w:val="20"/>
+                <w:highlight w:val="white"/>
+                <w:lang w:val="en-GB"/>
+              </w:rPr>
+            </w:pPr>
+            <w:r>
+              <w:rPr>
+                <w:rFonts w:ascii="Courier New" w:hAnsi="Courier New" w:cs="Courier New"/>
+                <w:color w:val="008000"/>
+                <w:sz w:val="20"/>
+                <w:szCs w:val="20"/>
+                <w:highlight w:val="white"/>
+                <w:lang w:val="en-GB"/>
+              </w:rPr>
+              <w:t xml:space="preserve">        }</w:t>
+            </w:r>
+          </w:p>
+          <w:p>
+            <w:pPr>
+              <w:rPr>
+                <w:lang w:val="en-GB"/>
+              </w:rPr>
+            </w:pPr>
+            <w:r>
+              <w:rPr>
+                <w:rFonts w:ascii="Courier New" w:hAnsi="Courier New" w:cs="Courier New"/>
+                <w:color w:val="008000"/>
+                <w:sz w:val="20"/>
+                <w:szCs w:val="20"/>
+                <w:highlight w:val="white"/>
+                <w:lang w:val="en-GB"/>
+              </w:rPr>
+              <w:t xml:space="preserve">    }</w:t>
+            </w:r>
+          </w:p>
+        </w:tc>
+      </w:tr>
+    </w:tbl>
+    <w:p>
+      <w:pPr>
+        <w:rPr>
+          <w:lang w:val="en-GB"/>
+        </w:rPr>
+      </w:pPr>
+    </w:p>
+    <w:p>
+      <w:pPr>
+        <w:rPr>
+          <w:lang w:val="en-GB"/>
+        </w:rPr>
+      </w:pPr>
+      <w:r>
+        <w:rPr>
+          <w:lang w:val="en-GB"/>
+        </w:rPr>
+        <w:t xml:space="preserve">That’s it. After Server receives this system message it will start re-sending all unacknowledged items from its queue and hopefully </w:t>
+      </w:r>
+      <w:r>
+        <w:rPr>
+          <w:lang w:val="en-GB"/>
+        </w:rPr>
+        <w:t>Client</w:t>
+      </w:r>
+      <w:r>
+        <w:rPr>
+          <w:lang w:val="en-GB"/>
+        </w:rPr>
+        <w:t xml:space="preserve"> will now receive them and acknowledge.</w:t>
+      </w:r>
+    </w:p>
+    <w:p>
+      <w:pPr>
+        <w:pStyle w:val="Heading3"/>
+        <w:rPr>
+          <w:lang w:val="en-GB"/>
+        </w:rPr>
+      </w:pPr>
+      <w:bookmarkStart w:id="22" w:name="_Toc398884489"/>
+      <w:r>
+        <w:rPr>
+          <w:lang w:val="en-GB"/>
+        </w:rPr>
+        <w:t>Special System Messages</w:t>
+      </w:r>
+      <w:r>
+        <w:rPr>
+          <w:lang w:val="en-GB"/>
+        </w:rPr>
+        <w:t xml:space="preserve"> </w:t>
+      </w:r>
+      <w:r>
+        <w:rPr>
+          <w:lang w:val="en-GB"/>
+        </w:rPr>
+        <w:t xml:space="preserve">sent </w:t>
+      </w:r>
+      <w:r>
+        <w:rPr>
+          <w:lang w:val="en-GB"/>
+        </w:rPr>
+        <w:t>from Server -&gt;</w:t>
+      </w:r>
+      <w:r>
+        <w:rPr>
+          <w:lang w:val="en-GB"/>
+        </w:rPr>
+        <w:t xml:space="preserve"> Base</w:t>
+      </w:r>
+      <w:bookmarkEnd w:id="22"/>
+    </w:p>
+    <w:p>
+      <w:pPr>
+        <w:rPr>
+          <w:lang w:val="en-GB"/>
+        </w:rPr>
+      </w:pPr>
+      <w:r>
+        <w:rPr>
+          <w:lang w:val="en-GB"/>
+        </w:rPr>
+        <w:t xml:space="preserve">There are currently no </w:t>
+      </w:r>
+      <w:r>
+        <w:rPr>
+          <w:lang w:val="en-GB"/>
+        </w:rPr>
+        <w:t xml:space="preserve">implemented </w:t>
+      </w:r>
+      <w:r>
+        <w:rPr>
+          <w:lang w:val="en-GB"/>
+        </w:rPr>
+        <w:t>special system messages</w:t>
+      </w:r>
+      <w:r>
+        <w:rPr>
+          <w:lang w:val="en-GB"/>
+        </w:rPr>
+        <w:t xml:space="preserve"> which are sent to Base by the Server.</w:t>
+      </w:r>
+    </w:p>
+    <w:p>
+      <w:pPr>
+        <w:pStyle w:val="Heading3"/>
+        <w:rPr>
+          <w:lang w:val="en-GB"/>
+        </w:rPr>
+      </w:pPr>
+      <w:bookmarkStart w:id="23" w:name="_Toc398884490"/>
+      <w:r>
+        <w:rPr>
+          <w:lang w:val="en-GB"/>
+        </w:rPr>
+        <w:t>Special System Messages sent from Base -&gt; Server</w:t>
+      </w:r>
+      <w:bookmarkEnd w:id="23"/>
+    </w:p>
+    <w:p>
+      <w:pPr>
+        <w:pStyle w:val="Heading4"/>
+        <w:rPr>
+          <w:lang w:val="en-GB"/>
+        </w:rPr>
+      </w:pPr>
+      <w:bookmarkStart w:id="24" w:name="_Toc398884491"/>
+      <w:r>
+        <w:rPr>
+          <w:lang w:val="en-GB"/>
+        </w:rPr>
+        <w:t>Pull unacknowledged messages</w:t>
+      </w:r>
+      <w:bookmarkEnd w:id="24"/>
+    </w:p>
+    <w:p>
+      <w:pPr>
+        <w:rPr>
+          <w:lang w:val="en-GB"/>
+        </w:rPr>
+      </w:pPr>
+      <w:r>
+        <w:rPr>
+          <w:lang w:val="en-GB"/>
+        </w:rPr>
+        <w:t xml:space="preserve">Base can send a message to server that will force it to re-send all unacknowledged messages from its </w:t>
+      </w:r>
+      <w:r>
+        <w:rPr>
+          <w:b/>
+          <w:bCs/>
+          <w:lang w:val="en-GB"/>
+        </w:rPr>
+        <w:t>txserver2base</w:t>
+      </w:r>
+      <w:r>
+        <w:rPr>
+          <w:lang w:val="en-GB"/>
+        </w:rPr>
+        <w:t xml:space="preserve"> queue. It should also be of type: </w:t>
+      </w:r>
+      <w:r>
+        <w:rPr>
+          <w:b/>
+          <w:bCs/>
+          <w:lang w:val="en-GB"/>
+        </w:rPr>
+        <w:t>notification</w:t>
+      </w:r>
+      <w:r>
+        <w:rPr>
+          <w:b/>
+          <w:bCs/>
+          <w:lang w:val="en-GB"/>
+        </w:rPr>
+        <w:t xml:space="preserve"> </w:t>
+      </w:r>
+      <w:r>
+        <w:rPr>
+          <w:lang w:val="en-GB"/>
+        </w:rPr>
+        <w:t>but it is not obligatory.</w:t>
+      </w:r>
+    </w:p>
+    <w:p>
+      <w:pPr>
+        <w:rPr>
+          <w:lang w:val="en-GB"/>
+        </w:rPr>
+      </w:pPr>
+      <w:r>
+        <w:rPr>
+          <w:lang w:val="en-GB"/>
+        </w:rPr>
+        <w:t xml:space="preserve">Content of this message is (without protocol header sections, only payload </w:t>
+      </w:r>
+      <w:r>
+        <w:rPr>
+          <w:b/>
+          <w:bCs/>
+          <w:lang w:val="en-GB"/>
+        </w:rPr>
+        <w:t>data</w:t>
+      </w:r>
+      <w:r>
+        <w:rPr>
+          <w:lang w:val="en-GB"/>
+        </w:rPr>
+        <w:t xml:space="preserve"> section):</w:t>
+      </w:r>
+    </w:p>
+    <w:p>
+      <w:pPr>
+        <w:rPr>
+          <w:rFonts w:ascii="Courier New" w:hAnsi="Courier New" w:cs="Courier New"/>
+          <w:lang w:val="en-GB"/>
+        </w:rPr>
+      </w:pPr>
+      <w:r>
+        <w:rPr>
+          <w:rFonts w:ascii="Courier New" w:hAnsi="Courier New" w:cs="Courier New"/>
+          <w:highlight w:val="lightGray"/>
+          <w:lang w:val="en-GB"/>
+        </w:rPr>
+        <w:t>01</w:t>
+      </w:r>
+    </w:p>
+    <w:p>
+      <w:pPr>
+        <w:rPr>
+          <w:lang w:val="en-GB"/>
+        </w:rPr>
+      </w:pPr>
+      <w:r>
+        <w:rPr>
+          <w:lang w:val="en-GB"/>
+        </w:rPr>
+        <w:t>That’s it. After Server receives this system message it will start re-sending all unacknowledged items from its queue and hopefully Base will now receive them and acknowledge.</w:t>
+      </w:r>
+    </w:p>
+    <w:p>
+      <w:pPr>
+        <w:pStyle w:val="Heading4"/>
+        <w:rPr>
+          <w:lang w:val="en-GB"/>
+        </w:rPr>
+      </w:pPr>
+      <w:bookmarkStart w:id="25" w:name="_Toc398884492"/>
+      <w:r>
+        <w:rPr>
+          <w:lang w:val="en-GB"/>
+        </w:rPr>
+        <w:t xml:space="preserve">Enable Keep-Alive on </w:t>
+      </w:r>
+      <w:r>
+        <w:rPr>
+          <w:lang w:val="en-GB"/>
+        </w:rPr>
+        <w:t xml:space="preserve">current </w:t>
+      </w:r>
+      <w:r>
+        <w:rPr>
+          <w:lang w:val="en-GB"/>
+        </w:rPr>
+        <w:t>socket connection</w:t>
+      </w:r>
+      <w:bookmarkEnd w:id="25"/>
+    </w:p>
+    <w:p>
+      <w:pPr>
+        <w:rPr>
+          <w:lang w:val="en-GB"/>
+        </w:rPr>
+      </w:pPr>
+      <w:r>
+        <w:rPr>
+          <w:lang w:val="en-GB"/>
+        </w:rPr>
+        <w:t xml:space="preserve">In case Base’s network hardware replies to Keep-Alive messages, this option can be enabled by </w:t>
+      </w:r>
+      <w:r>
+        <w:rPr>
+          <w:lang w:val="en-GB"/>
+        </w:rPr>
+        <w:t>sending the appropriate system message.</w:t>
+      </w:r>
+    </w:p>
+    <w:p>
+      <w:pPr>
+        <w:rPr>
+          <w:lang w:val="en-GB"/>
+        </w:rPr>
+      </w:pPr>
+      <w:r>
+        <w:rPr>
+          <w:lang w:val="en-GB"/>
+        </w:rPr>
+        <w:t xml:space="preserve">Content of this message is (without protocol header sections, only payload </w:t>
+      </w:r>
+      <w:r>
+        <w:rPr>
+          <w:b/>
+          <w:bCs/>
+          <w:lang w:val="en-GB"/>
+        </w:rPr>
+        <w:t>data</w:t>
+      </w:r>
+      <w:r>
+        <w:rPr>
+          <w:lang w:val="en-GB"/>
+        </w:rPr>
+        <w:t xml:space="preserve"> section):</w:t>
+      </w:r>
+    </w:p>
+    <w:p>
+      <w:pPr>
+        <w:rPr>
+          <w:rFonts w:ascii="Courier New" w:hAnsi="Courier New" w:cs="Courier New"/>
+          <w:lang w:val="en-GB"/>
+        </w:rPr>
+      </w:pPr>
+      <w:r>
+        <w:rPr>
+          <w:rFonts w:ascii="Courier New" w:hAnsi="Courier New" w:cs="Courier New"/>
+          <w:highlight w:val="lightGray"/>
+          <w:lang w:val="en-GB"/>
+        </w:rPr>
+        <w:t>02</w:t>
+      </w:r>
+    </w:p>
+    <w:p>
+      <w:pPr>
+        <w:rPr>
+          <w:lang w:val="en-GB"/>
+        </w:rPr>
+      </w:pPr>
+      <w:r>
+        <w:rPr>
+          <w:lang w:val="en-GB"/>
+        </w:rPr>
+        <w:t>If Base’s network hardware supports Keep-Alive messages, it is strongly advised to enable this option</w:t>
+      </w:r>
+      <w:r>
+        <w:rPr>
+          <w:lang w:val="en-GB"/>
+        </w:rPr>
+        <w:t xml:space="preserve"> since it helps connected Clients know when Base’s socket connection drops almost immediately.</w:t>
+      </w:r>
+    </w:p>
+    <w:p>
+      <w:pPr>
+        <w:pStyle w:val="Heading4"/>
+        <w:rPr>
+          <w:lang w:val="en-GB"/>
+        </w:rPr>
+      </w:pPr>
+      <w:bookmarkStart w:id="26" w:name="_Toc398884493"/>
+      <w:r>
+        <w:rPr>
+          <w:lang w:val="en-GB"/>
+        </w:rPr>
+        <w:t>Disable</w:t>
+      </w:r>
+      <w:r>
+        <w:rPr>
+          <w:lang w:val="en-GB"/>
+        </w:rPr>
+        <w:t xml:space="preserve"> Keep-Alive on </w:t>
+      </w:r>
+      <w:r>
+        <w:rPr>
+          <w:lang w:val="en-GB"/>
+        </w:rPr>
+        <w:t xml:space="preserve">current </w:t>
+      </w:r>
+      <w:r>
+        <w:rPr>
+          <w:lang w:val="en-GB"/>
+        </w:rPr>
+        <w:t>socket connection</w:t>
+      </w:r>
+      <w:bookmarkEnd w:id="26"/>
+    </w:p>
+    <w:p>
+      <w:pPr>
+        <w:rPr>
+          <w:lang w:val="en-GB"/>
+        </w:rPr>
+      </w:pPr>
+      <w:r>
+        <w:rPr>
+          <w:lang w:val="en-GB"/>
+        </w:rPr>
+        <w:t xml:space="preserve">In case Base’s network hardware replies to Keep-Alive messages, this option can be enabled by sending the </w:t>
+      </w:r>
+      <w:r>
+        <w:rPr>
+          <w:lang w:val="en-GB"/>
+        </w:rPr>
+        <w:t>appropriate system message.</w:t>
+      </w:r>
+    </w:p>
+    <w:p>
+      <w:pPr>
+        <w:rPr>
+          <w:lang w:val="en-GB"/>
+        </w:rPr>
+      </w:pPr>
+      <w:r>
+        <w:rPr>
+          <w:lang w:val="en-GB"/>
+        </w:rPr>
+        <w:t xml:space="preserve">Content of this message is (without protocol header sections, only payload </w:t>
+      </w:r>
+      <w:r>
+        <w:rPr>
+          <w:b/>
+          <w:bCs/>
+          <w:lang w:val="en-GB"/>
+        </w:rPr>
+        <w:t>data</w:t>
+      </w:r>
+      <w:r>
+        <w:rPr>
+          <w:lang w:val="en-GB"/>
+        </w:rPr>
+        <w:t xml:space="preserve"> section):</w:t>
+      </w:r>
+    </w:p>
+    <w:p>
+      <w:pPr>
+        <w:rPr>
+          <w:rFonts w:ascii="Courier New" w:hAnsi="Courier New" w:cs="Courier New"/>
+          <w:lang w:val="en-GB"/>
+        </w:rPr>
+      </w:pPr>
+      <w:r>
+        <w:rPr>
+          <w:rFonts w:ascii="Courier New" w:hAnsi="Courier New" w:cs="Courier New"/>
+          <w:highlight w:val="lightGray"/>
+          <w:lang w:val="en-GB"/>
+        </w:rPr>
+        <w:t>03</w:t>
+      </w:r>
+    </w:p>
+    <w:p>
+      <w:pPr>
+        <w:rPr>
+          <w:b/>
+          <w:bCs/>
+          <w:lang w:val="en-GB"/>
+        </w:rPr>
+      </w:pPr>
+      <w:r>
+        <w:rPr>
+          <w:b/>
+          <w:bCs/>
+          <w:lang w:val="en-GB"/>
+        </w:rPr>
+        <w:t>Note: Keep-Alive is disabled by default for each new connection.</w:t>
+      </w:r>
+      <w:r>
+        <w:rPr>
+          <w:b/>
+          <w:bCs/>
+          <w:lang w:val="en-GB"/>
+        </w:rPr>
+        <w:br w:type="page"/>
+      </w:r>
+    </w:p>
+    <w:p>
+      <w:pPr>
         <w:pStyle w:val="Heading1"/>
         <w:rPr>
           <w:lang w:val="en-GB"/>
         </w:rPr>
       </w:pPr>
-      <w:bookmarkStart w:id="21" w:name="_Toc398032134"/>
+      <w:bookmarkStart w:id="27" w:name="_Toc398884494"/>
       <w:r>
         <w:rPr>
           <w:lang w:val="en-GB"/>
@@ -10795,7 +13325,7 @@
         <w:lastRenderedPageBreak/>
         <w:t>Document Change Log</w:t>
       </w:r>
-      <w:bookmarkEnd w:id="21"/>
+      <w:bookmarkEnd w:id="27"/>
     </w:p>
     <w:p>
       <w:pPr>
@@ -10911,12 +13441,14 @@
                 <w:lang w:val="en-GB"/>
               </w:rPr>
             </w:pPr>
+            <w:proofErr w:type="spellStart"/>
             <w:r>
               <w:rPr>
                 <w:lang w:val="en-GB"/>
               </w:rPr>
               <w:t>Trax</w:t>
             </w:r>
+            <w:proofErr w:type="spellEnd"/>
             <w:r>
               <w:rPr>
                 <w:lang w:val="en-GB"/>
@@ -10988,11 +13520,19 @@
                 <w:lang w:val="en-GB"/>
               </w:rPr>
             </w:pPr>
-            <w:r>
-              <w:rPr>
-                <w:lang w:val="en-GB"/>
-              </w:rPr>
-              <w:t xml:space="preserve">Trax, </w:t>
+            <w:proofErr w:type="spellStart"/>
+            <w:r>
+              <w:rPr>
+                <w:lang w:val="en-GB"/>
+              </w:rPr>
+              <w:t>Trax</w:t>
+            </w:r>
+            <w:proofErr w:type="spellEnd"/>
+            <w:r>
+              <w:rPr>
+                <w:lang w:val="en-GB"/>
+              </w:rPr>
+              <w:t xml:space="preserve">, </w:t>
             </w:r>
             <w:hyperlink r:id="rId10" w:history="1">
               <w:r>
@@ -11052,6 +13592,12 @@
                 <w:lang w:val="en-GB"/>
               </w:rPr>
             </w:pPr>
+            <w:r>
+              <w:rPr>
+                <w:lang w:val="en-GB"/>
+              </w:rPr>
+              <w:t>2014-09-19</w:t>
+            </w:r>
           </w:p>
         </w:tc>
         <w:tc>
@@ -11065,6 +13611,29 @@
                 <w:lang w:val="en-GB"/>
               </w:rPr>
             </w:pPr>
+            <w:proofErr w:type="spellStart"/>
+            <w:r>
+              <w:rPr>
+                <w:lang w:val="en-GB"/>
+              </w:rPr>
+              <w:t>Trax</w:t>
+            </w:r>
+            <w:proofErr w:type="spellEnd"/>
+            <w:r>
+              <w:rPr>
+                <w:lang w:val="en-GB"/>
+              </w:rPr>
+              <w:t xml:space="preserve">, </w:t>
+            </w:r>
+            <w:hyperlink r:id="rId11" w:history="1">
+              <w:r>
+                <w:rPr>
+                  <w:rStyle w:val="Hyperlink"/>
+                  <w:lang w:val="en-GB"/>
+                </w:rPr>
+                <w:t>trax@elektronika.ba</w:t>
+              </w:r>
+            </w:hyperlink>
           </w:p>
         </w:tc>
         <w:tc>
@@ -11078,6 +13647,12 @@
                 <w:lang w:val="en-GB"/>
               </w:rPr>
             </w:pPr>
+            <w:r>
+              <w:rPr>
+                <w:lang w:val="en-GB"/>
+              </w:rPr>
+              <w:t>Changed the way OUT-OF-SYNC situation is handled. Added Special System Message to turn on/off KEEP_ALIVE on server side.</w:t>
+            </w:r>
           </w:p>
         </w:tc>
       </w:tr>
@@ -11258,20 +13833,14 @@
         </w:tc>
       </w:tr>
     </w:tbl>
-    <w:p>
-      <w:pPr>
-        <w:rPr>
-          <w:lang w:val="en-GB"/>
-        </w:rPr>
-      </w:pPr>
-    </w:p>
+    <w:p/>
     <w:sectPr>
-      <w:headerReference w:type="even" r:id="rId11"/>
-      <w:headerReference w:type="default" r:id="rId12"/>
-      <w:footerReference w:type="even" r:id="rId13"/>
-      <w:footerReference w:type="default" r:id="rId14"/>
-      <w:headerReference w:type="first" r:id="rId15"/>
-      <w:footerReference w:type="first" r:id="rId16"/>
+      <w:headerReference w:type="even" r:id="rId12"/>
+      <w:headerReference w:type="default" r:id="rId13"/>
+      <w:footerReference w:type="even" r:id="rId14"/>
+      <w:footerReference w:type="default" r:id="rId15"/>
+      <w:headerReference w:type="first" r:id="rId16"/>
+      <w:footerReference w:type="first" r:id="rId17"/>
       <w:pgSz w:w="11906" w:h="16838"/>
       <w:pgMar w:top="1417" w:right="1417" w:bottom="1417" w:left="1417" w:header="708" w:footer="708" w:gutter="0"/>
       <w:cols w:space="708"/>
@@ -14509,7 +17078,7 @@
 </file>
 
 <file path=customXml/itemProps1.xml><?xml version="1.0" encoding="utf-8"?>
-<ds:datastoreItem xmlns:ds="http://schemas.openxmlformats.org/officeDocument/2006/customXml" ds:itemID="{12B12023-F80F-44F0-B2E7-F0B55BDDD1F9}">
+<ds:datastoreItem xmlns:ds="http://schemas.openxmlformats.org/officeDocument/2006/customXml" ds:itemID="{E2A4B30D-E9F6-4A73-8381-F2E8823ED64B}">
   <ds:schemaRefs>
     <ds:schemaRef ds:uri="http://schemas.openxmlformats.org/officeDocument/2006/bibliography"/>
   </ds:schemaRefs>

</xml_diff>

<commit_message>
fixed stuff and updated documentation
fixed stuff and updated documentation
</commit_message>
<xml_diff>
--- a/resources/doc/documentation.docx
+++ b/resources/doc/documentation.docx
@@ -10,7 +10,7 @@
           <w:lang w:val="en-GB"/>
         </w:rPr>
       </w:pPr>
-      <w:bookmarkStart w:id="0" w:name="_Toc398884468"/>
+      <w:bookmarkStart w:id="0" w:name="_Toc399921624"/>
       <w:r>
         <w:rPr>
           <w:lang w:val="en-GB"/>
@@ -33,13 +33,8 @@
       <w:bookmarkEnd w:id="0"/>
       <w:proofErr w:type="spellEnd"/>
     </w:p>
-    <w:p>
-      <w:pPr>
-        <w:rPr>
-          <w:lang w:val="en-GB"/>
-        </w:rPr>
-      </w:pPr>
-    </w:p>
+    <w:bookmarkStart w:id="1" w:name="_GoBack" w:displacedByCustomXml="next"/>
+    <w:bookmarkEnd w:id="1" w:displacedByCustomXml="next"/>
     <w:sdt>
       <w:sdtPr>
         <w:rPr>
@@ -85,7 +80,7 @@
             </w:tabs>
             <w:rPr>
               <w:noProof/>
-              <w:lang w:val="en-GB" w:eastAsia="bs-Latn-BA"/>
+              <w:lang w:val="bs-Latn-BA" w:eastAsia="bs-Latn-BA"/>
             </w:rPr>
           </w:pPr>
           <w:r>
@@ -106,7 +101,7 @@
             </w:rPr>
             <w:fldChar w:fldCharType="separate"/>
           </w:r>
-          <w:hyperlink w:anchor="_Toc398884468" w:history="1">
+          <w:hyperlink w:anchor="_Toc399921624" w:history="1">
             <w:r>
               <w:rPr>
                 <w:rStyle w:val="Hyperlink"/>
@@ -119,7 +114,6 @@
               <w:rPr>
                 <w:noProof/>
                 <w:webHidden/>
-                <w:lang w:val="en-GB"/>
               </w:rPr>
               <w:tab/>
             </w:r>
@@ -127,7 +121,6 @@
               <w:rPr>
                 <w:noProof/>
                 <w:webHidden/>
-                <w:lang w:val="en-GB"/>
               </w:rPr>
               <w:fldChar w:fldCharType="begin"/>
             </w:r>
@@ -135,22 +128,19 @@
               <w:rPr>
                 <w:noProof/>
                 <w:webHidden/>
-                <w:lang w:val="en-GB"/>
-              </w:rPr>
-              <w:instrText xml:space="preserve"> PAGEREF _Toc398884468 \h </w:instrText>
-            </w:r>
-            <w:r>
-              <w:rPr>
-                <w:noProof/>
-                <w:webHidden/>
-                <w:lang w:val="en-GB"/>
-              </w:rPr>
-            </w:r>
-            <w:r>
-              <w:rPr>
-                <w:noProof/>
-                <w:webHidden/>
-                <w:lang w:val="en-GB"/>
+              </w:rPr>
+              <w:instrText xml:space="preserve"> PAGEREF _Toc399921624 \h </w:instrText>
+            </w:r>
+            <w:r>
+              <w:rPr>
+                <w:noProof/>
+                <w:webHidden/>
+              </w:rPr>
+            </w:r>
+            <w:r>
+              <w:rPr>
+                <w:noProof/>
+                <w:webHidden/>
               </w:rPr>
               <w:fldChar w:fldCharType="separate"/>
             </w:r>
@@ -158,7 +148,6 @@
               <w:rPr>
                 <w:noProof/>
                 <w:webHidden/>
-                <w:lang w:val="en-GB"/>
               </w:rPr>
               <w:t>1</w:t>
             </w:r>
@@ -166,7 +155,6 @@
               <w:rPr>
                 <w:noProof/>
                 <w:webHidden/>
-                <w:lang w:val="en-GB"/>
               </w:rPr>
               <w:fldChar w:fldCharType="end"/>
             </w:r>
@@ -180,10 +168,10 @@
             </w:tabs>
             <w:rPr>
               <w:noProof/>
-              <w:lang w:val="en-GB" w:eastAsia="bs-Latn-BA"/>
+              <w:lang w:val="bs-Latn-BA" w:eastAsia="bs-Latn-BA"/>
             </w:rPr>
           </w:pPr>
-          <w:hyperlink w:anchor="_Toc398884469" w:history="1">
+          <w:hyperlink w:anchor="_Toc399921625" w:history="1">
             <w:r>
               <w:rPr>
                 <w:rStyle w:val="Hyperlink"/>
@@ -196,7 +184,6 @@
               <w:rPr>
                 <w:noProof/>
                 <w:webHidden/>
-                <w:lang w:val="en-GB"/>
               </w:rPr>
               <w:tab/>
             </w:r>
@@ -204,7 +191,6 @@
               <w:rPr>
                 <w:noProof/>
                 <w:webHidden/>
-                <w:lang w:val="en-GB"/>
               </w:rPr>
               <w:fldChar w:fldCharType="begin"/>
             </w:r>
@@ -212,22 +198,19 @@
               <w:rPr>
                 <w:noProof/>
                 <w:webHidden/>
-                <w:lang w:val="en-GB"/>
-              </w:rPr>
-              <w:instrText xml:space="preserve"> PAGEREF _Toc398884469 \h </w:instrText>
-            </w:r>
-            <w:r>
-              <w:rPr>
-                <w:noProof/>
-                <w:webHidden/>
-                <w:lang w:val="en-GB"/>
-              </w:rPr>
-            </w:r>
-            <w:r>
-              <w:rPr>
-                <w:noProof/>
-                <w:webHidden/>
-                <w:lang w:val="en-GB"/>
+              </w:rPr>
+              <w:instrText xml:space="preserve"> PAGEREF _Toc399921625 \h </w:instrText>
+            </w:r>
+            <w:r>
+              <w:rPr>
+                <w:noProof/>
+                <w:webHidden/>
+              </w:rPr>
+            </w:r>
+            <w:r>
+              <w:rPr>
+                <w:noProof/>
+                <w:webHidden/>
               </w:rPr>
               <w:fldChar w:fldCharType="separate"/>
             </w:r>
@@ -235,7 +218,6 @@
               <w:rPr>
                 <w:noProof/>
                 <w:webHidden/>
-                <w:lang w:val="en-GB"/>
               </w:rPr>
               <w:t>2</w:t>
             </w:r>
@@ -243,7 +225,6 @@
               <w:rPr>
                 <w:noProof/>
                 <w:webHidden/>
-                <w:lang w:val="en-GB"/>
               </w:rPr>
               <w:fldChar w:fldCharType="end"/>
             </w:r>
@@ -257,10 +238,10 @@
             </w:tabs>
             <w:rPr>
               <w:noProof/>
-              <w:lang w:val="en-GB" w:eastAsia="bs-Latn-BA"/>
+              <w:lang w:val="bs-Latn-BA" w:eastAsia="bs-Latn-BA"/>
             </w:rPr>
           </w:pPr>
-          <w:hyperlink w:anchor="_Toc398884470" w:history="1">
+          <w:hyperlink w:anchor="_Toc399921626" w:history="1">
             <w:r>
               <w:rPr>
                 <w:rStyle w:val="Hyperlink"/>
@@ -273,7 +254,6 @@
               <w:rPr>
                 <w:noProof/>
                 <w:webHidden/>
-                <w:lang w:val="en-GB"/>
               </w:rPr>
               <w:tab/>
             </w:r>
@@ -281,7 +261,6 @@
               <w:rPr>
                 <w:noProof/>
                 <w:webHidden/>
-                <w:lang w:val="en-GB"/>
               </w:rPr>
               <w:fldChar w:fldCharType="begin"/>
             </w:r>
@@ -289,22 +268,19 @@
               <w:rPr>
                 <w:noProof/>
                 <w:webHidden/>
-                <w:lang w:val="en-GB"/>
-              </w:rPr>
-              <w:instrText xml:space="preserve"> PAGEREF _Toc398884470 \h </w:instrText>
-            </w:r>
-            <w:r>
-              <w:rPr>
-                <w:noProof/>
-                <w:webHidden/>
-                <w:lang w:val="en-GB"/>
-              </w:rPr>
-            </w:r>
-            <w:r>
-              <w:rPr>
-                <w:noProof/>
-                <w:webHidden/>
-                <w:lang w:val="en-GB"/>
+              </w:rPr>
+              <w:instrText xml:space="preserve"> PAGEREF _Toc399921626 \h </w:instrText>
+            </w:r>
+            <w:r>
+              <w:rPr>
+                <w:noProof/>
+                <w:webHidden/>
+              </w:rPr>
+            </w:r>
+            <w:r>
+              <w:rPr>
+                <w:noProof/>
+                <w:webHidden/>
               </w:rPr>
               <w:fldChar w:fldCharType="separate"/>
             </w:r>
@@ -312,7 +288,6 @@
               <w:rPr>
                 <w:noProof/>
                 <w:webHidden/>
-                <w:lang w:val="en-GB"/>
               </w:rPr>
               <w:t>3</w:t>
             </w:r>
@@ -320,7 +295,6 @@
               <w:rPr>
                 <w:noProof/>
                 <w:webHidden/>
-                <w:lang w:val="en-GB"/>
               </w:rPr>
               <w:fldChar w:fldCharType="end"/>
             </w:r>
@@ -334,10 +308,10 @@
             </w:tabs>
             <w:rPr>
               <w:noProof/>
-              <w:lang w:val="en-GB" w:eastAsia="bs-Latn-BA"/>
+              <w:lang w:val="bs-Latn-BA" w:eastAsia="bs-Latn-BA"/>
             </w:rPr>
           </w:pPr>
-          <w:hyperlink w:anchor="_Toc398884471" w:history="1">
+          <w:hyperlink w:anchor="_Toc399921627" w:history="1">
             <w:r>
               <w:rPr>
                 <w:rStyle w:val="Hyperlink"/>
@@ -350,7 +324,6 @@
               <w:rPr>
                 <w:noProof/>
                 <w:webHidden/>
-                <w:lang w:val="en-GB"/>
               </w:rPr>
               <w:tab/>
             </w:r>
@@ -358,7 +331,6 @@
               <w:rPr>
                 <w:noProof/>
                 <w:webHidden/>
-                <w:lang w:val="en-GB"/>
               </w:rPr>
               <w:fldChar w:fldCharType="begin"/>
             </w:r>
@@ -366,22 +338,19 @@
               <w:rPr>
                 <w:noProof/>
                 <w:webHidden/>
-                <w:lang w:val="en-GB"/>
-              </w:rPr>
-              <w:instrText xml:space="preserve"> PAGEREF _Toc398884471 \h </w:instrText>
-            </w:r>
-            <w:r>
-              <w:rPr>
-                <w:noProof/>
-                <w:webHidden/>
-                <w:lang w:val="en-GB"/>
-              </w:rPr>
-            </w:r>
-            <w:r>
-              <w:rPr>
-                <w:noProof/>
-                <w:webHidden/>
-                <w:lang w:val="en-GB"/>
+              </w:rPr>
+              <w:instrText xml:space="preserve"> PAGEREF _Toc399921627 \h </w:instrText>
+            </w:r>
+            <w:r>
+              <w:rPr>
+                <w:noProof/>
+                <w:webHidden/>
+              </w:rPr>
+            </w:r>
+            <w:r>
+              <w:rPr>
+                <w:noProof/>
+                <w:webHidden/>
               </w:rPr>
               <w:fldChar w:fldCharType="separate"/>
             </w:r>
@@ -389,7 +358,6 @@
               <w:rPr>
                 <w:noProof/>
                 <w:webHidden/>
-                <w:lang w:val="en-GB"/>
               </w:rPr>
               <w:t>4</w:t>
             </w:r>
@@ -397,7 +365,6 @@
               <w:rPr>
                 <w:noProof/>
                 <w:webHidden/>
-                <w:lang w:val="en-GB"/>
               </w:rPr>
               <w:fldChar w:fldCharType="end"/>
             </w:r>
@@ -412,10 +379,10 @@
             <w:rPr>
               <w:rFonts w:eastAsiaTheme="minorEastAsia"/>
               <w:noProof/>
-              <w:lang w:val="en-GB" w:eastAsia="bs-Latn-BA"/>
+              <w:lang w:val="bs-Latn-BA" w:eastAsia="bs-Latn-BA"/>
             </w:rPr>
           </w:pPr>
-          <w:hyperlink w:anchor="_Toc398884472" w:history="1">
+          <w:hyperlink w:anchor="_Toc399921628" w:history="1">
             <w:r>
               <w:rPr>
                 <w:rStyle w:val="Hyperlink"/>
@@ -428,7 +395,6 @@
               <w:rPr>
                 <w:noProof/>
                 <w:webHidden/>
-                <w:lang w:val="en-GB"/>
               </w:rPr>
               <w:tab/>
             </w:r>
@@ -436,7 +402,6 @@
               <w:rPr>
                 <w:noProof/>
                 <w:webHidden/>
-                <w:lang w:val="en-GB"/>
               </w:rPr>
               <w:fldChar w:fldCharType="begin"/>
             </w:r>
@@ -444,22 +409,19 @@
               <w:rPr>
                 <w:noProof/>
                 <w:webHidden/>
-                <w:lang w:val="en-GB"/>
-              </w:rPr>
-              <w:instrText xml:space="preserve"> PAGEREF _Toc398884472 \h </w:instrText>
-            </w:r>
-            <w:r>
-              <w:rPr>
-                <w:noProof/>
-                <w:webHidden/>
-                <w:lang w:val="en-GB"/>
-              </w:rPr>
-            </w:r>
-            <w:r>
-              <w:rPr>
-                <w:noProof/>
-                <w:webHidden/>
-                <w:lang w:val="en-GB"/>
+              </w:rPr>
+              <w:instrText xml:space="preserve"> PAGEREF _Toc399921628 \h </w:instrText>
+            </w:r>
+            <w:r>
+              <w:rPr>
+                <w:noProof/>
+                <w:webHidden/>
+              </w:rPr>
+            </w:r>
+            <w:r>
+              <w:rPr>
+                <w:noProof/>
+                <w:webHidden/>
               </w:rPr>
               <w:fldChar w:fldCharType="separate"/>
             </w:r>
@@ -467,7 +429,6 @@
               <w:rPr>
                 <w:noProof/>
                 <w:webHidden/>
-                <w:lang w:val="en-GB"/>
               </w:rPr>
               <w:t>4</w:t>
             </w:r>
@@ -475,7 +436,6 @@
               <w:rPr>
                 <w:noProof/>
                 <w:webHidden/>
-                <w:lang w:val="en-GB"/>
               </w:rPr>
               <w:fldChar w:fldCharType="end"/>
             </w:r>
@@ -490,23 +450,22 @@
             <w:rPr>
               <w:rFonts w:eastAsiaTheme="minorEastAsia"/>
               <w:noProof/>
-              <w:lang w:val="en-GB" w:eastAsia="bs-Latn-BA"/>
+              <w:lang w:val="bs-Latn-BA" w:eastAsia="bs-Latn-BA"/>
             </w:rPr>
           </w:pPr>
-          <w:hyperlink w:anchor="_Toc398884473" w:history="1">
+          <w:hyperlink w:anchor="_Toc399921629" w:history="1">
             <w:r>
               <w:rPr>
                 <w:rStyle w:val="Hyperlink"/>
                 <w:noProof/>
                 <w:lang w:val="en-GB"/>
               </w:rPr>
-              <w:t>TXsender – section</w:t>
-            </w:r>
-            <w:r>
-              <w:rPr>
-                <w:noProof/>
-                <w:webHidden/>
-                <w:lang w:val="en-GB"/>
+              <w:t>BaseID – section</w:t>
+            </w:r>
+            <w:r>
+              <w:rPr>
+                <w:noProof/>
+                <w:webHidden/>
               </w:rPr>
               <w:tab/>
             </w:r>
@@ -514,7 +473,6 @@
               <w:rPr>
                 <w:noProof/>
                 <w:webHidden/>
-                <w:lang w:val="en-GB"/>
               </w:rPr>
               <w:fldChar w:fldCharType="begin"/>
             </w:r>
@@ -522,22 +480,19 @@
               <w:rPr>
                 <w:noProof/>
                 <w:webHidden/>
-                <w:lang w:val="en-GB"/>
-              </w:rPr>
-              <w:instrText xml:space="preserve"> PAGEREF _Toc398884473 \h </w:instrText>
-            </w:r>
-            <w:r>
-              <w:rPr>
-                <w:noProof/>
-                <w:webHidden/>
-                <w:lang w:val="en-GB"/>
-              </w:rPr>
-            </w:r>
-            <w:r>
-              <w:rPr>
-                <w:noProof/>
-                <w:webHidden/>
-                <w:lang w:val="en-GB"/>
+              </w:rPr>
+              <w:instrText xml:space="preserve"> PAGEREF _Toc399921629 \h </w:instrText>
+            </w:r>
+            <w:r>
+              <w:rPr>
+                <w:noProof/>
+                <w:webHidden/>
+              </w:rPr>
+            </w:r>
+            <w:r>
+              <w:rPr>
+                <w:noProof/>
+                <w:webHidden/>
               </w:rPr>
               <w:fldChar w:fldCharType="separate"/>
             </w:r>
@@ -545,7 +500,6 @@
               <w:rPr>
                 <w:noProof/>
                 <w:webHidden/>
-                <w:lang w:val="en-GB"/>
               </w:rPr>
               <w:t>5</w:t>
             </w:r>
@@ -553,7 +507,6 @@
               <w:rPr>
                 <w:noProof/>
                 <w:webHidden/>
-                <w:lang w:val="en-GB"/>
               </w:rPr>
               <w:fldChar w:fldCharType="end"/>
             </w:r>
@@ -568,23 +521,22 @@
             <w:rPr>
               <w:rFonts w:eastAsiaTheme="minorEastAsia"/>
               <w:noProof/>
-              <w:lang w:val="en-GB" w:eastAsia="bs-Latn-BA"/>
+              <w:lang w:val="bs-Latn-BA" w:eastAsia="bs-Latn-BA"/>
             </w:rPr>
           </w:pPr>
-          <w:hyperlink w:anchor="_Toc398884474" w:history="1">
+          <w:hyperlink w:anchor="_Toc399921630" w:history="1">
             <w:r>
               <w:rPr>
                 <w:rStyle w:val="Hyperlink"/>
                 <w:noProof/>
                 <w:lang w:val="en-GB"/>
               </w:rPr>
-              <w:t>Data – section</w:t>
-            </w:r>
-            <w:r>
-              <w:rPr>
-                <w:noProof/>
-                <w:webHidden/>
-                <w:lang w:val="en-GB"/>
+              <w:t>TXsender – section</w:t>
+            </w:r>
+            <w:r>
+              <w:rPr>
+                <w:noProof/>
+                <w:webHidden/>
               </w:rPr>
               <w:tab/>
             </w:r>
@@ -592,7 +544,6 @@
               <w:rPr>
                 <w:noProof/>
                 <w:webHidden/>
-                <w:lang w:val="en-GB"/>
               </w:rPr>
               <w:fldChar w:fldCharType="begin"/>
             </w:r>
@@ -600,22 +551,19 @@
               <w:rPr>
                 <w:noProof/>
                 <w:webHidden/>
-                <w:lang w:val="en-GB"/>
-              </w:rPr>
-              <w:instrText xml:space="preserve"> PAGEREF _Toc398884474 \h </w:instrText>
-            </w:r>
-            <w:r>
-              <w:rPr>
-                <w:noProof/>
-                <w:webHidden/>
-                <w:lang w:val="en-GB"/>
-              </w:rPr>
-            </w:r>
-            <w:r>
-              <w:rPr>
-                <w:noProof/>
-                <w:webHidden/>
-                <w:lang w:val="en-GB"/>
+              </w:rPr>
+              <w:instrText xml:space="preserve"> PAGEREF _Toc399921630 \h </w:instrText>
+            </w:r>
+            <w:r>
+              <w:rPr>
+                <w:noProof/>
+                <w:webHidden/>
+              </w:rPr>
+            </w:r>
+            <w:r>
+              <w:rPr>
+                <w:noProof/>
+                <w:webHidden/>
               </w:rPr>
               <w:fldChar w:fldCharType="separate"/>
             </w:r>
@@ -623,7 +571,6 @@
               <w:rPr>
                 <w:noProof/>
                 <w:webHidden/>
-                <w:lang w:val="en-GB"/>
               </w:rPr>
               <w:t>5</w:t>
             </w:r>
@@ -631,84 +578,6 @@
               <w:rPr>
                 <w:noProof/>
                 <w:webHidden/>
-                <w:lang w:val="en-GB"/>
-              </w:rPr>
-              <w:fldChar w:fldCharType="end"/>
-            </w:r>
-          </w:hyperlink>
-        </w:p>
-        <w:p>
-          <w:pPr>
-            <w:pStyle w:val="TOC3"/>
-            <w:tabs>
-              <w:tab w:val="right" w:leader="dot" w:pos="9062"/>
-            </w:tabs>
-            <w:rPr>
-              <w:noProof/>
-              <w:lang w:val="en-GB" w:eastAsia="bs-Latn-BA"/>
-            </w:rPr>
-          </w:pPr>
-          <w:hyperlink w:anchor="_Toc398884475" w:history="1">
-            <w:r>
-              <w:rPr>
-                <w:rStyle w:val="Hyperlink"/>
-                <w:noProof/>
-                <w:lang w:val="en-GB"/>
-              </w:rPr>
-              <w:t>Binary Messages</w:t>
-            </w:r>
-            <w:r>
-              <w:rPr>
-                <w:noProof/>
-                <w:webHidden/>
-                <w:lang w:val="en-GB"/>
-              </w:rPr>
-              <w:tab/>
-            </w:r>
-            <w:r>
-              <w:rPr>
-                <w:noProof/>
-                <w:webHidden/>
-                <w:lang w:val="en-GB"/>
-              </w:rPr>
-              <w:fldChar w:fldCharType="begin"/>
-            </w:r>
-            <w:r>
-              <w:rPr>
-                <w:noProof/>
-                <w:webHidden/>
-                <w:lang w:val="en-GB"/>
-              </w:rPr>
-              <w:instrText xml:space="preserve"> PAGEREF _Toc398884475 \h </w:instrText>
-            </w:r>
-            <w:r>
-              <w:rPr>
-                <w:noProof/>
-                <w:webHidden/>
-                <w:lang w:val="en-GB"/>
-              </w:rPr>
-            </w:r>
-            <w:r>
-              <w:rPr>
-                <w:noProof/>
-                <w:webHidden/>
-                <w:lang w:val="en-GB"/>
-              </w:rPr>
-              <w:fldChar w:fldCharType="separate"/>
-            </w:r>
-            <w:r>
-              <w:rPr>
-                <w:noProof/>
-                <w:webHidden/>
-                <w:lang w:val="en-GB"/>
-              </w:rPr>
-              <w:t>6</w:t>
-            </w:r>
-            <w:r>
-              <w:rPr>
-                <w:noProof/>
-                <w:webHidden/>
-                <w:lang w:val="en-GB"/>
               </w:rPr>
               <w:fldChar w:fldCharType="end"/>
             </w:r>
@@ -723,23 +592,22 @@
             <w:rPr>
               <w:rFonts w:eastAsiaTheme="minorEastAsia"/>
               <w:noProof/>
-              <w:lang w:val="en-GB" w:eastAsia="bs-Latn-BA"/>
+              <w:lang w:val="bs-Latn-BA" w:eastAsia="bs-Latn-BA"/>
             </w:rPr>
           </w:pPr>
-          <w:hyperlink w:anchor="_Toc398884476" w:history="1">
+          <w:hyperlink w:anchor="_Toc399921631" w:history="1">
             <w:r>
               <w:rPr>
                 <w:rStyle w:val="Hyperlink"/>
                 <w:noProof/>
                 <w:lang w:val="en-GB"/>
               </w:rPr>
-              <w:t>Length – section</w:t>
-            </w:r>
-            <w:r>
-              <w:rPr>
-                <w:noProof/>
-                <w:webHidden/>
-                <w:lang w:val="en-GB"/>
+              <w:t>Data – section</w:t>
+            </w:r>
+            <w:r>
+              <w:rPr>
+                <w:noProof/>
+                <w:webHidden/>
               </w:rPr>
               <w:tab/>
             </w:r>
@@ -747,7 +615,6 @@
               <w:rPr>
                 <w:noProof/>
                 <w:webHidden/>
-                <w:lang w:val="en-GB"/>
               </w:rPr>
               <w:fldChar w:fldCharType="begin"/>
             </w:r>
@@ -755,22 +622,19 @@
               <w:rPr>
                 <w:noProof/>
                 <w:webHidden/>
-                <w:lang w:val="en-GB"/>
-              </w:rPr>
-              <w:instrText xml:space="preserve"> PAGEREF _Toc398884476 \h </w:instrText>
-            </w:r>
-            <w:r>
-              <w:rPr>
-                <w:noProof/>
-                <w:webHidden/>
-                <w:lang w:val="en-GB"/>
-              </w:rPr>
-            </w:r>
-            <w:r>
-              <w:rPr>
-                <w:noProof/>
-                <w:webHidden/>
-                <w:lang w:val="en-GB"/>
+              </w:rPr>
+              <w:instrText xml:space="preserve"> PAGEREF _Toc399921631 \h </w:instrText>
+            </w:r>
+            <w:r>
+              <w:rPr>
+                <w:noProof/>
+                <w:webHidden/>
+              </w:rPr>
+            </w:r>
+            <w:r>
+              <w:rPr>
+                <w:noProof/>
+                <w:webHidden/>
               </w:rPr>
               <w:fldChar w:fldCharType="separate"/>
             </w:r>
@@ -778,7 +642,76 @@
               <w:rPr>
                 <w:noProof/>
                 <w:webHidden/>
-                <w:lang w:val="en-GB"/>
+              </w:rPr>
+              <w:t>5</w:t>
+            </w:r>
+            <w:r>
+              <w:rPr>
+                <w:noProof/>
+                <w:webHidden/>
+              </w:rPr>
+              <w:fldChar w:fldCharType="end"/>
+            </w:r>
+          </w:hyperlink>
+        </w:p>
+        <w:p>
+          <w:pPr>
+            <w:pStyle w:val="TOC3"/>
+            <w:tabs>
+              <w:tab w:val="right" w:leader="dot" w:pos="9062"/>
+            </w:tabs>
+            <w:rPr>
+              <w:noProof/>
+              <w:lang w:val="bs-Latn-BA" w:eastAsia="bs-Latn-BA"/>
+            </w:rPr>
+          </w:pPr>
+          <w:hyperlink w:anchor="_Toc399921632" w:history="1">
+            <w:r>
+              <w:rPr>
+                <w:rStyle w:val="Hyperlink"/>
+                <w:noProof/>
+                <w:lang w:val="en-GB"/>
+              </w:rPr>
+              <w:t>Binary Messages</w:t>
+            </w:r>
+            <w:r>
+              <w:rPr>
+                <w:noProof/>
+                <w:webHidden/>
+              </w:rPr>
+              <w:tab/>
+            </w:r>
+            <w:r>
+              <w:rPr>
+                <w:noProof/>
+                <w:webHidden/>
+              </w:rPr>
+              <w:fldChar w:fldCharType="begin"/>
+            </w:r>
+            <w:r>
+              <w:rPr>
+                <w:noProof/>
+                <w:webHidden/>
+              </w:rPr>
+              <w:instrText xml:space="preserve"> PAGEREF _Toc399921632 \h </w:instrText>
+            </w:r>
+            <w:r>
+              <w:rPr>
+                <w:noProof/>
+                <w:webHidden/>
+              </w:rPr>
+            </w:r>
+            <w:r>
+              <w:rPr>
+                <w:noProof/>
+                <w:webHidden/>
+              </w:rPr>
+              <w:fldChar w:fldCharType="separate"/>
+            </w:r>
+            <w:r>
+              <w:rPr>
+                <w:noProof/>
+                <w:webHidden/>
               </w:rPr>
               <w:t>6</w:t>
             </w:r>
@@ -786,7 +719,6 @@
               <w:rPr>
                 <w:noProof/>
                 <w:webHidden/>
-                <w:lang w:val="en-GB"/>
               </w:rPr>
               <w:fldChar w:fldCharType="end"/>
             </w:r>
@@ -801,23 +733,22 @@
             <w:rPr>
               <w:rFonts w:eastAsiaTheme="minorEastAsia"/>
               <w:noProof/>
-              <w:lang w:val="en-GB" w:eastAsia="bs-Latn-BA"/>
+              <w:lang w:val="bs-Latn-BA" w:eastAsia="bs-Latn-BA"/>
             </w:rPr>
           </w:pPr>
-          <w:hyperlink w:anchor="_Toc398884477" w:history="1">
+          <w:hyperlink w:anchor="_Toc399921633" w:history="1">
             <w:r>
               <w:rPr>
                 <w:rStyle w:val="Hyperlink"/>
                 <w:noProof/>
                 <w:lang w:val="en-GB"/>
               </w:rPr>
-              <w:t>Header – section</w:t>
-            </w:r>
-            <w:r>
-              <w:rPr>
-                <w:noProof/>
-                <w:webHidden/>
-                <w:lang w:val="en-GB"/>
+              <w:t>Length – section</w:t>
+            </w:r>
+            <w:r>
+              <w:rPr>
+                <w:noProof/>
+                <w:webHidden/>
               </w:rPr>
               <w:tab/>
             </w:r>
@@ -825,7 +756,6 @@
               <w:rPr>
                 <w:noProof/>
                 <w:webHidden/>
-                <w:lang w:val="en-GB"/>
               </w:rPr>
               <w:fldChar w:fldCharType="begin"/>
             </w:r>
@@ -833,22 +763,19 @@
               <w:rPr>
                 <w:noProof/>
                 <w:webHidden/>
-                <w:lang w:val="en-GB"/>
-              </w:rPr>
-              <w:instrText xml:space="preserve"> PAGEREF _Toc398884477 \h </w:instrText>
-            </w:r>
-            <w:r>
-              <w:rPr>
-                <w:noProof/>
-                <w:webHidden/>
-                <w:lang w:val="en-GB"/>
-              </w:rPr>
-            </w:r>
-            <w:r>
-              <w:rPr>
-                <w:noProof/>
-                <w:webHidden/>
-                <w:lang w:val="en-GB"/>
+              </w:rPr>
+              <w:instrText xml:space="preserve"> PAGEREF _Toc399921633 \h </w:instrText>
+            </w:r>
+            <w:r>
+              <w:rPr>
+                <w:noProof/>
+                <w:webHidden/>
+              </w:rPr>
+            </w:r>
+            <w:r>
+              <w:rPr>
+                <w:noProof/>
+                <w:webHidden/>
               </w:rPr>
               <w:fldChar w:fldCharType="separate"/>
             </w:r>
@@ -856,7 +783,6 @@
               <w:rPr>
                 <w:noProof/>
                 <w:webHidden/>
-                <w:lang w:val="en-GB"/>
               </w:rPr>
               <w:t>6</w:t>
             </w:r>
@@ -864,7 +790,6 @@
               <w:rPr>
                 <w:noProof/>
                 <w:webHidden/>
-                <w:lang w:val="en-GB"/>
               </w:rPr>
               <w:fldChar w:fldCharType="end"/>
             </w:r>
@@ -879,23 +804,22 @@
             <w:rPr>
               <w:rFonts w:eastAsiaTheme="minorEastAsia"/>
               <w:noProof/>
-              <w:lang w:val="en-GB" w:eastAsia="bs-Latn-BA"/>
+              <w:lang w:val="bs-Latn-BA" w:eastAsia="bs-Latn-BA"/>
             </w:rPr>
           </w:pPr>
-          <w:hyperlink w:anchor="_Toc398884478" w:history="1">
+          <w:hyperlink w:anchor="_Toc399921634" w:history="1">
             <w:r>
               <w:rPr>
                 <w:rStyle w:val="Hyperlink"/>
                 <w:noProof/>
                 <w:lang w:val="en-GB"/>
               </w:rPr>
-              <w:t>TXsender – section</w:t>
-            </w:r>
-            <w:r>
-              <w:rPr>
-                <w:noProof/>
-                <w:webHidden/>
-                <w:lang w:val="en-GB"/>
+              <w:t>Header – section</w:t>
+            </w:r>
+            <w:r>
+              <w:rPr>
+                <w:noProof/>
+                <w:webHidden/>
               </w:rPr>
               <w:tab/>
             </w:r>
@@ -903,7 +827,6 @@
               <w:rPr>
                 <w:noProof/>
                 <w:webHidden/>
-                <w:lang w:val="en-GB"/>
               </w:rPr>
               <w:fldChar w:fldCharType="begin"/>
             </w:r>
@@ -911,22 +834,19 @@
               <w:rPr>
                 <w:noProof/>
                 <w:webHidden/>
-                <w:lang w:val="en-GB"/>
-              </w:rPr>
-              <w:instrText xml:space="preserve"> PAGEREF _Toc398884478 \h </w:instrText>
-            </w:r>
-            <w:r>
-              <w:rPr>
-                <w:noProof/>
-                <w:webHidden/>
-                <w:lang w:val="en-GB"/>
-              </w:rPr>
-            </w:r>
-            <w:r>
-              <w:rPr>
-                <w:noProof/>
-                <w:webHidden/>
-                <w:lang w:val="en-GB"/>
+              </w:rPr>
+              <w:instrText xml:space="preserve"> PAGEREF _Toc399921634 \h </w:instrText>
+            </w:r>
+            <w:r>
+              <w:rPr>
+                <w:noProof/>
+                <w:webHidden/>
+              </w:rPr>
+            </w:r>
+            <w:r>
+              <w:rPr>
+                <w:noProof/>
+                <w:webHidden/>
               </w:rPr>
               <w:fldChar w:fldCharType="separate"/>
             </w:r>
@@ -934,7 +854,6 @@
               <w:rPr>
                 <w:noProof/>
                 <w:webHidden/>
-                <w:lang w:val="en-GB"/>
               </w:rPr>
               <w:t>6</w:t>
             </w:r>
@@ -942,7 +861,6 @@
               <w:rPr>
                 <w:noProof/>
                 <w:webHidden/>
-                <w:lang w:val="en-GB"/>
               </w:rPr>
               <w:fldChar w:fldCharType="end"/>
             </w:r>
@@ -957,23 +875,22 @@
             <w:rPr>
               <w:rFonts w:eastAsiaTheme="minorEastAsia"/>
               <w:noProof/>
-              <w:lang w:val="en-GB" w:eastAsia="bs-Latn-BA"/>
+              <w:lang w:val="bs-Latn-BA" w:eastAsia="bs-Latn-BA"/>
             </w:rPr>
           </w:pPr>
-          <w:hyperlink w:anchor="_Toc398884479" w:history="1">
+          <w:hyperlink w:anchor="_Toc399921635" w:history="1">
             <w:r>
               <w:rPr>
                 <w:rStyle w:val="Hyperlink"/>
                 <w:noProof/>
                 <w:lang w:val="en-GB"/>
               </w:rPr>
-              <w:t>Data – section</w:t>
-            </w:r>
-            <w:r>
-              <w:rPr>
-                <w:noProof/>
-                <w:webHidden/>
-                <w:lang w:val="en-GB"/>
+              <w:t>TXsender – section</w:t>
+            </w:r>
+            <w:r>
+              <w:rPr>
+                <w:noProof/>
+                <w:webHidden/>
               </w:rPr>
               <w:tab/>
             </w:r>
@@ -981,7 +898,6 @@
               <w:rPr>
                 <w:noProof/>
                 <w:webHidden/>
-                <w:lang w:val="en-GB"/>
               </w:rPr>
               <w:fldChar w:fldCharType="begin"/>
             </w:r>
@@ -989,22 +905,19 @@
               <w:rPr>
                 <w:noProof/>
                 <w:webHidden/>
-                <w:lang w:val="en-GB"/>
-              </w:rPr>
-              <w:instrText xml:space="preserve"> PAGEREF _Toc398884479 \h </w:instrText>
-            </w:r>
-            <w:r>
-              <w:rPr>
-                <w:noProof/>
-                <w:webHidden/>
-                <w:lang w:val="en-GB"/>
-              </w:rPr>
-            </w:r>
-            <w:r>
-              <w:rPr>
-                <w:noProof/>
-                <w:webHidden/>
-                <w:lang w:val="en-GB"/>
+              </w:rPr>
+              <w:instrText xml:space="preserve"> PAGEREF _Toc399921635 \h </w:instrText>
+            </w:r>
+            <w:r>
+              <w:rPr>
+                <w:noProof/>
+                <w:webHidden/>
+              </w:rPr>
+            </w:r>
+            <w:r>
+              <w:rPr>
+                <w:noProof/>
+                <w:webHidden/>
               </w:rPr>
               <w:fldChar w:fldCharType="separate"/>
             </w:r>
@@ -1012,7 +925,6 @@
               <w:rPr>
                 <w:noProof/>
                 <w:webHidden/>
-                <w:lang w:val="en-GB"/>
               </w:rPr>
               <w:t>6</w:t>
             </w:r>
@@ -1020,469 +932,6 @@
               <w:rPr>
                 <w:noProof/>
                 <w:webHidden/>
-                <w:lang w:val="en-GB"/>
-              </w:rPr>
-              <w:fldChar w:fldCharType="end"/>
-            </w:r>
-          </w:hyperlink>
-        </w:p>
-        <w:p>
-          <w:pPr>
-            <w:pStyle w:val="TOC2"/>
-            <w:tabs>
-              <w:tab w:val="right" w:leader="dot" w:pos="9062"/>
-            </w:tabs>
-            <w:rPr>
-              <w:noProof/>
-              <w:lang w:val="en-GB" w:eastAsia="bs-Latn-BA"/>
-            </w:rPr>
-          </w:pPr>
-          <w:hyperlink w:anchor="_Toc398884480" w:history="1">
-            <w:r>
-              <w:rPr>
-                <w:rStyle w:val="Hyperlink"/>
-                <w:noProof/>
-                <w:lang w:val="en-GB"/>
-              </w:rPr>
-              <w:t>Authenticating the Socket Connection</w:t>
-            </w:r>
-            <w:r>
-              <w:rPr>
-                <w:noProof/>
-                <w:webHidden/>
-                <w:lang w:val="en-GB"/>
-              </w:rPr>
-              <w:tab/>
-            </w:r>
-            <w:r>
-              <w:rPr>
-                <w:noProof/>
-                <w:webHidden/>
-                <w:lang w:val="en-GB"/>
-              </w:rPr>
-              <w:fldChar w:fldCharType="begin"/>
-            </w:r>
-            <w:r>
-              <w:rPr>
-                <w:noProof/>
-                <w:webHidden/>
-                <w:lang w:val="en-GB"/>
-              </w:rPr>
-              <w:instrText xml:space="preserve"> PAGEREF _Toc398884480 \h </w:instrText>
-            </w:r>
-            <w:r>
-              <w:rPr>
-                <w:noProof/>
-                <w:webHidden/>
-                <w:lang w:val="en-GB"/>
-              </w:rPr>
-            </w:r>
-            <w:r>
-              <w:rPr>
-                <w:noProof/>
-                <w:webHidden/>
-                <w:lang w:val="en-GB"/>
-              </w:rPr>
-              <w:fldChar w:fldCharType="separate"/>
-            </w:r>
-            <w:r>
-              <w:rPr>
-                <w:noProof/>
-                <w:webHidden/>
-                <w:lang w:val="en-GB"/>
-              </w:rPr>
-              <w:t>7</w:t>
-            </w:r>
-            <w:r>
-              <w:rPr>
-                <w:noProof/>
-                <w:webHidden/>
-                <w:lang w:val="en-GB"/>
-              </w:rPr>
-              <w:fldChar w:fldCharType="end"/>
-            </w:r>
-          </w:hyperlink>
-        </w:p>
-        <w:p>
-          <w:pPr>
-            <w:pStyle w:val="TOC3"/>
-            <w:tabs>
-              <w:tab w:val="right" w:leader="dot" w:pos="9062"/>
-            </w:tabs>
-            <w:rPr>
-              <w:noProof/>
-              <w:lang w:val="en-GB" w:eastAsia="bs-Latn-BA"/>
-            </w:rPr>
-          </w:pPr>
-          <w:hyperlink w:anchor="_Toc398884481" w:history="1">
-            <w:r>
-              <w:rPr>
-                <w:rStyle w:val="Hyperlink"/>
-                <w:noProof/>
-                <w:lang w:val="en-GB"/>
-              </w:rPr>
-              <w:t>Base Authentication Procedure</w:t>
-            </w:r>
-            <w:r>
-              <w:rPr>
-                <w:noProof/>
-                <w:webHidden/>
-                <w:lang w:val="en-GB"/>
-              </w:rPr>
-              <w:tab/>
-            </w:r>
-            <w:r>
-              <w:rPr>
-                <w:noProof/>
-                <w:webHidden/>
-                <w:lang w:val="en-GB"/>
-              </w:rPr>
-              <w:fldChar w:fldCharType="begin"/>
-            </w:r>
-            <w:r>
-              <w:rPr>
-                <w:noProof/>
-                <w:webHidden/>
-                <w:lang w:val="en-GB"/>
-              </w:rPr>
-              <w:instrText xml:space="preserve"> PAGEREF _Toc398884481 \h </w:instrText>
-            </w:r>
-            <w:r>
-              <w:rPr>
-                <w:noProof/>
-                <w:webHidden/>
-                <w:lang w:val="en-GB"/>
-              </w:rPr>
-            </w:r>
-            <w:r>
-              <w:rPr>
-                <w:noProof/>
-                <w:webHidden/>
-                <w:lang w:val="en-GB"/>
-              </w:rPr>
-              <w:fldChar w:fldCharType="separate"/>
-            </w:r>
-            <w:r>
-              <w:rPr>
-                <w:noProof/>
-                <w:webHidden/>
-                <w:lang w:val="en-GB"/>
-              </w:rPr>
-              <w:t>7</w:t>
-            </w:r>
-            <w:r>
-              <w:rPr>
-                <w:noProof/>
-                <w:webHidden/>
-                <w:lang w:val="en-GB"/>
-              </w:rPr>
-              <w:fldChar w:fldCharType="end"/>
-            </w:r>
-          </w:hyperlink>
-        </w:p>
-        <w:p>
-          <w:pPr>
-            <w:pStyle w:val="TOC3"/>
-            <w:tabs>
-              <w:tab w:val="right" w:leader="dot" w:pos="9062"/>
-            </w:tabs>
-            <w:rPr>
-              <w:noProof/>
-              <w:lang w:val="en-GB" w:eastAsia="bs-Latn-BA"/>
-            </w:rPr>
-          </w:pPr>
-          <w:hyperlink w:anchor="_Toc398884482" w:history="1">
-            <w:r>
-              <w:rPr>
-                <w:rStyle w:val="Hyperlink"/>
-                <w:noProof/>
-                <w:lang w:val="en-GB"/>
-              </w:rPr>
-              <w:t>Client Authentication Procedure</w:t>
-            </w:r>
-            <w:r>
-              <w:rPr>
-                <w:noProof/>
-                <w:webHidden/>
-                <w:lang w:val="en-GB"/>
-              </w:rPr>
-              <w:tab/>
-            </w:r>
-            <w:r>
-              <w:rPr>
-                <w:noProof/>
-                <w:webHidden/>
-                <w:lang w:val="en-GB"/>
-              </w:rPr>
-              <w:fldChar w:fldCharType="begin"/>
-            </w:r>
-            <w:r>
-              <w:rPr>
-                <w:noProof/>
-                <w:webHidden/>
-                <w:lang w:val="en-GB"/>
-              </w:rPr>
-              <w:instrText xml:space="preserve"> PAGEREF _Toc398884482 \h </w:instrText>
-            </w:r>
-            <w:r>
-              <w:rPr>
-                <w:noProof/>
-                <w:webHidden/>
-                <w:lang w:val="en-GB"/>
-              </w:rPr>
-            </w:r>
-            <w:r>
-              <w:rPr>
-                <w:noProof/>
-                <w:webHidden/>
-                <w:lang w:val="en-GB"/>
-              </w:rPr>
-              <w:fldChar w:fldCharType="separate"/>
-            </w:r>
-            <w:r>
-              <w:rPr>
-                <w:noProof/>
-                <w:webHidden/>
-                <w:lang w:val="en-GB"/>
-              </w:rPr>
-              <w:t>7</w:t>
-            </w:r>
-            <w:r>
-              <w:rPr>
-                <w:noProof/>
-                <w:webHidden/>
-                <w:lang w:val="en-GB"/>
-              </w:rPr>
-              <w:fldChar w:fldCharType="end"/>
-            </w:r>
-          </w:hyperlink>
-        </w:p>
-        <w:p>
-          <w:pPr>
-            <w:pStyle w:val="TOC2"/>
-            <w:tabs>
-              <w:tab w:val="right" w:leader="dot" w:pos="9062"/>
-            </w:tabs>
-            <w:rPr>
-              <w:noProof/>
-              <w:lang w:val="en-GB" w:eastAsia="bs-Latn-BA"/>
-            </w:rPr>
-          </w:pPr>
-          <w:hyperlink w:anchor="_Toc398884483" w:history="1">
-            <w:r>
-              <w:rPr>
-                <w:rStyle w:val="Hyperlink"/>
-                <w:noProof/>
-                <w:lang w:val="en-GB"/>
-              </w:rPr>
-              <w:t>Synchronization Mechanism (Sequence Synchronization)</w:t>
-            </w:r>
-            <w:r>
-              <w:rPr>
-                <w:noProof/>
-                <w:webHidden/>
-                <w:lang w:val="en-GB"/>
-              </w:rPr>
-              <w:tab/>
-            </w:r>
-            <w:r>
-              <w:rPr>
-                <w:noProof/>
-                <w:webHidden/>
-                <w:lang w:val="en-GB"/>
-              </w:rPr>
-              <w:fldChar w:fldCharType="begin"/>
-            </w:r>
-            <w:r>
-              <w:rPr>
-                <w:noProof/>
-                <w:webHidden/>
-                <w:lang w:val="en-GB"/>
-              </w:rPr>
-              <w:instrText xml:space="preserve"> PAGEREF _Toc398884483 \h </w:instrText>
-            </w:r>
-            <w:r>
-              <w:rPr>
-                <w:noProof/>
-                <w:webHidden/>
-                <w:lang w:val="en-GB"/>
-              </w:rPr>
-            </w:r>
-            <w:r>
-              <w:rPr>
-                <w:noProof/>
-                <w:webHidden/>
-                <w:lang w:val="en-GB"/>
-              </w:rPr>
-              <w:fldChar w:fldCharType="separate"/>
-            </w:r>
-            <w:r>
-              <w:rPr>
-                <w:noProof/>
-                <w:webHidden/>
-                <w:lang w:val="en-GB"/>
-              </w:rPr>
-              <w:t>9</w:t>
-            </w:r>
-            <w:r>
-              <w:rPr>
-                <w:noProof/>
-                <w:webHidden/>
-                <w:lang w:val="en-GB"/>
-              </w:rPr>
-              <w:fldChar w:fldCharType="end"/>
-            </w:r>
-          </w:hyperlink>
-        </w:p>
-        <w:p>
-          <w:pPr>
-            <w:pStyle w:val="TOC2"/>
-            <w:tabs>
-              <w:tab w:val="right" w:leader="dot" w:pos="9062"/>
-            </w:tabs>
-            <w:rPr>
-              <w:noProof/>
-              <w:lang w:val="en-GB" w:eastAsia="bs-Latn-BA"/>
-            </w:rPr>
-          </w:pPr>
-          <w:hyperlink w:anchor="_Toc398884484" w:history="1">
-            <w:r>
-              <w:rPr>
-                <w:rStyle w:val="Hyperlink"/>
-                <w:noProof/>
-                <w:lang w:val="en-GB"/>
-              </w:rPr>
-              <w:t>Special System Messages</w:t>
-            </w:r>
-            <w:r>
-              <w:rPr>
-                <w:noProof/>
-                <w:webHidden/>
-                <w:lang w:val="en-GB"/>
-              </w:rPr>
-              <w:tab/>
-            </w:r>
-            <w:r>
-              <w:rPr>
-                <w:noProof/>
-                <w:webHidden/>
-                <w:lang w:val="en-GB"/>
-              </w:rPr>
-              <w:fldChar w:fldCharType="begin"/>
-            </w:r>
-            <w:r>
-              <w:rPr>
-                <w:noProof/>
-                <w:webHidden/>
-                <w:lang w:val="en-GB"/>
-              </w:rPr>
-              <w:instrText xml:space="preserve"> PAGEREF _Toc398884484 \h </w:instrText>
-            </w:r>
-            <w:r>
-              <w:rPr>
-                <w:noProof/>
-                <w:webHidden/>
-                <w:lang w:val="en-GB"/>
-              </w:rPr>
-            </w:r>
-            <w:r>
-              <w:rPr>
-                <w:noProof/>
-                <w:webHidden/>
-                <w:lang w:val="en-GB"/>
-              </w:rPr>
-              <w:fldChar w:fldCharType="separate"/>
-            </w:r>
-            <w:r>
-              <w:rPr>
-                <w:noProof/>
-                <w:webHidden/>
-                <w:lang w:val="en-GB"/>
-              </w:rPr>
-              <w:t>11</w:t>
-            </w:r>
-            <w:r>
-              <w:rPr>
-                <w:noProof/>
-                <w:webHidden/>
-                <w:lang w:val="en-GB"/>
-              </w:rPr>
-              <w:fldChar w:fldCharType="end"/>
-            </w:r>
-          </w:hyperlink>
-        </w:p>
-        <w:p>
-          <w:pPr>
-            <w:pStyle w:val="TOC3"/>
-            <w:tabs>
-              <w:tab w:val="right" w:leader="dot" w:pos="9062"/>
-            </w:tabs>
-            <w:rPr>
-              <w:noProof/>
-              <w:lang w:val="en-GB" w:eastAsia="bs-Latn-BA"/>
-            </w:rPr>
-          </w:pPr>
-          <w:hyperlink w:anchor="_Toc398884485" w:history="1">
-            <w:r>
-              <w:rPr>
-                <w:rStyle w:val="Hyperlink"/>
-                <w:noProof/>
-                <w:lang w:val="en-GB"/>
-              </w:rPr>
-              <w:t>Special System Messages sent from Server -&gt; Client</w:t>
-            </w:r>
-            <w:r>
-              <w:rPr>
-                <w:noProof/>
-                <w:webHidden/>
-                <w:lang w:val="en-GB"/>
-              </w:rPr>
-              <w:tab/>
-            </w:r>
-            <w:r>
-              <w:rPr>
-                <w:noProof/>
-                <w:webHidden/>
-                <w:lang w:val="en-GB"/>
-              </w:rPr>
-              <w:fldChar w:fldCharType="begin"/>
-            </w:r>
-            <w:r>
-              <w:rPr>
-                <w:noProof/>
-                <w:webHidden/>
-                <w:lang w:val="en-GB"/>
-              </w:rPr>
-              <w:instrText xml:space="preserve"> PAGEREF _Toc398884485 \h </w:instrText>
-            </w:r>
-            <w:r>
-              <w:rPr>
-                <w:noProof/>
-                <w:webHidden/>
-                <w:lang w:val="en-GB"/>
-              </w:rPr>
-            </w:r>
-            <w:r>
-              <w:rPr>
-                <w:noProof/>
-                <w:webHidden/>
-                <w:lang w:val="en-GB"/>
-              </w:rPr>
-              <w:fldChar w:fldCharType="separate"/>
-            </w:r>
-            <w:r>
-              <w:rPr>
-                <w:noProof/>
-                <w:webHidden/>
-                <w:lang w:val="en-GB"/>
-              </w:rPr>
-              <w:t>11</w:t>
-            </w:r>
-            <w:r>
-              <w:rPr>
-                <w:noProof/>
-                <w:webHidden/>
-                <w:lang w:val="en-GB"/>
               </w:rPr>
               <w:fldChar w:fldCharType="end"/>
             </w:r>
@@ -1497,23 +946,22 @@
             <w:rPr>
               <w:rFonts w:eastAsiaTheme="minorEastAsia"/>
               <w:noProof/>
-              <w:lang w:val="en-GB" w:eastAsia="bs-Latn-BA"/>
+              <w:lang w:val="bs-Latn-BA" w:eastAsia="bs-Latn-BA"/>
             </w:rPr>
           </w:pPr>
-          <w:hyperlink w:anchor="_Toc398884486" w:history="1">
+          <w:hyperlink w:anchor="_Toc399921636" w:history="1">
             <w:r>
               <w:rPr>
                 <w:rStyle w:val="Hyperlink"/>
                 <w:noProof/>
                 <w:lang w:val="en-GB"/>
               </w:rPr>
-              <w:t>Base Connection Status</w:t>
-            </w:r>
-            <w:r>
-              <w:rPr>
-                <w:noProof/>
-                <w:webHidden/>
-                <w:lang w:val="en-GB"/>
+              <w:t>Data – section</w:t>
+            </w:r>
+            <w:r>
+              <w:rPr>
+                <w:noProof/>
+                <w:webHidden/>
               </w:rPr>
               <w:tab/>
             </w:r>
@@ -1521,7 +969,6 @@
               <w:rPr>
                 <w:noProof/>
                 <w:webHidden/>
-                <w:lang w:val="en-GB"/>
               </w:rPr>
               <w:fldChar w:fldCharType="begin"/>
             </w:r>
@@ -1529,22 +976,19 @@
               <w:rPr>
                 <w:noProof/>
                 <w:webHidden/>
-                <w:lang w:val="en-GB"/>
-              </w:rPr>
-              <w:instrText xml:space="preserve"> PAGEREF _Toc398884486 \h </w:instrText>
-            </w:r>
-            <w:r>
-              <w:rPr>
-                <w:noProof/>
-                <w:webHidden/>
-                <w:lang w:val="en-GB"/>
-              </w:rPr>
-            </w:r>
-            <w:r>
-              <w:rPr>
-                <w:noProof/>
-                <w:webHidden/>
-                <w:lang w:val="en-GB"/>
+              </w:rPr>
+              <w:instrText xml:space="preserve"> PAGEREF _Toc399921636 \h </w:instrText>
+            </w:r>
+            <w:r>
+              <w:rPr>
+                <w:noProof/>
+                <w:webHidden/>
+              </w:rPr>
+            </w:r>
+            <w:r>
+              <w:rPr>
+                <w:noProof/>
+                <w:webHidden/>
               </w:rPr>
               <w:fldChar w:fldCharType="separate"/>
             </w:r>
@@ -1552,15 +996,83 @@
               <w:rPr>
                 <w:noProof/>
                 <w:webHidden/>
-                <w:lang w:val="en-GB"/>
-              </w:rPr>
-              <w:t>11</w:t>
-            </w:r>
-            <w:r>
-              <w:rPr>
-                <w:noProof/>
-                <w:webHidden/>
-                <w:lang w:val="en-GB"/>
+              </w:rPr>
+              <w:t>6</w:t>
+            </w:r>
+            <w:r>
+              <w:rPr>
+                <w:noProof/>
+                <w:webHidden/>
+              </w:rPr>
+              <w:fldChar w:fldCharType="end"/>
+            </w:r>
+          </w:hyperlink>
+        </w:p>
+        <w:p>
+          <w:pPr>
+            <w:pStyle w:val="TOC2"/>
+            <w:tabs>
+              <w:tab w:val="right" w:leader="dot" w:pos="9062"/>
+            </w:tabs>
+            <w:rPr>
+              <w:noProof/>
+              <w:lang w:val="bs-Latn-BA" w:eastAsia="bs-Latn-BA"/>
+            </w:rPr>
+          </w:pPr>
+          <w:hyperlink w:anchor="_Toc399921637" w:history="1">
+            <w:r>
+              <w:rPr>
+                <w:rStyle w:val="Hyperlink"/>
+                <w:noProof/>
+                <w:lang w:val="en-GB"/>
+              </w:rPr>
+              <w:t>Authenticating the Socket Connection</w:t>
+            </w:r>
+            <w:r>
+              <w:rPr>
+                <w:noProof/>
+                <w:webHidden/>
+              </w:rPr>
+              <w:tab/>
+            </w:r>
+            <w:r>
+              <w:rPr>
+                <w:noProof/>
+                <w:webHidden/>
+              </w:rPr>
+              <w:fldChar w:fldCharType="begin"/>
+            </w:r>
+            <w:r>
+              <w:rPr>
+                <w:noProof/>
+                <w:webHidden/>
+              </w:rPr>
+              <w:instrText xml:space="preserve"> PAGEREF _Toc399921637 \h </w:instrText>
+            </w:r>
+            <w:r>
+              <w:rPr>
+                <w:noProof/>
+                <w:webHidden/>
+              </w:rPr>
+            </w:r>
+            <w:r>
+              <w:rPr>
+                <w:noProof/>
+                <w:webHidden/>
+              </w:rPr>
+              <w:fldChar w:fldCharType="separate"/>
+            </w:r>
+            <w:r>
+              <w:rPr>
+                <w:noProof/>
+                <w:webHidden/>
+              </w:rPr>
+              <w:t>7</w:t>
+            </w:r>
+            <w:r>
+              <w:rPr>
+                <w:noProof/>
+                <w:webHidden/>
               </w:rPr>
               <w:fldChar w:fldCharType="end"/>
             </w:r>
@@ -1574,23 +1086,22 @@
             </w:tabs>
             <w:rPr>
               <w:noProof/>
-              <w:lang w:val="en-GB" w:eastAsia="bs-Latn-BA"/>
+              <w:lang w:val="bs-Latn-BA" w:eastAsia="bs-Latn-BA"/>
             </w:rPr>
           </w:pPr>
-          <w:hyperlink w:anchor="_Toc398884487" w:history="1">
+          <w:hyperlink w:anchor="_Toc399921638" w:history="1">
             <w:r>
               <w:rPr>
                 <w:rStyle w:val="Hyperlink"/>
                 <w:noProof/>
                 <w:lang w:val="en-GB"/>
               </w:rPr>
-              <w:t>Special System Messages sent from Client -&gt; Server</w:t>
-            </w:r>
-            <w:r>
-              <w:rPr>
-                <w:noProof/>
-                <w:webHidden/>
-                <w:lang w:val="en-GB"/>
+              <w:t>Base Authentication Procedure</w:t>
+            </w:r>
+            <w:r>
+              <w:rPr>
+                <w:noProof/>
+                <w:webHidden/>
               </w:rPr>
               <w:tab/>
             </w:r>
@@ -1598,7 +1109,6 @@
               <w:rPr>
                 <w:noProof/>
                 <w:webHidden/>
-                <w:lang w:val="en-GB"/>
               </w:rPr>
               <w:fldChar w:fldCharType="begin"/>
             </w:r>
@@ -1606,22 +1116,19 @@
               <w:rPr>
                 <w:noProof/>
                 <w:webHidden/>
-                <w:lang w:val="en-GB"/>
-              </w:rPr>
-              <w:instrText xml:space="preserve"> PAGEREF _Toc398884487 \h </w:instrText>
-            </w:r>
-            <w:r>
-              <w:rPr>
-                <w:noProof/>
-                <w:webHidden/>
-                <w:lang w:val="en-GB"/>
-              </w:rPr>
-            </w:r>
-            <w:r>
-              <w:rPr>
-                <w:noProof/>
-                <w:webHidden/>
-                <w:lang w:val="en-GB"/>
+              </w:rPr>
+              <w:instrText xml:space="preserve"> PAGEREF _Toc399921638 \h </w:instrText>
+            </w:r>
+            <w:r>
+              <w:rPr>
+                <w:noProof/>
+                <w:webHidden/>
+              </w:rPr>
+            </w:r>
+            <w:r>
+              <w:rPr>
+                <w:noProof/>
+                <w:webHidden/>
               </w:rPr>
               <w:fldChar w:fldCharType="separate"/>
             </w:r>
@@ -1629,7 +1136,216 @@
               <w:rPr>
                 <w:noProof/>
                 <w:webHidden/>
-                <w:lang w:val="en-GB"/>
+              </w:rPr>
+              <w:t>7</w:t>
+            </w:r>
+            <w:r>
+              <w:rPr>
+                <w:noProof/>
+                <w:webHidden/>
+              </w:rPr>
+              <w:fldChar w:fldCharType="end"/>
+            </w:r>
+          </w:hyperlink>
+        </w:p>
+        <w:p>
+          <w:pPr>
+            <w:pStyle w:val="TOC3"/>
+            <w:tabs>
+              <w:tab w:val="right" w:leader="dot" w:pos="9062"/>
+            </w:tabs>
+            <w:rPr>
+              <w:noProof/>
+              <w:lang w:val="bs-Latn-BA" w:eastAsia="bs-Latn-BA"/>
+            </w:rPr>
+          </w:pPr>
+          <w:hyperlink w:anchor="_Toc399921639" w:history="1">
+            <w:r>
+              <w:rPr>
+                <w:rStyle w:val="Hyperlink"/>
+                <w:noProof/>
+                <w:lang w:val="en-GB"/>
+              </w:rPr>
+              <w:t>Client Authentication Procedure</w:t>
+            </w:r>
+            <w:r>
+              <w:rPr>
+                <w:noProof/>
+                <w:webHidden/>
+              </w:rPr>
+              <w:tab/>
+            </w:r>
+            <w:r>
+              <w:rPr>
+                <w:noProof/>
+                <w:webHidden/>
+              </w:rPr>
+              <w:fldChar w:fldCharType="begin"/>
+            </w:r>
+            <w:r>
+              <w:rPr>
+                <w:noProof/>
+                <w:webHidden/>
+              </w:rPr>
+              <w:instrText xml:space="preserve"> PAGEREF _Toc399921639 \h </w:instrText>
+            </w:r>
+            <w:r>
+              <w:rPr>
+                <w:noProof/>
+                <w:webHidden/>
+              </w:rPr>
+            </w:r>
+            <w:r>
+              <w:rPr>
+                <w:noProof/>
+                <w:webHidden/>
+              </w:rPr>
+              <w:fldChar w:fldCharType="separate"/>
+            </w:r>
+            <w:r>
+              <w:rPr>
+                <w:noProof/>
+                <w:webHidden/>
+              </w:rPr>
+              <w:t>7</w:t>
+            </w:r>
+            <w:r>
+              <w:rPr>
+                <w:noProof/>
+                <w:webHidden/>
+              </w:rPr>
+              <w:fldChar w:fldCharType="end"/>
+            </w:r>
+          </w:hyperlink>
+        </w:p>
+        <w:p>
+          <w:pPr>
+            <w:pStyle w:val="TOC2"/>
+            <w:tabs>
+              <w:tab w:val="right" w:leader="dot" w:pos="9062"/>
+            </w:tabs>
+            <w:rPr>
+              <w:noProof/>
+              <w:lang w:val="bs-Latn-BA" w:eastAsia="bs-Latn-BA"/>
+            </w:rPr>
+          </w:pPr>
+          <w:hyperlink w:anchor="_Toc399921640" w:history="1">
+            <w:r>
+              <w:rPr>
+                <w:rStyle w:val="Hyperlink"/>
+                <w:noProof/>
+                <w:lang w:val="en-GB"/>
+              </w:rPr>
+              <w:t>Synchronization Mechanism (Sequence Synchronization)</w:t>
+            </w:r>
+            <w:r>
+              <w:rPr>
+                <w:noProof/>
+                <w:webHidden/>
+              </w:rPr>
+              <w:tab/>
+            </w:r>
+            <w:r>
+              <w:rPr>
+                <w:noProof/>
+                <w:webHidden/>
+              </w:rPr>
+              <w:fldChar w:fldCharType="begin"/>
+            </w:r>
+            <w:r>
+              <w:rPr>
+                <w:noProof/>
+                <w:webHidden/>
+              </w:rPr>
+              <w:instrText xml:space="preserve"> PAGEREF _Toc399921640 \h </w:instrText>
+            </w:r>
+            <w:r>
+              <w:rPr>
+                <w:noProof/>
+                <w:webHidden/>
+              </w:rPr>
+            </w:r>
+            <w:r>
+              <w:rPr>
+                <w:noProof/>
+                <w:webHidden/>
+              </w:rPr>
+              <w:fldChar w:fldCharType="separate"/>
+            </w:r>
+            <w:r>
+              <w:rPr>
+                <w:noProof/>
+                <w:webHidden/>
+              </w:rPr>
+              <w:t>9</w:t>
+            </w:r>
+            <w:r>
+              <w:rPr>
+                <w:noProof/>
+                <w:webHidden/>
+              </w:rPr>
+              <w:fldChar w:fldCharType="end"/>
+            </w:r>
+          </w:hyperlink>
+        </w:p>
+        <w:p>
+          <w:pPr>
+            <w:pStyle w:val="TOC2"/>
+            <w:tabs>
+              <w:tab w:val="right" w:leader="dot" w:pos="9062"/>
+            </w:tabs>
+            <w:rPr>
+              <w:noProof/>
+              <w:lang w:val="bs-Latn-BA" w:eastAsia="bs-Latn-BA"/>
+            </w:rPr>
+          </w:pPr>
+          <w:hyperlink w:anchor="_Toc399921641" w:history="1">
+            <w:r>
+              <w:rPr>
+                <w:rStyle w:val="Hyperlink"/>
+                <w:noProof/>
+                <w:lang w:val="en-GB"/>
+              </w:rPr>
+              <w:t>Special System Messages</w:t>
+            </w:r>
+            <w:r>
+              <w:rPr>
+                <w:noProof/>
+                <w:webHidden/>
+              </w:rPr>
+              <w:tab/>
+            </w:r>
+            <w:r>
+              <w:rPr>
+                <w:noProof/>
+                <w:webHidden/>
+              </w:rPr>
+              <w:fldChar w:fldCharType="begin"/>
+            </w:r>
+            <w:r>
+              <w:rPr>
+                <w:noProof/>
+                <w:webHidden/>
+              </w:rPr>
+              <w:instrText xml:space="preserve"> PAGEREF _Toc399921641 \h </w:instrText>
+            </w:r>
+            <w:r>
+              <w:rPr>
+                <w:noProof/>
+                <w:webHidden/>
+              </w:rPr>
+            </w:r>
+            <w:r>
+              <w:rPr>
+                <w:noProof/>
+                <w:webHidden/>
+              </w:rPr>
+              <w:fldChar w:fldCharType="separate"/>
+            </w:r>
+            <w:r>
+              <w:rPr>
+                <w:noProof/>
+                <w:webHidden/>
               </w:rPr>
               <w:t>11</w:t>
             </w:r>
@@ -1637,7 +1353,76 @@
               <w:rPr>
                 <w:noProof/>
                 <w:webHidden/>
-                <w:lang w:val="en-GB"/>
+              </w:rPr>
+              <w:fldChar w:fldCharType="end"/>
+            </w:r>
+          </w:hyperlink>
+        </w:p>
+        <w:p>
+          <w:pPr>
+            <w:pStyle w:val="TOC3"/>
+            <w:tabs>
+              <w:tab w:val="right" w:leader="dot" w:pos="9062"/>
+            </w:tabs>
+            <w:rPr>
+              <w:noProof/>
+              <w:lang w:val="bs-Latn-BA" w:eastAsia="bs-Latn-BA"/>
+            </w:rPr>
+          </w:pPr>
+          <w:hyperlink w:anchor="_Toc399921642" w:history="1">
+            <w:r>
+              <w:rPr>
+                <w:rStyle w:val="Hyperlink"/>
+                <w:noProof/>
+                <w:lang w:val="en-GB"/>
+              </w:rPr>
+              <w:t>Special System Messages sent from Server -&gt; Client</w:t>
+            </w:r>
+            <w:r>
+              <w:rPr>
+                <w:noProof/>
+                <w:webHidden/>
+              </w:rPr>
+              <w:tab/>
+            </w:r>
+            <w:r>
+              <w:rPr>
+                <w:noProof/>
+                <w:webHidden/>
+              </w:rPr>
+              <w:fldChar w:fldCharType="begin"/>
+            </w:r>
+            <w:r>
+              <w:rPr>
+                <w:noProof/>
+                <w:webHidden/>
+              </w:rPr>
+              <w:instrText xml:space="preserve"> PAGEREF _Toc399921642 \h </w:instrText>
+            </w:r>
+            <w:r>
+              <w:rPr>
+                <w:noProof/>
+                <w:webHidden/>
+              </w:rPr>
+            </w:r>
+            <w:r>
+              <w:rPr>
+                <w:noProof/>
+                <w:webHidden/>
+              </w:rPr>
+              <w:fldChar w:fldCharType="separate"/>
+            </w:r>
+            <w:r>
+              <w:rPr>
+                <w:noProof/>
+                <w:webHidden/>
+              </w:rPr>
+              <w:t>11</w:t>
+            </w:r>
+            <w:r>
+              <w:rPr>
+                <w:noProof/>
+                <w:webHidden/>
               </w:rPr>
               <w:fldChar w:fldCharType="end"/>
             </w:r>
@@ -1652,23 +1437,22 @@
             <w:rPr>
               <w:rFonts w:eastAsiaTheme="minorEastAsia"/>
               <w:noProof/>
-              <w:lang w:val="en-GB" w:eastAsia="bs-Latn-BA"/>
+              <w:lang w:val="bs-Latn-BA" w:eastAsia="bs-Latn-BA"/>
             </w:rPr>
           </w:pPr>
-          <w:hyperlink w:anchor="_Toc398884488" w:history="1">
+          <w:hyperlink w:anchor="_Toc399921643" w:history="1">
             <w:r>
               <w:rPr>
                 <w:rStyle w:val="Hyperlink"/>
                 <w:noProof/>
                 <w:lang w:val="en-GB"/>
               </w:rPr>
-              <w:t>Pull unacknowledged messages</w:t>
-            </w:r>
-            <w:r>
-              <w:rPr>
-                <w:noProof/>
-                <w:webHidden/>
-                <w:lang w:val="en-GB"/>
+              <w:t>Base Connection Status</w:t>
+            </w:r>
+            <w:r>
+              <w:rPr>
+                <w:noProof/>
+                <w:webHidden/>
               </w:rPr>
               <w:tab/>
             </w:r>
@@ -1676,7 +1460,6 @@
               <w:rPr>
                 <w:noProof/>
                 <w:webHidden/>
-                <w:lang w:val="en-GB"/>
               </w:rPr>
               <w:fldChar w:fldCharType="begin"/>
             </w:r>
@@ -1684,22 +1467,19 @@
               <w:rPr>
                 <w:noProof/>
                 <w:webHidden/>
-                <w:lang w:val="en-GB"/>
-              </w:rPr>
-              <w:instrText xml:space="preserve"> PAGEREF _Toc398884488 \h </w:instrText>
-            </w:r>
-            <w:r>
-              <w:rPr>
-                <w:noProof/>
-                <w:webHidden/>
-                <w:lang w:val="en-GB"/>
-              </w:rPr>
-            </w:r>
-            <w:r>
-              <w:rPr>
-                <w:noProof/>
-                <w:webHidden/>
-                <w:lang w:val="en-GB"/>
+              </w:rPr>
+              <w:instrText xml:space="preserve"> PAGEREF _Toc399921643 \h </w:instrText>
+            </w:r>
+            <w:r>
+              <w:rPr>
+                <w:noProof/>
+                <w:webHidden/>
+              </w:rPr>
+            </w:r>
+            <w:r>
+              <w:rPr>
+                <w:noProof/>
+                <w:webHidden/>
               </w:rPr>
               <w:fldChar w:fldCharType="separate"/>
             </w:r>
@@ -1707,7 +1487,6 @@
               <w:rPr>
                 <w:noProof/>
                 <w:webHidden/>
-                <w:lang w:val="en-GB"/>
               </w:rPr>
               <w:t>11</w:t>
             </w:r>
@@ -1715,7 +1494,6 @@
               <w:rPr>
                 <w:noProof/>
                 <w:webHidden/>
-                <w:lang w:val="en-GB"/>
               </w:rPr>
               <w:fldChar w:fldCharType="end"/>
             </w:r>
@@ -1729,23 +1507,22 @@
             </w:tabs>
             <w:rPr>
               <w:noProof/>
-              <w:lang w:val="en-GB" w:eastAsia="bs-Latn-BA"/>
+              <w:lang w:val="bs-Latn-BA" w:eastAsia="bs-Latn-BA"/>
             </w:rPr>
           </w:pPr>
-          <w:hyperlink w:anchor="_Toc398884489" w:history="1">
+          <w:hyperlink w:anchor="_Toc399921644" w:history="1">
             <w:r>
               <w:rPr>
                 <w:rStyle w:val="Hyperlink"/>
                 <w:noProof/>
                 <w:lang w:val="en-GB"/>
               </w:rPr>
-              <w:t>Special System Messages sent from Server -&gt; Base</w:t>
-            </w:r>
-            <w:r>
-              <w:rPr>
-                <w:noProof/>
-                <w:webHidden/>
-                <w:lang w:val="en-GB"/>
+              <w:t>Special System Messages sent from Client -&gt; Server</w:t>
+            </w:r>
+            <w:r>
+              <w:rPr>
+                <w:noProof/>
+                <w:webHidden/>
               </w:rPr>
               <w:tab/>
             </w:r>
@@ -1753,7 +1530,6 @@
               <w:rPr>
                 <w:noProof/>
                 <w:webHidden/>
-                <w:lang w:val="en-GB"/>
               </w:rPr>
               <w:fldChar w:fldCharType="begin"/>
             </w:r>
@@ -1761,22 +1537,19 @@
               <w:rPr>
                 <w:noProof/>
                 <w:webHidden/>
-                <w:lang w:val="en-GB"/>
-              </w:rPr>
-              <w:instrText xml:space="preserve"> PAGEREF _Toc398884489 \h </w:instrText>
-            </w:r>
-            <w:r>
-              <w:rPr>
-                <w:noProof/>
-                <w:webHidden/>
-                <w:lang w:val="en-GB"/>
-              </w:rPr>
-            </w:r>
-            <w:r>
-              <w:rPr>
-                <w:noProof/>
-                <w:webHidden/>
-                <w:lang w:val="en-GB"/>
+              </w:rPr>
+              <w:instrText xml:space="preserve"> PAGEREF _Toc399921644 \h </w:instrText>
+            </w:r>
+            <w:r>
+              <w:rPr>
+                <w:noProof/>
+                <w:webHidden/>
+              </w:rPr>
+            </w:r>
+            <w:r>
+              <w:rPr>
+                <w:noProof/>
+                <w:webHidden/>
               </w:rPr>
               <w:fldChar w:fldCharType="separate"/>
             </w:r>
@@ -1784,92 +1557,13 @@
               <w:rPr>
                 <w:noProof/>
                 <w:webHidden/>
-                <w:lang w:val="en-GB"/>
-              </w:rPr>
-              <w:t>12</w:t>
-            </w:r>
-            <w:r>
-              <w:rPr>
-                <w:noProof/>
-                <w:webHidden/>
-                <w:lang w:val="en-GB"/>
-              </w:rPr>
-              <w:fldChar w:fldCharType="end"/>
-            </w:r>
-          </w:hyperlink>
-        </w:p>
-        <w:p>
-          <w:pPr>
-            <w:pStyle w:val="TOC3"/>
-            <w:tabs>
-              <w:tab w:val="right" w:leader="dot" w:pos="9062"/>
-            </w:tabs>
-            <w:rPr>
-              <w:noProof/>
-              <w:lang w:val="en-GB" w:eastAsia="bs-Latn-BA"/>
-            </w:rPr>
-          </w:pPr>
-          <w:hyperlink w:anchor="_Toc398884490" w:history="1">
-            <w:r>
-              <w:rPr>
-                <w:rStyle w:val="Hyperlink"/>
-                <w:noProof/>
-                <w:lang w:val="en-GB"/>
-              </w:rPr>
-              <w:t>Special System Messages sent from Base -&gt; Server</w:t>
-            </w:r>
-            <w:r>
-              <w:rPr>
-                <w:noProof/>
-                <w:webHidden/>
-                <w:lang w:val="en-GB"/>
-              </w:rPr>
-              <w:tab/>
-            </w:r>
-            <w:r>
-              <w:rPr>
-                <w:noProof/>
-                <w:webHidden/>
-                <w:lang w:val="en-GB"/>
-              </w:rPr>
-              <w:fldChar w:fldCharType="begin"/>
-            </w:r>
-            <w:r>
-              <w:rPr>
-                <w:noProof/>
-                <w:webHidden/>
-                <w:lang w:val="en-GB"/>
-              </w:rPr>
-              <w:instrText xml:space="preserve"> PAGEREF _Toc398884490 \h </w:instrText>
-            </w:r>
-            <w:r>
-              <w:rPr>
-                <w:noProof/>
-                <w:webHidden/>
-                <w:lang w:val="en-GB"/>
-              </w:rPr>
-            </w:r>
-            <w:r>
-              <w:rPr>
-                <w:noProof/>
-                <w:webHidden/>
-                <w:lang w:val="en-GB"/>
-              </w:rPr>
-              <w:fldChar w:fldCharType="separate"/>
-            </w:r>
-            <w:r>
-              <w:rPr>
-                <w:noProof/>
-                <w:webHidden/>
-                <w:lang w:val="en-GB"/>
-              </w:rPr>
-              <w:t>12</w:t>
-            </w:r>
-            <w:r>
-              <w:rPr>
-                <w:noProof/>
-                <w:webHidden/>
-                <w:lang w:val="en-GB"/>
+              </w:rPr>
+              <w:t>11</w:t>
+            </w:r>
+            <w:r>
+              <w:rPr>
+                <w:noProof/>
+                <w:webHidden/>
               </w:rPr>
               <w:fldChar w:fldCharType="end"/>
             </w:r>
@@ -1884,10 +1578,10 @@
             <w:rPr>
               <w:rFonts w:eastAsiaTheme="minorEastAsia"/>
               <w:noProof/>
-              <w:lang w:val="en-GB" w:eastAsia="bs-Latn-BA"/>
+              <w:lang w:val="bs-Latn-BA" w:eastAsia="bs-Latn-BA"/>
             </w:rPr>
           </w:pPr>
-          <w:hyperlink w:anchor="_Toc398884491" w:history="1">
+          <w:hyperlink w:anchor="_Toc399921645" w:history="1">
             <w:r>
               <w:rPr>
                 <w:rStyle w:val="Hyperlink"/>
@@ -1900,7 +1594,6 @@
               <w:rPr>
                 <w:noProof/>
                 <w:webHidden/>
-                <w:lang w:val="en-GB"/>
               </w:rPr>
               <w:tab/>
             </w:r>
@@ -1908,7 +1601,6 @@
               <w:rPr>
                 <w:noProof/>
                 <w:webHidden/>
-                <w:lang w:val="en-GB"/>
               </w:rPr>
               <w:fldChar w:fldCharType="begin"/>
             </w:r>
@@ -1916,22 +1608,19 @@
               <w:rPr>
                 <w:noProof/>
                 <w:webHidden/>
-                <w:lang w:val="en-GB"/>
-              </w:rPr>
-              <w:instrText xml:space="preserve"> PAGEREF _Toc398884491 \h </w:instrText>
-            </w:r>
-            <w:r>
-              <w:rPr>
-                <w:noProof/>
-                <w:webHidden/>
-                <w:lang w:val="en-GB"/>
-              </w:rPr>
-            </w:r>
-            <w:r>
-              <w:rPr>
-                <w:noProof/>
-                <w:webHidden/>
-                <w:lang w:val="en-GB"/>
+              </w:rPr>
+              <w:instrText xml:space="preserve"> PAGEREF _Toc399921645 \h </w:instrText>
+            </w:r>
+            <w:r>
+              <w:rPr>
+                <w:noProof/>
+                <w:webHidden/>
+              </w:rPr>
+            </w:r>
+            <w:r>
+              <w:rPr>
+                <w:noProof/>
+                <w:webHidden/>
               </w:rPr>
               <w:fldChar w:fldCharType="separate"/>
             </w:r>
@@ -1939,7 +1628,76 @@
               <w:rPr>
                 <w:noProof/>
                 <w:webHidden/>
-                <w:lang w:val="en-GB"/>
+              </w:rPr>
+              <w:t>11</w:t>
+            </w:r>
+            <w:r>
+              <w:rPr>
+                <w:noProof/>
+                <w:webHidden/>
+              </w:rPr>
+              <w:fldChar w:fldCharType="end"/>
+            </w:r>
+          </w:hyperlink>
+        </w:p>
+        <w:p>
+          <w:pPr>
+            <w:pStyle w:val="TOC3"/>
+            <w:tabs>
+              <w:tab w:val="right" w:leader="dot" w:pos="9062"/>
+            </w:tabs>
+            <w:rPr>
+              <w:noProof/>
+              <w:lang w:val="bs-Latn-BA" w:eastAsia="bs-Latn-BA"/>
+            </w:rPr>
+          </w:pPr>
+          <w:hyperlink w:anchor="_Toc399921646" w:history="1">
+            <w:r>
+              <w:rPr>
+                <w:rStyle w:val="Hyperlink"/>
+                <w:noProof/>
+                <w:lang w:val="en-GB"/>
+              </w:rPr>
+              <w:t>Special System Messages sent from Server -&gt; Base</w:t>
+            </w:r>
+            <w:r>
+              <w:rPr>
+                <w:noProof/>
+                <w:webHidden/>
+              </w:rPr>
+              <w:tab/>
+            </w:r>
+            <w:r>
+              <w:rPr>
+                <w:noProof/>
+                <w:webHidden/>
+              </w:rPr>
+              <w:fldChar w:fldCharType="begin"/>
+            </w:r>
+            <w:r>
+              <w:rPr>
+                <w:noProof/>
+                <w:webHidden/>
+              </w:rPr>
+              <w:instrText xml:space="preserve"> PAGEREF _Toc399921646 \h </w:instrText>
+            </w:r>
+            <w:r>
+              <w:rPr>
+                <w:noProof/>
+                <w:webHidden/>
+              </w:rPr>
+            </w:r>
+            <w:r>
+              <w:rPr>
+                <w:noProof/>
+                <w:webHidden/>
+              </w:rPr>
+              <w:fldChar w:fldCharType="separate"/>
+            </w:r>
+            <w:r>
+              <w:rPr>
+                <w:noProof/>
+                <w:webHidden/>
               </w:rPr>
               <w:t>12</w:t>
             </w:r>
@@ -1947,7 +1705,76 @@
               <w:rPr>
                 <w:noProof/>
                 <w:webHidden/>
-                <w:lang w:val="en-GB"/>
+              </w:rPr>
+              <w:fldChar w:fldCharType="end"/>
+            </w:r>
+          </w:hyperlink>
+        </w:p>
+        <w:p>
+          <w:pPr>
+            <w:pStyle w:val="TOC3"/>
+            <w:tabs>
+              <w:tab w:val="right" w:leader="dot" w:pos="9062"/>
+            </w:tabs>
+            <w:rPr>
+              <w:noProof/>
+              <w:lang w:val="bs-Latn-BA" w:eastAsia="bs-Latn-BA"/>
+            </w:rPr>
+          </w:pPr>
+          <w:hyperlink w:anchor="_Toc399921647" w:history="1">
+            <w:r>
+              <w:rPr>
+                <w:rStyle w:val="Hyperlink"/>
+                <w:noProof/>
+                <w:lang w:val="en-GB"/>
+              </w:rPr>
+              <w:t>Special System Messages sent from Base -&gt; Server</w:t>
+            </w:r>
+            <w:r>
+              <w:rPr>
+                <w:noProof/>
+                <w:webHidden/>
+              </w:rPr>
+              <w:tab/>
+            </w:r>
+            <w:r>
+              <w:rPr>
+                <w:noProof/>
+                <w:webHidden/>
+              </w:rPr>
+              <w:fldChar w:fldCharType="begin"/>
+            </w:r>
+            <w:r>
+              <w:rPr>
+                <w:noProof/>
+                <w:webHidden/>
+              </w:rPr>
+              <w:instrText xml:space="preserve"> PAGEREF _Toc399921647 \h </w:instrText>
+            </w:r>
+            <w:r>
+              <w:rPr>
+                <w:noProof/>
+                <w:webHidden/>
+              </w:rPr>
+            </w:r>
+            <w:r>
+              <w:rPr>
+                <w:noProof/>
+                <w:webHidden/>
+              </w:rPr>
+              <w:fldChar w:fldCharType="separate"/>
+            </w:r>
+            <w:r>
+              <w:rPr>
+                <w:noProof/>
+                <w:webHidden/>
+              </w:rPr>
+              <w:t>12</w:t>
+            </w:r>
+            <w:r>
+              <w:rPr>
+                <w:noProof/>
+                <w:webHidden/>
               </w:rPr>
               <w:fldChar w:fldCharType="end"/>
             </w:r>
@@ -1962,23 +1789,22 @@
             <w:rPr>
               <w:rFonts w:eastAsiaTheme="minorEastAsia"/>
               <w:noProof/>
-              <w:lang w:val="en-GB" w:eastAsia="bs-Latn-BA"/>
+              <w:lang w:val="bs-Latn-BA" w:eastAsia="bs-Latn-BA"/>
             </w:rPr>
           </w:pPr>
-          <w:hyperlink w:anchor="_Toc398884492" w:history="1">
+          <w:hyperlink w:anchor="_Toc399921648" w:history="1">
             <w:r>
               <w:rPr>
                 <w:rStyle w:val="Hyperlink"/>
                 <w:noProof/>
                 <w:lang w:val="en-GB"/>
               </w:rPr>
-              <w:t>Enable Keep-Alive on current socket connection</w:t>
-            </w:r>
-            <w:r>
-              <w:rPr>
-                <w:noProof/>
-                <w:webHidden/>
-                <w:lang w:val="en-GB"/>
+              <w:t>Pull unacknowledged messages</w:t>
+            </w:r>
+            <w:r>
+              <w:rPr>
+                <w:noProof/>
+                <w:webHidden/>
               </w:rPr>
               <w:tab/>
             </w:r>
@@ -1986,7 +1812,6 @@
               <w:rPr>
                 <w:noProof/>
                 <w:webHidden/>
-                <w:lang w:val="en-GB"/>
               </w:rPr>
               <w:fldChar w:fldCharType="begin"/>
             </w:r>
@@ -1994,22 +1819,19 @@
               <w:rPr>
                 <w:noProof/>
                 <w:webHidden/>
-                <w:lang w:val="en-GB"/>
-              </w:rPr>
-              <w:instrText xml:space="preserve"> PAGEREF _Toc398884492 \h </w:instrText>
-            </w:r>
-            <w:r>
-              <w:rPr>
-                <w:noProof/>
-                <w:webHidden/>
-                <w:lang w:val="en-GB"/>
-              </w:rPr>
-            </w:r>
-            <w:r>
-              <w:rPr>
-                <w:noProof/>
-                <w:webHidden/>
-                <w:lang w:val="en-GB"/>
+              </w:rPr>
+              <w:instrText xml:space="preserve"> PAGEREF _Toc399921648 \h </w:instrText>
+            </w:r>
+            <w:r>
+              <w:rPr>
+                <w:noProof/>
+                <w:webHidden/>
+              </w:rPr>
+            </w:r>
+            <w:r>
+              <w:rPr>
+                <w:noProof/>
+                <w:webHidden/>
               </w:rPr>
               <w:fldChar w:fldCharType="separate"/>
             </w:r>
@@ -2017,7 +1839,6 @@
               <w:rPr>
                 <w:noProof/>
                 <w:webHidden/>
-                <w:lang w:val="en-GB"/>
               </w:rPr>
               <w:t>12</w:t>
             </w:r>
@@ -2025,7 +1846,6 @@
               <w:rPr>
                 <w:noProof/>
                 <w:webHidden/>
-                <w:lang w:val="en-GB"/>
               </w:rPr>
               <w:fldChar w:fldCharType="end"/>
             </w:r>
@@ -2040,23 +1860,93 @@
             <w:rPr>
               <w:rFonts w:eastAsiaTheme="minorEastAsia"/>
               <w:noProof/>
-              <w:lang w:val="en-GB" w:eastAsia="bs-Latn-BA"/>
+              <w:lang w:val="bs-Latn-BA" w:eastAsia="bs-Latn-BA"/>
             </w:rPr>
           </w:pPr>
-          <w:hyperlink w:anchor="_Toc398884493" w:history="1">
+          <w:hyperlink w:anchor="_Toc399921649" w:history="1">
             <w:r>
               <w:rPr>
                 <w:rStyle w:val="Hyperlink"/>
                 <w:noProof/>
                 <w:lang w:val="en-GB"/>
               </w:rPr>
+              <w:t>Enable Keep-Alive on current socket connection</w:t>
+            </w:r>
+            <w:r>
+              <w:rPr>
+                <w:noProof/>
+                <w:webHidden/>
+              </w:rPr>
+              <w:tab/>
+            </w:r>
+            <w:r>
+              <w:rPr>
+                <w:noProof/>
+                <w:webHidden/>
+              </w:rPr>
+              <w:fldChar w:fldCharType="begin"/>
+            </w:r>
+            <w:r>
+              <w:rPr>
+                <w:noProof/>
+                <w:webHidden/>
+              </w:rPr>
+              <w:instrText xml:space="preserve"> PAGEREF _Toc399921649 \h </w:instrText>
+            </w:r>
+            <w:r>
+              <w:rPr>
+                <w:noProof/>
+                <w:webHidden/>
+              </w:rPr>
+            </w:r>
+            <w:r>
+              <w:rPr>
+                <w:noProof/>
+                <w:webHidden/>
+              </w:rPr>
+              <w:fldChar w:fldCharType="separate"/>
+            </w:r>
+            <w:r>
+              <w:rPr>
+                <w:noProof/>
+                <w:webHidden/>
+              </w:rPr>
+              <w:t>12</w:t>
+            </w:r>
+            <w:r>
+              <w:rPr>
+                <w:noProof/>
+                <w:webHidden/>
+              </w:rPr>
+              <w:fldChar w:fldCharType="end"/>
+            </w:r>
+          </w:hyperlink>
+        </w:p>
+        <w:p>
+          <w:pPr>
+            <w:pStyle w:val="TOC4"/>
+            <w:tabs>
+              <w:tab w:val="right" w:leader="dot" w:pos="9062"/>
+            </w:tabs>
+            <w:rPr>
+              <w:rFonts w:eastAsiaTheme="minorEastAsia"/>
+              <w:noProof/>
+              <w:lang w:val="bs-Latn-BA" w:eastAsia="bs-Latn-BA"/>
+            </w:rPr>
+          </w:pPr>
+          <w:hyperlink w:anchor="_Toc399921650" w:history="1">
+            <w:r>
+              <w:rPr>
+                <w:rStyle w:val="Hyperlink"/>
+                <w:noProof/>
+                <w:lang w:val="en-GB"/>
+              </w:rPr>
               <w:t>Disable Keep-Alive on current socket connection</w:t>
             </w:r>
             <w:r>
               <w:rPr>
                 <w:noProof/>
                 <w:webHidden/>
-                <w:lang w:val="en-GB"/>
               </w:rPr>
               <w:tab/>
             </w:r>
@@ -2064,7 +1954,6 @@
               <w:rPr>
                 <w:noProof/>
                 <w:webHidden/>
-                <w:lang w:val="en-GB"/>
               </w:rPr>
               <w:fldChar w:fldCharType="begin"/>
             </w:r>
@@ -2072,22 +1961,19 @@
               <w:rPr>
                 <w:noProof/>
                 <w:webHidden/>
-                <w:lang w:val="en-GB"/>
-              </w:rPr>
-              <w:instrText xml:space="preserve"> PAGEREF _Toc398884493 \h </w:instrText>
-            </w:r>
-            <w:r>
-              <w:rPr>
-                <w:noProof/>
-                <w:webHidden/>
-                <w:lang w:val="en-GB"/>
-              </w:rPr>
-            </w:r>
-            <w:r>
-              <w:rPr>
-                <w:noProof/>
-                <w:webHidden/>
-                <w:lang w:val="en-GB"/>
+              </w:rPr>
+              <w:instrText xml:space="preserve"> PAGEREF _Toc399921650 \h </w:instrText>
+            </w:r>
+            <w:r>
+              <w:rPr>
+                <w:noProof/>
+                <w:webHidden/>
+              </w:rPr>
+            </w:r>
+            <w:r>
+              <w:rPr>
+                <w:noProof/>
+                <w:webHidden/>
               </w:rPr>
               <w:fldChar w:fldCharType="separate"/>
             </w:r>
@@ -2095,7 +1981,6 @@
               <w:rPr>
                 <w:noProof/>
                 <w:webHidden/>
-                <w:lang w:val="en-GB"/>
               </w:rPr>
               <w:t>12</w:t>
             </w:r>
@@ -2103,7 +1988,6 @@
               <w:rPr>
                 <w:noProof/>
                 <w:webHidden/>
-                <w:lang w:val="en-GB"/>
               </w:rPr>
               <w:fldChar w:fldCharType="end"/>
             </w:r>
@@ -2117,10 +2001,10 @@
             </w:tabs>
             <w:rPr>
               <w:noProof/>
-              <w:lang w:val="en-GB" w:eastAsia="bs-Latn-BA"/>
+              <w:lang w:val="bs-Latn-BA" w:eastAsia="bs-Latn-BA"/>
             </w:rPr>
           </w:pPr>
-          <w:hyperlink w:anchor="_Toc398884494" w:history="1">
+          <w:hyperlink w:anchor="_Toc399921651" w:history="1">
             <w:r>
               <w:rPr>
                 <w:rStyle w:val="Hyperlink"/>
@@ -2133,7 +2017,6 @@
               <w:rPr>
                 <w:noProof/>
                 <w:webHidden/>
-                <w:lang w:val="en-GB"/>
               </w:rPr>
               <w:tab/>
             </w:r>
@@ -2141,7 +2024,6 @@
               <w:rPr>
                 <w:noProof/>
                 <w:webHidden/>
-                <w:lang w:val="en-GB"/>
               </w:rPr>
               <w:fldChar w:fldCharType="begin"/>
             </w:r>
@@ -2149,22 +2031,19 @@
               <w:rPr>
                 <w:noProof/>
                 <w:webHidden/>
-                <w:lang w:val="en-GB"/>
-              </w:rPr>
-              <w:instrText xml:space="preserve"> PAGEREF _Toc398884494 \h </w:instrText>
-            </w:r>
-            <w:r>
-              <w:rPr>
-                <w:noProof/>
-                <w:webHidden/>
-                <w:lang w:val="en-GB"/>
-              </w:rPr>
-            </w:r>
-            <w:r>
-              <w:rPr>
-                <w:noProof/>
-                <w:webHidden/>
-                <w:lang w:val="en-GB"/>
+              </w:rPr>
+              <w:instrText xml:space="preserve"> PAGEREF _Toc399921651 \h </w:instrText>
+            </w:r>
+            <w:r>
+              <w:rPr>
+                <w:noProof/>
+                <w:webHidden/>
+              </w:rPr>
+            </w:r>
+            <w:r>
+              <w:rPr>
+                <w:noProof/>
+                <w:webHidden/>
               </w:rPr>
               <w:fldChar w:fldCharType="separate"/>
             </w:r>
@@ -2172,7 +2051,6 @@
               <w:rPr>
                 <w:noProof/>
                 <w:webHidden/>
-                <w:lang w:val="en-GB"/>
               </w:rPr>
               <w:t>13</w:t>
             </w:r>
@@ -2180,7 +2058,6 @@
               <w:rPr>
                 <w:noProof/>
                 <w:webHidden/>
-                <w:lang w:val="en-GB"/>
               </w:rPr>
               <w:fldChar w:fldCharType="end"/>
             </w:r>
@@ -2222,7 +2099,7 @@
           <w:lang w:val="en-GB"/>
         </w:rPr>
       </w:pPr>
-      <w:bookmarkStart w:id="1" w:name="_Toc398884469"/>
+      <w:bookmarkStart w:id="2" w:name="_Toc399921625"/>
       <w:r>
         <w:rPr>
           <w:lang w:val="en-GB"/>
@@ -2230,7 +2107,7 @@
         <w:lastRenderedPageBreak/>
         <w:t>Introduction</w:t>
       </w:r>
-      <w:bookmarkEnd w:id="1"/>
+      <w:bookmarkEnd w:id="2"/>
     </w:p>
     <w:p>
       <w:pPr>
@@ -3678,7 +3555,7 @@
           <w:lang w:val="en-GB"/>
         </w:rPr>
       </w:pPr>
-      <w:bookmarkStart w:id="2" w:name="_Toc398884470"/>
+      <w:bookmarkStart w:id="3" w:name="_Toc399921626"/>
       <w:r>
         <w:rPr>
           <w:lang w:val="en-GB"/>
@@ -3710,7 +3587,7 @@
         </w:rPr>
         <w:t>rotocol</w:t>
       </w:r>
-      <w:bookmarkEnd w:id="2"/>
+      <w:bookmarkEnd w:id="3"/>
     </w:p>
     <w:p>
       <w:pPr>
@@ -4476,7 +4353,7 @@
           <w:lang w:val="en-GB"/>
         </w:rPr>
       </w:pPr>
-      <w:bookmarkStart w:id="3" w:name="_Toc398884471"/>
+      <w:bookmarkStart w:id="4" w:name="_Toc399921627"/>
       <w:r>
         <w:rPr>
           <w:lang w:val="en-GB"/>
@@ -4484,7 +4361,7 @@
         <w:lastRenderedPageBreak/>
         <w:t>JSON Messages</w:t>
       </w:r>
-      <w:bookmarkEnd w:id="3"/>
+      <w:bookmarkEnd w:id="4"/>
     </w:p>
     <w:p>
       <w:pPr>
@@ -5191,14 +5068,14 @@
           <w:lang w:val="en-GB"/>
         </w:rPr>
       </w:pPr>
-      <w:bookmarkStart w:id="4" w:name="_Toc398884472"/>
+      <w:bookmarkStart w:id="5" w:name="_Toc399921628"/>
       <w:r>
         <w:rPr>
           <w:lang w:val="en-GB"/>
         </w:rPr>
         <w:t>Header – section</w:t>
       </w:r>
-      <w:bookmarkEnd w:id="4"/>
+      <w:bookmarkEnd w:id="5"/>
     </w:p>
     <w:tbl>
       <w:tblPr>
@@ -5905,6 +5782,7 @@
           <w:lang w:val="en-GB"/>
         </w:rPr>
       </w:pPr>
+      <w:bookmarkStart w:id="6" w:name="_Toc399921629"/>
       <w:proofErr w:type="spellStart"/>
       <w:r>
         <w:rPr>
@@ -5930,279 +5808,280 @@
           <w:lang w:val="en-GB"/>
         </w:rPr>
         <w:t xml:space="preserve"> – section</w:t>
-      </w:r>
-    </w:p>
-    <w:p>
-      <w:pPr>
-        <w:rPr>
-          <w:lang w:val="en-GB"/>
-        </w:rPr>
-      </w:pPr>
-      <w:r>
-        <w:rPr>
-          <w:lang w:val="en-GB"/>
-        </w:rPr>
-        <w:t xml:space="preserve">This is the </w:t>
-      </w:r>
-      <w:proofErr w:type="spellStart"/>
-      <w:r>
-        <w:rPr>
-          <w:lang w:val="en-GB"/>
-        </w:rPr>
-        <w:t>BaseID</w:t>
-      </w:r>
-      <w:proofErr w:type="spellEnd"/>
-      <w:r>
-        <w:rPr>
-          <w:lang w:val="en-GB"/>
-        </w:rPr>
-        <w:t xml:space="preserve"> token</w:t>
-      </w:r>
-      <w:r>
-        <w:rPr>
-          <w:lang w:val="en-GB"/>
-        </w:rPr>
-        <w:t xml:space="preserve"> of Base </w:t>
-      </w:r>
-      <w:r>
-        <w:rPr>
-          <w:lang w:val="en-GB"/>
-        </w:rPr>
-        <w:t xml:space="preserve">that </w:t>
-      </w:r>
-      <w:r>
-        <w:rPr>
-          <w:lang w:val="en-GB"/>
-        </w:rPr>
-        <w:t>will receive this message.</w:t>
-      </w:r>
-      <w:r>
-        <w:rPr>
-          <w:lang w:val="en-GB"/>
-        </w:rPr>
-        <w:t xml:space="preserve"> Targeted Base must be owned by the Client in order to forward the message</w:t>
-      </w:r>
-      <w:r>
-        <w:rPr>
-          <w:lang w:val="en-GB"/>
-        </w:rPr>
-        <w:t xml:space="preserve"> successfully</w:t>
-      </w:r>
-      <w:r>
-        <w:rPr>
-          <w:lang w:val="en-GB"/>
-        </w:rPr>
-        <w:t>.</w:t>
-      </w:r>
-      <w:r>
-        <w:rPr>
-          <w:lang w:val="en-GB"/>
-        </w:rPr>
-        <w:br/>
-        <w:t>In case “</w:t>
-      </w:r>
-      <w:proofErr w:type="spellStart"/>
-      <w:r>
-        <w:rPr>
-          <w:lang w:val="en-GB"/>
-        </w:rPr>
-        <w:t>baseid</w:t>
-      </w:r>
-      <w:proofErr w:type="spellEnd"/>
-      <w:r>
-        <w:rPr>
-          <w:lang w:val="en-GB"/>
-        </w:rPr>
-        <w:t xml:space="preserve">” section is omitted from JSON Message, </w:t>
-      </w:r>
-      <w:r>
-        <w:rPr>
-          <w:lang w:val="en-GB"/>
-        </w:rPr>
-        <w:t xml:space="preserve">the </w:t>
-      </w:r>
-      <w:r>
-        <w:rPr>
-          <w:lang w:val="en-GB"/>
-        </w:rPr>
-        <w:t>message will be forwarded to every Base associated by the sending Client</w:t>
-      </w:r>
-      <w:r>
-        <w:rPr>
-          <w:lang w:val="en-GB"/>
-        </w:rPr>
-        <w:t>!</w:t>
-      </w:r>
-      <w:r>
-        <w:rPr>
-          <w:lang w:val="en-GB"/>
-        </w:rPr>
-        <w:br/>
-      </w:r>
-      <w:r>
-        <w:rPr>
-          <w:i/>
-          <w:lang w:val="en-GB"/>
-        </w:rPr>
-        <w:t>Note:</w:t>
-      </w:r>
-      <w:r>
-        <w:rPr>
-          <w:lang w:val="en-GB"/>
-        </w:rPr>
-        <w:t xml:space="preserve"> </w:t>
-      </w:r>
-      <w:r>
-        <w:rPr>
-          <w:lang w:val="en-GB"/>
-        </w:rPr>
-        <w:t>“</w:t>
-      </w:r>
-      <w:proofErr w:type="spellStart"/>
-      <w:r>
-        <w:rPr>
-          <w:lang w:val="en-GB"/>
-        </w:rPr>
-        <w:t>baseid</w:t>
-      </w:r>
-      <w:proofErr w:type="spellEnd"/>
-      <w:r>
-        <w:rPr>
-          <w:lang w:val="en-GB"/>
-        </w:rPr>
-        <w:t xml:space="preserve">” parameter can (and should) be omitted </w:t>
-      </w:r>
-      <w:r>
-        <w:rPr>
-          <w:lang w:val="en-GB"/>
-        </w:rPr>
-        <w:t>in</w:t>
-      </w:r>
-      <w:r>
-        <w:rPr>
-          <w:lang w:val="en-GB"/>
-        </w:rPr>
-        <w:t xml:space="preserve"> Special System Messages for communica</w:t>
-      </w:r>
-      <w:r>
-        <w:rPr>
-          <w:lang w:val="en-GB"/>
-        </w:rPr>
-        <w:t>tion between Client and Server</w:t>
-      </w:r>
-      <w:r>
-        <w:rPr>
-          <w:lang w:val="en-GB"/>
-        </w:rPr>
-        <w:t>.</w:t>
-      </w:r>
-    </w:p>
-    <w:p>
-      <w:pPr>
-        <w:pStyle w:val="Heading4"/>
-        <w:rPr>
-          <w:lang w:val="en-GB"/>
-        </w:rPr>
-      </w:pPr>
-      <w:bookmarkStart w:id="5" w:name="_Toc398884473"/>
-      <w:proofErr w:type="spellStart"/>
-      <w:r>
-        <w:rPr>
-          <w:lang w:val="en-GB"/>
-        </w:rPr>
-        <w:t>TXsender</w:t>
-      </w:r>
-      <w:proofErr w:type="spellEnd"/>
-      <w:r>
-        <w:rPr>
-          <w:lang w:val="en-GB"/>
-        </w:rPr>
-        <w:t xml:space="preserve"> – section</w:t>
-      </w:r>
-      <w:bookmarkEnd w:id="5"/>
-    </w:p>
-    <w:p>
-      <w:pPr>
-        <w:rPr>
-          <w:lang w:val="en-GB"/>
-        </w:rPr>
-      </w:pPr>
-      <w:r>
-        <w:rPr>
-          <w:rFonts w:cs="Courier New"/>
-          <w:lang w:val="en-GB"/>
-        </w:rPr>
-        <w:t>This is the sequence ID of the transmitter. Its value increments from 1 to 2^32 (unsigned integer) and can only be reset to 1 during authentication procedure. This means that each connection can transfer 2^32 messages until it rolls over to 1.</w:t>
-      </w:r>
-    </w:p>
-    <w:p>
-      <w:pPr>
-        <w:pStyle w:val="Heading4"/>
-        <w:rPr>
-          <w:lang w:val="en-GB"/>
-        </w:rPr>
-      </w:pPr>
-      <w:bookmarkStart w:id="6" w:name="_Toc398884474"/>
-      <w:r>
-        <w:rPr>
-          <w:lang w:val="en-GB"/>
-        </w:rPr>
-        <w:t>Data – section</w:t>
       </w:r>
       <w:bookmarkEnd w:id="6"/>
     </w:p>
     <w:p>
       <w:pPr>
         <w:rPr>
-          <w:rFonts w:cs="Courier New"/>
-          <w:lang w:val="en-GB"/>
-        </w:rPr>
-      </w:pPr>
-      <w:r>
-        <w:rPr>
-          <w:rFonts w:cs="Courier New"/>
-          <w:lang w:val="en-GB"/>
-        </w:rPr>
-        <w:t>This is the actual payload and is encoded in hexadecimal ASCII format. There is no actual limitation to the length of this data but Base can accept only first 65535 bytes (a bit less than that, which will be described in Binary Messages topic</w:t>
-      </w:r>
-      <w:r>
-        <w:rPr>
-          <w:rFonts w:cs="Courier New"/>
-          <w:lang w:val="en-GB"/>
-        </w:rPr>
-        <w:t>, and later on might be extended to more by using MQTT length-coding method</w:t>
-      </w:r>
-      <w:r>
-        <w:rPr>
-          <w:rFonts w:cs="Courier New"/>
-          <w:lang w:val="en-GB"/>
-        </w:rPr>
-        <w:t>).</w:t>
+          <w:lang w:val="en-GB"/>
+        </w:rPr>
+      </w:pPr>
+      <w:r>
+        <w:rPr>
+          <w:lang w:val="en-GB"/>
+        </w:rPr>
+        <w:t xml:space="preserve">This is the </w:t>
+      </w:r>
+      <w:proofErr w:type="spellStart"/>
+      <w:r>
+        <w:rPr>
+          <w:lang w:val="en-GB"/>
+        </w:rPr>
+        <w:t>BaseID</w:t>
+      </w:r>
+      <w:proofErr w:type="spellEnd"/>
+      <w:r>
+        <w:rPr>
+          <w:lang w:val="en-GB"/>
+        </w:rPr>
+        <w:t xml:space="preserve"> token</w:t>
+      </w:r>
+      <w:r>
+        <w:rPr>
+          <w:lang w:val="en-GB"/>
+        </w:rPr>
+        <w:t xml:space="preserve"> of Base </w:t>
+      </w:r>
+      <w:r>
+        <w:rPr>
+          <w:lang w:val="en-GB"/>
+        </w:rPr>
+        <w:t xml:space="preserve">that </w:t>
+      </w:r>
+      <w:r>
+        <w:rPr>
+          <w:lang w:val="en-GB"/>
+        </w:rPr>
+        <w:t>will receive this message.</w:t>
+      </w:r>
+      <w:r>
+        <w:rPr>
+          <w:lang w:val="en-GB"/>
+        </w:rPr>
+        <w:t xml:space="preserve"> Targeted Base must be owned by the Client in order to forward the message</w:t>
+      </w:r>
+      <w:r>
+        <w:rPr>
+          <w:lang w:val="en-GB"/>
+        </w:rPr>
+        <w:t xml:space="preserve"> successfully</w:t>
+      </w:r>
+      <w:r>
+        <w:rPr>
+          <w:lang w:val="en-GB"/>
+        </w:rPr>
+        <w:t>.</w:t>
+      </w:r>
+      <w:r>
+        <w:rPr>
+          <w:lang w:val="en-GB"/>
+        </w:rPr>
+        <w:br/>
+        <w:t>In case “</w:t>
+      </w:r>
+      <w:proofErr w:type="spellStart"/>
+      <w:r>
+        <w:rPr>
+          <w:lang w:val="en-GB"/>
+        </w:rPr>
+        <w:t>baseid</w:t>
+      </w:r>
+      <w:proofErr w:type="spellEnd"/>
+      <w:r>
+        <w:rPr>
+          <w:lang w:val="en-GB"/>
+        </w:rPr>
+        <w:t xml:space="preserve">” section is omitted from JSON Message, </w:t>
+      </w:r>
+      <w:r>
+        <w:rPr>
+          <w:lang w:val="en-GB"/>
+        </w:rPr>
+        <w:t xml:space="preserve">the </w:t>
+      </w:r>
+      <w:r>
+        <w:rPr>
+          <w:lang w:val="en-GB"/>
+        </w:rPr>
+        <w:t>message will be forwarded to every Base associated by the sending Client</w:t>
+      </w:r>
+      <w:r>
+        <w:rPr>
+          <w:lang w:val="en-GB"/>
+        </w:rPr>
+        <w:t>!</w:t>
+      </w:r>
+      <w:r>
+        <w:rPr>
+          <w:lang w:val="en-GB"/>
+        </w:rPr>
+        <w:br/>
+      </w:r>
+      <w:r>
+        <w:rPr>
+          <w:i/>
+          <w:lang w:val="en-GB"/>
+        </w:rPr>
+        <w:t>Note:</w:t>
+      </w:r>
+      <w:r>
+        <w:rPr>
+          <w:lang w:val="en-GB"/>
+        </w:rPr>
+        <w:t xml:space="preserve"> </w:t>
+      </w:r>
+      <w:r>
+        <w:rPr>
+          <w:lang w:val="en-GB"/>
+        </w:rPr>
+        <w:t>“</w:t>
+      </w:r>
+      <w:proofErr w:type="spellStart"/>
+      <w:r>
+        <w:rPr>
+          <w:lang w:val="en-GB"/>
+        </w:rPr>
+        <w:t>baseid</w:t>
+      </w:r>
+      <w:proofErr w:type="spellEnd"/>
+      <w:r>
+        <w:rPr>
+          <w:lang w:val="en-GB"/>
+        </w:rPr>
+        <w:t xml:space="preserve">” parameter can (and should) be omitted </w:t>
+      </w:r>
+      <w:r>
+        <w:rPr>
+          <w:lang w:val="en-GB"/>
+        </w:rPr>
+        <w:t>in</w:t>
+      </w:r>
+      <w:r>
+        <w:rPr>
+          <w:lang w:val="en-GB"/>
+        </w:rPr>
+        <w:t xml:space="preserve"> Special System Messages for communica</w:t>
+      </w:r>
+      <w:r>
+        <w:rPr>
+          <w:lang w:val="en-GB"/>
+        </w:rPr>
+        <w:t>tion between Client and Server</w:t>
+      </w:r>
+      <w:r>
+        <w:rPr>
+          <w:lang w:val="en-GB"/>
+        </w:rPr>
+        <w:t>.</w:t>
       </w:r>
     </w:p>
     <w:p>
       <w:pPr>
-        <w:rPr>
-          <w:rFonts w:cs="Courier New"/>
-          <w:lang w:val="en-GB"/>
-        </w:rPr>
-      </w:pPr>
-      <w:r>
-        <w:rPr>
-          <w:rFonts w:cs="Courier New"/>
-          <w:lang w:val="en-GB"/>
-        </w:rPr>
-        <w:br w:type="page"/>
-      </w:r>
+        <w:pStyle w:val="Heading4"/>
+        <w:rPr>
+          <w:lang w:val="en-GB"/>
+        </w:rPr>
+      </w:pPr>
+      <w:bookmarkStart w:id="7" w:name="_Toc399921630"/>
+      <w:proofErr w:type="spellStart"/>
+      <w:r>
+        <w:rPr>
+          <w:lang w:val="en-GB"/>
+        </w:rPr>
+        <w:t>TXsender</w:t>
+      </w:r>
+      <w:proofErr w:type="spellEnd"/>
+      <w:r>
+        <w:rPr>
+          <w:lang w:val="en-GB"/>
+        </w:rPr>
+        <w:t xml:space="preserve"> – section</w:t>
+      </w:r>
+      <w:bookmarkEnd w:id="7"/>
     </w:p>
     <w:p>
       <w:pPr>
+        <w:rPr>
+          <w:lang w:val="en-GB"/>
+        </w:rPr>
+      </w:pPr>
+      <w:r>
+        <w:rPr>
+          <w:rFonts w:cs="Courier New"/>
+          <w:lang w:val="en-GB"/>
+        </w:rPr>
+        <w:t>This is the sequence ID of the transmitter. Its value increments from 1 to 2^32 (unsigned integer) and can only be reset to 1 during authentication procedure. This means that each connection can transfer 2^32 messages until it rolls over to 1.</w:t>
+      </w:r>
+    </w:p>
+    <w:p>
+      <w:pPr>
+        <w:pStyle w:val="Heading4"/>
+        <w:rPr>
+          <w:lang w:val="en-GB"/>
+        </w:rPr>
+      </w:pPr>
+      <w:bookmarkStart w:id="8" w:name="_Toc399921631"/>
+      <w:r>
+        <w:rPr>
+          <w:lang w:val="en-GB"/>
+        </w:rPr>
+        <w:t>Data – section</w:t>
+      </w:r>
+      <w:bookmarkEnd w:id="8"/>
+    </w:p>
+    <w:p>
+      <w:pPr>
+        <w:rPr>
+          <w:rFonts w:cs="Courier New"/>
+          <w:lang w:val="en-GB"/>
+        </w:rPr>
+      </w:pPr>
+      <w:r>
+        <w:rPr>
+          <w:rFonts w:cs="Courier New"/>
+          <w:lang w:val="en-GB"/>
+        </w:rPr>
+        <w:t>This is the actual payload and is encoded in hexadecimal ASCII format. There is no actual limitation to the length of this data but Base can accept only first 65535 bytes (a bit less than that, which will be described in Binary Messages topic</w:t>
+      </w:r>
+      <w:r>
+        <w:rPr>
+          <w:rFonts w:cs="Courier New"/>
+          <w:lang w:val="en-GB"/>
+        </w:rPr>
+        <w:t>, and later on might be extended to more by using MQTT length-coding method</w:t>
+      </w:r>
+      <w:r>
+        <w:rPr>
+          <w:rFonts w:cs="Courier New"/>
+          <w:lang w:val="en-GB"/>
+        </w:rPr>
+        <w:t>).</w:t>
+      </w:r>
+    </w:p>
+    <w:p>
+      <w:pPr>
+        <w:rPr>
+          <w:rFonts w:cs="Courier New"/>
+          <w:lang w:val="en-GB"/>
+        </w:rPr>
+      </w:pPr>
+      <w:r>
+        <w:rPr>
+          <w:rFonts w:cs="Courier New"/>
+          <w:lang w:val="en-GB"/>
+        </w:rPr>
+        <w:br w:type="page"/>
+      </w:r>
+    </w:p>
+    <w:p>
+      <w:pPr>
         <w:pStyle w:val="Heading3"/>
         <w:rPr>
           <w:lang w:val="en-GB"/>
         </w:rPr>
       </w:pPr>
-      <w:bookmarkStart w:id="7" w:name="_Toc398884475"/>
+      <w:bookmarkStart w:id="9" w:name="_Toc399921632"/>
       <w:r>
         <w:rPr>
           <w:lang w:val="en-GB"/>
@@ -6210,7 +6089,7 @@
         <w:lastRenderedPageBreak/>
         <w:t>Binary Messages</w:t>
       </w:r>
-      <w:bookmarkEnd w:id="7"/>
+      <w:bookmarkEnd w:id="9"/>
     </w:p>
     <w:p>
       <w:pPr>
@@ -6647,14 +6526,14 @@
           <w:lang w:val="en-GB"/>
         </w:rPr>
       </w:pPr>
-      <w:bookmarkStart w:id="8" w:name="_Toc398884476"/>
+      <w:bookmarkStart w:id="10" w:name="_Toc399921633"/>
       <w:r>
         <w:rPr>
           <w:lang w:val="en-GB"/>
         </w:rPr>
         <w:t>Length – section</w:t>
       </w:r>
-      <w:bookmarkEnd w:id="8"/>
+      <w:bookmarkEnd w:id="10"/>
     </w:p>
     <w:p>
       <w:pPr>
@@ -6853,7 +6732,7 @@
           <w:lang w:val="en-GB"/>
         </w:rPr>
       </w:pPr>
-      <w:bookmarkStart w:id="9" w:name="_Toc398884477"/>
+      <w:bookmarkStart w:id="11" w:name="_Toc399921634"/>
       <w:r>
         <w:rPr>
           <w:lang w:val="en-GB"/>
@@ -6872,7 +6751,7 @@
         </w:rPr>
         <w:t xml:space="preserve"> section</w:t>
       </w:r>
-      <w:bookmarkEnd w:id="9"/>
+      <w:bookmarkEnd w:id="11"/>
     </w:p>
     <w:p>
       <w:pPr>
@@ -7616,7 +7495,7 @@
           <w:lang w:val="en-GB"/>
         </w:rPr>
       </w:pPr>
-      <w:bookmarkStart w:id="10" w:name="_Toc398884478"/>
+      <w:bookmarkStart w:id="12" w:name="_Toc399921635"/>
       <w:proofErr w:type="spellStart"/>
       <w:r>
         <w:rPr>
@@ -7630,188 +7509,6 @@
           <w:lang w:val="en-GB"/>
         </w:rPr>
         <w:t xml:space="preserve"> – section</w:t>
-      </w:r>
-      <w:bookmarkEnd w:id="10"/>
-    </w:p>
-    <w:p>
-      <w:pPr>
-        <w:rPr>
-          <w:lang w:val="en-GB"/>
-        </w:rPr>
-      </w:pPr>
-      <w:r>
-        <w:rPr>
-          <w:rFonts w:cs="Courier New"/>
-          <w:lang w:val="en-GB"/>
-        </w:rPr>
-        <w:t>This is the sequence ID of the transmitter. Its value increments from 1 to 2^32 (unsigned integer) and can only be reset to 1 during authentication procedure. This means that each connection can transfer 2^32 messages until it rolls over to 1.</w:t>
-      </w:r>
-    </w:p>
-    <w:p>
-      <w:pPr>
-        <w:pStyle w:val="Heading4"/>
-        <w:rPr>
-          <w:lang w:val="en-GB"/>
-        </w:rPr>
-      </w:pPr>
-      <w:bookmarkStart w:id="11" w:name="_Toc398884479"/>
-      <w:r>
-        <w:rPr>
-          <w:lang w:val="en-GB"/>
-        </w:rPr>
-        <w:t>Data – section</w:t>
-      </w:r>
-      <w:bookmarkEnd w:id="11"/>
-    </w:p>
-    <w:p>
-      <w:pPr>
-        <w:rPr>
-          <w:rFonts w:cs="Courier New"/>
-          <w:lang w:val="en-GB"/>
-        </w:rPr>
-      </w:pPr>
-      <w:r>
-        <w:rPr>
-          <w:rFonts w:cs="Courier New"/>
-          <w:lang w:val="en-GB"/>
-        </w:rPr>
-        <w:t xml:space="preserve">This is the actual payload data and is a raw binary stream. </w:t>
-      </w:r>
-      <w:r>
-        <w:rPr>
-          <w:rFonts w:cs="Courier New"/>
-          <w:lang w:val="en-GB"/>
-        </w:rPr>
-        <w:t xml:space="preserve">In current implementation the </w:t>
-      </w:r>
-      <w:r>
-        <w:rPr>
-          <w:rFonts w:cs="Courier New"/>
-          <w:lang w:val="en-GB"/>
-        </w:rPr>
-        <w:t xml:space="preserve">limitation to the length of this data </w:t>
-      </w:r>
-      <w:r>
-        <w:rPr>
-          <w:rFonts w:cs="Courier New"/>
-          <w:lang w:val="en-GB"/>
-        </w:rPr>
-        <w:t xml:space="preserve">is </w:t>
-      </w:r>
-      <w:r>
-        <w:rPr>
-          <w:rFonts w:cs="Courier New"/>
-          <w:lang w:val="en-GB"/>
-        </w:rPr>
-        <w:t>65535</w:t>
-      </w:r>
-      <w:r>
-        <w:rPr>
-          <w:rFonts w:cs="Courier New"/>
-          <w:lang w:val="en-GB"/>
-        </w:rPr>
-        <w:t>-</w:t>
-      </w:r>
-      <w:proofErr w:type="gramStart"/>
-      <w:r>
-        <w:rPr>
-          <w:rFonts w:cs="Courier New"/>
-          <w:lang w:val="en-GB"/>
-        </w:rPr>
-        <w:t>sizeof(</w:t>
-      </w:r>
-      <w:proofErr w:type="gramEnd"/>
-      <w:r>
-        <w:rPr>
-          <w:rFonts w:cs="Courier New"/>
-          <w:lang w:val="en-GB"/>
-        </w:rPr>
-        <w:t>Header)-</w:t>
-      </w:r>
-      <w:proofErr w:type="spellStart"/>
-      <w:r>
-        <w:rPr>
-          <w:rFonts w:cs="Courier New"/>
-          <w:lang w:val="en-GB"/>
-        </w:rPr>
-        <w:t>sizeof</w:t>
-      </w:r>
-      <w:proofErr w:type="spellEnd"/>
-      <w:r>
-        <w:rPr>
-          <w:rFonts w:cs="Courier New"/>
-          <w:lang w:val="en-GB"/>
-        </w:rPr>
-        <w:t>(</w:t>
-      </w:r>
-      <w:proofErr w:type="spellStart"/>
-      <w:r>
-        <w:rPr>
-          <w:rFonts w:cs="Courier New"/>
-          <w:lang w:val="en-GB"/>
-        </w:rPr>
-        <w:t>TXsender</w:t>
-      </w:r>
-      <w:proofErr w:type="spellEnd"/>
-      <w:r>
-        <w:rPr>
-          <w:rFonts w:cs="Courier New"/>
-          <w:lang w:val="en-GB"/>
-        </w:rPr>
-        <w:t>).</w:t>
-      </w:r>
-    </w:p>
-    <w:p>
-      <w:pPr>
-        <w:rPr>
-          <w:lang w:val="en-GB"/>
-        </w:rPr>
-      </w:pPr>
-      <w:r>
-        <w:rPr>
-          <w:lang w:val="en-GB"/>
-        </w:rPr>
-        <w:br w:type="page"/>
-      </w:r>
-    </w:p>
-    <w:p>
-      <w:pPr>
-        <w:pStyle w:val="Heading2"/>
-        <w:rPr>
-          <w:lang w:val="en-GB"/>
-        </w:rPr>
-      </w:pPr>
-      <w:bookmarkStart w:id="12" w:name="_Toc398884480"/>
-      <w:r>
-        <w:rPr>
-          <w:lang w:val="en-GB"/>
-        </w:rPr>
-        <w:lastRenderedPageBreak/>
-        <w:t xml:space="preserve">Authenticating the </w:t>
-      </w:r>
-      <w:r>
-        <w:rPr>
-          <w:lang w:val="en-GB"/>
-        </w:rPr>
-        <w:t>S</w:t>
-      </w:r>
-      <w:r>
-        <w:rPr>
-          <w:lang w:val="en-GB"/>
-        </w:rPr>
-        <w:t xml:space="preserve">ocket </w:t>
-      </w:r>
-      <w:r>
-        <w:rPr>
-          <w:lang w:val="en-GB"/>
-        </w:rPr>
-        <w:t>C</w:t>
-      </w:r>
-      <w:r>
-        <w:rPr>
-          <w:lang w:val="en-GB"/>
-        </w:rPr>
-        <w:t>onnection</w:t>
       </w:r>
       <w:bookmarkEnd w:id="12"/>
     </w:p>
@@ -7823,6 +7520,188 @@
       </w:pPr>
       <w:r>
         <w:rPr>
+          <w:rFonts w:cs="Courier New"/>
+          <w:lang w:val="en-GB"/>
+        </w:rPr>
+        <w:t>This is the sequence ID of the transmitter. Its value increments from 1 to 2^32 (unsigned integer) and can only be reset to 1 during authentication procedure. This means that each connection can transfer 2^32 messages until it rolls over to 1.</w:t>
+      </w:r>
+    </w:p>
+    <w:p>
+      <w:pPr>
+        <w:pStyle w:val="Heading4"/>
+        <w:rPr>
+          <w:lang w:val="en-GB"/>
+        </w:rPr>
+      </w:pPr>
+      <w:bookmarkStart w:id="13" w:name="_Toc399921636"/>
+      <w:r>
+        <w:rPr>
+          <w:lang w:val="en-GB"/>
+        </w:rPr>
+        <w:t>Data – section</w:t>
+      </w:r>
+      <w:bookmarkEnd w:id="13"/>
+    </w:p>
+    <w:p>
+      <w:pPr>
+        <w:rPr>
+          <w:rFonts w:cs="Courier New"/>
+          <w:lang w:val="en-GB"/>
+        </w:rPr>
+      </w:pPr>
+      <w:r>
+        <w:rPr>
+          <w:rFonts w:cs="Courier New"/>
+          <w:lang w:val="en-GB"/>
+        </w:rPr>
+        <w:t xml:space="preserve">This is the actual payload data and is a raw binary stream. </w:t>
+      </w:r>
+      <w:r>
+        <w:rPr>
+          <w:rFonts w:cs="Courier New"/>
+          <w:lang w:val="en-GB"/>
+        </w:rPr>
+        <w:t xml:space="preserve">In current implementation the </w:t>
+      </w:r>
+      <w:r>
+        <w:rPr>
+          <w:rFonts w:cs="Courier New"/>
+          <w:lang w:val="en-GB"/>
+        </w:rPr>
+        <w:t xml:space="preserve">limitation to the length of this data </w:t>
+      </w:r>
+      <w:r>
+        <w:rPr>
+          <w:rFonts w:cs="Courier New"/>
+          <w:lang w:val="en-GB"/>
+        </w:rPr>
+        <w:t xml:space="preserve">is </w:t>
+      </w:r>
+      <w:r>
+        <w:rPr>
+          <w:rFonts w:cs="Courier New"/>
+          <w:lang w:val="en-GB"/>
+        </w:rPr>
+        <w:t>65535</w:t>
+      </w:r>
+      <w:r>
+        <w:rPr>
+          <w:rFonts w:cs="Courier New"/>
+          <w:lang w:val="en-GB"/>
+        </w:rPr>
+        <w:t>-</w:t>
+      </w:r>
+      <w:proofErr w:type="gramStart"/>
+      <w:r>
+        <w:rPr>
+          <w:rFonts w:cs="Courier New"/>
+          <w:lang w:val="en-GB"/>
+        </w:rPr>
+        <w:t>sizeof(</w:t>
+      </w:r>
+      <w:proofErr w:type="gramEnd"/>
+      <w:r>
+        <w:rPr>
+          <w:rFonts w:cs="Courier New"/>
+          <w:lang w:val="en-GB"/>
+        </w:rPr>
+        <w:t>Header)-</w:t>
+      </w:r>
+      <w:proofErr w:type="spellStart"/>
+      <w:r>
+        <w:rPr>
+          <w:rFonts w:cs="Courier New"/>
+          <w:lang w:val="en-GB"/>
+        </w:rPr>
+        <w:t>sizeof</w:t>
+      </w:r>
+      <w:proofErr w:type="spellEnd"/>
+      <w:r>
+        <w:rPr>
+          <w:rFonts w:cs="Courier New"/>
+          <w:lang w:val="en-GB"/>
+        </w:rPr>
+        <w:t>(</w:t>
+      </w:r>
+      <w:proofErr w:type="spellStart"/>
+      <w:r>
+        <w:rPr>
+          <w:rFonts w:cs="Courier New"/>
+          <w:lang w:val="en-GB"/>
+        </w:rPr>
+        <w:t>TXsender</w:t>
+      </w:r>
+      <w:proofErr w:type="spellEnd"/>
+      <w:r>
+        <w:rPr>
+          <w:rFonts w:cs="Courier New"/>
+          <w:lang w:val="en-GB"/>
+        </w:rPr>
+        <w:t>).</w:t>
+      </w:r>
+    </w:p>
+    <w:p>
+      <w:pPr>
+        <w:rPr>
+          <w:lang w:val="en-GB"/>
+        </w:rPr>
+      </w:pPr>
+      <w:r>
+        <w:rPr>
+          <w:lang w:val="en-GB"/>
+        </w:rPr>
+        <w:br w:type="page"/>
+      </w:r>
+    </w:p>
+    <w:p>
+      <w:pPr>
+        <w:pStyle w:val="Heading2"/>
+        <w:rPr>
+          <w:lang w:val="en-GB"/>
+        </w:rPr>
+      </w:pPr>
+      <w:bookmarkStart w:id="14" w:name="_Toc399921637"/>
+      <w:r>
+        <w:rPr>
+          <w:lang w:val="en-GB"/>
+        </w:rPr>
+        <w:lastRenderedPageBreak/>
+        <w:t xml:space="preserve">Authenticating the </w:t>
+      </w:r>
+      <w:r>
+        <w:rPr>
+          <w:lang w:val="en-GB"/>
+        </w:rPr>
+        <w:t>S</w:t>
+      </w:r>
+      <w:r>
+        <w:rPr>
+          <w:lang w:val="en-GB"/>
+        </w:rPr>
+        <w:t xml:space="preserve">ocket </w:t>
+      </w:r>
+      <w:r>
+        <w:rPr>
+          <w:lang w:val="en-GB"/>
+        </w:rPr>
+        <w:t>C</w:t>
+      </w:r>
+      <w:r>
+        <w:rPr>
+          <w:lang w:val="en-GB"/>
+        </w:rPr>
+        <w:t>onnection</w:t>
+      </w:r>
+      <w:bookmarkEnd w:id="14"/>
+    </w:p>
+    <w:p>
+      <w:pPr>
+        <w:rPr>
+          <w:lang w:val="en-GB"/>
+        </w:rPr>
+      </w:pPr>
+      <w:r>
+        <w:rPr>
           <w:lang w:val="en-GB"/>
         </w:rPr>
         <w:t xml:space="preserve">After the socket connection is established from either Base or Client towards the Server, </w:t>
@@ -8005,7 +7884,7 @@
           <w:lang w:val="en-GB"/>
         </w:rPr>
       </w:pPr>
-      <w:bookmarkStart w:id="13" w:name="_Toc398884481"/>
+      <w:bookmarkStart w:id="15" w:name="_Toc399921638"/>
       <w:r>
         <w:rPr>
           <w:lang w:val="en-GB"/>
@@ -8030,7 +7909,7 @@
         </w:rPr>
         <w:t>Procedure</w:t>
       </w:r>
-      <w:bookmarkEnd w:id="13"/>
+      <w:bookmarkEnd w:id="15"/>
     </w:p>
     <w:p>
       <w:pPr>
@@ -8710,7 +8589,7 @@
           <w:lang w:val="en-GB"/>
         </w:rPr>
       </w:pPr>
-      <w:bookmarkStart w:id="14" w:name="_Toc398884482"/>
+      <w:bookmarkStart w:id="16" w:name="_Toc399921639"/>
       <w:r>
         <w:rPr>
           <w:lang w:val="en-GB"/>
@@ -8735,7 +8614,7 @@
         </w:rPr>
         <w:t>Procedure</w:t>
       </w:r>
-      <w:bookmarkEnd w:id="14"/>
+      <w:bookmarkEnd w:id="16"/>
     </w:p>
     <w:p>
       <w:pPr>
@@ -10683,7 +10562,7 @@
           <w:lang w:val="en-GB"/>
         </w:rPr>
       </w:pPr>
-      <w:bookmarkStart w:id="15" w:name="_Toc398884483"/>
+      <w:bookmarkStart w:id="17" w:name="_Toc399921640"/>
       <w:r>
         <w:rPr>
           <w:lang w:val="en-GB"/>
@@ -10709,7 +10588,7 @@
         </w:rPr>
         <w:t>)</w:t>
       </w:r>
-      <w:bookmarkEnd w:id="15"/>
+      <w:bookmarkEnd w:id="17"/>
     </w:p>
     <w:p>
       <w:pPr>
@@ -11529,7 +11408,7 @@
         </w:rPr>
         <w:br w:type="page"/>
       </w:r>
-      <w:bookmarkStart w:id="16" w:name="_Toc398884484"/>
+      <w:bookmarkStart w:id="18" w:name="_Toc399921641"/>
       <w:r>
         <w:rPr>
           <w:lang w:val="en-GB"/>
@@ -11543,7 +11422,7 @@
         </w:rPr>
         <w:t>System Messages</w:t>
       </w:r>
-      <w:bookmarkEnd w:id="16"/>
+      <w:bookmarkEnd w:id="18"/>
     </w:p>
     <w:p>
       <w:pPr>
@@ -11613,7 +11492,7 @@
           <w:lang w:val="en-GB"/>
         </w:rPr>
       </w:pPr>
-      <w:bookmarkStart w:id="17" w:name="_Toc398884485"/>
+      <w:bookmarkStart w:id="19" w:name="_Toc399921642"/>
       <w:r>
         <w:rPr>
           <w:lang w:val="en-GB"/>
@@ -11644,7 +11523,7 @@
         </w:rPr>
         <w:t xml:space="preserve"> Client</w:t>
       </w:r>
-      <w:bookmarkEnd w:id="17"/>
+      <w:bookmarkEnd w:id="19"/>
     </w:p>
     <w:p>
       <w:pPr>
@@ -11653,14 +11532,14 @@
           <w:lang w:val="en-GB"/>
         </w:rPr>
       </w:pPr>
-      <w:bookmarkStart w:id="18" w:name="_Toc398884486"/>
+      <w:bookmarkStart w:id="20" w:name="_Toc399921643"/>
       <w:r>
         <w:rPr>
           <w:lang w:val="en-GB"/>
         </w:rPr>
         <w:t>Base Connection Status</w:t>
       </w:r>
-      <w:bookmarkEnd w:id="18"/>
+      <w:bookmarkEnd w:id="20"/>
     </w:p>
     <w:p>
       <w:pPr>
@@ -12712,7 +12591,7 @@
           <w:lang w:val="en-GB"/>
         </w:rPr>
       </w:pPr>
-      <w:bookmarkStart w:id="19" w:name="_Toc398884487"/>
+      <w:bookmarkStart w:id="21" w:name="_Toc399921644"/>
       <w:r>
         <w:rPr>
           <w:lang w:val="en-GB"/>
@@ -12737,7 +12616,7 @@
         </w:rPr>
         <w:t>Server</w:t>
       </w:r>
-      <w:bookmarkEnd w:id="19"/>
+      <w:bookmarkEnd w:id="21"/>
     </w:p>
     <w:p>
       <w:pPr>
@@ -12746,14 +12625,14 @@
           <w:lang w:val="en-GB"/>
         </w:rPr>
       </w:pPr>
-      <w:bookmarkStart w:id="20" w:name="_Toc398884488"/>
+      <w:bookmarkStart w:id="22" w:name="_Toc399921645"/>
       <w:r>
         <w:rPr>
           <w:lang w:val="en-GB"/>
         </w:rPr>
         <w:t>Pull unacknowledged messages</w:t>
       </w:r>
-      <w:bookmarkEnd w:id="20"/>
+      <w:bookmarkEnd w:id="22"/>
     </w:p>
     <w:p>
       <w:pPr>
@@ -13490,7 +13369,7 @@
           <w:lang w:val="en-GB"/>
         </w:rPr>
       </w:pPr>
-      <w:bookmarkStart w:id="21" w:name="_Toc398884489"/>
+      <w:bookmarkStart w:id="23" w:name="_Toc399921646"/>
       <w:r>
         <w:rPr>
           <w:lang w:val="en-GB"/>
@@ -13520,69 +13399,6 @@
           <w:lang w:val="en-GB"/>
         </w:rPr>
         <w:t xml:space="preserve"> Base</w:t>
-      </w:r>
-      <w:bookmarkEnd w:id="21"/>
-    </w:p>
-    <w:p>
-      <w:pPr>
-        <w:rPr>
-          <w:lang w:val="en-GB"/>
-        </w:rPr>
-      </w:pPr>
-      <w:r>
-        <w:rPr>
-          <w:lang w:val="en-GB"/>
-        </w:rPr>
-        <w:t xml:space="preserve">There are currently no </w:t>
-      </w:r>
-      <w:r>
-        <w:rPr>
-          <w:lang w:val="en-GB"/>
-        </w:rPr>
-        <w:t xml:space="preserve">implemented </w:t>
-      </w:r>
-      <w:r>
-        <w:rPr>
-          <w:lang w:val="en-GB"/>
-        </w:rPr>
-        <w:t>special system messages</w:t>
-      </w:r>
-      <w:r>
-        <w:rPr>
-          <w:lang w:val="en-GB"/>
-        </w:rPr>
-        <w:t xml:space="preserve"> which are sent to Base by the Server.</w:t>
-      </w:r>
-    </w:p>
-    <w:p>
-      <w:pPr>
-        <w:pStyle w:val="Heading3"/>
-        <w:rPr>
-          <w:lang w:val="en-GB"/>
-        </w:rPr>
-      </w:pPr>
-      <w:bookmarkStart w:id="22" w:name="_Toc398884490"/>
-      <w:r>
-        <w:rPr>
-          <w:lang w:val="en-GB"/>
-        </w:rPr>
-        <w:t>Special System Messages sent from Base -&gt; Server</w:t>
-      </w:r>
-      <w:bookmarkEnd w:id="22"/>
-    </w:p>
-    <w:p>
-      <w:pPr>
-        <w:pStyle w:val="Heading4"/>
-        <w:rPr>
-          <w:lang w:val="en-GB"/>
-        </w:rPr>
-      </w:pPr>
-      <w:bookmarkStart w:id="23" w:name="_Toc398884491"/>
-      <w:r>
-        <w:rPr>
-          <w:lang w:val="en-GB"/>
-        </w:rPr>
-        <w:t>Pull unacknowledged messages</w:t>
       </w:r>
       <w:bookmarkEnd w:id="23"/>
     </w:p>
@@ -13596,251 +13412,56 @@
         <w:rPr>
           <w:lang w:val="en-GB"/>
         </w:rPr>
-        <w:t xml:space="preserve">Base can send a message to server that will force it to re-send all unacknowledged messages from its </w:t>
-      </w:r>
-      <w:r>
-        <w:rPr>
-          <w:b/>
-          <w:bCs/>
-          <w:lang w:val="en-GB"/>
-        </w:rPr>
-        <w:t>txserver2base</w:t>
-      </w:r>
-      <w:r>
-        <w:rPr>
-          <w:lang w:val="en-GB"/>
-        </w:rPr>
-        <w:t xml:space="preserve"> queue. It should also be of type: </w:t>
-      </w:r>
-      <w:r>
-        <w:rPr>
-          <w:b/>
-          <w:bCs/>
-          <w:lang w:val="en-GB"/>
-        </w:rPr>
-        <w:t xml:space="preserve">notification </w:t>
-      </w:r>
-      <w:r>
-        <w:rPr>
-          <w:lang w:val="en-GB"/>
-        </w:rPr>
-        <w:t>but it is not obligatory.</w:t>
+        <w:t xml:space="preserve">There are currently no </w:t>
+      </w:r>
+      <w:r>
+        <w:rPr>
+          <w:lang w:val="en-GB"/>
+        </w:rPr>
+        <w:t xml:space="preserve">implemented </w:t>
+      </w:r>
+      <w:r>
+        <w:rPr>
+          <w:lang w:val="en-GB"/>
+        </w:rPr>
+        <w:t>special system messages</w:t>
+      </w:r>
+      <w:r>
+        <w:rPr>
+          <w:lang w:val="en-GB"/>
+        </w:rPr>
+        <w:t xml:space="preserve"> which are sent to Base by the Server.</w:t>
       </w:r>
     </w:p>
     <w:p>
       <w:pPr>
-        <w:rPr>
-          <w:lang w:val="en-GB"/>
-        </w:rPr>
-      </w:pPr>
-      <w:r>
-        <w:rPr>
-          <w:lang w:val="en-GB"/>
-        </w:rPr>
-        <w:t xml:space="preserve">Content of this message is (without protocol header sections, only payload </w:t>
-      </w:r>
-      <w:r>
-        <w:rPr>
-          <w:b/>
-          <w:bCs/>
-          <w:lang w:val="en-GB"/>
-        </w:rPr>
-        <w:t>data</w:t>
-      </w:r>
-      <w:r>
-        <w:rPr>
-          <w:lang w:val="en-GB"/>
-        </w:rPr>
-        <w:t xml:space="preserve"> section):</w:t>
-      </w:r>
-    </w:p>
-    <w:p>
-      <w:pPr>
-        <w:rPr>
-          <w:rFonts w:ascii="Courier New" w:hAnsi="Courier New" w:cs="Courier New"/>
-          <w:lang w:val="en-GB"/>
-        </w:rPr>
-      </w:pPr>
-      <w:r>
-        <w:rPr>
-          <w:rFonts w:ascii="Courier New" w:hAnsi="Courier New" w:cs="Courier New"/>
-          <w:highlight w:val="lightGray"/>
-          <w:lang w:val="en-GB"/>
-        </w:rPr>
-        <w:t>01</w:t>
-      </w:r>
-    </w:p>
-    <w:p>
-      <w:pPr>
-        <w:rPr>
-          <w:lang w:val="en-GB"/>
-        </w:rPr>
-      </w:pPr>
-      <w:r>
-        <w:rPr>
-          <w:lang w:val="en-GB"/>
-        </w:rPr>
-        <w:t>That’s it. After Server receives this system message it will start re-sending all unacknowledged items from its queue and hopefully Base will now receive them and acknowledge.</w:t>
-      </w:r>
-    </w:p>
-    <w:p>
-      <w:pPr>
-        <w:pStyle w:val="Heading4"/>
-        <w:rPr>
-          <w:lang w:val="en-GB"/>
-        </w:rPr>
-      </w:pPr>
-      <w:bookmarkStart w:id="24" w:name="_Toc398884492"/>
-      <w:r>
-        <w:rPr>
-          <w:lang w:val="en-GB"/>
-        </w:rPr>
-        <w:t xml:space="preserve">Enable Keep-Alive on </w:t>
-      </w:r>
-      <w:r>
-        <w:rPr>
-          <w:lang w:val="en-GB"/>
-        </w:rPr>
-        <w:t xml:space="preserve">current </w:t>
-      </w:r>
-      <w:r>
-        <w:rPr>
-          <w:lang w:val="en-GB"/>
-        </w:rPr>
-        <w:t>socket connection</w:t>
+        <w:pStyle w:val="Heading3"/>
+        <w:rPr>
+          <w:lang w:val="en-GB"/>
+        </w:rPr>
+      </w:pPr>
+      <w:bookmarkStart w:id="24" w:name="_Toc399921647"/>
+      <w:r>
+        <w:rPr>
+          <w:lang w:val="en-GB"/>
+        </w:rPr>
+        <w:t>Special System Messages sent from Base -&gt; Server</w:t>
       </w:r>
       <w:bookmarkEnd w:id="24"/>
     </w:p>
     <w:p>
       <w:pPr>
-        <w:rPr>
-          <w:lang w:val="en-GB"/>
-        </w:rPr>
-      </w:pPr>
-      <w:r>
-        <w:rPr>
-          <w:lang w:val="en-GB"/>
-        </w:rPr>
-        <w:t xml:space="preserve">In case Base’s network hardware replies to Keep-Alive messages, this option can be enabled by </w:t>
-      </w:r>
-      <w:r>
-        <w:rPr>
-          <w:lang w:val="en-GB"/>
-        </w:rPr>
-        <w:t>sending the appropriate system message.</w:t>
-      </w:r>
-    </w:p>
-    <w:p>
-      <w:pPr>
-        <w:rPr>
-          <w:lang w:val="en-GB"/>
-        </w:rPr>
-      </w:pPr>
-      <w:r>
-        <w:rPr>
-          <w:lang w:val="en-GB"/>
-        </w:rPr>
-        <w:t xml:space="preserve">Content of this message is (without protocol header sections, only payload </w:t>
-      </w:r>
-      <w:r>
-        <w:rPr>
-          <w:b/>
-          <w:bCs/>
-          <w:lang w:val="en-GB"/>
-        </w:rPr>
-        <w:t>data</w:t>
-      </w:r>
-      <w:r>
-        <w:rPr>
-          <w:lang w:val="en-GB"/>
-        </w:rPr>
-        <w:t xml:space="preserve"> section):</w:t>
-      </w:r>
-    </w:p>
-    <w:p>
-      <w:pPr>
-        <w:rPr>
-          <w:rFonts w:ascii="Courier New" w:hAnsi="Courier New" w:cs="Courier New"/>
-          <w:lang w:val="en-GB"/>
-        </w:rPr>
-      </w:pPr>
-      <w:r>
-        <w:rPr>
-          <w:rFonts w:ascii="Courier New" w:hAnsi="Courier New" w:cs="Courier New"/>
-          <w:highlight w:val="lightGray"/>
-          <w:lang w:val="en-GB"/>
-        </w:rPr>
-        <w:t>02</w:t>
-      </w:r>
-    </w:p>
-    <w:p>
-      <w:pPr>
-        <w:rPr>
-          <w:lang w:val="en-GB"/>
-        </w:rPr>
-      </w:pPr>
-      <w:r>
-        <w:rPr>
-          <w:lang w:val="en-GB"/>
-        </w:rPr>
-        <w:t xml:space="preserve">If Base’s network hardware supports Keep-Alive messages, it is strongly </w:t>
-      </w:r>
-      <w:r>
-        <w:rPr>
-          <w:lang w:val="en-GB"/>
-        </w:rPr>
-        <w:t xml:space="preserve">recommended </w:t>
-      </w:r>
-      <w:r>
-        <w:rPr>
-          <w:lang w:val="en-GB"/>
-        </w:rPr>
-        <w:t>to</w:t>
-      </w:r>
-      <w:r>
-        <w:rPr>
-          <w:lang w:val="en-GB"/>
-        </w:rPr>
-        <w:t xml:space="preserve"> enable this option</w:t>
-      </w:r>
-      <w:r>
-        <w:rPr>
-          <w:lang w:val="en-GB"/>
-        </w:rPr>
-        <w:t xml:space="preserve"> since it helps connected Clients know when Base’s socket connection drops almost immediately.</w:t>
-      </w:r>
-    </w:p>
-    <w:p>
-      <w:pPr>
         <w:pStyle w:val="Heading4"/>
         <w:rPr>
           <w:lang w:val="en-GB"/>
         </w:rPr>
       </w:pPr>
-      <w:bookmarkStart w:id="25" w:name="_Toc398884493"/>
-      <w:r>
-        <w:rPr>
-          <w:lang w:val="en-GB"/>
-        </w:rPr>
-        <w:t>Disable</w:t>
-      </w:r>
-      <w:r>
-        <w:rPr>
-          <w:lang w:val="en-GB"/>
-        </w:rPr>
-        <w:t xml:space="preserve"> Keep-Alive on </w:t>
-      </w:r>
-      <w:r>
-        <w:rPr>
-          <w:lang w:val="en-GB"/>
-        </w:rPr>
-        <w:t xml:space="preserve">current </w:t>
-      </w:r>
-      <w:r>
-        <w:rPr>
-          <w:lang w:val="en-GB"/>
-        </w:rPr>
-        <w:t>socket connection</w:t>
+      <w:bookmarkStart w:id="25" w:name="_Toc399921648"/>
+      <w:r>
+        <w:rPr>
+          <w:lang w:val="en-GB"/>
+        </w:rPr>
+        <w:t>Pull unacknowledged messages</w:t>
       </w:r>
       <w:bookmarkEnd w:id="25"/>
     </w:p>
@@ -13854,13 +13475,35 @@
         <w:rPr>
           <w:lang w:val="en-GB"/>
         </w:rPr>
-        <w:t xml:space="preserve">In case Base’s network hardware replies to Keep-Alive messages, this option can be enabled by sending the </w:t>
-      </w:r>
-      <w:r>
-        <w:rPr>
-          <w:lang w:val="en-GB"/>
-        </w:rPr>
-        <w:t>appropriate system message.</w:t>
+        <w:t xml:space="preserve">Base can send a message to server that will force it to re-send all unacknowledged messages from its </w:t>
+      </w:r>
+      <w:r>
+        <w:rPr>
+          <w:b/>
+          <w:bCs/>
+          <w:lang w:val="en-GB"/>
+        </w:rPr>
+        <w:t>txserver2base</w:t>
+      </w:r>
+      <w:r>
+        <w:rPr>
+          <w:lang w:val="en-GB"/>
+        </w:rPr>
+        <w:t xml:space="preserve"> queue. It should also be of type: </w:t>
+      </w:r>
+      <w:r>
+        <w:rPr>
+          <w:b/>
+          <w:bCs/>
+          <w:lang w:val="en-GB"/>
+        </w:rPr>
+        <w:t xml:space="preserve">notification </w:t>
+      </w:r>
+      <w:r>
+        <w:rPr>
+          <w:lang w:val="en-GB"/>
+        </w:rPr>
+        <w:t>but it is not obligatory.</w:t>
       </w:r>
     </w:p>
     <w:p>
@@ -13903,40 +13546,260 @@
           <w:highlight w:val="lightGray"/>
           <w:lang w:val="en-GB"/>
         </w:rPr>
-        <w:t>03</w:t>
+        <w:t>01</w:t>
       </w:r>
     </w:p>
     <w:p>
       <w:pPr>
         <w:rPr>
+          <w:lang w:val="en-GB"/>
+        </w:rPr>
+      </w:pPr>
+      <w:r>
+        <w:rPr>
+          <w:lang w:val="en-GB"/>
+        </w:rPr>
+        <w:t>That’s it. After Server receives this system message it will start re-sending all unacknowledged items from its queue and hopefully Base will now receive them and acknowledge.</w:t>
+      </w:r>
+    </w:p>
+    <w:p>
+      <w:pPr>
+        <w:pStyle w:val="Heading4"/>
+        <w:rPr>
+          <w:lang w:val="en-GB"/>
+        </w:rPr>
+      </w:pPr>
+      <w:bookmarkStart w:id="26" w:name="_Toc399921649"/>
+      <w:r>
+        <w:rPr>
+          <w:lang w:val="en-GB"/>
+        </w:rPr>
+        <w:t xml:space="preserve">Enable Keep-Alive on </w:t>
+      </w:r>
+      <w:r>
+        <w:rPr>
+          <w:lang w:val="en-GB"/>
+        </w:rPr>
+        <w:t xml:space="preserve">current </w:t>
+      </w:r>
+      <w:r>
+        <w:rPr>
+          <w:lang w:val="en-GB"/>
+        </w:rPr>
+        <w:t>socket connection</w:t>
+      </w:r>
+      <w:bookmarkEnd w:id="26"/>
+    </w:p>
+    <w:p>
+      <w:pPr>
+        <w:rPr>
+          <w:lang w:val="en-GB"/>
+        </w:rPr>
+      </w:pPr>
+      <w:r>
+        <w:rPr>
+          <w:lang w:val="en-GB"/>
+        </w:rPr>
+        <w:t xml:space="preserve">In case Base’s network hardware replies to Keep-Alive messages, this option can be enabled by </w:t>
+      </w:r>
+      <w:r>
+        <w:rPr>
+          <w:lang w:val="en-GB"/>
+        </w:rPr>
+        <w:t>sending the appropriate system message.</w:t>
+      </w:r>
+    </w:p>
+    <w:p>
+      <w:pPr>
+        <w:rPr>
+          <w:lang w:val="en-GB"/>
+        </w:rPr>
+      </w:pPr>
+      <w:r>
+        <w:rPr>
+          <w:lang w:val="en-GB"/>
+        </w:rPr>
+        <w:t xml:space="preserve">Content of this message is (without protocol header sections, only payload </w:t>
+      </w:r>
+      <w:r>
+        <w:rPr>
           <w:b/>
           <w:bCs/>
           <w:lang w:val="en-GB"/>
         </w:rPr>
-      </w:pPr>
+        <w:t>data</w:t>
+      </w:r>
+      <w:r>
+        <w:rPr>
+          <w:lang w:val="en-GB"/>
+        </w:rPr>
+        <w:t xml:space="preserve"> section):</w:t>
+      </w:r>
+    </w:p>
+    <w:p>
+      <w:pPr>
+        <w:rPr>
+          <w:rFonts w:ascii="Courier New" w:hAnsi="Courier New" w:cs="Courier New"/>
+          <w:lang w:val="en-GB"/>
+        </w:rPr>
+      </w:pPr>
+      <w:r>
+        <w:rPr>
+          <w:rFonts w:ascii="Courier New" w:hAnsi="Courier New" w:cs="Courier New"/>
+          <w:highlight w:val="lightGray"/>
+          <w:lang w:val="en-GB"/>
+        </w:rPr>
+        <w:t>02</w:t>
+      </w:r>
+    </w:p>
+    <w:p>
+      <w:pPr>
+        <w:rPr>
+          <w:lang w:val="en-GB"/>
+        </w:rPr>
+      </w:pPr>
+      <w:r>
+        <w:rPr>
+          <w:lang w:val="en-GB"/>
+        </w:rPr>
+        <w:t xml:space="preserve">If Base’s network hardware supports Keep-Alive messages, it is strongly </w:t>
+      </w:r>
+      <w:r>
+        <w:rPr>
+          <w:lang w:val="en-GB"/>
+        </w:rPr>
+        <w:t xml:space="preserve">recommended </w:t>
+      </w:r>
+      <w:r>
+        <w:rPr>
+          <w:lang w:val="en-GB"/>
+        </w:rPr>
+        <w:t>to</w:t>
+      </w:r>
+      <w:r>
+        <w:rPr>
+          <w:lang w:val="en-GB"/>
+        </w:rPr>
+        <w:t xml:space="preserve"> enable this option</w:t>
+      </w:r>
+      <w:r>
+        <w:rPr>
+          <w:lang w:val="en-GB"/>
+        </w:rPr>
+        <w:t xml:space="preserve"> since it helps connected Clients know when Base’s socket connection drops almost immediately.</w:t>
+      </w:r>
+    </w:p>
+    <w:p>
+      <w:pPr>
+        <w:pStyle w:val="Heading4"/>
+        <w:rPr>
+          <w:lang w:val="en-GB"/>
+        </w:rPr>
+      </w:pPr>
+      <w:bookmarkStart w:id="27" w:name="_Toc399921650"/>
+      <w:r>
+        <w:rPr>
+          <w:lang w:val="en-GB"/>
+        </w:rPr>
+        <w:t>Disable</w:t>
+      </w:r>
+      <w:r>
+        <w:rPr>
+          <w:lang w:val="en-GB"/>
+        </w:rPr>
+        <w:t xml:space="preserve"> Keep-Alive on </w:t>
+      </w:r>
+      <w:r>
+        <w:rPr>
+          <w:lang w:val="en-GB"/>
+        </w:rPr>
+        <w:t xml:space="preserve">current </w:t>
+      </w:r>
+      <w:r>
+        <w:rPr>
+          <w:lang w:val="en-GB"/>
+        </w:rPr>
+        <w:t>socket connection</w:t>
+      </w:r>
+      <w:bookmarkEnd w:id="27"/>
+    </w:p>
+    <w:p>
+      <w:pPr>
+        <w:rPr>
+          <w:lang w:val="en-GB"/>
+        </w:rPr>
+      </w:pPr>
+      <w:r>
+        <w:rPr>
+          <w:lang w:val="en-GB"/>
+        </w:rPr>
+        <w:t xml:space="preserve">In case Base’s network hardware replies to Keep-Alive messages, this option can be enabled by sending the </w:t>
+      </w:r>
+      <w:r>
+        <w:rPr>
+          <w:lang w:val="en-GB"/>
+        </w:rPr>
+        <w:t>appropriate system message.</w:t>
+      </w:r>
+    </w:p>
+    <w:p>
+      <w:pPr>
+        <w:rPr>
+          <w:lang w:val="en-GB"/>
+        </w:rPr>
+      </w:pPr>
+      <w:r>
+        <w:rPr>
+          <w:lang w:val="en-GB"/>
+        </w:rPr>
+        <w:t xml:space="preserve">Content of this message is (without protocol header sections, only payload </w:t>
+      </w:r>
       <w:r>
         <w:rPr>
           <w:b/>
           <w:bCs/>
           <w:lang w:val="en-GB"/>
         </w:rPr>
-        <w:t xml:space="preserve">Note: Keep-Alive is disabled by default for each new </w:t>
-      </w:r>
-      <w:r>
+        <w:t>data</w:t>
+      </w:r>
+      <w:r>
+        <w:rPr>
+          <w:lang w:val="en-GB"/>
+        </w:rPr>
+        <w:t xml:space="preserve"> section):</w:t>
+      </w:r>
+    </w:p>
+    <w:p>
+      <w:pPr>
+        <w:rPr>
+          <w:rFonts w:ascii="Courier New" w:hAnsi="Courier New" w:cs="Courier New"/>
+          <w:lang w:val="en-GB"/>
+        </w:rPr>
+      </w:pPr>
+      <w:r>
+        <w:rPr>
+          <w:rFonts w:ascii="Courier New" w:hAnsi="Courier New" w:cs="Courier New"/>
+          <w:highlight w:val="lightGray"/>
+          <w:lang w:val="en-GB"/>
+        </w:rPr>
+        <w:t>03</w:t>
+      </w:r>
+    </w:p>
+    <w:p>
+      <w:pPr>
         <w:rPr>
           <w:b/>
           <w:bCs/>
           <w:lang w:val="en-GB"/>
         </w:rPr>
-        <w:t xml:space="preserve">socket </w:t>
-      </w:r>
+      </w:pPr>
       <w:r>
         <w:rPr>
           <w:b/>
           <w:bCs/>
           <w:lang w:val="en-GB"/>
         </w:rPr>
-        <w:t>connection.</w:t>
+        <w:t xml:space="preserve">Note: Keep-Alive is disabled by default for each new </w:t>
       </w:r>
       <w:r>
         <w:rPr>
@@ -13944,6 +13807,22 @@
           <w:bCs/>
           <w:lang w:val="en-GB"/>
         </w:rPr>
+        <w:t xml:space="preserve">socket </w:t>
+      </w:r>
+      <w:r>
+        <w:rPr>
+          <w:b/>
+          <w:bCs/>
+          <w:lang w:val="en-GB"/>
+        </w:rPr>
+        <w:t>connection.</w:t>
+      </w:r>
+      <w:r>
+        <w:rPr>
+          <w:b/>
+          <w:bCs/>
+          <w:lang w:val="en-GB"/>
+        </w:rPr>
         <w:br w:type="page"/>
       </w:r>
     </w:p>
@@ -13954,7 +13833,7 @@
           <w:lang w:val="en-GB"/>
         </w:rPr>
       </w:pPr>
-      <w:bookmarkStart w:id="26" w:name="_Toc398884494"/>
+      <w:bookmarkStart w:id="28" w:name="_Toc399921651"/>
       <w:r>
         <w:rPr>
           <w:lang w:val="en-GB"/>
@@ -13962,7 +13841,7 @@
         <w:lastRenderedPageBreak/>
         <w:t>Document Change Log</w:t>
       </w:r>
-      <w:bookmarkEnd w:id="26"/>
+      <w:bookmarkEnd w:id="28"/>
     </w:p>
     <w:p>
       <w:pPr>
@@ -14481,8 +14360,6 @@
               </w:rPr>
               <w:t xml:space="preserve"> This token is generated by the PHP admin web site.</w:t>
             </w:r>
-            <w:bookmarkStart w:id="27" w:name="_GoBack"/>
-            <w:bookmarkEnd w:id="27"/>
           </w:p>
         </w:tc>
       </w:tr>
@@ -17826,7 +17703,7 @@
 </file>
 
 <file path=customXml/itemProps1.xml><?xml version="1.0" encoding="utf-8"?>
-<ds:datastoreItem xmlns:ds="http://schemas.openxmlformats.org/officeDocument/2006/customXml" ds:itemID="{6AF14B07-74F4-43B6-942B-E6D2D4CF8A81}">
+<ds:datastoreItem xmlns:ds="http://schemas.openxmlformats.org/officeDocument/2006/customXml" ds:itemID="{AC4F504E-8345-40E4-BA60-999326D2E572}">
   <ds:schemaRefs>
     <ds:schemaRef ds:uri="http://schemas.openxmlformats.org/officeDocument/2006/bibliography"/>
   </ds:schemaRefs>

</xml_diff>

<commit_message>
spAuthBase and documentation updated
</commit_message>
<xml_diff>
--- a/resources/doc/documentation.docx
+++ b/resources/doc/documentation.docx
@@ -23,6 +23,7 @@
         </w:rPr>
         <w:t xml:space="preserve">– </w:t>
       </w:r>
+      <w:proofErr w:type="spellStart"/>
       <w:r>
         <w:rPr>
           <w:lang w:val="en-GB"/>
@@ -30,6 +31,7 @@
         <w:t>IoT</w:t>
       </w:r>
       <w:bookmarkEnd w:id="0"/>
+      <w:proofErr w:type="spellEnd"/>
     </w:p>
     <w:sdt>
       <w:sdtPr>
@@ -2338,7 +2340,21 @@
         <w:rPr>
           <w:lang w:val="en-GB"/>
         </w:rPr>
-        <w:t xml:space="preserve">) – Server written in NodeJS that accepts connections </w:t>
+        <w:t xml:space="preserve">) – Server written in </w:t>
+      </w:r>
+      <w:proofErr w:type="spellStart"/>
+      <w:r>
+        <w:rPr>
+          <w:lang w:val="en-GB"/>
+        </w:rPr>
+        <w:t>NodeJS</w:t>
+      </w:r>
+      <w:proofErr w:type="spellEnd"/>
+      <w:r>
+        <w:rPr>
+          <w:lang w:val="en-GB"/>
+        </w:rPr>
+        <w:t xml:space="preserve"> that accepts connections </w:t>
       </w:r>
       <w:r>
         <w:rPr>
@@ -4004,62 +4020,7 @@
         <w:rPr>
           <w:lang w:val="en-GB"/>
         </w:rPr>
-        <w:t>Each type of message contains a Header</w:t>
-      </w:r>
-      <w:r>
-        <w:rPr>
-          <w:lang w:val="en-GB"/>
-        </w:rPr>
-        <w:t xml:space="preserve">, </w:t>
-      </w:r>
-      <w:r>
-        <w:rPr>
-          <w:b/>
-          <w:lang w:val="en-GB"/>
-        </w:rPr>
-        <w:t>TXsender</w:t>
-      </w:r>
-      <w:r>
-        <w:rPr>
-          <w:lang w:val="en-GB"/>
-        </w:rPr>
-        <w:t xml:space="preserve"> </w:t>
-      </w:r>
-      <w:r>
-        <w:rPr>
-          <w:lang w:val="en-GB"/>
-        </w:rPr>
-        <w:t xml:space="preserve">and </w:t>
-      </w:r>
-      <w:r>
-        <w:rPr>
-          <w:lang w:val="en-GB"/>
-        </w:rPr>
-        <w:t>d</w:t>
-      </w:r>
-      <w:r>
-        <w:rPr>
-          <w:lang w:val="en-GB"/>
-        </w:rPr>
-        <w:t>ata section</w:t>
-      </w:r>
-      <w:r>
-        <w:rPr>
-          <w:lang w:val="en-GB"/>
-        </w:rPr>
-        <w:t>s</w:t>
-      </w:r>
-      <w:r>
-        <w:rPr>
-          <w:lang w:val="en-GB"/>
-        </w:rPr>
-        <w:t>.</w:t>
-      </w:r>
-      <w:r>
-        <w:rPr>
-          <w:lang w:val="en-GB"/>
-        </w:rPr>
-        <w:t xml:space="preserve"> </w:t>
+        <w:t xml:space="preserve">Each type of message contains a </w:t>
       </w:r>
       <w:r>
         <w:rPr>
@@ -4073,49 +4034,28 @@
         <w:rPr>
           <w:lang w:val="en-GB"/>
         </w:rPr>
-        <w:t xml:space="preserve"> section contains important bits about the message itself</w:t>
-      </w:r>
-      <w:r>
-        <w:rPr>
-          <w:lang w:val="en-GB"/>
-        </w:rPr>
-        <w:t xml:space="preserve"> (whether it is an acknowledgement, </w:t>
-      </w:r>
-      <w:r>
-        <w:rPr>
-          <w:lang w:val="en-GB"/>
-        </w:rPr>
-        <w:t xml:space="preserve">a </w:t>
-      </w:r>
-      <w:r>
-        <w:rPr>
-          <w:lang w:val="en-GB"/>
-        </w:rPr>
-        <w:t xml:space="preserve">system-type message, </w:t>
-      </w:r>
-      <w:r>
-        <w:rPr>
-          <w:lang w:val="en-GB"/>
-        </w:rPr>
-        <w:t xml:space="preserve">or </w:t>
-      </w:r>
-      <w:r>
-        <w:rPr>
-          <w:lang w:val="en-GB"/>
-        </w:rPr>
-        <w:t xml:space="preserve">a </w:t>
-      </w:r>
-      <w:r>
-        <w:rPr>
-          <w:lang w:val="en-GB"/>
-        </w:rPr>
-        <w:t>notification-type message and so on)</w:t>
-      </w:r>
-      <w:r>
-        <w:rPr>
-          <w:lang w:val="en-GB"/>
-        </w:rPr>
-        <w:t xml:space="preserve">. </w:t>
+        <w:t xml:space="preserve">, </w:t>
+      </w:r>
+      <w:proofErr w:type="spellStart"/>
+      <w:r>
+        <w:rPr>
+          <w:b/>
+          <w:lang w:val="en-GB"/>
+        </w:rPr>
+        <w:t>TXsender</w:t>
+      </w:r>
+      <w:proofErr w:type="spellEnd"/>
+      <w:r>
+        <w:rPr>
+          <w:lang w:val="en-GB"/>
+        </w:rPr>
+        <w:t xml:space="preserve"> </w:t>
+      </w:r>
+      <w:r>
+        <w:rPr>
+          <w:lang w:val="en-GB"/>
+        </w:rPr>
+        <w:t xml:space="preserve">and </w:t>
       </w:r>
       <w:r>
         <w:rPr>
@@ -4123,31 +4063,7 @@
           <w:bCs/>
           <w:lang w:val="en-GB"/>
         </w:rPr>
-        <w:t>TXsender</w:t>
-      </w:r>
-      <w:r>
-        <w:rPr>
-          <w:lang w:val="en-GB"/>
-        </w:rPr>
-        <w:t xml:space="preserve"> is used for synchronization between sender and a receiver and is used to check whether received message is a re-transmission, new message, or if sender and receiver are out of sync.</w:t>
-      </w:r>
-      <w:r>
-        <w:rPr>
-          <w:lang w:val="en-GB"/>
-        </w:rPr>
-        <w:t xml:space="preserve"> Payload in</w:t>
-      </w:r>
-      <w:r>
-        <w:rPr>
-          <w:lang w:val="en-GB"/>
-        </w:rPr>
-        <w:t xml:space="preserve"> </w:t>
-      </w:r>
-      <w:r>
-        <w:rPr>
-          <w:lang w:val="en-GB"/>
-        </w:rPr>
-        <w:t>“</w:t>
+        <w:t>d</w:t>
       </w:r>
       <w:r>
         <w:rPr>
@@ -4155,7 +4071,31 @@
           <w:bCs/>
           <w:lang w:val="en-GB"/>
         </w:rPr>
-        <w:t>d</w:t>
+        <w:t>ata</w:t>
+      </w:r>
+      <w:r>
+        <w:rPr>
+          <w:lang w:val="en-GB"/>
+        </w:rPr>
+        <w:t xml:space="preserve"> section</w:t>
+      </w:r>
+      <w:r>
+        <w:rPr>
+          <w:lang w:val="en-GB"/>
+        </w:rPr>
+        <w:t>s</w:t>
+      </w:r>
+      <w:r>
+        <w:rPr>
+          <w:lang w:val="en-GB"/>
+        </w:rPr>
+        <w:t>.</w:t>
+      </w:r>
+      <w:r>
+        <w:rPr>
+          <w:lang w:val="en-GB"/>
+        </w:rPr>
+        <w:t xml:space="preserve"> </w:t>
       </w:r>
       <w:r>
         <w:rPr>
@@ -4163,6 +4103,104 @@
           <w:bCs/>
           <w:lang w:val="en-GB"/>
         </w:rPr>
+        <w:t>Header</w:t>
+      </w:r>
+      <w:r>
+        <w:rPr>
+          <w:lang w:val="en-GB"/>
+        </w:rPr>
+        <w:t xml:space="preserve"> section contains important bits about the message itself</w:t>
+      </w:r>
+      <w:r>
+        <w:rPr>
+          <w:lang w:val="en-GB"/>
+        </w:rPr>
+        <w:t xml:space="preserve"> (whether it is an acknowledgement, </w:t>
+      </w:r>
+      <w:r>
+        <w:rPr>
+          <w:lang w:val="en-GB"/>
+        </w:rPr>
+        <w:t xml:space="preserve">a </w:t>
+      </w:r>
+      <w:r>
+        <w:rPr>
+          <w:lang w:val="en-GB"/>
+        </w:rPr>
+        <w:t xml:space="preserve">system-type message, </w:t>
+      </w:r>
+      <w:r>
+        <w:rPr>
+          <w:lang w:val="en-GB"/>
+        </w:rPr>
+        <w:t xml:space="preserve">or </w:t>
+      </w:r>
+      <w:r>
+        <w:rPr>
+          <w:lang w:val="en-GB"/>
+        </w:rPr>
+        <w:t xml:space="preserve">a </w:t>
+      </w:r>
+      <w:r>
+        <w:rPr>
+          <w:lang w:val="en-GB"/>
+        </w:rPr>
+        <w:t>notification-type message and so on)</w:t>
+      </w:r>
+      <w:r>
+        <w:rPr>
+          <w:lang w:val="en-GB"/>
+        </w:rPr>
+        <w:t xml:space="preserve">. </w:t>
+      </w:r>
+      <w:proofErr w:type="spellStart"/>
+      <w:r>
+        <w:rPr>
+          <w:b/>
+          <w:bCs/>
+          <w:lang w:val="en-GB"/>
+        </w:rPr>
+        <w:t>TXsender</w:t>
+      </w:r>
+      <w:proofErr w:type="spellEnd"/>
+      <w:r>
+        <w:rPr>
+          <w:lang w:val="en-GB"/>
+        </w:rPr>
+        <w:t xml:space="preserve"> is used for synchronization between sender and a receiver and is used to check whether received message is a re-transmission, new message, or if sender and receiver are out of sync.</w:t>
+      </w:r>
+      <w:r>
+        <w:rPr>
+          <w:lang w:val="en-GB"/>
+        </w:rPr>
+        <w:t xml:space="preserve"> Payload in</w:t>
+      </w:r>
+      <w:r>
+        <w:rPr>
+          <w:lang w:val="en-GB"/>
+        </w:rPr>
+        <w:t xml:space="preserve"> </w:t>
+      </w:r>
+      <w:r>
+        <w:rPr>
+          <w:lang w:val="en-GB"/>
+        </w:rPr>
+        <w:t>“</w:t>
+      </w:r>
+      <w:r>
+        <w:rPr>
+          <w:b/>
+          <w:bCs/>
+          <w:lang w:val="en-GB"/>
+        </w:rPr>
+        <w:t>d</w:t>
+      </w:r>
+      <w:r>
+        <w:rPr>
+          <w:b/>
+          <w:bCs/>
+          <w:lang w:val="en-GB"/>
+        </w:rPr>
         <w:t>ata</w:t>
       </w:r>
       <w:r>
@@ -4290,7 +4328,7 @@
         <w:rPr>
           <w:lang w:val="en-GB"/>
         </w:rPr>
-        <w:t>is</w:t>
+        <w:t>are</w:t>
       </w:r>
       <w:r>
         <w:rPr>
@@ -4367,6 +4405,7 @@
         </w:rPr>
         <w:t xml:space="preserve">, </w:t>
       </w:r>
+      <w:proofErr w:type="spellStart"/>
       <w:r>
         <w:rPr>
           <w:b/>
@@ -4375,6 +4414,7 @@
         </w:rPr>
         <w:t>TXsender</w:t>
       </w:r>
+      <w:proofErr w:type="spellEnd"/>
       <w:r>
         <w:rPr>
           <w:lang w:val="en-GB"/>
@@ -4401,6 +4441,7 @@
         </w:rPr>
         <w:t xml:space="preserve">Optional fourth section is </w:t>
       </w:r>
+      <w:proofErr w:type="spellStart"/>
       <w:r>
         <w:rPr>
           <w:b/>
@@ -4408,6 +4449,7 @@
         </w:rPr>
         <w:t>baseid</w:t>
       </w:r>
+      <w:proofErr w:type="spellEnd"/>
       <w:r>
         <w:rPr>
           <w:b/>
@@ -4574,7 +4616,31 @@
                 <w:highlight w:val="white"/>
                 <w:lang w:val="en-GB"/>
               </w:rPr>
-              <w:t xml:space="preserve">            „ack“: false,</w:t>
+              <w:t xml:space="preserve">            „</w:t>
+            </w:r>
+            <w:proofErr w:type="spellStart"/>
+            <w:r>
+              <w:rPr>
+                <w:rFonts w:ascii="Courier New" w:hAnsi="Courier New" w:cs="Courier New"/>
+                <w:color w:val="008000"/>
+                <w:sz w:val="20"/>
+                <w:szCs w:val="20"/>
+                <w:highlight w:val="white"/>
+                <w:lang w:val="en-GB"/>
+              </w:rPr>
+              <w:t>ack</w:t>
+            </w:r>
+            <w:proofErr w:type="spellEnd"/>
+            <w:r>
+              <w:rPr>
+                <w:rFonts w:ascii="Courier New" w:hAnsi="Courier New" w:cs="Courier New"/>
+                <w:color w:val="008000"/>
+                <w:sz w:val="20"/>
+                <w:szCs w:val="20"/>
+                <w:highlight w:val="white"/>
+                <w:lang w:val="en-GB"/>
+              </w:rPr>
+              <w:t>“: false,</w:t>
             </w:r>
           </w:p>
           <w:p>
@@ -4626,7 +4692,31 @@
                 <w:highlight w:val="white"/>
                 <w:lang w:val="en-GB"/>
               </w:rPr>
-              <w:t xml:space="preserve">            „out_of_sync“: false,</w:t>
+              <w:t xml:space="preserve">            „</w:t>
+            </w:r>
+            <w:proofErr w:type="spellStart"/>
+            <w:r>
+              <w:rPr>
+                <w:rFonts w:ascii="Courier New" w:hAnsi="Courier New" w:cs="Courier New"/>
+                <w:color w:val="008000"/>
+                <w:sz w:val="20"/>
+                <w:szCs w:val="20"/>
+                <w:highlight w:val="white"/>
+                <w:lang w:val="en-GB"/>
+              </w:rPr>
+              <w:t>out_of_sync</w:t>
+            </w:r>
+            <w:proofErr w:type="spellEnd"/>
+            <w:r>
+              <w:rPr>
+                <w:rFonts w:ascii="Courier New" w:hAnsi="Courier New" w:cs="Courier New"/>
+                <w:color w:val="008000"/>
+                <w:sz w:val="20"/>
+                <w:szCs w:val="20"/>
+                <w:highlight w:val="white"/>
+                <w:lang w:val="en-GB"/>
+              </w:rPr>
+              <w:t>“: false,</w:t>
             </w:r>
           </w:p>
           <w:p>
@@ -4678,7 +4768,31 @@
                 <w:highlight w:val="white"/>
                 <w:lang w:val="en-GB"/>
               </w:rPr>
-              <w:t xml:space="preserve">            „system_message“: false,</w:t>
+              <w:t xml:space="preserve">            „</w:t>
+            </w:r>
+            <w:proofErr w:type="spellStart"/>
+            <w:r>
+              <w:rPr>
+                <w:rFonts w:ascii="Courier New" w:hAnsi="Courier New" w:cs="Courier New"/>
+                <w:color w:val="008000"/>
+                <w:sz w:val="20"/>
+                <w:szCs w:val="20"/>
+                <w:highlight w:val="white"/>
+                <w:lang w:val="en-GB"/>
+              </w:rPr>
+              <w:t>system_message</w:t>
+            </w:r>
+            <w:proofErr w:type="spellEnd"/>
+            <w:r>
+              <w:rPr>
+                <w:rFonts w:ascii="Courier New" w:hAnsi="Courier New" w:cs="Courier New"/>
+                <w:color w:val="008000"/>
+                <w:sz w:val="20"/>
+                <w:szCs w:val="20"/>
+                <w:highlight w:val="white"/>
+                <w:lang w:val="en-GB"/>
+              </w:rPr>
+              <w:t>“: false,</w:t>
             </w:r>
           </w:p>
           <w:p>
@@ -4704,7 +4818,31 @@
                 <w:highlight w:val="white"/>
                 <w:lang w:val="en-GB"/>
               </w:rPr>
-              <w:t xml:space="preserve">            „backoff“: false</w:t>
+              <w:t xml:space="preserve">            „</w:t>
+            </w:r>
+            <w:proofErr w:type="spellStart"/>
+            <w:r>
+              <w:rPr>
+                <w:rFonts w:ascii="Courier New" w:hAnsi="Courier New" w:cs="Courier New"/>
+                <w:color w:val="008000"/>
+                <w:sz w:val="20"/>
+                <w:szCs w:val="20"/>
+                <w:highlight w:val="white"/>
+                <w:lang w:val="en-GB"/>
+              </w:rPr>
+              <w:t>backoff</w:t>
+            </w:r>
+            <w:proofErr w:type="spellEnd"/>
+            <w:r>
+              <w:rPr>
+                <w:rFonts w:ascii="Courier New" w:hAnsi="Courier New" w:cs="Courier New"/>
+                <w:color w:val="008000"/>
+                <w:sz w:val="20"/>
+                <w:szCs w:val="20"/>
+                <w:highlight w:val="white"/>
+                <w:lang w:val="en-GB"/>
+              </w:rPr>
+              <w:t>“: false</w:t>
             </w:r>
           </w:p>
           <w:p>
@@ -4756,7 +4894,31 @@
                 <w:highlight w:val="white"/>
                 <w:lang w:val="en-GB"/>
               </w:rPr>
-              <w:t xml:space="preserve">        „baseid“:</w:t>
+              <w:t xml:space="preserve">        „</w:t>
+            </w:r>
+            <w:proofErr w:type="spellStart"/>
+            <w:r>
+              <w:rPr>
+                <w:rFonts w:ascii="Courier New" w:hAnsi="Courier New" w:cs="Courier New"/>
+                <w:color w:val="008000"/>
+                <w:sz w:val="20"/>
+                <w:szCs w:val="20"/>
+                <w:highlight w:val="white"/>
+                <w:lang w:val="en-GB"/>
+              </w:rPr>
+              <w:t>baseid</w:t>
+            </w:r>
+            <w:proofErr w:type="spellEnd"/>
+            <w:r>
+              <w:rPr>
+                <w:rFonts w:ascii="Courier New" w:hAnsi="Courier New" w:cs="Courier New"/>
+                <w:color w:val="008000"/>
+                <w:sz w:val="20"/>
+                <w:szCs w:val="20"/>
+                <w:highlight w:val="white"/>
+                <w:lang w:val="en-GB"/>
+              </w:rPr>
+              <w:t>“:</w:t>
             </w:r>
             <w:r>
               <w:rPr>
@@ -4833,7 +4995,31 @@
                 <w:highlight w:val="white"/>
                 <w:lang w:val="en-GB"/>
               </w:rPr>
-              <w:t xml:space="preserve">        „TXsender“: 5081,</w:t>
+              <w:t xml:space="preserve">        „</w:t>
+            </w:r>
+            <w:proofErr w:type="spellStart"/>
+            <w:r>
+              <w:rPr>
+                <w:rFonts w:ascii="Courier New" w:hAnsi="Courier New" w:cs="Courier New"/>
+                <w:color w:val="008000"/>
+                <w:sz w:val="20"/>
+                <w:szCs w:val="20"/>
+                <w:highlight w:val="white"/>
+                <w:lang w:val="en-GB"/>
+              </w:rPr>
+              <w:t>TXsender</w:t>
+            </w:r>
+            <w:proofErr w:type="spellEnd"/>
+            <w:r>
+              <w:rPr>
+                <w:rFonts w:ascii="Courier New" w:hAnsi="Courier New" w:cs="Courier New"/>
+                <w:color w:val="008000"/>
+                <w:sz w:val="20"/>
+                <w:szCs w:val="20"/>
+                <w:highlight w:val="white"/>
+                <w:lang w:val="en-GB"/>
+              </w:rPr>
+              <w:t>“: 5081,</w:t>
             </w:r>
           </w:p>
           <w:p>
@@ -5090,12 +5276,14 @@
                 <w:lang w:val="en-GB"/>
               </w:rPr>
             </w:pPr>
+            <w:proofErr w:type="spellStart"/>
             <w:r>
               <w:rPr>
                 <w:lang w:val="en-GB"/>
               </w:rPr>
               <w:t>ack</w:t>
             </w:r>
+            <w:proofErr w:type="spellEnd"/>
           </w:p>
         </w:tc>
         <w:tc>
@@ -5132,7 +5320,21 @@
               <w:rPr>
                 <w:lang w:val="en-GB"/>
               </w:rPr>
-              <w:t>Means that this message is an acknowledgment of previous message with the same TXsender value provided.</w:t>
+              <w:t xml:space="preserve">Means that this message is an acknowledgment of previous message with the same </w:t>
+            </w:r>
+            <w:proofErr w:type="spellStart"/>
+            <w:r>
+              <w:rPr>
+                <w:lang w:val="en-GB"/>
+              </w:rPr>
+              <w:t>TXsender</w:t>
+            </w:r>
+            <w:proofErr w:type="spellEnd"/>
+            <w:r>
+              <w:rPr>
+                <w:lang w:val="en-GB"/>
+              </w:rPr>
+              <w:t xml:space="preserve"> value provided.</w:t>
             </w:r>
           </w:p>
         </w:tc>
@@ -5230,12 +5432,14 @@
                 <w:lang w:val="en-GB"/>
               </w:rPr>
             </w:pPr>
+            <w:proofErr w:type="spellStart"/>
             <w:r>
               <w:rPr>
                 <w:lang w:val="en-GB"/>
               </w:rPr>
               <w:t>out_of_sync</w:t>
             </w:r>
+            <w:proofErr w:type="spellEnd"/>
           </w:p>
         </w:tc>
         <w:tc>
@@ -5274,7 +5478,23 @@
                 <w:rFonts w:cs="Courier New"/>
                 <w:lang w:val="en-GB"/>
               </w:rPr>
-              <w:t>Tells that receiver is out of sync with the transmitter of the message with this TXsender.</w:t>
+              <w:t xml:space="preserve">Tells that receiver is out of sync with the transmitter of the message with this </w:t>
+            </w:r>
+            <w:proofErr w:type="spellStart"/>
+            <w:r>
+              <w:rPr>
+                <w:rFonts w:cs="Courier New"/>
+                <w:lang w:val="en-GB"/>
+              </w:rPr>
+              <w:t>TXsender</w:t>
+            </w:r>
+            <w:proofErr w:type="spellEnd"/>
+            <w:r>
+              <w:rPr>
+                <w:rFonts w:cs="Courier New"/>
+                <w:lang w:val="en-GB"/>
+              </w:rPr>
+              <w:t>.</w:t>
             </w:r>
             <w:r>
               <w:rPr>
@@ -5377,7 +5597,23 @@
                 <w:rFonts w:cs="Courier New"/>
                 <w:lang w:val="en-GB"/>
               </w:rPr>
-              <w:t>Low priority messages that don't get ACKs back, and no re-transmissions in case of failure. Also TXsender field is not checked for sync (it is ignored and can be omitted from the message).</w:t>
+              <w:t xml:space="preserve">Low priority messages that don't get ACKs back, and no re-transmissions in case of failure. Also </w:t>
+            </w:r>
+            <w:proofErr w:type="spellStart"/>
+            <w:r>
+              <w:rPr>
+                <w:rFonts w:cs="Courier New"/>
+                <w:lang w:val="en-GB"/>
+              </w:rPr>
+              <w:t>TXsender</w:t>
+            </w:r>
+            <w:proofErr w:type="spellEnd"/>
+            <w:r>
+              <w:rPr>
+                <w:rFonts w:cs="Courier New"/>
+                <w:lang w:val="en-GB"/>
+              </w:rPr>
+              <w:t xml:space="preserve"> field is not checked for sync (it is ignored and can be omitted from the message).</w:t>
             </w:r>
           </w:p>
         </w:tc>
@@ -5397,12 +5633,14 @@
                 <w:lang w:val="en-GB"/>
               </w:rPr>
             </w:pPr>
+            <w:proofErr w:type="spellStart"/>
             <w:r>
               <w:rPr>
                 <w:lang w:val="en-GB"/>
               </w:rPr>
               <w:t>system_message</w:t>
             </w:r>
+            <w:proofErr w:type="spellEnd"/>
           </w:p>
         </w:tc>
         <w:tc>
@@ -5461,12 +5699,14 @@
                 <w:lang w:val="en-GB"/>
               </w:rPr>
             </w:pPr>
+            <w:proofErr w:type="spellStart"/>
             <w:r>
               <w:rPr>
                 <w:lang w:val="en-GB"/>
               </w:rPr>
               <w:t>backoff</w:t>
             </w:r>
+            <w:proofErr w:type="spellEnd"/>
           </w:p>
         </w:tc>
         <w:tc>
@@ -5505,7 +5745,23 @@
                 <w:rFonts w:cs="Courier New"/>
                 <w:lang w:val="en-GB"/>
               </w:rPr>
-              <w:t>Tells the receiver that this TXsender message is not received, and to delay sending further messages.</w:t>
+              <w:t xml:space="preserve">Tells the receiver that this </w:t>
+            </w:r>
+            <w:proofErr w:type="spellStart"/>
+            <w:r>
+              <w:rPr>
+                <w:rFonts w:cs="Courier New"/>
+                <w:lang w:val="en-GB"/>
+              </w:rPr>
+              <w:t>TXsender</w:t>
+            </w:r>
+            <w:proofErr w:type="spellEnd"/>
+            <w:r>
+              <w:rPr>
+                <w:rFonts w:cs="Courier New"/>
+                <w:lang w:val="en-GB"/>
+              </w:rPr>
+              <w:t xml:space="preserve"> message is not received, and to delay sending further messages.</w:t>
             </w:r>
           </w:p>
           <w:p>
@@ -5554,6 +5810,52 @@
           <w:lang w:val="en-GB"/>
         </w:rPr>
       </w:pPr>
+      <w:r>
+        <w:rPr>
+          <w:i/>
+          <w:iCs/>
+          <w:lang w:val="en-GB"/>
+        </w:rPr>
+        <w:t>Note:</w:t>
+      </w:r>
+      <w:r>
+        <w:rPr>
+          <w:lang w:val="en-GB"/>
+        </w:rPr>
+        <w:t xml:space="preserve"> </w:t>
+      </w:r>
+      <w:r>
+        <w:rPr>
+          <w:lang w:val="en-GB"/>
+        </w:rPr>
+        <w:t xml:space="preserve">In case any property is missing from Header section it is considered </w:t>
+      </w:r>
+      <w:r>
+        <w:rPr>
+          <w:lang w:val="en-GB"/>
+        </w:rPr>
+        <w:t>to be</w:t>
+      </w:r>
+      <w:r>
+        <w:rPr>
+          <w:lang w:val="en-GB"/>
+        </w:rPr>
+        <w:t xml:space="preserve"> </w:t>
+      </w:r>
+      <w:r>
+        <w:rPr>
+          <w:b/>
+          <w:bCs/>
+          <w:lang w:val="en-GB"/>
+        </w:rPr>
+        <w:t>false</w:t>
+      </w:r>
+      <w:r>
+        <w:rPr>
+          <w:lang w:val="en-GB"/>
+        </w:rPr>
+        <w:t>.</w:t>
+      </w:r>
     </w:p>
     <w:p>
       <w:pPr>
@@ -5563,6 +5865,7 @@
         </w:rPr>
       </w:pPr>
       <w:bookmarkStart w:id="5" w:name="_Toc399921629"/>
+      <w:proofErr w:type="spellStart"/>
       <w:r>
         <w:rPr>
           <w:lang w:val="en-GB"/>
@@ -5581,6 +5884,7 @@
         </w:rPr>
         <w:t>ID</w:t>
       </w:r>
+      <w:proofErr w:type="spellEnd"/>
       <w:r>
         <w:rPr>
           <w:lang w:val="en-GB"/>
@@ -5607,12 +5911,14 @@
         </w:rPr>
         <w:t xml:space="preserve">an array of </w:t>
       </w:r>
+      <w:proofErr w:type="spellStart"/>
       <w:r>
         <w:rPr>
           <w:lang w:val="en-GB"/>
         </w:rPr>
         <w:t>BaseID</w:t>
       </w:r>
+      <w:proofErr w:type="spellEnd"/>
       <w:r>
         <w:rPr>
           <w:lang w:val="en-GB"/>
@@ -5702,7 +6008,21 @@
           <w:lang w:val="en-GB"/>
         </w:rPr>
         <w:br/>
-        <w:t>In case “baseid” section is omitted from JSON Message</w:t>
+        <w:t>In case “</w:t>
+      </w:r>
+      <w:proofErr w:type="spellStart"/>
+      <w:r>
+        <w:rPr>
+          <w:lang w:val="en-GB"/>
+        </w:rPr>
+        <w:t>baseid</w:t>
+      </w:r>
+      <w:proofErr w:type="spellEnd"/>
+      <w:r>
+        <w:rPr>
+          <w:lang w:val="en-GB"/>
+        </w:rPr>
+        <w:t>” section is omitted from JSON Message</w:t>
       </w:r>
       <w:r>
         <w:rPr>
@@ -5757,7 +6077,21 @@
         <w:rPr>
           <w:lang w:val="en-GB"/>
         </w:rPr>
-        <w:t xml:space="preserve">“baseid” parameter can (and should) be omitted </w:t>
+        <w:t>“</w:t>
+      </w:r>
+      <w:proofErr w:type="spellStart"/>
+      <w:r>
+        <w:rPr>
+          <w:lang w:val="en-GB"/>
+        </w:rPr>
+        <w:t>baseid</w:t>
+      </w:r>
+      <w:proofErr w:type="spellEnd"/>
+      <w:r>
+        <w:rPr>
+          <w:lang w:val="en-GB"/>
+        </w:rPr>
+        <w:t xml:space="preserve">” parameter can (and should) be omitted </w:t>
       </w:r>
       <w:r>
         <w:rPr>
@@ -5792,11 +6126,20 @@
         </w:rPr>
       </w:pPr>
       <w:bookmarkStart w:id="6" w:name="_Toc399921630"/>
-      <w:r>
-        <w:rPr>
-          <w:lang w:val="en-GB"/>
-        </w:rPr>
-        <w:t>TXsender – section</w:t>
+      <w:bookmarkStart w:id="7" w:name="_Toc399921631"/>
+      <w:proofErr w:type="spellStart"/>
+      <w:r>
+        <w:rPr>
+          <w:lang w:val="en-GB"/>
+        </w:rPr>
+        <w:t>TXsender</w:t>
+      </w:r>
+      <w:proofErr w:type="spellEnd"/>
+      <w:r>
+        <w:rPr>
+          <w:lang w:val="en-GB"/>
+        </w:rPr>
+        <w:t xml:space="preserve"> – section</w:t>
       </w:r>
       <w:bookmarkEnd w:id="6"/>
     </w:p>
@@ -5821,7 +6164,6 @@
           <w:lang w:val="en-GB"/>
         </w:rPr>
       </w:pPr>
-      <w:bookmarkStart w:id="7" w:name="_Toc399921631"/>
       <w:r>
         <w:rPr>
           <w:lang w:val="en-GB"/>
@@ -5947,6 +6289,7 @@
         </w:rPr>
         <w:t xml:space="preserve">, </w:t>
       </w:r>
+      <w:proofErr w:type="spellStart"/>
       <w:r>
         <w:rPr>
           <w:b/>
@@ -5955,6 +6298,7 @@
         </w:rPr>
         <w:t>TXsender</w:t>
       </w:r>
+      <w:proofErr w:type="spellEnd"/>
       <w:r>
         <w:rPr>
           <w:lang w:val="en-GB"/>
@@ -6258,6 +6602,7 @@
         </w:rPr>
         <w:t xml:space="preserve"> = </w:t>
       </w:r>
+      <w:proofErr w:type="spellStart"/>
       <w:r>
         <w:rPr>
           <w:b/>
@@ -6266,6 +6611,7 @@
         </w:rPr>
         <w:t>TXsender</w:t>
       </w:r>
+      <w:proofErr w:type="spellEnd"/>
       <w:r>
         <w:rPr>
           <w:lang w:val="en-GB"/>
@@ -6518,7 +6864,17 @@
           <w:iCs/>
           <w:lang w:val="en-GB"/>
         </w:rPr>
-        <w:t>.</w:t>
+        <w:t xml:space="preserve">. </w:t>
+      </w:r>
+      <w:bookmarkStart w:id="10" w:name="_GoBack"/>
+      <w:bookmarkEnd w:id="10"/>
+      <w:r>
+        <w:rPr>
+          <w:i/>
+          <w:iCs/>
+          <w:lang w:val="en-GB"/>
+        </w:rPr>
+        <w:t>http://public.dhe.ibm.com/software/dw/webservices/ws-mqtt/mqtt-v3r1.html#fixed-header</w:t>
       </w:r>
     </w:p>
     <w:p>
@@ -6528,7 +6884,7 @@
           <w:lang w:val="en-GB"/>
         </w:rPr>
       </w:pPr>
-      <w:bookmarkStart w:id="10" w:name="_Toc399921634"/>
+      <w:bookmarkStart w:id="11" w:name="_Toc399921634"/>
       <w:r>
         <w:rPr>
           <w:lang w:val="en-GB"/>
@@ -6547,7 +6903,7 @@
         </w:rPr>
         <w:t xml:space="preserve"> section</w:t>
       </w:r>
-      <w:bookmarkEnd w:id="10"/>
+      <w:bookmarkEnd w:id="11"/>
     </w:p>
     <w:p>
       <w:pPr>
@@ -6726,12 +7082,14 @@
                 <w:lang w:val="en-GB"/>
               </w:rPr>
             </w:pPr>
+            <w:proofErr w:type="spellStart"/>
             <w:r>
               <w:rPr>
                 <w:lang w:val="en-GB"/>
               </w:rPr>
               <w:t>ack</w:t>
             </w:r>
+            <w:proofErr w:type="spellEnd"/>
           </w:p>
         </w:tc>
         <w:tc>
@@ -6886,12 +7244,14 @@
                 <w:lang w:val="en-GB"/>
               </w:rPr>
             </w:pPr>
+            <w:proofErr w:type="spellStart"/>
             <w:r>
               <w:rPr>
                 <w:lang w:val="en-GB"/>
               </w:rPr>
               <w:t>out_of_sync</w:t>
             </w:r>
+            <w:proofErr w:type="spellEnd"/>
           </w:p>
         </w:tc>
         <w:tc>
@@ -7048,12 +7408,14 @@
                 <w:lang w:val="en-GB"/>
               </w:rPr>
             </w:pPr>
+            <w:proofErr w:type="spellStart"/>
             <w:r>
               <w:rPr>
                 <w:lang w:val="en-GB"/>
               </w:rPr>
               <w:t>system_message</w:t>
             </w:r>
+            <w:proofErr w:type="spellEnd"/>
           </w:p>
         </w:tc>
         <w:tc>
@@ -7129,12 +7491,14 @@
                 <w:lang w:val="en-GB"/>
               </w:rPr>
             </w:pPr>
+            <w:proofErr w:type="spellStart"/>
             <w:r>
               <w:rPr>
                 <w:lang w:val="en-GB"/>
               </w:rPr>
               <w:t>backoff</w:t>
             </w:r>
+            <w:proofErr w:type="spellEnd"/>
           </w:p>
         </w:tc>
         <w:tc>
@@ -7283,152 +7647,208 @@
           <w:lang w:val="en-GB"/>
         </w:rPr>
       </w:pPr>
-      <w:bookmarkStart w:id="11" w:name="_Toc399921635"/>
-      <w:r>
-        <w:rPr>
-          <w:lang w:val="en-GB"/>
-        </w:rPr>
-        <w:t>TXsender – section</w:t>
-      </w:r>
-      <w:bookmarkEnd w:id="11"/>
-    </w:p>
-    <w:p>
-      <w:pPr>
-        <w:rPr>
-          <w:lang w:val="en-GB"/>
-        </w:rPr>
-      </w:pPr>
-      <w:r>
-        <w:rPr>
-          <w:rFonts w:cs="Courier New"/>
-          <w:lang w:val="en-GB"/>
-        </w:rPr>
-        <w:t>This is the sequence ID of the transmitter. Its value increments from 1 to 2^32 (unsigned integer) and can only be reset to 1 during authentication procedure. This means that each connection can transfer 2^32 messages until it rolls over to 1.</w:t>
-      </w:r>
-    </w:p>
-    <w:p>
-      <w:pPr>
-        <w:pStyle w:val="Heading4"/>
-        <w:rPr>
-          <w:lang w:val="en-GB"/>
-        </w:rPr>
-      </w:pPr>
-      <w:bookmarkStart w:id="12" w:name="_Toc399921636"/>
-      <w:r>
-        <w:rPr>
-          <w:lang w:val="en-GB"/>
-        </w:rPr>
-        <w:t>Data – section</w:t>
+      <w:bookmarkStart w:id="12" w:name="_Toc399921635"/>
+      <w:proofErr w:type="spellStart"/>
+      <w:r>
+        <w:rPr>
+          <w:lang w:val="en-GB"/>
+        </w:rPr>
+        <w:t>TXsender</w:t>
+      </w:r>
+      <w:proofErr w:type="spellEnd"/>
+      <w:r>
+        <w:rPr>
+          <w:lang w:val="en-GB"/>
+        </w:rPr>
+        <w:t xml:space="preserve"> – section</w:t>
       </w:r>
       <w:bookmarkEnd w:id="12"/>
     </w:p>
     <w:p>
       <w:pPr>
         <w:rPr>
+          <w:lang w:val="en-GB"/>
+        </w:rPr>
+      </w:pPr>
+      <w:r>
+        <w:rPr>
           <w:rFonts w:cs="Courier New"/>
           <w:lang w:val="en-GB"/>
         </w:rPr>
-      </w:pPr>
-      <w:r>
-        <w:rPr>
-          <w:rFonts w:cs="Courier New"/>
-          <w:lang w:val="en-GB"/>
-        </w:rPr>
-        <w:t xml:space="preserve">This is the actual payload data and is a raw binary stream. </w:t>
-      </w:r>
-      <w:r>
-        <w:rPr>
-          <w:rFonts w:cs="Courier New"/>
-          <w:lang w:val="en-GB"/>
-        </w:rPr>
-        <w:t xml:space="preserve">In current implementation the </w:t>
-      </w:r>
-      <w:r>
-        <w:rPr>
-          <w:rFonts w:cs="Courier New"/>
-          <w:lang w:val="en-GB"/>
-        </w:rPr>
-        <w:t xml:space="preserve">limitation to the length of this data </w:t>
-      </w:r>
-      <w:r>
-        <w:rPr>
-          <w:rFonts w:cs="Courier New"/>
-          <w:lang w:val="en-GB"/>
-        </w:rPr>
-        <w:t xml:space="preserve">is </w:t>
-      </w:r>
-      <w:r>
-        <w:rPr>
-          <w:rFonts w:cs="Courier New"/>
-          <w:lang w:val="en-GB"/>
-        </w:rPr>
-        <w:t>65535</w:t>
-      </w:r>
-      <w:r>
-        <w:rPr>
-          <w:rFonts w:cs="Courier New"/>
-          <w:lang w:val="en-GB"/>
-        </w:rPr>
-        <w:t>-sizeof(Header)-sizeof(TXsender).</w:t>
+        <w:t>This is the sequence ID of the transmitter. Its value increments from 1 to 2^32 (unsigned integer) and can only be reset to 1 during authentication procedure. This means that each connection can transfer 2^32 messages until it rolls over to 1.</w:t>
       </w:r>
     </w:p>
     <w:p>
       <w:pPr>
-        <w:rPr>
-          <w:lang w:val="en-GB"/>
-        </w:rPr>
-      </w:pPr>
-      <w:r>
-        <w:rPr>
-          <w:lang w:val="en-GB"/>
-        </w:rPr>
-        <w:br w:type="page"/>
-      </w:r>
-    </w:p>
-    <w:p>
-      <w:pPr>
-        <w:pStyle w:val="Heading2"/>
-        <w:rPr>
-          <w:lang w:val="en-GB"/>
-        </w:rPr>
-      </w:pPr>
-      <w:bookmarkStart w:id="13" w:name="_Toc399921637"/>
-      <w:r>
-        <w:rPr>
-          <w:lang w:val="en-GB"/>
-        </w:rPr>
-        <w:lastRenderedPageBreak/>
-        <w:t xml:space="preserve">Authenticating the </w:t>
-      </w:r>
-      <w:r>
-        <w:rPr>
-          <w:lang w:val="en-GB"/>
-        </w:rPr>
-        <w:t>S</w:t>
-      </w:r>
-      <w:r>
-        <w:rPr>
-          <w:lang w:val="en-GB"/>
-        </w:rPr>
-        <w:t xml:space="preserve">ocket </w:t>
-      </w:r>
-      <w:r>
-        <w:rPr>
-          <w:lang w:val="en-GB"/>
-        </w:rPr>
-        <w:t>C</w:t>
-      </w:r>
-      <w:r>
-        <w:rPr>
-          <w:lang w:val="en-GB"/>
-        </w:rPr>
-        <w:t>onnection</w:t>
+        <w:pStyle w:val="Heading4"/>
+        <w:rPr>
+          <w:lang w:val="en-GB"/>
+        </w:rPr>
+      </w:pPr>
+      <w:bookmarkStart w:id="13" w:name="_Toc399921636"/>
+      <w:r>
+        <w:rPr>
+          <w:lang w:val="en-GB"/>
+        </w:rPr>
+        <w:t>Data – section</w:t>
       </w:r>
       <w:bookmarkEnd w:id="13"/>
     </w:p>
     <w:p>
       <w:pPr>
         <w:rPr>
+          <w:rFonts w:cs="Courier New"/>
+          <w:lang w:val="en-GB"/>
+        </w:rPr>
+      </w:pPr>
+      <w:r>
+        <w:rPr>
+          <w:rFonts w:cs="Courier New"/>
+          <w:lang w:val="en-GB"/>
+        </w:rPr>
+        <w:t xml:space="preserve">This is the actual payload data and is a raw binary stream. </w:t>
+      </w:r>
+      <w:r>
+        <w:rPr>
+          <w:rFonts w:cs="Courier New"/>
+          <w:lang w:val="en-GB"/>
+        </w:rPr>
+        <w:t xml:space="preserve">In current implementation the </w:t>
+      </w:r>
+      <w:r>
+        <w:rPr>
+          <w:rFonts w:cs="Courier New"/>
+          <w:lang w:val="en-GB"/>
+        </w:rPr>
+        <w:t xml:space="preserve">limitation to the length of this data </w:t>
+      </w:r>
+      <w:r>
+        <w:rPr>
+          <w:rFonts w:cs="Courier New"/>
+          <w:lang w:val="en-GB"/>
+        </w:rPr>
+        <w:t xml:space="preserve">is </w:t>
+      </w:r>
+      <w:r>
+        <w:rPr>
+          <w:rFonts w:cs="Courier New"/>
+          <w:lang w:val="en-GB"/>
+        </w:rPr>
+        <w:t>65535</w:t>
+      </w:r>
+      <w:r>
+        <w:rPr>
+          <w:rFonts w:cs="Courier New"/>
+          <w:lang w:val="en-GB"/>
+        </w:rPr>
+        <w:t>-</w:t>
+      </w:r>
+      <w:proofErr w:type="gramStart"/>
+      <w:r>
+        <w:rPr>
+          <w:rFonts w:cs="Courier New"/>
+          <w:lang w:val="en-GB"/>
+        </w:rPr>
+        <w:t>sizeof(</w:t>
+      </w:r>
+      <w:proofErr w:type="gramEnd"/>
+      <w:r>
+        <w:rPr>
+          <w:rFonts w:cs="Courier New"/>
+          <w:lang w:val="en-GB"/>
+        </w:rPr>
+        <w:t>Header)-</w:t>
+      </w:r>
+      <w:proofErr w:type="spellStart"/>
+      <w:r>
+        <w:rPr>
+          <w:rFonts w:cs="Courier New"/>
+          <w:lang w:val="en-GB"/>
+        </w:rPr>
+        <w:t>sizeof</w:t>
+      </w:r>
+      <w:proofErr w:type="spellEnd"/>
+      <w:r>
+        <w:rPr>
+          <w:rFonts w:cs="Courier New"/>
+          <w:lang w:val="en-GB"/>
+        </w:rPr>
+        <w:t>(</w:t>
+      </w:r>
+      <w:proofErr w:type="spellStart"/>
+      <w:r>
+        <w:rPr>
+          <w:rFonts w:cs="Courier New"/>
+          <w:lang w:val="en-GB"/>
+        </w:rPr>
+        <w:t>TXsender</w:t>
+      </w:r>
+      <w:proofErr w:type="spellEnd"/>
+      <w:r>
+        <w:rPr>
+          <w:rFonts w:cs="Courier New"/>
+          <w:lang w:val="en-GB"/>
+        </w:rPr>
+        <w:t>).</w:t>
+      </w:r>
+    </w:p>
+    <w:p>
+      <w:pPr>
+        <w:rPr>
+          <w:lang w:val="en-GB"/>
+        </w:rPr>
+      </w:pPr>
+      <w:r>
+        <w:rPr>
+          <w:lang w:val="en-GB"/>
+        </w:rPr>
+        <w:br w:type="page"/>
+      </w:r>
+    </w:p>
+    <w:p>
+      <w:pPr>
+        <w:pStyle w:val="Heading2"/>
+        <w:rPr>
+          <w:lang w:val="en-GB"/>
+        </w:rPr>
+      </w:pPr>
+      <w:bookmarkStart w:id="14" w:name="_Toc399921637"/>
+      <w:r>
+        <w:rPr>
+          <w:lang w:val="en-GB"/>
+        </w:rPr>
+        <w:lastRenderedPageBreak/>
+        <w:t xml:space="preserve">Authenticating the </w:t>
+      </w:r>
+      <w:r>
+        <w:rPr>
+          <w:lang w:val="en-GB"/>
+        </w:rPr>
+        <w:t>S</w:t>
+      </w:r>
+      <w:r>
+        <w:rPr>
+          <w:lang w:val="en-GB"/>
+        </w:rPr>
+        <w:t xml:space="preserve">ocket </w:t>
+      </w:r>
+      <w:r>
+        <w:rPr>
+          <w:lang w:val="en-GB"/>
+        </w:rPr>
+        <w:t>C</w:t>
+      </w:r>
+      <w:r>
+        <w:rPr>
+          <w:lang w:val="en-GB"/>
+        </w:rPr>
+        <w:t>onnection</w:t>
+      </w:r>
+      <w:bookmarkEnd w:id="14"/>
+    </w:p>
+    <w:p>
+      <w:pPr>
+        <w:rPr>
           <w:lang w:val="en-GB"/>
         </w:rPr>
       </w:pPr>
@@ -7456,6 +7876,7 @@
         </w:rPr>
         <w:t xml:space="preserve"> Bases authenticate by using their </w:t>
       </w:r>
+      <w:proofErr w:type="spellStart"/>
       <w:r>
         <w:rPr>
           <w:b/>
@@ -7464,12 +7885,14 @@
         </w:rPr>
         <w:t>baseid</w:t>
       </w:r>
+      <w:proofErr w:type="spellEnd"/>
       <w:r>
         <w:rPr>
           <w:lang w:val="en-GB"/>
         </w:rPr>
         <w:t xml:space="preserve"> and Clients authenticate by </w:t>
       </w:r>
+      <w:proofErr w:type="spellStart"/>
       <w:r>
         <w:rPr>
           <w:b/>
@@ -7478,6 +7901,7 @@
         </w:rPr>
         <w:t>auth_token</w:t>
       </w:r>
+      <w:proofErr w:type="spellEnd"/>
       <w:r>
         <w:rPr>
           <w:lang w:val="en-GB"/>
@@ -7612,7 +8036,7 @@
           <w:lang w:val="en-GB"/>
         </w:rPr>
       </w:pPr>
-      <w:bookmarkStart w:id="14" w:name="_Toc399921638"/>
+      <w:bookmarkStart w:id="15" w:name="_Toc399921638"/>
       <w:r>
         <w:rPr>
           <w:lang w:val="en-GB"/>
@@ -7637,7 +8061,7 @@
         </w:rPr>
         <w:t>Procedure</w:t>
       </w:r>
-      <w:bookmarkEnd w:id="14"/>
+      <w:bookmarkEnd w:id="15"/>
     </w:p>
     <w:p>
       <w:pPr>
@@ -7877,6 +8301,7 @@
         </w:rPr>
         <w:t xml:space="preserve">00000000 = </w:t>
       </w:r>
+      <w:proofErr w:type="spellStart"/>
       <w:r>
         <w:rPr>
           <w:b/>
@@ -7885,6 +8310,7 @@
         </w:rPr>
         <w:t>TXsender</w:t>
       </w:r>
+      <w:proofErr w:type="spellEnd"/>
       <w:r>
         <w:rPr>
           <w:lang w:val="en-GB"/>
@@ -7948,6 +8374,7 @@
         </w:rPr>
         <w:t xml:space="preserve">your Base’s </w:t>
       </w:r>
+      <w:proofErr w:type="spellStart"/>
       <w:r>
         <w:rPr>
           <w:b/>
@@ -7956,6 +8383,7 @@
         </w:rPr>
         <w:t>baseid</w:t>
       </w:r>
+      <w:proofErr w:type="spellEnd"/>
     </w:p>
     <w:p>
       <w:pPr>
@@ -8150,6 +8578,7 @@
         </w:rPr>
         <w:t xml:space="preserve"> bit is always set, and </w:t>
       </w:r>
+      <w:proofErr w:type="spellStart"/>
       <w:r>
         <w:rPr>
           <w:b/>
@@ -8158,6 +8587,7 @@
         </w:rPr>
         <w:t>system_message</w:t>
       </w:r>
+      <w:proofErr w:type="spellEnd"/>
       <w:r>
         <w:rPr>
           <w:lang w:val="en-GB"/>
@@ -8214,6 +8644,7 @@
         </w:rPr>
         <w:t xml:space="preserve">00000000 = </w:t>
       </w:r>
+      <w:proofErr w:type="spellStart"/>
       <w:r>
         <w:rPr>
           <w:b/>
@@ -8222,6 +8653,7 @@
         </w:rPr>
         <w:t>TXsender</w:t>
       </w:r>
+      <w:proofErr w:type="spellEnd"/>
       <w:r>
         <w:rPr>
           <w:lang w:val="en-GB"/>
@@ -8309,7 +8741,7 @@
           <w:lang w:val="en-GB"/>
         </w:rPr>
       </w:pPr>
-      <w:bookmarkStart w:id="15" w:name="_Toc399921639"/>
+      <w:bookmarkStart w:id="16" w:name="_Toc399921639"/>
       <w:r>
         <w:rPr>
           <w:lang w:val="en-GB"/>
@@ -8334,7 +8766,7 @@
         </w:rPr>
         <w:t>Procedure</w:t>
       </w:r>
-      <w:bookmarkEnd w:id="15"/>
+      <w:bookmarkEnd w:id="16"/>
     </w:p>
     <w:p>
       <w:pPr>
@@ -8497,7 +8929,31 @@
                 <w:highlight w:val="white"/>
                 <w:lang w:val="en-GB"/>
               </w:rPr>
-              <w:t xml:space="preserve">            „ack“: </w:t>
+              <w:t xml:space="preserve">            „</w:t>
+            </w:r>
+            <w:proofErr w:type="spellStart"/>
+            <w:r>
+              <w:rPr>
+                <w:rFonts w:ascii="Courier New" w:hAnsi="Courier New" w:cs="Courier New"/>
+                <w:color w:val="008000"/>
+                <w:sz w:val="20"/>
+                <w:szCs w:val="20"/>
+                <w:highlight w:val="white"/>
+                <w:lang w:val="en-GB"/>
+              </w:rPr>
+              <w:t>ack</w:t>
+            </w:r>
+            <w:proofErr w:type="spellEnd"/>
+            <w:r>
+              <w:rPr>
+                <w:rFonts w:ascii="Courier New" w:hAnsi="Courier New" w:cs="Courier New"/>
+                <w:color w:val="008000"/>
+                <w:sz w:val="20"/>
+                <w:szCs w:val="20"/>
+                <w:highlight w:val="white"/>
+                <w:lang w:val="en-GB"/>
+              </w:rPr>
+              <w:t xml:space="preserve">“: </w:t>
             </w:r>
             <w:r>
               <w:rPr>
@@ -8597,7 +9053,31 @@
                 <w:highlight w:val="white"/>
                 <w:lang w:val="en-GB"/>
               </w:rPr>
-              <w:t xml:space="preserve">            „out_of_sync“: </w:t>
+              <w:t xml:space="preserve">            „</w:t>
+            </w:r>
+            <w:proofErr w:type="spellStart"/>
+            <w:r>
+              <w:rPr>
+                <w:rFonts w:ascii="Courier New" w:hAnsi="Courier New" w:cs="Courier New"/>
+                <w:color w:val="008000"/>
+                <w:sz w:val="20"/>
+                <w:szCs w:val="20"/>
+                <w:highlight w:val="white"/>
+                <w:lang w:val="en-GB"/>
+              </w:rPr>
+              <w:t>out_of_sync</w:t>
+            </w:r>
+            <w:proofErr w:type="spellEnd"/>
+            <w:r>
+              <w:rPr>
+                <w:rFonts w:ascii="Courier New" w:hAnsi="Courier New" w:cs="Courier New"/>
+                <w:color w:val="008000"/>
+                <w:sz w:val="20"/>
+                <w:szCs w:val="20"/>
+                <w:highlight w:val="white"/>
+                <w:lang w:val="en-GB"/>
+              </w:rPr>
+              <w:t xml:space="preserve">“: </w:t>
             </w:r>
             <w:r>
               <w:rPr>
@@ -8698,7 +9178,31 @@
                 <w:lang w:val="en-GB"/>
               </w:rPr>
               <w:lastRenderedPageBreak/>
-              <w:t xml:space="preserve">            „system_message“: </w:t>
+              <w:t xml:space="preserve">            „</w:t>
+            </w:r>
+            <w:proofErr w:type="spellStart"/>
+            <w:r>
+              <w:rPr>
+                <w:rFonts w:ascii="Courier New" w:hAnsi="Courier New" w:cs="Courier New"/>
+                <w:color w:val="008000"/>
+                <w:sz w:val="20"/>
+                <w:szCs w:val="20"/>
+                <w:highlight w:val="white"/>
+                <w:lang w:val="en-GB"/>
+              </w:rPr>
+              <w:t>system_message</w:t>
+            </w:r>
+            <w:proofErr w:type="spellEnd"/>
+            <w:r>
+              <w:rPr>
+                <w:rFonts w:ascii="Courier New" w:hAnsi="Courier New" w:cs="Courier New"/>
+                <w:color w:val="008000"/>
+                <w:sz w:val="20"/>
+                <w:szCs w:val="20"/>
+                <w:highlight w:val="white"/>
+                <w:lang w:val="en-GB"/>
+              </w:rPr>
+              <w:t xml:space="preserve">“: </w:t>
             </w:r>
             <w:r>
               <w:rPr>
@@ -8748,7 +9252,31 @@
                 <w:highlight w:val="white"/>
                 <w:lang w:val="en-GB"/>
               </w:rPr>
-              <w:t xml:space="preserve">            „backoff“: </w:t>
+              <w:t xml:space="preserve">            „</w:t>
+            </w:r>
+            <w:proofErr w:type="spellStart"/>
+            <w:r>
+              <w:rPr>
+                <w:rFonts w:ascii="Courier New" w:hAnsi="Courier New" w:cs="Courier New"/>
+                <w:color w:val="008000"/>
+                <w:sz w:val="20"/>
+                <w:szCs w:val="20"/>
+                <w:highlight w:val="white"/>
+                <w:lang w:val="en-GB"/>
+              </w:rPr>
+              <w:t>backoff</w:t>
+            </w:r>
+            <w:proofErr w:type="spellEnd"/>
+            <w:r>
+              <w:rPr>
+                <w:rFonts w:ascii="Courier New" w:hAnsi="Courier New" w:cs="Courier New"/>
+                <w:color w:val="008000"/>
+                <w:sz w:val="20"/>
+                <w:szCs w:val="20"/>
+                <w:highlight w:val="white"/>
+                <w:lang w:val="en-GB"/>
+              </w:rPr>
+              <w:t xml:space="preserve">“: </w:t>
             </w:r>
             <w:r>
               <w:rPr>
@@ -8813,7 +9341,31 @@
                 <w:highlight w:val="white"/>
                 <w:lang w:val="en-GB"/>
               </w:rPr>
-              <w:t xml:space="preserve">        „TXsender“: </w:t>
+              <w:t xml:space="preserve">        „</w:t>
+            </w:r>
+            <w:proofErr w:type="spellStart"/>
+            <w:r>
+              <w:rPr>
+                <w:rFonts w:ascii="Courier New" w:hAnsi="Courier New" w:cs="Courier New"/>
+                <w:color w:val="008000"/>
+                <w:sz w:val="20"/>
+                <w:szCs w:val="20"/>
+                <w:highlight w:val="white"/>
+                <w:lang w:val="en-GB"/>
+              </w:rPr>
+              <w:t>TXsender</w:t>
+            </w:r>
+            <w:proofErr w:type="spellEnd"/>
+            <w:r>
+              <w:rPr>
+                <w:rFonts w:ascii="Courier New" w:hAnsi="Courier New" w:cs="Courier New"/>
+                <w:color w:val="008000"/>
+                <w:sz w:val="20"/>
+                <w:szCs w:val="20"/>
+                <w:highlight w:val="white"/>
+                <w:lang w:val="en-GB"/>
+              </w:rPr>
+              <w:t xml:space="preserve">“: </w:t>
             </w:r>
             <w:r>
               <w:rPr>
@@ -8902,6 +9454,7 @@
               </w:rPr>
               <w:t xml:space="preserve">                „</w:t>
             </w:r>
+            <w:proofErr w:type="spellStart"/>
             <w:r>
               <w:rPr>
                 <w:rFonts w:ascii="Courier New" w:hAnsi="Courier New" w:cs="Courier New"/>
@@ -8913,6 +9466,7 @@
               </w:rPr>
               <w:t>auth_token</w:t>
             </w:r>
+            <w:proofErr w:type="spellEnd"/>
             <w:r>
               <w:rPr>
                 <w:rFonts w:ascii="Courier New" w:hAnsi="Courier New" w:cs="Courier New"/>
@@ -8955,7 +9509,31 @@
                 <w:highlight w:val="white"/>
                 <w:lang w:val="en-GB"/>
               </w:rPr>
-              <w:t>-auth-token“</w:t>
+              <w:t>-</w:t>
+            </w:r>
+            <w:proofErr w:type="spellStart"/>
+            <w:r>
+              <w:rPr>
+                <w:rFonts w:ascii="Courier New" w:hAnsi="Courier New" w:cs="Courier New"/>
+                <w:color w:val="008000"/>
+                <w:sz w:val="20"/>
+                <w:szCs w:val="20"/>
+                <w:highlight w:val="white"/>
+                <w:lang w:val="en-GB"/>
+              </w:rPr>
+              <w:t>auth</w:t>
+            </w:r>
+            <w:proofErr w:type="spellEnd"/>
+            <w:r>
+              <w:rPr>
+                <w:rFonts w:ascii="Courier New" w:hAnsi="Courier New" w:cs="Courier New"/>
+                <w:color w:val="008000"/>
+                <w:sz w:val="20"/>
+                <w:szCs w:val="20"/>
+                <w:highlight w:val="white"/>
+                <w:lang w:val="en-GB"/>
+              </w:rPr>
+              <w:t>-token“</w:t>
             </w:r>
           </w:p>
           <w:p>
@@ -9173,7 +9751,31 @@
                 <w:highlight w:val="white"/>
                 <w:lang w:val="en-GB"/>
               </w:rPr>
-              <w:t xml:space="preserve">            „ack“: </w:t>
+              <w:t xml:space="preserve">            „</w:t>
+            </w:r>
+            <w:proofErr w:type="spellStart"/>
+            <w:r>
+              <w:rPr>
+                <w:rFonts w:ascii="Courier New" w:hAnsi="Courier New" w:cs="Courier New"/>
+                <w:color w:val="008000"/>
+                <w:sz w:val="20"/>
+                <w:szCs w:val="20"/>
+                <w:highlight w:val="white"/>
+                <w:lang w:val="en-GB"/>
+              </w:rPr>
+              <w:t>ack</w:t>
+            </w:r>
+            <w:proofErr w:type="spellEnd"/>
+            <w:r>
+              <w:rPr>
+                <w:rFonts w:ascii="Courier New" w:hAnsi="Courier New" w:cs="Courier New"/>
+                <w:color w:val="008000"/>
+                <w:sz w:val="20"/>
+                <w:szCs w:val="20"/>
+                <w:highlight w:val="white"/>
+                <w:lang w:val="en-GB"/>
+              </w:rPr>
+              <w:t xml:space="preserve">“: </w:t>
             </w:r>
             <w:r>
               <w:rPr>
@@ -9269,7 +9871,31 @@
                 <w:highlight w:val="white"/>
                 <w:lang w:val="en-GB"/>
               </w:rPr>
-              <w:t xml:space="preserve">            „out_of_sync“: </w:t>
+              <w:t xml:space="preserve">            „</w:t>
+            </w:r>
+            <w:proofErr w:type="spellStart"/>
+            <w:r>
+              <w:rPr>
+                <w:rFonts w:ascii="Courier New" w:hAnsi="Courier New" w:cs="Courier New"/>
+                <w:color w:val="008000"/>
+                <w:sz w:val="20"/>
+                <w:szCs w:val="20"/>
+                <w:highlight w:val="white"/>
+                <w:lang w:val="en-GB"/>
+              </w:rPr>
+              <w:t>out_of_sync</w:t>
+            </w:r>
+            <w:proofErr w:type="spellEnd"/>
+            <w:r>
+              <w:rPr>
+                <w:rFonts w:ascii="Courier New" w:hAnsi="Courier New" w:cs="Courier New"/>
+                <w:color w:val="008000"/>
+                <w:sz w:val="20"/>
+                <w:szCs w:val="20"/>
+                <w:highlight w:val="white"/>
+                <w:lang w:val="en-GB"/>
+              </w:rPr>
+              <w:t xml:space="preserve">“: </w:t>
             </w:r>
             <w:r>
               <w:rPr>
@@ -9365,7 +9991,31 @@
                 <w:highlight w:val="white"/>
                 <w:lang w:val="en-GB"/>
               </w:rPr>
-              <w:t xml:space="preserve">            „system_message“: </w:t>
+              <w:t xml:space="preserve">            „</w:t>
+            </w:r>
+            <w:proofErr w:type="spellStart"/>
+            <w:r>
+              <w:rPr>
+                <w:rFonts w:ascii="Courier New" w:hAnsi="Courier New" w:cs="Courier New"/>
+                <w:color w:val="008000"/>
+                <w:sz w:val="20"/>
+                <w:szCs w:val="20"/>
+                <w:highlight w:val="white"/>
+                <w:lang w:val="en-GB"/>
+              </w:rPr>
+              <w:t>system_message</w:t>
+            </w:r>
+            <w:proofErr w:type="spellEnd"/>
+            <w:r>
+              <w:rPr>
+                <w:rFonts w:ascii="Courier New" w:hAnsi="Courier New" w:cs="Courier New"/>
+                <w:color w:val="008000"/>
+                <w:sz w:val="20"/>
+                <w:szCs w:val="20"/>
+                <w:highlight w:val="white"/>
+                <w:lang w:val="en-GB"/>
+              </w:rPr>
+              <w:t xml:space="preserve">“: </w:t>
             </w:r>
             <w:r>
               <w:rPr>
@@ -9413,7 +10063,31 @@
                 <w:highlight w:val="white"/>
                 <w:lang w:val="en-GB"/>
               </w:rPr>
-              <w:t xml:space="preserve">            „backoff“: </w:t>
+              <w:t xml:space="preserve">            „</w:t>
+            </w:r>
+            <w:proofErr w:type="spellStart"/>
+            <w:r>
+              <w:rPr>
+                <w:rFonts w:ascii="Courier New" w:hAnsi="Courier New" w:cs="Courier New"/>
+                <w:color w:val="008000"/>
+                <w:sz w:val="20"/>
+                <w:szCs w:val="20"/>
+                <w:highlight w:val="white"/>
+                <w:lang w:val="en-GB"/>
+              </w:rPr>
+              <w:t>backoff</w:t>
+            </w:r>
+            <w:proofErr w:type="spellEnd"/>
+            <w:r>
+              <w:rPr>
+                <w:rFonts w:ascii="Courier New" w:hAnsi="Courier New" w:cs="Courier New"/>
+                <w:color w:val="008000"/>
+                <w:sz w:val="20"/>
+                <w:szCs w:val="20"/>
+                <w:highlight w:val="white"/>
+                <w:lang w:val="en-GB"/>
+              </w:rPr>
+              <w:t xml:space="preserve">“: </w:t>
             </w:r>
             <w:r>
               <w:rPr>
@@ -9476,7 +10150,31 @@
                 <w:highlight w:val="white"/>
                 <w:lang w:val="en-GB"/>
               </w:rPr>
-              <w:t xml:space="preserve">        „TXsender“: </w:t>
+              <w:t xml:space="preserve">        „</w:t>
+            </w:r>
+            <w:proofErr w:type="spellStart"/>
+            <w:r>
+              <w:rPr>
+                <w:rFonts w:ascii="Courier New" w:hAnsi="Courier New" w:cs="Courier New"/>
+                <w:color w:val="008000"/>
+                <w:sz w:val="20"/>
+                <w:szCs w:val="20"/>
+                <w:highlight w:val="white"/>
+                <w:lang w:val="en-GB"/>
+              </w:rPr>
+              <w:t>TXsender</w:t>
+            </w:r>
+            <w:proofErr w:type="spellEnd"/>
+            <w:r>
+              <w:rPr>
+                <w:rFonts w:ascii="Courier New" w:hAnsi="Courier New" w:cs="Courier New"/>
+                <w:color w:val="008000"/>
+                <w:sz w:val="20"/>
+                <w:szCs w:val="20"/>
+                <w:highlight w:val="white"/>
+                <w:lang w:val="en-GB"/>
+              </w:rPr>
+              <w:t xml:space="preserve">“: </w:t>
             </w:r>
             <w:r>
               <w:rPr>
@@ -9561,7 +10259,31 @@
                 <w:highlight w:val="white"/>
                 <w:lang w:val="en-GB"/>
               </w:rPr>
-              <w:t>“authentication_response”</w:t>
+              <w:t>“</w:t>
+            </w:r>
+            <w:proofErr w:type="spellStart"/>
+            <w:r>
+              <w:rPr>
+                <w:rFonts w:ascii="Courier New" w:hAnsi="Courier New" w:cs="Courier New"/>
+                <w:color w:val="008000"/>
+                <w:sz w:val="20"/>
+                <w:szCs w:val="20"/>
+                <w:highlight w:val="white"/>
+                <w:lang w:val="en-GB"/>
+              </w:rPr>
+              <w:t>authentication_response</w:t>
+            </w:r>
+            <w:proofErr w:type="spellEnd"/>
+            <w:r>
+              <w:rPr>
+                <w:rFonts w:ascii="Courier New" w:hAnsi="Courier New" w:cs="Courier New"/>
+                <w:color w:val="008000"/>
+                <w:sz w:val="20"/>
+                <w:szCs w:val="20"/>
+                <w:highlight w:val="white"/>
+                <w:lang w:val="en-GB"/>
+              </w:rPr>
+              <w:t>”</w:t>
             </w:r>
             <w:r>
               <w:rPr>
@@ -9626,6 +10348,7 @@
               </w:rPr>
               <w:t xml:space="preserve">                „</w:t>
             </w:r>
+            <w:proofErr w:type="gramStart"/>
             <w:r>
               <w:rPr>
                 <w:rFonts w:ascii="Courier New" w:hAnsi="Courier New" w:cs="Courier New"/>
@@ -9637,6 +10360,7 @@
               </w:rPr>
               <w:t>description</w:t>
             </w:r>
+            <w:proofErr w:type="gramEnd"/>
             <w:r>
               <w:rPr>
                 <w:rFonts w:ascii="Courier New" w:hAnsi="Courier New" w:cs="Courier New"/>
@@ -9855,12 +10579,14 @@
         </w:rPr>
         <w:t xml:space="preserve">1 = Wrong </w:t>
       </w:r>
+      <w:proofErr w:type="spellStart"/>
       <w:r>
         <w:rPr>
           <w:lang w:val="en-GB"/>
         </w:rPr>
         <w:t>auth_token</w:t>
       </w:r>
+      <w:proofErr w:type="spellEnd"/>
       <w:r>
         <w:rPr>
           <w:lang w:val="en-GB"/>
@@ -9924,6 +10650,7 @@
         </w:rPr>
         <w:t xml:space="preserve"> is a string containing word “</w:t>
       </w:r>
+      <w:proofErr w:type="spellStart"/>
       <w:r>
         <w:rPr>
           <w:b/>
@@ -9932,6 +10659,7 @@
         </w:rPr>
         <w:t>authentication_response</w:t>
       </w:r>
+      <w:proofErr w:type="spellEnd"/>
       <w:r>
         <w:rPr>
           <w:lang w:val="en-GB"/>
@@ -9986,7 +10714,7 @@
           <w:lang w:val="en-GB"/>
         </w:rPr>
       </w:pPr>
-      <w:bookmarkStart w:id="16" w:name="_Toc399921640"/>
+      <w:bookmarkStart w:id="17" w:name="_Toc399921640"/>
       <w:r>
         <w:rPr>
           <w:lang w:val="en-GB"/>
@@ -10012,7 +10740,7 @@
         </w:rPr>
         <w:t>)</w:t>
       </w:r>
-      <w:bookmarkEnd w:id="16"/>
+      <w:bookmarkEnd w:id="17"/>
     </w:p>
     <w:p>
       <w:pPr>
@@ -10024,7 +10752,21 @@
         <w:rPr>
           <w:lang w:val="en-GB"/>
         </w:rPr>
-        <w:t xml:space="preserve">In order to implement re-transmissions and acknowledgements and to distinguish re-transmissions from new messages, a sequence number is introduced into the protocol. This sequence number is called TXsender, starts from 1 and increments by the sending party after each transmitted message. Maximum value it can get to is 2^32 (unsigned integer). </w:t>
+        <w:t xml:space="preserve">In order to implement re-transmissions and acknowledgements and to distinguish re-transmissions from new messages, a sequence number is introduced into the protocol. This sequence number is called </w:t>
+      </w:r>
+      <w:proofErr w:type="spellStart"/>
+      <w:r>
+        <w:rPr>
+          <w:lang w:val="en-GB"/>
+        </w:rPr>
+        <w:t>TXsender</w:t>
+      </w:r>
+      <w:proofErr w:type="spellEnd"/>
+      <w:r>
+        <w:rPr>
+          <w:lang w:val="en-GB"/>
+        </w:rPr>
+        <w:t xml:space="preserve">, starts from 1 and increments by the sending party after each transmitted message. Maximum value it can get to is 2^32 (unsigned integer). </w:t>
       </w:r>
       <w:r>
         <w:rPr>
@@ -10044,7 +10786,21 @@
         <w:rPr>
           <w:lang w:val="en-GB"/>
         </w:rPr>
-        <w:t>Each transmitting party has its own TXsender sequence number and is responsible for incrementing it and restarting to 1. Sequence numbers are not blindly restarted on each authentication handshake, but are restarted only if there are no pending messages on the sending party.</w:t>
+        <w:t xml:space="preserve">Each transmitting party has its own </w:t>
+      </w:r>
+      <w:proofErr w:type="spellStart"/>
+      <w:r>
+        <w:rPr>
+          <w:lang w:val="en-GB"/>
+        </w:rPr>
+        <w:t>TXsender</w:t>
+      </w:r>
+      <w:proofErr w:type="spellEnd"/>
+      <w:r>
+        <w:rPr>
+          <w:lang w:val="en-GB"/>
+        </w:rPr>
+        <w:t xml:space="preserve"> sequence number and is responsible for incrementing it and restarting to 1. Sequence numbers are not blindly restarted on each authentication handshake, but are restarted only if there are no pending messages on the sending party.</w:t>
       </w:r>
     </w:p>
     <w:p>
@@ -10186,7 +10942,27 @@
                 <w:szCs w:val="18"/>
                 <w:lang w:val="en-GB"/>
               </w:rPr>
-              <w:t>Base doesn’t set SYNC bit in Header and doesn’t reset its internal TXsender value to 1 but continues from whatever value it had earlier</w:t>
+              <w:t xml:space="preserve">Base doesn’t set SYNC bit in Header and doesn’t reset its internal </w:t>
+            </w:r>
+            <w:proofErr w:type="spellStart"/>
+            <w:r>
+              <w:rPr>
+                <w:rFonts w:ascii="Courier New" w:hAnsi="Courier New" w:cs="Courier New"/>
+                <w:sz w:val="18"/>
+                <w:szCs w:val="18"/>
+                <w:lang w:val="en-GB"/>
+              </w:rPr>
+              <w:t>TXsender</w:t>
+            </w:r>
+            <w:proofErr w:type="spellEnd"/>
+            <w:r>
+              <w:rPr>
+                <w:rFonts w:ascii="Courier New" w:hAnsi="Courier New" w:cs="Courier New"/>
+                <w:sz w:val="18"/>
+                <w:szCs w:val="18"/>
+                <w:lang w:val="en-GB"/>
+              </w:rPr>
+              <w:t xml:space="preserve"> value to 1 but continues from whatever value it had earlier</w:t>
             </w:r>
           </w:p>
           <w:p>
@@ -10234,7 +11010,27 @@
                 <w:szCs w:val="18"/>
                 <w:lang w:val="en-GB"/>
               </w:rPr>
-              <w:t>Base sets SYNC bit in Header, and resets its internal TXsender to 1</w:t>
+              <w:t xml:space="preserve">Base sets SYNC bit in Header, and resets its internal </w:t>
+            </w:r>
+            <w:proofErr w:type="spellStart"/>
+            <w:r>
+              <w:rPr>
+                <w:rFonts w:ascii="Courier New" w:hAnsi="Courier New" w:cs="Courier New"/>
+                <w:sz w:val="18"/>
+                <w:szCs w:val="18"/>
+                <w:lang w:val="en-GB"/>
+              </w:rPr>
+              <w:t>TXsender</w:t>
+            </w:r>
+            <w:proofErr w:type="spellEnd"/>
+            <w:r>
+              <w:rPr>
+                <w:rFonts w:ascii="Courier New" w:hAnsi="Courier New" w:cs="Courier New"/>
+                <w:sz w:val="18"/>
+                <w:szCs w:val="18"/>
+                <w:lang w:val="en-GB"/>
+              </w:rPr>
+              <w:t xml:space="preserve"> to 1</w:t>
             </w:r>
           </w:p>
           <w:p>
@@ -10378,7 +11174,27 @@
                 <w:szCs w:val="18"/>
                 <w:lang w:val="en-GB"/>
               </w:rPr>
-              <w:t>Server resets its copy of Base’s TXsender to 0</w:t>
+              <w:t xml:space="preserve">Server resets its copy of Base’s </w:t>
+            </w:r>
+            <w:proofErr w:type="spellStart"/>
+            <w:r>
+              <w:rPr>
+                <w:rFonts w:ascii="Courier New" w:hAnsi="Courier New" w:cs="Courier New"/>
+                <w:sz w:val="18"/>
+                <w:szCs w:val="18"/>
+                <w:lang w:val="en-GB"/>
+              </w:rPr>
+              <w:t>TXsender</w:t>
+            </w:r>
+            <w:proofErr w:type="spellEnd"/>
+            <w:r>
+              <w:rPr>
+                <w:rFonts w:ascii="Courier New" w:hAnsi="Courier New" w:cs="Courier New"/>
+                <w:sz w:val="18"/>
+                <w:szCs w:val="18"/>
+                <w:lang w:val="en-GB"/>
+              </w:rPr>
+              <w:t xml:space="preserve"> to 0</w:t>
             </w:r>
           </w:p>
           <w:p>
@@ -10426,8 +11242,19 @@
                 <w:szCs w:val="18"/>
                 <w:lang w:val="en-GB"/>
               </w:rPr>
-              <w:t>Server doesn’t alter its copy of Base’s TXsender</w:t>
-            </w:r>
+              <w:t xml:space="preserve">Server doesn’t alter its copy of Base’s </w:t>
+            </w:r>
+            <w:proofErr w:type="spellStart"/>
+            <w:r>
+              <w:rPr>
+                <w:rFonts w:ascii="Courier New" w:hAnsi="Courier New" w:cs="Courier New"/>
+                <w:sz w:val="18"/>
+                <w:szCs w:val="18"/>
+                <w:lang w:val="en-GB"/>
+              </w:rPr>
+              <w:t>TXsender</w:t>
+            </w:r>
+            <w:proofErr w:type="spellEnd"/>
           </w:p>
           <w:p>
             <w:pPr>
@@ -10498,7 +11325,27 @@
                 <w:szCs w:val="18"/>
                 <w:lang w:val="en-GB"/>
               </w:rPr>
-              <w:t>Server doesn’t set SYNC bit in Header of the reply message and doesn’t reset its internal TXsender value to 1 but continues from whatever value it had earlier</w:t>
+              <w:t xml:space="preserve">Server doesn’t set SYNC bit in Header of the reply message and doesn’t reset its internal </w:t>
+            </w:r>
+            <w:proofErr w:type="spellStart"/>
+            <w:r>
+              <w:rPr>
+                <w:rFonts w:ascii="Courier New" w:hAnsi="Courier New" w:cs="Courier New"/>
+                <w:sz w:val="18"/>
+                <w:szCs w:val="18"/>
+                <w:lang w:val="en-GB"/>
+              </w:rPr>
+              <w:t>TXsender</w:t>
+            </w:r>
+            <w:proofErr w:type="spellEnd"/>
+            <w:r>
+              <w:rPr>
+                <w:rFonts w:ascii="Courier New" w:hAnsi="Courier New" w:cs="Courier New"/>
+                <w:sz w:val="18"/>
+                <w:szCs w:val="18"/>
+                <w:lang w:val="en-GB"/>
+              </w:rPr>
+              <w:t xml:space="preserve"> value to 1 but continues from whatever value it had earlier</w:t>
             </w:r>
           </w:p>
           <w:p>
@@ -10547,7 +11394,27 @@
                 <w:szCs w:val="18"/>
                 <w:lang w:val="en-GB"/>
               </w:rPr>
-              <w:t>Base sets SYNC bit in Header, and resets its internal TXsender to 1</w:t>
+              <w:t xml:space="preserve">Base sets SYNC bit in Header, and resets its internal </w:t>
+            </w:r>
+            <w:proofErr w:type="spellStart"/>
+            <w:r>
+              <w:rPr>
+                <w:rFonts w:ascii="Courier New" w:hAnsi="Courier New" w:cs="Courier New"/>
+                <w:sz w:val="18"/>
+                <w:szCs w:val="18"/>
+                <w:lang w:val="en-GB"/>
+              </w:rPr>
+              <w:t>TXsender</w:t>
+            </w:r>
+            <w:proofErr w:type="spellEnd"/>
+            <w:r>
+              <w:rPr>
+                <w:rFonts w:ascii="Courier New" w:hAnsi="Courier New" w:cs="Courier New"/>
+                <w:sz w:val="18"/>
+                <w:szCs w:val="18"/>
+                <w:lang w:val="en-GB"/>
+              </w:rPr>
+              <w:t xml:space="preserve"> to 1</w:t>
             </w:r>
           </w:p>
           <w:p>
@@ -10693,7 +11560,7 @@
         </w:rPr>
         <w:br w:type="page"/>
       </w:r>
-      <w:bookmarkStart w:id="17" w:name="_Toc399921641"/>
+      <w:bookmarkStart w:id="18" w:name="_Toc399921641"/>
       <w:r>
         <w:rPr>
           <w:lang w:val="en-GB"/>
@@ -10706,125 +11573,125 @@
           <w:lang w:val="en-GB"/>
         </w:rPr>
         <w:t>System Messages</w:t>
-      </w:r>
-      <w:bookmarkEnd w:id="17"/>
-    </w:p>
-    <w:p>
-      <w:pPr>
-        <w:rPr>
-          <w:lang w:val="en-GB"/>
-        </w:rPr>
-      </w:pPr>
-      <w:r>
-        <w:rPr>
-          <w:lang w:val="en-GB"/>
-        </w:rPr>
-        <w:t xml:space="preserve">This section describes special </w:t>
-      </w:r>
-      <w:r>
-        <w:rPr>
-          <w:lang w:val="en-GB"/>
-        </w:rPr>
-        <w:t>system messages</w:t>
-      </w:r>
-      <w:r>
-        <w:rPr>
-          <w:lang w:val="en-GB"/>
-        </w:rPr>
-        <w:t xml:space="preserve"> which could be sent by Server </w:t>
-      </w:r>
-      <w:r>
-        <w:rPr>
-          <w:lang w:val="en-GB"/>
-        </w:rPr>
-        <w:t xml:space="preserve">(to Base </w:t>
-      </w:r>
-      <w:r>
-        <w:rPr>
-          <w:lang w:val="en-GB"/>
-        </w:rPr>
-        <w:t>and/</w:t>
-      </w:r>
-      <w:r>
-        <w:rPr>
-          <w:lang w:val="en-GB"/>
-        </w:rPr>
-        <w:t xml:space="preserve">or Client) </w:t>
-      </w:r>
-      <w:r>
-        <w:rPr>
-          <w:lang w:val="en-GB"/>
-        </w:rPr>
-        <w:t xml:space="preserve">at any given time on active </w:t>
-      </w:r>
-      <w:r>
-        <w:rPr>
-          <w:lang w:val="en-GB"/>
-        </w:rPr>
-        <w:t xml:space="preserve">socket </w:t>
-      </w:r>
-      <w:r>
-        <w:rPr>
-          <w:lang w:val="en-GB"/>
-        </w:rPr>
-        <w:t>connection.</w:t>
-      </w:r>
-    </w:p>
-    <w:p>
-      <w:pPr>
-        <w:pStyle w:val="Heading3"/>
-        <w:rPr>
-          <w:lang w:val="en-GB"/>
-        </w:rPr>
-      </w:pPr>
-      <w:bookmarkStart w:id="18" w:name="_Toc399921642"/>
-      <w:r>
-        <w:rPr>
-          <w:lang w:val="en-GB"/>
-        </w:rPr>
-        <w:t>Special System Messages</w:t>
-      </w:r>
-      <w:r>
-        <w:rPr>
-          <w:lang w:val="en-GB"/>
-        </w:rPr>
-        <w:t xml:space="preserve"> </w:t>
-      </w:r>
-      <w:r>
-        <w:rPr>
-          <w:lang w:val="en-GB"/>
-        </w:rPr>
-        <w:t xml:space="preserve">sent </w:t>
-      </w:r>
-      <w:r>
-        <w:rPr>
-          <w:lang w:val="en-GB"/>
-        </w:rPr>
-        <w:t>from Server -&gt;</w:t>
-      </w:r>
-      <w:r>
-        <w:rPr>
-          <w:lang w:val="en-GB"/>
-        </w:rPr>
-        <w:t xml:space="preserve"> Client</w:t>
       </w:r>
       <w:bookmarkEnd w:id="18"/>
     </w:p>
     <w:p>
       <w:pPr>
+        <w:rPr>
+          <w:lang w:val="en-GB"/>
+        </w:rPr>
+      </w:pPr>
+      <w:r>
+        <w:rPr>
+          <w:lang w:val="en-GB"/>
+        </w:rPr>
+        <w:t xml:space="preserve">This section describes special </w:t>
+      </w:r>
+      <w:r>
+        <w:rPr>
+          <w:lang w:val="en-GB"/>
+        </w:rPr>
+        <w:t>system messages</w:t>
+      </w:r>
+      <w:r>
+        <w:rPr>
+          <w:lang w:val="en-GB"/>
+        </w:rPr>
+        <w:t xml:space="preserve"> which could be sent by Server </w:t>
+      </w:r>
+      <w:r>
+        <w:rPr>
+          <w:lang w:val="en-GB"/>
+        </w:rPr>
+        <w:t xml:space="preserve">(to Base </w:t>
+      </w:r>
+      <w:r>
+        <w:rPr>
+          <w:lang w:val="en-GB"/>
+        </w:rPr>
+        <w:t>and/</w:t>
+      </w:r>
+      <w:r>
+        <w:rPr>
+          <w:lang w:val="en-GB"/>
+        </w:rPr>
+        <w:t xml:space="preserve">or Client) </w:t>
+      </w:r>
+      <w:r>
+        <w:rPr>
+          <w:lang w:val="en-GB"/>
+        </w:rPr>
+        <w:t xml:space="preserve">at any given time on active </w:t>
+      </w:r>
+      <w:r>
+        <w:rPr>
+          <w:lang w:val="en-GB"/>
+        </w:rPr>
+        <w:t xml:space="preserve">socket </w:t>
+      </w:r>
+      <w:r>
+        <w:rPr>
+          <w:lang w:val="en-GB"/>
+        </w:rPr>
+        <w:t>connection.</w:t>
+      </w:r>
+    </w:p>
+    <w:p>
+      <w:pPr>
+        <w:pStyle w:val="Heading3"/>
+        <w:rPr>
+          <w:lang w:val="en-GB"/>
+        </w:rPr>
+      </w:pPr>
+      <w:bookmarkStart w:id="19" w:name="_Toc399921642"/>
+      <w:r>
+        <w:rPr>
+          <w:lang w:val="en-GB"/>
+        </w:rPr>
+        <w:t>Special System Messages</w:t>
+      </w:r>
+      <w:r>
+        <w:rPr>
+          <w:lang w:val="en-GB"/>
+        </w:rPr>
+        <w:t xml:space="preserve"> </w:t>
+      </w:r>
+      <w:r>
+        <w:rPr>
+          <w:lang w:val="en-GB"/>
+        </w:rPr>
+        <w:t xml:space="preserve">sent </w:t>
+      </w:r>
+      <w:r>
+        <w:rPr>
+          <w:lang w:val="en-GB"/>
+        </w:rPr>
+        <w:t>from Server -&gt;</w:t>
+      </w:r>
+      <w:r>
+        <w:rPr>
+          <w:lang w:val="en-GB"/>
+        </w:rPr>
+        <w:t xml:space="preserve"> Client</w:t>
+      </w:r>
+      <w:bookmarkEnd w:id="19"/>
+    </w:p>
+    <w:p>
+      <w:pPr>
         <w:pStyle w:val="Heading4"/>
         <w:rPr>
           <w:lang w:val="en-GB"/>
         </w:rPr>
       </w:pPr>
-      <w:bookmarkStart w:id="19" w:name="_Toc399921643"/>
+      <w:bookmarkStart w:id="20" w:name="_Toc399921643"/>
       <w:r>
         <w:rPr>
           <w:lang w:val="en-GB"/>
         </w:rPr>
         <w:t>Base Connection Status</w:t>
       </w:r>
-      <w:bookmarkEnd w:id="19"/>
+      <w:bookmarkEnd w:id="20"/>
     </w:p>
     <w:p>
       <w:pPr>
@@ -11015,7 +11882,31 @@
                 <w:highlight w:val="white"/>
                 <w:lang w:val="en-GB"/>
               </w:rPr>
-              <w:t xml:space="preserve">            „ack“: false,</w:t>
+              <w:t xml:space="preserve">            „</w:t>
+            </w:r>
+            <w:proofErr w:type="spellStart"/>
+            <w:r>
+              <w:rPr>
+                <w:rFonts w:ascii="Courier New" w:hAnsi="Courier New" w:cs="Courier New"/>
+                <w:color w:val="008000"/>
+                <w:sz w:val="20"/>
+                <w:szCs w:val="20"/>
+                <w:highlight w:val="white"/>
+                <w:lang w:val="en-GB"/>
+              </w:rPr>
+              <w:t>ack</w:t>
+            </w:r>
+            <w:proofErr w:type="spellEnd"/>
+            <w:r>
+              <w:rPr>
+                <w:rFonts w:ascii="Courier New" w:hAnsi="Courier New" w:cs="Courier New"/>
+                <w:color w:val="008000"/>
+                <w:sz w:val="20"/>
+                <w:szCs w:val="20"/>
+                <w:highlight w:val="white"/>
+                <w:lang w:val="en-GB"/>
+              </w:rPr>
+              <w:t>“: false,</w:t>
             </w:r>
           </w:p>
           <w:p>
@@ -11067,7 +11958,31 @@
                 <w:highlight w:val="white"/>
                 <w:lang w:val="en-GB"/>
               </w:rPr>
-              <w:t xml:space="preserve">            „out_of_sync“: false,</w:t>
+              <w:t xml:space="preserve">            „</w:t>
+            </w:r>
+            <w:proofErr w:type="spellStart"/>
+            <w:r>
+              <w:rPr>
+                <w:rFonts w:ascii="Courier New" w:hAnsi="Courier New" w:cs="Courier New"/>
+                <w:color w:val="008000"/>
+                <w:sz w:val="20"/>
+                <w:szCs w:val="20"/>
+                <w:highlight w:val="white"/>
+                <w:lang w:val="en-GB"/>
+              </w:rPr>
+              <w:t>out_of_sync</w:t>
+            </w:r>
+            <w:proofErr w:type="spellEnd"/>
+            <w:r>
+              <w:rPr>
+                <w:rFonts w:ascii="Courier New" w:hAnsi="Courier New" w:cs="Courier New"/>
+                <w:color w:val="008000"/>
+                <w:sz w:val="20"/>
+                <w:szCs w:val="20"/>
+                <w:highlight w:val="white"/>
+                <w:lang w:val="en-GB"/>
+              </w:rPr>
+              <w:t>“: false,</w:t>
             </w:r>
           </w:p>
           <w:p>
@@ -11143,7 +12058,31 @@
                 <w:highlight w:val="white"/>
                 <w:lang w:val="en-GB"/>
               </w:rPr>
-              <w:t xml:space="preserve">            „system_message“: </w:t>
+              <w:t xml:space="preserve">            „</w:t>
+            </w:r>
+            <w:proofErr w:type="spellStart"/>
+            <w:r>
+              <w:rPr>
+                <w:rFonts w:ascii="Courier New" w:hAnsi="Courier New" w:cs="Courier New"/>
+                <w:color w:val="008000"/>
+                <w:sz w:val="20"/>
+                <w:szCs w:val="20"/>
+                <w:highlight w:val="white"/>
+                <w:lang w:val="en-GB"/>
+              </w:rPr>
+              <w:t>system_message</w:t>
+            </w:r>
+            <w:proofErr w:type="spellEnd"/>
+            <w:r>
+              <w:rPr>
+                <w:rFonts w:ascii="Courier New" w:hAnsi="Courier New" w:cs="Courier New"/>
+                <w:color w:val="008000"/>
+                <w:sz w:val="20"/>
+                <w:szCs w:val="20"/>
+                <w:highlight w:val="white"/>
+                <w:lang w:val="en-GB"/>
+              </w:rPr>
+              <w:t xml:space="preserve">“: </w:t>
             </w:r>
             <w:r>
               <w:rPr>
@@ -11193,7 +12132,31 @@
                 <w:highlight w:val="white"/>
                 <w:lang w:val="en-GB"/>
               </w:rPr>
-              <w:t xml:space="preserve">            „backoff“: false</w:t>
+              <w:t xml:space="preserve">            „</w:t>
+            </w:r>
+            <w:proofErr w:type="spellStart"/>
+            <w:r>
+              <w:rPr>
+                <w:rFonts w:ascii="Courier New" w:hAnsi="Courier New" w:cs="Courier New"/>
+                <w:color w:val="008000"/>
+                <w:sz w:val="20"/>
+                <w:szCs w:val="20"/>
+                <w:highlight w:val="white"/>
+                <w:lang w:val="en-GB"/>
+              </w:rPr>
+              <w:t>backoff</w:t>
+            </w:r>
+            <w:proofErr w:type="spellEnd"/>
+            <w:r>
+              <w:rPr>
+                <w:rFonts w:ascii="Courier New" w:hAnsi="Courier New" w:cs="Courier New"/>
+                <w:color w:val="008000"/>
+                <w:sz w:val="20"/>
+                <w:szCs w:val="20"/>
+                <w:highlight w:val="white"/>
+                <w:lang w:val="en-GB"/>
+              </w:rPr>
+              <w:t>“: false</w:t>
             </w:r>
           </w:p>
           <w:p>
@@ -11245,7 +12208,31 @@
                 <w:highlight w:val="white"/>
                 <w:lang w:val="en-GB"/>
               </w:rPr>
-              <w:t xml:space="preserve">        „TXsender“: 0,</w:t>
+              <w:t xml:space="preserve">        „</w:t>
+            </w:r>
+            <w:proofErr w:type="spellStart"/>
+            <w:r>
+              <w:rPr>
+                <w:rFonts w:ascii="Courier New" w:hAnsi="Courier New" w:cs="Courier New"/>
+                <w:color w:val="008000"/>
+                <w:sz w:val="20"/>
+                <w:szCs w:val="20"/>
+                <w:highlight w:val="white"/>
+                <w:lang w:val="en-GB"/>
+              </w:rPr>
+              <w:t>TXsender</w:t>
+            </w:r>
+            <w:proofErr w:type="spellEnd"/>
+            <w:r>
+              <w:rPr>
+                <w:rFonts w:ascii="Courier New" w:hAnsi="Courier New" w:cs="Courier New"/>
+                <w:color w:val="008000"/>
+                <w:sz w:val="20"/>
+                <w:szCs w:val="20"/>
+                <w:highlight w:val="white"/>
+                <w:lang w:val="en-GB"/>
+              </w:rPr>
+              <w:t>“: 0,</w:t>
             </w:r>
           </w:p>
           <w:p>
@@ -11332,7 +12319,31 @@
                 <w:highlight w:val="white"/>
                 <w:lang w:val="en-GB"/>
               </w:rPr>
-              <w:t>“base_connection_status”</w:t>
+              <w:t>“</w:t>
+            </w:r>
+            <w:proofErr w:type="spellStart"/>
+            <w:r>
+              <w:rPr>
+                <w:rFonts w:ascii="Courier New" w:hAnsi="Courier New" w:cs="Courier New"/>
+                <w:color w:val="008000"/>
+                <w:sz w:val="20"/>
+                <w:szCs w:val="20"/>
+                <w:highlight w:val="white"/>
+                <w:lang w:val="en-GB"/>
+              </w:rPr>
+              <w:t>base_connection_status</w:t>
+            </w:r>
+            <w:proofErr w:type="spellEnd"/>
+            <w:r>
+              <w:rPr>
+                <w:rFonts w:ascii="Courier New" w:hAnsi="Courier New" w:cs="Courier New"/>
+                <w:color w:val="008000"/>
+                <w:sz w:val="20"/>
+                <w:szCs w:val="20"/>
+                <w:highlight w:val="white"/>
+                <w:lang w:val="en-GB"/>
+              </w:rPr>
+              <w:t>”</w:t>
             </w:r>
             <w:r>
               <w:rPr>
@@ -11441,6 +12452,7 @@
               </w:rPr>
               <w:t xml:space="preserve">                „</w:t>
             </w:r>
+            <w:proofErr w:type="spellStart"/>
             <w:r>
               <w:rPr>
                 <w:rFonts w:ascii="Courier New" w:hAnsi="Courier New" w:cs="Courier New"/>
@@ -11452,6 +12464,7 @@
               </w:rPr>
               <w:t>baseid</w:t>
             </w:r>
+            <w:proofErr w:type="spellEnd"/>
             <w:r>
               <w:rPr>
                 <w:rFonts w:ascii="Courier New" w:hAnsi="Courier New" w:cs="Courier New"/>
@@ -11463,6 +12476,7 @@
               </w:rPr>
               <w:t>“: „</w:t>
             </w:r>
+            <w:proofErr w:type="spellStart"/>
             <w:r>
               <w:rPr>
                 <w:rFonts w:ascii="Courier New" w:hAnsi="Courier New" w:cs="Courier New"/>
@@ -11474,6 +12488,7 @@
               </w:rPr>
               <w:t>babababababababababababababababa</w:t>
             </w:r>
+            <w:proofErr w:type="spellEnd"/>
             <w:r>
               <w:rPr>
                 <w:rFonts w:ascii="Courier New" w:hAnsi="Courier New" w:cs="Courier New"/>
@@ -11594,6 +12609,7 @@
         </w:rPr>
         <w:t xml:space="preserve"> and </w:t>
       </w:r>
+      <w:proofErr w:type="spellStart"/>
       <w:r>
         <w:rPr>
           <w:b/>
@@ -11602,6 +12618,7 @@
         </w:rPr>
         <w:t>baseid</w:t>
       </w:r>
+      <w:proofErr w:type="spellEnd"/>
       <w:r>
         <w:rPr>
           <w:lang w:val="en-GB"/>
@@ -11633,7 +12650,21 @@
         <w:rPr>
           <w:lang w:val="en-GB"/>
         </w:rPr>
-        <w:t xml:space="preserve"> will have word: “base_connection_status”, property </w:t>
+        <w:t xml:space="preserve"> will have word: “</w:t>
+      </w:r>
+      <w:proofErr w:type="spellStart"/>
+      <w:r>
+        <w:rPr>
+          <w:lang w:val="en-GB"/>
+        </w:rPr>
+        <w:t>base_connection_status</w:t>
+      </w:r>
+      <w:proofErr w:type="spellEnd"/>
+      <w:r>
+        <w:rPr>
+          <w:lang w:val="en-GB"/>
+        </w:rPr>
+        <w:t xml:space="preserve">”, property </w:t>
       </w:r>
       <w:r>
         <w:rPr>
@@ -11676,6 +12707,7 @@
         </w:rPr>
         <w:t xml:space="preserve">, the </w:t>
       </w:r>
+      <w:proofErr w:type="spellStart"/>
       <w:r>
         <w:rPr>
           <w:b/>
@@ -11684,6 +12716,7 @@
         </w:rPr>
         <w:t>TXsender</w:t>
       </w:r>
+      <w:proofErr w:type="spellEnd"/>
       <w:r>
         <w:rPr>
           <w:lang w:val="en-GB"/>
@@ -11710,7 +12743,7 @@
           <w:lang w:val="en-GB"/>
         </w:rPr>
       </w:pPr>
-      <w:bookmarkStart w:id="20" w:name="_Toc399921644"/>
+      <w:bookmarkStart w:id="21" w:name="_Toc399921644"/>
       <w:r>
         <w:rPr>
           <w:lang w:val="en-GB"/>
@@ -11735,7 +12768,7 @@
         </w:rPr>
         <w:t>Server</w:t>
       </w:r>
-      <w:bookmarkEnd w:id="20"/>
+      <w:bookmarkEnd w:id="21"/>
     </w:p>
     <w:p>
       <w:pPr>
@@ -11744,14 +12777,14 @@
           <w:lang w:val="en-GB"/>
         </w:rPr>
       </w:pPr>
-      <w:bookmarkStart w:id="21" w:name="_Toc399921645"/>
+      <w:bookmarkStart w:id="22" w:name="_Toc399921645"/>
       <w:r>
         <w:rPr>
           <w:lang w:val="en-GB"/>
         </w:rPr>
         <w:t>Pull unacknowledged messages</w:t>
       </w:r>
-      <w:bookmarkEnd w:id="21"/>
+      <w:bookmarkEnd w:id="22"/>
     </w:p>
     <w:p>
       <w:pPr>
@@ -11948,7 +12981,31 @@
                 <w:highlight w:val="white"/>
                 <w:lang w:val="en-GB"/>
               </w:rPr>
-              <w:t xml:space="preserve">            „ack“: false,</w:t>
+              <w:t xml:space="preserve">            „</w:t>
+            </w:r>
+            <w:proofErr w:type="spellStart"/>
+            <w:r>
+              <w:rPr>
+                <w:rFonts w:ascii="Courier New" w:hAnsi="Courier New" w:cs="Courier New"/>
+                <w:color w:val="008000"/>
+                <w:sz w:val="20"/>
+                <w:szCs w:val="20"/>
+                <w:highlight w:val="white"/>
+                <w:lang w:val="en-GB"/>
+              </w:rPr>
+              <w:t>ack</w:t>
+            </w:r>
+            <w:proofErr w:type="spellEnd"/>
+            <w:r>
+              <w:rPr>
+                <w:rFonts w:ascii="Courier New" w:hAnsi="Courier New" w:cs="Courier New"/>
+                <w:color w:val="008000"/>
+                <w:sz w:val="20"/>
+                <w:szCs w:val="20"/>
+                <w:highlight w:val="white"/>
+                <w:lang w:val="en-GB"/>
+              </w:rPr>
+              <w:t>“: false,</w:t>
             </w:r>
           </w:p>
           <w:p>
@@ -12000,7 +13057,31 @@
                 <w:highlight w:val="white"/>
                 <w:lang w:val="en-GB"/>
               </w:rPr>
-              <w:t xml:space="preserve">            „out_of_sync“: false,</w:t>
+              <w:t xml:space="preserve">            „</w:t>
+            </w:r>
+            <w:proofErr w:type="spellStart"/>
+            <w:r>
+              <w:rPr>
+                <w:rFonts w:ascii="Courier New" w:hAnsi="Courier New" w:cs="Courier New"/>
+                <w:color w:val="008000"/>
+                <w:sz w:val="20"/>
+                <w:szCs w:val="20"/>
+                <w:highlight w:val="white"/>
+                <w:lang w:val="en-GB"/>
+              </w:rPr>
+              <w:t>out_of_sync</w:t>
+            </w:r>
+            <w:proofErr w:type="spellEnd"/>
+            <w:r>
+              <w:rPr>
+                <w:rFonts w:ascii="Courier New" w:hAnsi="Courier New" w:cs="Courier New"/>
+                <w:color w:val="008000"/>
+                <w:sz w:val="20"/>
+                <w:szCs w:val="20"/>
+                <w:highlight w:val="white"/>
+                <w:lang w:val="en-GB"/>
+              </w:rPr>
+              <w:t>“: false,</w:t>
             </w:r>
           </w:p>
           <w:p>
@@ -12076,7 +13157,31 @@
                 <w:highlight w:val="white"/>
                 <w:lang w:val="en-GB"/>
               </w:rPr>
-              <w:t xml:space="preserve">            „system_message“: </w:t>
+              <w:t xml:space="preserve">            „</w:t>
+            </w:r>
+            <w:proofErr w:type="spellStart"/>
+            <w:r>
+              <w:rPr>
+                <w:rFonts w:ascii="Courier New" w:hAnsi="Courier New" w:cs="Courier New"/>
+                <w:color w:val="008000"/>
+                <w:sz w:val="20"/>
+                <w:szCs w:val="20"/>
+                <w:highlight w:val="white"/>
+                <w:lang w:val="en-GB"/>
+              </w:rPr>
+              <w:t>system_message</w:t>
+            </w:r>
+            <w:proofErr w:type="spellEnd"/>
+            <w:r>
+              <w:rPr>
+                <w:rFonts w:ascii="Courier New" w:hAnsi="Courier New" w:cs="Courier New"/>
+                <w:color w:val="008000"/>
+                <w:sz w:val="20"/>
+                <w:szCs w:val="20"/>
+                <w:highlight w:val="white"/>
+                <w:lang w:val="en-GB"/>
+              </w:rPr>
+              <w:t xml:space="preserve">“: </w:t>
             </w:r>
             <w:r>
               <w:rPr>
@@ -12126,7 +13231,31 @@
                 <w:highlight w:val="white"/>
                 <w:lang w:val="en-GB"/>
               </w:rPr>
-              <w:t xml:space="preserve">            „backoff“: false</w:t>
+              <w:t xml:space="preserve">            „</w:t>
+            </w:r>
+            <w:proofErr w:type="spellStart"/>
+            <w:r>
+              <w:rPr>
+                <w:rFonts w:ascii="Courier New" w:hAnsi="Courier New" w:cs="Courier New"/>
+                <w:color w:val="008000"/>
+                <w:sz w:val="20"/>
+                <w:szCs w:val="20"/>
+                <w:highlight w:val="white"/>
+                <w:lang w:val="en-GB"/>
+              </w:rPr>
+              <w:t>backoff</w:t>
+            </w:r>
+            <w:proofErr w:type="spellEnd"/>
+            <w:r>
+              <w:rPr>
+                <w:rFonts w:ascii="Courier New" w:hAnsi="Courier New" w:cs="Courier New"/>
+                <w:color w:val="008000"/>
+                <w:sz w:val="20"/>
+                <w:szCs w:val="20"/>
+                <w:highlight w:val="white"/>
+                <w:lang w:val="en-GB"/>
+              </w:rPr>
+              <w:t>“: false</w:t>
             </w:r>
           </w:p>
           <w:p>
@@ -12179,7 +13308,31 @@
                 <w:highlight w:val="white"/>
                 <w:lang w:val="en-GB"/>
               </w:rPr>
-              <w:t xml:space="preserve">        „TXsender“: 0,</w:t>
+              <w:t xml:space="preserve">        „</w:t>
+            </w:r>
+            <w:proofErr w:type="spellStart"/>
+            <w:r>
+              <w:rPr>
+                <w:rFonts w:ascii="Courier New" w:hAnsi="Courier New" w:cs="Courier New"/>
+                <w:color w:val="008000"/>
+                <w:sz w:val="20"/>
+                <w:szCs w:val="20"/>
+                <w:highlight w:val="white"/>
+                <w:lang w:val="en-GB"/>
+              </w:rPr>
+              <w:t>TXsender</w:t>
+            </w:r>
+            <w:proofErr w:type="spellEnd"/>
+            <w:r>
+              <w:rPr>
+                <w:rFonts w:ascii="Courier New" w:hAnsi="Courier New" w:cs="Courier New"/>
+                <w:color w:val="008000"/>
+                <w:sz w:val="20"/>
+                <w:szCs w:val="20"/>
+                <w:highlight w:val="white"/>
+                <w:lang w:val="en-GB"/>
+              </w:rPr>
+              <w:t>“: 0,</w:t>
             </w:r>
           </w:p>
           <w:p>
@@ -12257,6 +13410,7 @@
               </w:rPr>
               <w:t>“: “</w:t>
             </w:r>
+            <w:proofErr w:type="spellStart"/>
             <w:r>
               <w:rPr>
                 <w:rFonts w:ascii="Courier New" w:hAnsi="Courier New" w:cs="Courier New"/>
@@ -12268,6 +13422,7 @@
               </w:rPr>
               <w:t>pull_unacked</w:t>
             </w:r>
+            <w:proofErr w:type="spellEnd"/>
             <w:r>
               <w:rPr>
                 <w:rFonts w:ascii="Courier New" w:hAnsi="Courier New" w:cs="Courier New"/>
@@ -12366,7 +13521,7 @@
           <w:lang w:val="en-GB"/>
         </w:rPr>
       </w:pPr>
-      <w:bookmarkStart w:id="22" w:name="_Toc399921646"/>
+      <w:bookmarkStart w:id="23" w:name="_Toc399921646"/>
       <w:r>
         <w:rPr>
           <w:lang w:val="en-GB"/>
@@ -12396,194 +13551,69 @@
           <w:lang w:val="en-GB"/>
         </w:rPr>
         <w:t xml:space="preserve"> Base</w:t>
-      </w:r>
-      <w:bookmarkEnd w:id="22"/>
-    </w:p>
-    <w:p>
-      <w:pPr>
-        <w:rPr>
-          <w:lang w:val="en-GB"/>
-        </w:rPr>
-      </w:pPr>
-      <w:r>
-        <w:rPr>
-          <w:lang w:val="en-GB"/>
-        </w:rPr>
-        <w:t xml:space="preserve">There are currently no </w:t>
-      </w:r>
-      <w:r>
-        <w:rPr>
-          <w:lang w:val="en-GB"/>
-        </w:rPr>
-        <w:t xml:space="preserve">implemented </w:t>
-      </w:r>
-      <w:r>
-        <w:rPr>
-          <w:lang w:val="en-GB"/>
-        </w:rPr>
-        <w:t>special system messages</w:t>
-      </w:r>
-      <w:r>
-        <w:rPr>
-          <w:lang w:val="en-GB"/>
-        </w:rPr>
-        <w:t xml:space="preserve"> which are sent to Base by the Server.</w:t>
-      </w:r>
-    </w:p>
-    <w:p>
-      <w:pPr>
-        <w:pStyle w:val="Heading3"/>
-        <w:rPr>
-          <w:lang w:val="en-GB"/>
-        </w:rPr>
-      </w:pPr>
-      <w:bookmarkStart w:id="23" w:name="_Toc399921647"/>
-      <w:r>
-        <w:rPr>
-          <w:lang w:val="en-GB"/>
-        </w:rPr>
-        <w:t>Special System Messages sent from Base -&gt; Server</w:t>
       </w:r>
       <w:bookmarkEnd w:id="23"/>
     </w:p>
     <w:p>
       <w:pPr>
-        <w:pStyle w:val="Heading4"/>
-        <w:rPr>
-          <w:lang w:val="en-GB"/>
-        </w:rPr>
-      </w:pPr>
-      <w:bookmarkStart w:id="24" w:name="_Toc399921648"/>
-      <w:r>
-        <w:rPr>
-          <w:lang w:val="en-GB"/>
-        </w:rPr>
-        <w:t>Pull unacknowledged messages</w:t>
+        <w:rPr>
+          <w:lang w:val="en-GB"/>
+        </w:rPr>
+      </w:pPr>
+      <w:r>
+        <w:rPr>
+          <w:lang w:val="en-GB"/>
+        </w:rPr>
+        <w:t xml:space="preserve">There are currently no </w:t>
+      </w:r>
+      <w:r>
+        <w:rPr>
+          <w:lang w:val="en-GB"/>
+        </w:rPr>
+        <w:t xml:space="preserve">implemented </w:t>
+      </w:r>
+      <w:r>
+        <w:rPr>
+          <w:lang w:val="en-GB"/>
+        </w:rPr>
+        <w:t>special system messages</w:t>
+      </w:r>
+      <w:r>
+        <w:rPr>
+          <w:lang w:val="en-GB"/>
+        </w:rPr>
+        <w:t xml:space="preserve"> which are sent to Base by the Server.</w:t>
+      </w:r>
+    </w:p>
+    <w:p>
+      <w:pPr>
+        <w:pStyle w:val="Heading3"/>
+        <w:rPr>
+          <w:lang w:val="en-GB"/>
+        </w:rPr>
+      </w:pPr>
+      <w:bookmarkStart w:id="24" w:name="_Toc399921647"/>
+      <w:r>
+        <w:rPr>
+          <w:lang w:val="en-GB"/>
+        </w:rPr>
+        <w:t>Special System Messages sent from Base -&gt; Server</w:t>
       </w:r>
       <w:bookmarkEnd w:id="24"/>
     </w:p>
     <w:p>
       <w:pPr>
-        <w:rPr>
-          <w:lang w:val="en-GB"/>
-        </w:rPr>
-      </w:pPr>
-      <w:r>
-        <w:rPr>
-          <w:lang w:val="en-GB"/>
-        </w:rPr>
-        <w:t xml:space="preserve">Base can send a message to server that will force it to re-send all unacknowledged messages from its </w:t>
-      </w:r>
-      <w:r>
-        <w:rPr>
-          <w:b/>
-          <w:bCs/>
-          <w:lang w:val="en-GB"/>
-        </w:rPr>
-        <w:t>txserver2base</w:t>
-      </w:r>
-      <w:r>
-        <w:rPr>
-          <w:lang w:val="en-GB"/>
-        </w:rPr>
-        <w:t xml:space="preserve"> queue. It should also be of type: </w:t>
-      </w:r>
-      <w:r>
-        <w:rPr>
-          <w:b/>
-          <w:bCs/>
-          <w:lang w:val="en-GB"/>
-        </w:rPr>
-        <w:t xml:space="preserve">notification </w:t>
-      </w:r>
-      <w:r>
-        <w:rPr>
-          <w:lang w:val="en-GB"/>
-        </w:rPr>
-        <w:t>but it is not obligatory.</w:t>
-      </w:r>
-    </w:p>
-    <w:p>
-      <w:pPr>
-        <w:rPr>
-          <w:lang w:val="en-GB"/>
-        </w:rPr>
-      </w:pPr>
-      <w:r>
-        <w:rPr>
-          <w:lang w:val="en-GB"/>
-        </w:rPr>
-        <w:t xml:space="preserve">Content of this message is (without protocol header sections, only payload </w:t>
-      </w:r>
-      <w:r>
-        <w:rPr>
-          <w:b/>
-          <w:bCs/>
-          <w:lang w:val="en-GB"/>
-        </w:rPr>
-        <w:t>data</w:t>
-      </w:r>
-      <w:r>
-        <w:rPr>
-          <w:lang w:val="en-GB"/>
-        </w:rPr>
-        <w:t xml:space="preserve"> section):</w:t>
-      </w:r>
-    </w:p>
-    <w:p>
-      <w:pPr>
-        <w:rPr>
-          <w:rFonts w:ascii="Courier New" w:hAnsi="Courier New" w:cs="Courier New"/>
-          <w:lang w:val="en-GB"/>
-        </w:rPr>
-      </w:pPr>
-      <w:r>
-        <w:rPr>
-          <w:rFonts w:ascii="Courier New" w:hAnsi="Courier New" w:cs="Courier New"/>
-          <w:highlight w:val="lightGray"/>
-          <w:lang w:val="en-GB"/>
-        </w:rPr>
-        <w:t>01</w:t>
-      </w:r>
-    </w:p>
-    <w:p>
-      <w:pPr>
-        <w:rPr>
-          <w:lang w:val="en-GB"/>
-        </w:rPr>
-      </w:pPr>
-      <w:r>
-        <w:rPr>
-          <w:lang w:val="en-GB"/>
-        </w:rPr>
-        <w:t>That’s it. After Server receives this system message it will start re-sending all unacknowledged items from its queue and hopefully Base will now receive them and acknowledge.</w:t>
-      </w:r>
-    </w:p>
-    <w:p>
-      <w:pPr>
         <w:pStyle w:val="Heading4"/>
         <w:rPr>
           <w:lang w:val="en-GB"/>
         </w:rPr>
       </w:pPr>
-      <w:bookmarkStart w:id="25" w:name="_Toc399921649"/>
-      <w:r>
-        <w:rPr>
-          <w:lang w:val="en-GB"/>
-        </w:rPr>
-        <w:t xml:space="preserve">Enable Keep-Alive on </w:t>
-      </w:r>
-      <w:r>
-        <w:rPr>
-          <w:lang w:val="en-GB"/>
-        </w:rPr>
-        <w:t xml:space="preserve">current </w:t>
-      </w:r>
-      <w:r>
-        <w:rPr>
-          <w:lang w:val="en-GB"/>
-        </w:rPr>
-        <w:t>socket connection</w:t>
+      <w:bookmarkStart w:id="25" w:name="_Toc399921648"/>
+      <w:r>
+        <w:rPr>
+          <w:lang w:val="en-GB"/>
+        </w:rPr>
+        <w:t>Pull unacknowledged messages</w:t>
       </w:r>
       <w:bookmarkEnd w:id="25"/>
     </w:p>
@@ -12597,13 +13627,35 @@
         <w:rPr>
           <w:lang w:val="en-GB"/>
         </w:rPr>
-        <w:t xml:space="preserve">In case Base’s network hardware replies to Keep-Alive messages, this option can be enabled by </w:t>
-      </w:r>
-      <w:r>
-        <w:rPr>
-          <w:lang w:val="en-GB"/>
-        </w:rPr>
-        <w:t>sending the appropriate system message.</w:t>
+        <w:t xml:space="preserve">Base can send a message to server that will force it to re-send all unacknowledged messages from its </w:t>
+      </w:r>
+      <w:r>
+        <w:rPr>
+          <w:b/>
+          <w:bCs/>
+          <w:lang w:val="en-GB"/>
+        </w:rPr>
+        <w:t>txserver2base</w:t>
+      </w:r>
+      <w:r>
+        <w:rPr>
+          <w:lang w:val="en-GB"/>
+        </w:rPr>
+        <w:t xml:space="preserve"> queue. It should also be of type: </w:t>
+      </w:r>
+      <w:r>
+        <w:rPr>
+          <w:b/>
+          <w:bCs/>
+          <w:lang w:val="en-GB"/>
+        </w:rPr>
+        <w:t xml:space="preserve">notification </w:t>
+      </w:r>
+      <w:r>
+        <w:rPr>
+          <w:lang w:val="en-GB"/>
+        </w:rPr>
+        <w:t>but it is not obligatory.</w:t>
       </w:r>
     </w:p>
     <w:p>
@@ -12646,7 +13698,7 @@
           <w:highlight w:val="lightGray"/>
           <w:lang w:val="en-GB"/>
         </w:rPr>
-        <w:t>02</w:t>
+        <w:t>01</w:t>
       </w:r>
     </w:p>
     <w:p>
@@ -12659,31 +13711,7 @@
         <w:rPr>
           <w:lang w:val="en-GB"/>
         </w:rPr>
-        <w:t xml:space="preserve">If Base’s network hardware supports Keep-Alive messages, it is strongly </w:t>
-      </w:r>
-      <w:r>
-        <w:rPr>
-          <w:lang w:val="en-GB"/>
-        </w:rPr>
-        <w:t xml:space="preserve">recommended </w:t>
-      </w:r>
-      <w:r>
-        <w:rPr>
-          <w:lang w:val="en-GB"/>
-        </w:rPr>
-        <w:t>to</w:t>
-      </w:r>
-      <w:r>
-        <w:rPr>
-          <w:lang w:val="en-GB"/>
-        </w:rPr>
-        <w:t xml:space="preserve"> enable this option</w:t>
-      </w:r>
-      <w:r>
-        <w:rPr>
-          <w:lang w:val="en-GB"/>
-        </w:rPr>
-        <w:t xml:space="preserve"> since it helps connected Clients know when Base’s socket connection drops almost immediately.</w:t>
+        <w:t>That’s it. After Server receives this system message it will start re-sending all unacknowledged items from its queue and hopefully Base will now receive them and acknowledge.</w:t>
       </w:r>
     </w:p>
     <w:p>
@@ -12693,18 +13721,12 @@
           <w:lang w:val="en-GB"/>
         </w:rPr>
       </w:pPr>
-      <w:bookmarkStart w:id="26" w:name="_Toc399921650"/>
-      <w:r>
-        <w:rPr>
-          <w:lang w:val="en-GB"/>
-        </w:rPr>
-        <w:t>Disable</w:t>
-      </w:r>
-      <w:r>
-        <w:rPr>
-          <w:lang w:val="en-GB"/>
-        </w:rPr>
-        <w:t xml:space="preserve"> Keep-Alive on </w:t>
+      <w:bookmarkStart w:id="26" w:name="_Toc399921649"/>
+      <w:r>
+        <w:rPr>
+          <w:lang w:val="en-GB"/>
+        </w:rPr>
+        <w:t xml:space="preserve">Enable Keep-Alive on </w:t>
       </w:r>
       <w:r>
         <w:rPr>
@@ -12730,13 +13752,13 @@
         <w:rPr>
           <w:lang w:val="en-GB"/>
         </w:rPr>
-        <w:t xml:space="preserve">In case Base’s network hardware replies to Keep-Alive messages, this option can be enabled by sending the </w:t>
-      </w:r>
-      <w:r>
-        <w:rPr>
-          <w:lang w:val="en-GB"/>
-        </w:rPr>
-        <w:t>appropriate system message.</w:t>
+        <w:t xml:space="preserve">In case Base’s network hardware replies to Keep-Alive messages, this option can be enabled by </w:t>
+      </w:r>
+      <w:r>
+        <w:rPr>
+          <w:lang w:val="en-GB"/>
+        </w:rPr>
+        <w:t>sending the appropriate system message.</w:t>
       </w:r>
     </w:p>
     <w:p>
@@ -12779,32 +13801,157 @@
           <w:highlight w:val="lightGray"/>
           <w:lang w:val="en-GB"/>
         </w:rPr>
-        <w:t>03</w:t>
+        <w:t>02</w:t>
       </w:r>
     </w:p>
     <w:p>
       <w:pPr>
         <w:rPr>
+          <w:lang w:val="en-GB"/>
+        </w:rPr>
+      </w:pPr>
+      <w:r>
+        <w:rPr>
+          <w:lang w:val="en-GB"/>
+        </w:rPr>
+        <w:t xml:space="preserve">If Base’s network hardware supports Keep-Alive messages, it is strongly </w:t>
+      </w:r>
+      <w:r>
+        <w:rPr>
+          <w:lang w:val="en-GB"/>
+        </w:rPr>
+        <w:t xml:space="preserve">recommended </w:t>
+      </w:r>
+      <w:r>
+        <w:rPr>
+          <w:lang w:val="en-GB"/>
+        </w:rPr>
+        <w:t>to</w:t>
+      </w:r>
+      <w:r>
+        <w:rPr>
+          <w:lang w:val="en-GB"/>
+        </w:rPr>
+        <w:t xml:space="preserve"> enable this option</w:t>
+      </w:r>
+      <w:r>
+        <w:rPr>
+          <w:lang w:val="en-GB"/>
+        </w:rPr>
+        <w:t xml:space="preserve"> since it helps connected Clients know when Base’s socket connection drops almost immediately.</w:t>
+      </w:r>
+    </w:p>
+    <w:p>
+      <w:pPr>
+        <w:pStyle w:val="Heading4"/>
+        <w:rPr>
+          <w:lang w:val="en-GB"/>
+        </w:rPr>
+      </w:pPr>
+      <w:bookmarkStart w:id="27" w:name="_Toc399921650"/>
+      <w:r>
+        <w:rPr>
+          <w:lang w:val="en-GB"/>
+        </w:rPr>
+        <w:t>Disable</w:t>
+      </w:r>
+      <w:r>
+        <w:rPr>
+          <w:lang w:val="en-GB"/>
+        </w:rPr>
+        <w:t xml:space="preserve"> Keep-Alive on </w:t>
+      </w:r>
+      <w:r>
+        <w:rPr>
+          <w:lang w:val="en-GB"/>
+        </w:rPr>
+        <w:t xml:space="preserve">current </w:t>
+      </w:r>
+      <w:r>
+        <w:rPr>
+          <w:lang w:val="en-GB"/>
+        </w:rPr>
+        <w:t>socket connection</w:t>
+      </w:r>
+      <w:bookmarkEnd w:id="27"/>
+    </w:p>
+    <w:p>
+      <w:pPr>
+        <w:rPr>
+          <w:lang w:val="en-GB"/>
+        </w:rPr>
+      </w:pPr>
+      <w:r>
+        <w:rPr>
+          <w:lang w:val="en-GB"/>
+        </w:rPr>
+        <w:t xml:space="preserve">In case Base’s network hardware replies to Keep-Alive messages, this option can be enabled by sending the </w:t>
+      </w:r>
+      <w:r>
+        <w:rPr>
+          <w:lang w:val="en-GB"/>
+        </w:rPr>
+        <w:t>appropriate system message.</w:t>
+      </w:r>
+    </w:p>
+    <w:p>
+      <w:pPr>
+        <w:rPr>
+          <w:lang w:val="en-GB"/>
+        </w:rPr>
+      </w:pPr>
+      <w:r>
+        <w:rPr>
+          <w:lang w:val="en-GB"/>
+        </w:rPr>
+        <w:t xml:space="preserve">Content of this message is (without protocol header sections, only payload </w:t>
+      </w:r>
+      <w:r>
+        <w:rPr>
           <w:b/>
           <w:bCs/>
           <w:lang w:val="en-GB"/>
         </w:rPr>
-      </w:pPr>
-      <w:r>
+        <w:t>data</w:t>
+      </w:r>
+      <w:r>
+        <w:rPr>
+          <w:lang w:val="en-GB"/>
+        </w:rPr>
+        <w:t xml:space="preserve"> section):</w:t>
+      </w:r>
+    </w:p>
+    <w:p>
+      <w:pPr>
+        <w:rPr>
+          <w:rFonts w:ascii="Courier New" w:hAnsi="Courier New" w:cs="Courier New"/>
+          <w:lang w:val="en-GB"/>
+        </w:rPr>
+      </w:pPr>
+      <w:r>
+        <w:rPr>
+          <w:rFonts w:ascii="Courier New" w:hAnsi="Courier New" w:cs="Courier New"/>
+          <w:highlight w:val="lightGray"/>
+          <w:lang w:val="en-GB"/>
+        </w:rPr>
+        <w:t>03</w:t>
+      </w:r>
+    </w:p>
+    <w:p>
+      <w:pPr>
         <w:rPr>
           <w:b/>
           <w:bCs/>
           <w:lang w:val="en-GB"/>
         </w:rPr>
-        <w:t xml:space="preserve">Note: Keep-Alive is disabled by default for each new </w:t>
-      </w:r>
+      </w:pPr>
       <w:r>
         <w:rPr>
           <w:b/>
           <w:bCs/>
           <w:lang w:val="en-GB"/>
         </w:rPr>
-        <w:t xml:space="preserve">socket </w:t>
+        <w:t xml:space="preserve">Note: Keep-Alive is disabled by default for each new </w:t>
       </w:r>
       <w:r>
         <w:rPr>
@@ -12812,7 +13959,7 @@
           <w:bCs/>
           <w:lang w:val="en-GB"/>
         </w:rPr>
-        <w:t>connection.</w:t>
+        <w:t xml:space="preserve">socket </w:t>
       </w:r>
       <w:r>
         <w:rPr>
@@ -12820,6 +13967,14 @@
           <w:bCs/>
           <w:lang w:val="en-GB"/>
         </w:rPr>
+        <w:t>connection.</w:t>
+      </w:r>
+      <w:r>
+        <w:rPr>
+          <w:b/>
+          <w:bCs/>
+          <w:lang w:val="en-GB"/>
+        </w:rPr>
         <w:br w:type="page"/>
       </w:r>
     </w:p>
@@ -12830,7 +13985,7 @@
           <w:lang w:val="en-GB"/>
         </w:rPr>
       </w:pPr>
-      <w:bookmarkStart w:id="27" w:name="_Toc399921651"/>
+      <w:bookmarkStart w:id="28" w:name="_Toc399921651"/>
       <w:r>
         <w:rPr>
           <w:lang w:val="en-GB"/>
@@ -12838,7 +13993,7 @@
         <w:lastRenderedPageBreak/>
         <w:t>Document Change Log</w:t>
       </w:r>
-      <w:bookmarkEnd w:id="27"/>
+      <w:bookmarkEnd w:id="28"/>
     </w:p>
     <w:p>
       <w:pPr>
@@ -12954,12 +14109,14 @@
                 <w:lang w:val="en-GB"/>
               </w:rPr>
             </w:pPr>
+            <w:proofErr w:type="spellStart"/>
             <w:r>
               <w:rPr>
                 <w:lang w:val="en-GB"/>
               </w:rPr>
               <w:t>Trax</w:t>
             </w:r>
+            <w:proofErr w:type="spellEnd"/>
             <w:r>
               <w:rPr>
                 <w:lang w:val="en-GB"/>
@@ -13031,11 +14188,19 @@
                 <w:lang w:val="en-GB"/>
               </w:rPr>
             </w:pPr>
-            <w:r>
-              <w:rPr>
-                <w:lang w:val="en-GB"/>
-              </w:rPr>
-              <w:t xml:space="preserve">Trax, </w:t>
+            <w:proofErr w:type="spellStart"/>
+            <w:r>
+              <w:rPr>
+                <w:lang w:val="en-GB"/>
+              </w:rPr>
+              <w:t>Trax</w:t>
+            </w:r>
+            <w:proofErr w:type="spellEnd"/>
+            <w:r>
+              <w:rPr>
+                <w:lang w:val="en-GB"/>
+              </w:rPr>
+              <w:t xml:space="preserve">, </w:t>
             </w:r>
             <w:hyperlink r:id="rId10" w:history="1">
               <w:r>
@@ -13114,11 +14279,19 @@
                 <w:lang w:val="en-GB"/>
               </w:rPr>
             </w:pPr>
-            <w:r>
-              <w:rPr>
-                <w:lang w:val="en-GB"/>
-              </w:rPr>
-              <w:t xml:space="preserve">Trax, </w:t>
+            <w:proofErr w:type="spellStart"/>
+            <w:r>
+              <w:rPr>
+                <w:lang w:val="en-GB"/>
+              </w:rPr>
+              <w:t>Trax</w:t>
+            </w:r>
+            <w:proofErr w:type="spellEnd"/>
+            <w:r>
+              <w:rPr>
+                <w:lang w:val="en-GB"/>
+              </w:rPr>
+              <w:t xml:space="preserve">, </w:t>
             </w:r>
             <w:hyperlink r:id="rId11" w:history="1">
               <w:r>
@@ -13185,11 +14358,19 @@
                 <w:lang w:val="en-GB"/>
               </w:rPr>
             </w:pPr>
-            <w:r>
-              <w:rPr>
-                <w:lang w:val="en-GB"/>
-              </w:rPr>
-              <w:t xml:space="preserve">Trax, </w:t>
+            <w:proofErr w:type="spellStart"/>
+            <w:r>
+              <w:rPr>
+                <w:lang w:val="en-GB"/>
+              </w:rPr>
+              <w:t>Trax</w:t>
+            </w:r>
+            <w:proofErr w:type="spellEnd"/>
+            <w:r>
+              <w:rPr>
+                <w:lang w:val="en-GB"/>
+              </w:rPr>
+              <w:t xml:space="preserve">, </w:t>
             </w:r>
             <w:hyperlink r:id="rId12" w:history="1">
               <w:r>
@@ -13256,11 +14437,19 @@
                 <w:lang w:val="en-GB"/>
               </w:rPr>
             </w:pPr>
-            <w:r>
-              <w:rPr>
-                <w:lang w:val="en-GB"/>
-              </w:rPr>
-              <w:t xml:space="preserve">Trax, </w:t>
+            <w:proofErr w:type="spellStart"/>
+            <w:r>
+              <w:rPr>
+                <w:lang w:val="en-GB"/>
+              </w:rPr>
+              <w:t>Trax</w:t>
+            </w:r>
+            <w:proofErr w:type="spellEnd"/>
+            <w:r>
+              <w:rPr>
+                <w:lang w:val="en-GB"/>
+              </w:rPr>
+              <w:t xml:space="preserve">, </w:t>
             </w:r>
             <w:hyperlink r:id="rId13" w:history="1">
               <w:r>
@@ -13290,6 +14479,7 @@
               </w:rPr>
               <w:t xml:space="preserve">Changed the way Clients login, instead of using username/password there is now </w:t>
             </w:r>
+            <w:proofErr w:type="spellStart"/>
             <w:r>
               <w:rPr>
                 <w:b/>
@@ -13297,6 +14487,7 @@
               </w:rPr>
               <w:t>auth_token</w:t>
             </w:r>
+            <w:proofErr w:type="spellEnd"/>
             <w:r>
               <w:rPr>
                 <w:lang w:val="en-GB"/>
@@ -13358,11 +14549,19 @@
                 <w:lang w:val="en-GB"/>
               </w:rPr>
             </w:pPr>
-            <w:r>
-              <w:rPr>
-                <w:lang w:val="en-GB"/>
-              </w:rPr>
-              <w:t xml:space="preserve">Trax, </w:t>
+            <w:proofErr w:type="spellStart"/>
+            <w:r>
+              <w:rPr>
+                <w:lang w:val="en-GB"/>
+              </w:rPr>
+              <w:t>Trax</w:t>
+            </w:r>
+            <w:proofErr w:type="spellEnd"/>
+            <w:r>
+              <w:rPr>
+                <w:lang w:val="en-GB"/>
+              </w:rPr>
+              <w:t xml:space="preserve">, </w:t>
             </w:r>
             <w:hyperlink r:id="rId14" w:history="1">
               <w:r>
@@ -13390,16 +14589,30 @@
               <w:rPr>
                 <w:lang w:val="en-GB"/>
               </w:rPr>
-              <w:t>Changed baseid type in JSON messages to array, so that server can accept a group of BaseID</w:t>
-            </w:r>
-            <w:bookmarkStart w:id="28" w:name="_GoBack"/>
-            <w:bookmarkEnd w:id="28"/>
-            <w:r>
-              <w:rPr>
-                <w:lang w:val="en-GB"/>
-              </w:rPr>
-              <w:t>’s</w:t>
-            </w:r>
+              <w:t xml:space="preserve">Changed </w:t>
+            </w:r>
+            <w:proofErr w:type="spellStart"/>
+            <w:r>
+              <w:rPr>
+                <w:lang w:val="en-GB"/>
+              </w:rPr>
+              <w:t>baseid</w:t>
+            </w:r>
+            <w:proofErr w:type="spellEnd"/>
+            <w:r>
+              <w:rPr>
+                <w:lang w:val="en-GB"/>
+              </w:rPr>
+              <w:t xml:space="preserve"> type in JSON messages to array, so that server can accept a group of </w:t>
+            </w:r>
+            <w:proofErr w:type="spellStart"/>
+            <w:r>
+              <w:rPr>
+                <w:lang w:val="en-GB"/>
+              </w:rPr>
+              <w:t>BaseID’s</w:t>
+            </w:r>
+            <w:proofErr w:type="spellEnd"/>
           </w:p>
         </w:tc>
       </w:tr>
@@ -16699,7 +17912,7 @@
 </file>
 
 <file path=customXml/itemProps1.xml><?xml version="1.0" encoding="utf-8"?>
-<ds:datastoreItem xmlns:ds="http://schemas.openxmlformats.org/officeDocument/2006/customXml" ds:itemID="{221A36A4-D9F8-43C7-AB4A-1DF9DDE45261}">
+<ds:datastoreItem xmlns:ds="http://schemas.openxmlformats.org/officeDocument/2006/customXml" ds:itemID="{A957E685-94BF-43A6-BBA8-E633A9680291}">
   <ds:schemaRefs>
     <ds:schemaRef ds:uri="http://schemas.openxmlformats.org/officeDocument/2006/bibliography"/>
   </ds:schemaRefs>

</xml_diff>